<commit_message>
Kreirane klase, repository i interfejsi za tabele Cites i Types i prepravljena skripta za sql.
</commit_message>
<xml_diff>
--- a/WebApi/Scripts/BazaPodataka.docx
+++ b/WebApi/Scripts/BazaPodataka.docx
@@ -1,6 +1,6 @@
 
 <file path=word/document.xml><?xml version="1.0" encoding="utf-8"?>
-<w:document xmlns:wpc="http://schemas.microsoft.com/office/word/2010/wordprocessingCanvas" xmlns:cx="http://schemas.microsoft.com/office/drawing/2014/chartex" xmlns:cx1="http://schemas.microsoft.com/office/drawing/2015/9/8/chartex" xmlns:cx2="http://schemas.microsoft.com/office/drawing/2015/10/21/chartex" xmlns:cx3="http://schemas.microsoft.com/office/drawing/2016/5/9/chartex" xmlns:cx4="http://schemas.microsoft.com/office/drawing/2016/5/10/chartex" xmlns:cx5="http://schemas.microsoft.com/office/drawing/2016/5/11/chartex" xmlns:cx6="http://schemas.microsoft.com/office/drawing/2016/5/12/chartex" xmlns:cx7="http://schemas.microsoft.com/office/drawing/2016/5/13/chartex" xmlns:cx8="http://schemas.microsoft.com/office/drawing/2016/5/14/chartex" xmlns:mc="http://schemas.openxmlformats.org/markup-compatibility/2006" xmlns:aink="http://schemas.microsoft.com/office/drawing/2016/ink" xmlns:am3d="http://schemas.microsoft.com/office/drawing/2017/model3d" xmlns:o="urn:schemas-microsoft-com:office:office" xmlns:r="http://schemas.openxmlformats.org/officeDocument/2006/relationships" xmlns:m="http://schemas.openxmlformats.org/officeDocument/2006/math" xmlns:v="urn:schemas-microsoft-com:vml" xmlns:wp14="http://schemas.microsoft.com/office/word/2010/wordprocessingDrawing" xmlns:wp="http://schemas.openxmlformats.org/drawingml/2006/wordprocessingDrawing" xmlns:w10="urn:schemas-microsoft-com:office:word" xmlns:w="http://schemas.openxmlformats.org/wordprocessingml/2006/main" xmlns:w14="http://schemas.microsoft.com/office/word/2010/wordml" xmlns:w15="http://schemas.microsoft.com/office/word/2012/wordml" xmlns:w16cid="http://schemas.microsoft.com/office/word/2016/wordml/cid" xmlns:w16se="http://schemas.microsoft.com/office/word/2015/wordml/symex" xmlns:wpg="http://schemas.microsoft.com/office/word/2010/wordprocessingGroup" xmlns:wpi="http://schemas.microsoft.com/office/word/2010/wordprocessingInk" xmlns:wne="http://schemas.microsoft.com/office/word/2006/wordml" xmlns:wps="http://schemas.microsoft.com/office/word/2010/wordprocessingShape" mc:Ignorable="w14 w15 w16se w16cid wp14">
+<w:document xmlns:wpc="http://schemas.microsoft.com/office/word/2010/wordprocessingCanvas" xmlns:mc="http://schemas.openxmlformats.org/markup-compatibility/2006" xmlns:o="urn:schemas-microsoft-com:office:office" xmlns:r="http://schemas.openxmlformats.org/officeDocument/2006/relationships" xmlns:m="http://schemas.openxmlformats.org/officeDocument/2006/math" xmlns:v="urn:schemas-microsoft-com:vml" xmlns:wp14="http://schemas.microsoft.com/office/word/2010/wordprocessingDrawing" xmlns:wp="http://schemas.openxmlformats.org/drawingml/2006/wordprocessingDrawing" xmlns:w10="urn:schemas-microsoft-com:office:word" xmlns:w="http://schemas.openxmlformats.org/wordprocessingml/2006/main" xmlns:w14="http://schemas.microsoft.com/office/word/2010/wordml" xmlns:w15="http://schemas.microsoft.com/office/word/2012/wordml" xmlns:wpg="http://schemas.microsoft.com/office/word/2010/wordprocessingGroup" xmlns:wpi="http://schemas.microsoft.com/office/word/2010/wordprocessingInk" xmlns:wne="http://schemas.microsoft.com/office/word/2006/wordml" xmlns:wps="http://schemas.microsoft.com/office/word/2010/wordprocessingShape" mc:Ignorable="w14 w15 wp14">
   <w:body>
     <w:p>
       <w:pPr>
@@ -1961,7 +1961,25 @@
                 <w:sz w:val="19"/>
                 <w:szCs w:val="19"/>
               </w:rPr>
-              <w:t xml:space="preserve">    [Adress] </w:t>
+              <w:t xml:space="preserve">    [Ad</w:t>
+            </w:r>
+            <w:r>
+              <w:rPr>
+                <w:rFonts w:ascii="Consolas" w:hAnsi="Consolas" w:cs="Consolas"/>
+                <w:color w:val="000000"/>
+                <w:sz w:val="19"/>
+                <w:szCs w:val="19"/>
+              </w:rPr>
+              <w:t>d</w:t>
+            </w:r>
+            <w:r>
+              <w:rPr>
+                <w:rFonts w:ascii="Consolas" w:hAnsi="Consolas" w:cs="Consolas"/>
+                <w:color w:val="000000"/>
+                <w:sz w:val="19"/>
+                <w:szCs w:val="19"/>
+              </w:rPr>
+              <w:t xml:space="preserve">ress] </w:t>
             </w:r>
             <w:r>
               <w:rPr>
@@ -3090,18 +3108,7 @@
                 <w:szCs w:val="19"/>
               </w:rPr>
               <w:tab/>
-              <w:t>[Record</w:t>
-            </w:r>
-            <w:bookmarkStart w:id="0" w:name="_GoBack"/>
-            <w:bookmarkEnd w:id="0"/>
-            <w:r>
-              <w:rPr>
-                <w:rFonts w:ascii="Consolas" w:hAnsi="Consolas" w:cs="Consolas"/>
-                <w:color w:val="000000"/>
-                <w:sz w:val="19"/>
-                <w:szCs w:val="19"/>
-              </w:rPr>
-              <w:t xml:space="preserve">_Id] </w:t>
+              <w:t xml:space="preserve">[Record_Id] </w:t>
             </w:r>
             <w:r>
               <w:rPr>
@@ -6743,7 +6750,25 @@
                 <w:sz w:val="19"/>
                 <w:szCs w:val="19"/>
               </w:rPr>
-              <w:t>Adress</w:t>
+              <w:t>Ad</w:t>
+            </w:r>
+            <w:r>
+              <w:rPr>
+                <w:rFonts w:ascii="Consolas" w:hAnsi="Consolas" w:cs="Consolas"/>
+                <w:color w:val="000000"/>
+                <w:sz w:val="19"/>
+                <w:szCs w:val="19"/>
+              </w:rPr>
+              <w:t>d</w:t>
+            </w:r>
+            <w:r>
+              <w:rPr>
+                <w:rFonts w:ascii="Consolas" w:hAnsi="Consolas" w:cs="Consolas"/>
+                <w:color w:val="000000"/>
+                <w:sz w:val="19"/>
+                <w:szCs w:val="19"/>
+              </w:rPr>
+              <w:t>ress</w:t>
             </w:r>
             <w:r>
               <w:rPr>
@@ -7134,7 +7159,25 @@
                 <w:sz w:val="19"/>
                 <w:szCs w:val="19"/>
               </w:rPr>
-              <w:t>Adress</w:t>
+              <w:t>Ad</w:t>
+            </w:r>
+            <w:r>
+              <w:rPr>
+                <w:rFonts w:ascii="Consolas" w:hAnsi="Consolas" w:cs="Consolas"/>
+                <w:color w:val="000000"/>
+                <w:sz w:val="19"/>
+                <w:szCs w:val="19"/>
+              </w:rPr>
+              <w:t>d</w:t>
+            </w:r>
+            <w:r>
+              <w:rPr>
+                <w:rFonts w:ascii="Consolas" w:hAnsi="Consolas" w:cs="Consolas"/>
+                <w:color w:val="000000"/>
+                <w:sz w:val="19"/>
+                <w:szCs w:val="19"/>
+              </w:rPr>
+              <w:t>ress</w:t>
             </w:r>
             <w:r>
               <w:rPr>
@@ -7517,7 +7560,25 @@
                 <w:sz w:val="19"/>
                 <w:szCs w:val="19"/>
               </w:rPr>
-              <w:t>Adress</w:t>
+              <w:t>Ad</w:t>
+            </w:r>
+            <w:r>
+              <w:rPr>
+                <w:rFonts w:ascii="Consolas" w:hAnsi="Consolas" w:cs="Consolas"/>
+                <w:color w:val="000000"/>
+                <w:sz w:val="19"/>
+                <w:szCs w:val="19"/>
+              </w:rPr>
+              <w:t>d</w:t>
+            </w:r>
+            <w:r>
+              <w:rPr>
+                <w:rFonts w:ascii="Consolas" w:hAnsi="Consolas" w:cs="Consolas"/>
+                <w:color w:val="000000"/>
+                <w:sz w:val="19"/>
+                <w:szCs w:val="19"/>
+              </w:rPr>
+              <w:t>ress</w:t>
             </w:r>
             <w:r>
               <w:rPr>
@@ -7908,7 +7969,27 @@
                 <w:sz w:val="19"/>
                 <w:szCs w:val="19"/>
               </w:rPr>
-              <w:t>Adress</w:t>
+              <w:t>Ad</w:t>
+            </w:r>
+            <w:r>
+              <w:rPr>
+                <w:rFonts w:ascii="Consolas" w:hAnsi="Consolas" w:cs="Consolas"/>
+                <w:color w:val="000000"/>
+                <w:sz w:val="19"/>
+                <w:szCs w:val="19"/>
+              </w:rPr>
+              <w:t>d</w:t>
+            </w:r>
+            <w:bookmarkStart w:id="0" w:name="_GoBack"/>
+            <w:bookmarkEnd w:id="0"/>
+            <w:r>
+              <w:rPr>
+                <w:rFonts w:ascii="Consolas" w:hAnsi="Consolas" w:cs="Consolas"/>
+                <w:color w:val="000000"/>
+                <w:sz w:val="19"/>
+                <w:szCs w:val="19"/>
+              </w:rPr>
+              <w:t>ress</w:t>
             </w:r>
             <w:r>
               <w:rPr>
@@ -9566,7 +9647,7 @@
 </file>
 
 <file path=word/endnotes.xml><?xml version="1.0" encoding="utf-8"?>
-<w:endnotes xmlns:wpc="http://schemas.microsoft.com/office/word/2010/wordprocessingCanvas" xmlns:cx="http://schemas.microsoft.com/office/drawing/2014/chartex" xmlns:cx1="http://schemas.microsoft.com/office/drawing/2015/9/8/chartex" xmlns:cx2="http://schemas.microsoft.com/office/drawing/2015/10/21/chartex" xmlns:cx3="http://schemas.microsoft.com/office/drawing/2016/5/9/chartex" xmlns:cx4="http://schemas.microsoft.com/office/drawing/2016/5/10/chartex" xmlns:cx5="http://schemas.microsoft.com/office/drawing/2016/5/11/chartex" xmlns:cx6="http://schemas.microsoft.com/office/drawing/2016/5/12/chartex" xmlns:cx7="http://schemas.microsoft.com/office/drawing/2016/5/13/chartex" xmlns:cx8="http://schemas.microsoft.com/office/drawing/2016/5/14/chartex" xmlns:mc="http://schemas.openxmlformats.org/markup-compatibility/2006" xmlns:aink="http://schemas.microsoft.com/office/drawing/2016/ink" xmlns:am3d="http://schemas.microsoft.com/office/drawing/2017/model3d" xmlns:o="urn:schemas-microsoft-com:office:office" xmlns:r="http://schemas.openxmlformats.org/officeDocument/2006/relationships" xmlns:m="http://schemas.openxmlformats.org/officeDocument/2006/math" xmlns:v="urn:schemas-microsoft-com:vml" xmlns:wp14="http://schemas.microsoft.com/office/word/2010/wordprocessingDrawing" xmlns:wp="http://schemas.openxmlformats.org/drawingml/2006/wordprocessingDrawing" xmlns:w10="urn:schemas-microsoft-com:office:word" xmlns:w="http://schemas.openxmlformats.org/wordprocessingml/2006/main" xmlns:w14="http://schemas.microsoft.com/office/word/2010/wordml" xmlns:w15="http://schemas.microsoft.com/office/word/2012/wordml" xmlns:w16cid="http://schemas.microsoft.com/office/word/2016/wordml/cid" xmlns:w16se="http://schemas.microsoft.com/office/word/2015/wordml/symex" xmlns:wpg="http://schemas.microsoft.com/office/word/2010/wordprocessingGroup" xmlns:wpi="http://schemas.microsoft.com/office/word/2010/wordprocessingInk" xmlns:wne="http://schemas.microsoft.com/office/word/2006/wordml" xmlns:wps="http://schemas.microsoft.com/office/word/2010/wordprocessingShape" mc:Ignorable="w14 w15 w16se w16cid wp14">
+<w:endnotes xmlns:wpc="http://schemas.microsoft.com/office/word/2010/wordprocessingCanvas" xmlns:mc="http://schemas.openxmlformats.org/markup-compatibility/2006" xmlns:o="urn:schemas-microsoft-com:office:office" xmlns:r="http://schemas.openxmlformats.org/officeDocument/2006/relationships" xmlns:m="http://schemas.openxmlformats.org/officeDocument/2006/math" xmlns:v="urn:schemas-microsoft-com:vml" xmlns:wp14="http://schemas.microsoft.com/office/word/2010/wordprocessingDrawing" xmlns:wp="http://schemas.openxmlformats.org/drawingml/2006/wordprocessingDrawing" xmlns:w10="urn:schemas-microsoft-com:office:word" xmlns:w="http://schemas.openxmlformats.org/wordprocessingml/2006/main" xmlns:w14="http://schemas.microsoft.com/office/word/2010/wordml" xmlns:w15="http://schemas.microsoft.com/office/word/2012/wordml" xmlns:wpg="http://schemas.microsoft.com/office/word/2010/wordprocessingGroup" xmlns:wpi="http://schemas.microsoft.com/office/word/2010/wordprocessingInk" xmlns:wne="http://schemas.microsoft.com/office/word/2006/wordml" xmlns:wps="http://schemas.microsoft.com/office/word/2010/wordprocessingShape" mc:Ignorable="w14 w15 wp14">
   <w:endnote w:type="separator" w:id="-1">
     <w:p>
       <w:pPr>
@@ -9591,7 +9672,7 @@
 </file>
 
 <file path=word/footer1.xml><?xml version="1.0" encoding="utf-8"?>
-<w:ftr xmlns:wpc="http://schemas.microsoft.com/office/word/2010/wordprocessingCanvas" xmlns:cx="http://schemas.microsoft.com/office/drawing/2014/chartex" xmlns:cx1="http://schemas.microsoft.com/office/drawing/2015/9/8/chartex" xmlns:cx2="http://schemas.microsoft.com/office/drawing/2015/10/21/chartex" xmlns:cx3="http://schemas.microsoft.com/office/drawing/2016/5/9/chartex" xmlns:cx4="http://schemas.microsoft.com/office/drawing/2016/5/10/chartex" xmlns:cx5="http://schemas.microsoft.com/office/drawing/2016/5/11/chartex" xmlns:cx6="http://schemas.microsoft.com/office/drawing/2016/5/12/chartex" xmlns:cx7="http://schemas.microsoft.com/office/drawing/2016/5/13/chartex" xmlns:cx8="http://schemas.microsoft.com/office/drawing/2016/5/14/chartex" xmlns:mc="http://schemas.openxmlformats.org/markup-compatibility/2006" xmlns:aink="http://schemas.microsoft.com/office/drawing/2016/ink" xmlns:am3d="http://schemas.microsoft.com/office/drawing/2017/model3d" xmlns:o="urn:schemas-microsoft-com:office:office" xmlns:r="http://schemas.openxmlformats.org/officeDocument/2006/relationships" xmlns:m="http://schemas.openxmlformats.org/officeDocument/2006/math" xmlns:v="urn:schemas-microsoft-com:vml" xmlns:wp14="http://schemas.microsoft.com/office/word/2010/wordprocessingDrawing" xmlns:wp="http://schemas.openxmlformats.org/drawingml/2006/wordprocessingDrawing" xmlns:w10="urn:schemas-microsoft-com:office:word" xmlns:w="http://schemas.openxmlformats.org/wordprocessingml/2006/main" xmlns:w14="http://schemas.microsoft.com/office/word/2010/wordml" xmlns:w15="http://schemas.microsoft.com/office/word/2012/wordml" xmlns:w16cid="http://schemas.microsoft.com/office/word/2016/wordml/cid" xmlns:w16se="http://schemas.microsoft.com/office/word/2015/wordml/symex" xmlns:wpg="http://schemas.microsoft.com/office/word/2010/wordprocessingGroup" xmlns:wpi="http://schemas.microsoft.com/office/word/2010/wordprocessingInk" xmlns:wne="http://schemas.microsoft.com/office/word/2006/wordml" xmlns:wps="http://schemas.microsoft.com/office/word/2010/wordprocessingShape" mc:Ignorable="w14 w15 w16se w16cid wp14">
+<w:ftr xmlns:wpc="http://schemas.microsoft.com/office/word/2010/wordprocessingCanvas" xmlns:mc="http://schemas.openxmlformats.org/markup-compatibility/2006" xmlns:o="urn:schemas-microsoft-com:office:office" xmlns:r="http://schemas.openxmlformats.org/officeDocument/2006/relationships" xmlns:m="http://schemas.openxmlformats.org/officeDocument/2006/math" xmlns:v="urn:schemas-microsoft-com:vml" xmlns:wp14="http://schemas.microsoft.com/office/word/2010/wordprocessingDrawing" xmlns:wp="http://schemas.openxmlformats.org/drawingml/2006/wordprocessingDrawing" xmlns:w10="urn:schemas-microsoft-com:office:word" xmlns:w="http://schemas.openxmlformats.org/wordprocessingml/2006/main" xmlns:w14="http://schemas.microsoft.com/office/word/2010/wordml" xmlns:w15="http://schemas.microsoft.com/office/word/2012/wordml" xmlns:wpg="http://schemas.microsoft.com/office/word/2010/wordprocessingGroup" xmlns:wpi="http://schemas.microsoft.com/office/word/2010/wordprocessingInk" xmlns:wne="http://schemas.microsoft.com/office/word/2006/wordml" xmlns:wps="http://schemas.microsoft.com/office/word/2010/wordprocessingShape" mc:Ignorable="w14 w15 wp14">
   <w:sdt>
     <w:sdtPr>
       <w:id w:val="975965348"/>
@@ -9627,7 +9708,7 @@
           <w:rPr>
             <w:noProof/>
           </w:rPr>
-          <w:t>2</w:t>
+          <w:t>3</w:t>
         </w:r>
         <w:r>
           <w:rPr>
@@ -9647,7 +9728,7 @@
 </file>
 
 <file path=word/footnotes.xml><?xml version="1.0" encoding="utf-8"?>
-<w:footnotes xmlns:wpc="http://schemas.microsoft.com/office/word/2010/wordprocessingCanvas" xmlns:cx="http://schemas.microsoft.com/office/drawing/2014/chartex" xmlns:cx1="http://schemas.microsoft.com/office/drawing/2015/9/8/chartex" xmlns:cx2="http://schemas.microsoft.com/office/drawing/2015/10/21/chartex" xmlns:cx3="http://schemas.microsoft.com/office/drawing/2016/5/9/chartex" xmlns:cx4="http://schemas.microsoft.com/office/drawing/2016/5/10/chartex" xmlns:cx5="http://schemas.microsoft.com/office/drawing/2016/5/11/chartex" xmlns:cx6="http://schemas.microsoft.com/office/drawing/2016/5/12/chartex" xmlns:cx7="http://schemas.microsoft.com/office/drawing/2016/5/13/chartex" xmlns:cx8="http://schemas.microsoft.com/office/drawing/2016/5/14/chartex" xmlns:mc="http://schemas.openxmlformats.org/markup-compatibility/2006" xmlns:aink="http://schemas.microsoft.com/office/drawing/2016/ink" xmlns:am3d="http://schemas.microsoft.com/office/drawing/2017/model3d" xmlns:o="urn:schemas-microsoft-com:office:office" xmlns:r="http://schemas.openxmlformats.org/officeDocument/2006/relationships" xmlns:m="http://schemas.openxmlformats.org/officeDocument/2006/math" xmlns:v="urn:schemas-microsoft-com:vml" xmlns:wp14="http://schemas.microsoft.com/office/word/2010/wordprocessingDrawing" xmlns:wp="http://schemas.openxmlformats.org/drawingml/2006/wordprocessingDrawing" xmlns:w10="urn:schemas-microsoft-com:office:word" xmlns:w="http://schemas.openxmlformats.org/wordprocessingml/2006/main" xmlns:w14="http://schemas.microsoft.com/office/word/2010/wordml" xmlns:w15="http://schemas.microsoft.com/office/word/2012/wordml" xmlns:w16cid="http://schemas.microsoft.com/office/word/2016/wordml/cid" xmlns:w16se="http://schemas.microsoft.com/office/word/2015/wordml/symex" xmlns:wpg="http://schemas.microsoft.com/office/word/2010/wordprocessingGroup" xmlns:wpi="http://schemas.microsoft.com/office/word/2010/wordprocessingInk" xmlns:wne="http://schemas.microsoft.com/office/word/2006/wordml" xmlns:wps="http://schemas.microsoft.com/office/word/2010/wordprocessingShape" mc:Ignorable="w14 w15 w16se w16cid wp14">
+<w:footnotes xmlns:wpc="http://schemas.microsoft.com/office/word/2010/wordprocessingCanvas" xmlns:mc="http://schemas.openxmlformats.org/markup-compatibility/2006" xmlns:o="urn:schemas-microsoft-com:office:office" xmlns:r="http://schemas.openxmlformats.org/officeDocument/2006/relationships" xmlns:m="http://schemas.openxmlformats.org/officeDocument/2006/math" xmlns:v="urn:schemas-microsoft-com:vml" xmlns:wp14="http://schemas.microsoft.com/office/word/2010/wordprocessingDrawing" xmlns:wp="http://schemas.openxmlformats.org/drawingml/2006/wordprocessingDrawing" xmlns:w10="urn:schemas-microsoft-com:office:word" xmlns:w="http://schemas.openxmlformats.org/wordprocessingml/2006/main" xmlns:w14="http://schemas.microsoft.com/office/word/2010/wordml" xmlns:w15="http://schemas.microsoft.com/office/word/2012/wordml" xmlns:wpg="http://schemas.microsoft.com/office/word/2010/wordprocessingGroup" xmlns:wpi="http://schemas.microsoft.com/office/word/2010/wordprocessingInk" xmlns:wne="http://schemas.microsoft.com/office/word/2006/wordml" xmlns:wps="http://schemas.microsoft.com/office/word/2010/wordprocessingShape" mc:Ignorable="w14 w15 wp14">
   <w:footnote w:type="separator" w:id="-1">
     <w:p>
       <w:pPr>
@@ -9672,7 +9753,7 @@
 </file>
 
 <file path=word/header1.xml><?xml version="1.0" encoding="utf-8"?>
-<w:hdr xmlns:wpc="http://schemas.microsoft.com/office/word/2010/wordprocessingCanvas" xmlns:cx="http://schemas.microsoft.com/office/drawing/2014/chartex" xmlns:cx1="http://schemas.microsoft.com/office/drawing/2015/9/8/chartex" xmlns:cx2="http://schemas.microsoft.com/office/drawing/2015/10/21/chartex" xmlns:cx3="http://schemas.microsoft.com/office/drawing/2016/5/9/chartex" xmlns:cx4="http://schemas.microsoft.com/office/drawing/2016/5/10/chartex" xmlns:cx5="http://schemas.microsoft.com/office/drawing/2016/5/11/chartex" xmlns:cx6="http://schemas.microsoft.com/office/drawing/2016/5/12/chartex" xmlns:cx7="http://schemas.microsoft.com/office/drawing/2016/5/13/chartex" xmlns:cx8="http://schemas.microsoft.com/office/drawing/2016/5/14/chartex" xmlns:mc="http://schemas.openxmlformats.org/markup-compatibility/2006" xmlns:aink="http://schemas.microsoft.com/office/drawing/2016/ink" xmlns:am3d="http://schemas.microsoft.com/office/drawing/2017/model3d" xmlns:o="urn:schemas-microsoft-com:office:office" xmlns:r="http://schemas.openxmlformats.org/officeDocument/2006/relationships" xmlns:m="http://schemas.openxmlformats.org/officeDocument/2006/math" xmlns:v="urn:schemas-microsoft-com:vml" xmlns:wp14="http://schemas.microsoft.com/office/word/2010/wordprocessingDrawing" xmlns:wp="http://schemas.openxmlformats.org/drawingml/2006/wordprocessingDrawing" xmlns:w10="urn:schemas-microsoft-com:office:word" xmlns:w="http://schemas.openxmlformats.org/wordprocessingml/2006/main" xmlns:w14="http://schemas.microsoft.com/office/word/2010/wordml" xmlns:w15="http://schemas.microsoft.com/office/word/2012/wordml" xmlns:w16cid="http://schemas.microsoft.com/office/word/2016/wordml/cid" xmlns:w16se="http://schemas.microsoft.com/office/word/2015/wordml/symex" xmlns:wpg="http://schemas.microsoft.com/office/word/2010/wordprocessingGroup" xmlns:wpi="http://schemas.microsoft.com/office/word/2010/wordprocessingInk" xmlns:wne="http://schemas.microsoft.com/office/word/2006/wordml" xmlns:wps="http://schemas.microsoft.com/office/word/2010/wordprocessingShape" mc:Ignorable="w14 w15 w16se w16cid wp14">
+<w:hdr xmlns:wpc="http://schemas.microsoft.com/office/word/2010/wordprocessingCanvas" xmlns:mc="http://schemas.openxmlformats.org/markup-compatibility/2006" xmlns:o="urn:schemas-microsoft-com:office:office" xmlns:r="http://schemas.openxmlformats.org/officeDocument/2006/relationships" xmlns:m="http://schemas.openxmlformats.org/officeDocument/2006/math" xmlns:v="urn:schemas-microsoft-com:vml" xmlns:wp14="http://schemas.microsoft.com/office/word/2010/wordprocessingDrawing" xmlns:wp="http://schemas.openxmlformats.org/drawingml/2006/wordprocessingDrawing" xmlns:w10="urn:schemas-microsoft-com:office:word" xmlns:w="http://schemas.openxmlformats.org/wordprocessingml/2006/main" xmlns:w14="http://schemas.microsoft.com/office/word/2010/wordml" xmlns:w15="http://schemas.microsoft.com/office/word/2012/wordml" xmlns:wpg="http://schemas.microsoft.com/office/word/2010/wordprocessingGroup" xmlns:wpi="http://schemas.microsoft.com/office/word/2010/wordprocessingInk" xmlns:wne="http://schemas.microsoft.com/office/word/2006/wordml" xmlns:wps="http://schemas.microsoft.com/office/word/2010/wordprocessingShape" mc:Ignorable="w14 w15 wp14">
   <w:p>
     <w:pPr>
       <w:pStyle w:val="Header"/>
@@ -9701,8 +9782,8 @@
 </file>
 
 <file path=word/numbering.xml><?xml version="1.0" encoding="utf-8"?>
-<w:numbering xmlns:wpc="http://schemas.microsoft.com/office/word/2010/wordprocessingCanvas" xmlns:cx="http://schemas.microsoft.com/office/drawing/2014/chartex" xmlns:cx1="http://schemas.microsoft.com/office/drawing/2015/9/8/chartex" xmlns:cx2="http://schemas.microsoft.com/office/drawing/2015/10/21/chartex" xmlns:cx3="http://schemas.microsoft.com/office/drawing/2016/5/9/chartex" xmlns:cx4="http://schemas.microsoft.com/office/drawing/2016/5/10/chartex" xmlns:cx5="http://schemas.microsoft.com/office/drawing/2016/5/11/chartex" xmlns:cx6="http://schemas.microsoft.com/office/drawing/2016/5/12/chartex" xmlns:cx7="http://schemas.microsoft.com/office/drawing/2016/5/13/chartex" xmlns:cx8="http://schemas.microsoft.com/office/drawing/2016/5/14/chartex" xmlns:mc="http://schemas.openxmlformats.org/markup-compatibility/2006" xmlns:aink="http://schemas.microsoft.com/office/drawing/2016/ink" xmlns:am3d="http://schemas.microsoft.com/office/drawing/2017/model3d" xmlns:o="urn:schemas-microsoft-com:office:office" xmlns:r="http://schemas.openxmlformats.org/officeDocument/2006/relationships" xmlns:m="http://schemas.openxmlformats.org/officeDocument/2006/math" xmlns:v="urn:schemas-microsoft-com:vml" xmlns:wp14="http://schemas.microsoft.com/office/word/2010/wordprocessingDrawing" xmlns:wp="http://schemas.openxmlformats.org/drawingml/2006/wordprocessingDrawing" xmlns:w10="urn:schemas-microsoft-com:office:word" xmlns:w="http://schemas.openxmlformats.org/wordprocessingml/2006/main" xmlns:w14="http://schemas.microsoft.com/office/word/2010/wordml" xmlns:w15="http://schemas.microsoft.com/office/word/2012/wordml" xmlns:w16cid="http://schemas.microsoft.com/office/word/2016/wordml/cid" xmlns:w16se="http://schemas.microsoft.com/office/word/2015/wordml/symex" xmlns:wpg="http://schemas.microsoft.com/office/word/2010/wordprocessingGroup" xmlns:wpi="http://schemas.microsoft.com/office/word/2010/wordprocessingInk" xmlns:wne="http://schemas.microsoft.com/office/word/2006/wordml" xmlns:wps="http://schemas.microsoft.com/office/word/2010/wordprocessingShape" mc:Ignorable="w14 w15 w16se w16cid wp14">
-  <w:abstractNum w:abstractNumId="0" w15:restartNumberingAfterBreak="0">
+<w:numbering xmlns:wpc="http://schemas.microsoft.com/office/word/2010/wordprocessingCanvas" xmlns:mc="http://schemas.openxmlformats.org/markup-compatibility/2006" xmlns:o="urn:schemas-microsoft-com:office:office" xmlns:r="http://schemas.openxmlformats.org/officeDocument/2006/relationships" xmlns:m="http://schemas.openxmlformats.org/officeDocument/2006/math" xmlns:v="urn:schemas-microsoft-com:vml" xmlns:wp14="http://schemas.microsoft.com/office/word/2010/wordprocessingDrawing" xmlns:wp="http://schemas.openxmlformats.org/drawingml/2006/wordprocessingDrawing" xmlns:w10="urn:schemas-microsoft-com:office:word" xmlns:w="http://schemas.openxmlformats.org/wordprocessingml/2006/main" xmlns:w14="http://schemas.microsoft.com/office/word/2010/wordml" xmlns:w15="http://schemas.microsoft.com/office/word/2012/wordml" xmlns:wpg="http://schemas.microsoft.com/office/word/2010/wordprocessingGroup" xmlns:wpi="http://schemas.microsoft.com/office/word/2010/wordprocessingInk" xmlns:wne="http://schemas.microsoft.com/office/word/2006/wordml" xmlns:wps="http://schemas.microsoft.com/office/word/2010/wordprocessingShape" mc:Ignorable="w14 w15 wp14">
+  <w:abstractNum w:abstractNumId="0">
     <w:nsid w:val="20F87B6A"/>
     <w:multiLevelType w:val="hybridMultilevel"/>
     <w:tmpl w:val="910CE4A2"/>
@@ -9791,7 +9872,7 @@
       </w:pPr>
     </w:lvl>
   </w:abstractNum>
-  <w:abstractNum w:abstractNumId="1" w15:restartNumberingAfterBreak="0">
+  <w:abstractNum w:abstractNumId="1">
     <w:nsid w:val="2AE416CE"/>
     <w:multiLevelType w:val="hybridMultilevel"/>
     <w:tmpl w:val="FF840A80"/>
@@ -9890,7 +9971,7 @@
 </file>
 
 <file path=word/styles.xml><?xml version="1.0" encoding="utf-8"?>
-<w:styles xmlns:mc="http://schemas.openxmlformats.org/markup-compatibility/2006" xmlns:r="http://schemas.openxmlformats.org/officeDocument/2006/relationships" xmlns:w="http://schemas.openxmlformats.org/wordprocessingml/2006/main" xmlns:w14="http://schemas.microsoft.com/office/word/2010/wordml" xmlns:w15="http://schemas.microsoft.com/office/word/2012/wordml" xmlns:w16cid="http://schemas.microsoft.com/office/word/2016/wordml/cid" xmlns:w16se="http://schemas.microsoft.com/office/word/2015/wordml/symex" mc:Ignorable="w14 w15 w16se w16cid">
+<w:styles xmlns:mc="http://schemas.openxmlformats.org/markup-compatibility/2006" xmlns:r="http://schemas.openxmlformats.org/officeDocument/2006/relationships" xmlns:w="http://schemas.openxmlformats.org/wordprocessingml/2006/main" xmlns:w14="http://schemas.microsoft.com/office/word/2010/wordml" xmlns:w15="http://schemas.microsoft.com/office/word/2012/wordml" mc:Ignorable="w14 w15">
   <w:docDefaults>
     <w:rPrDefault>
       <w:rPr>
@@ -9906,7 +9987,7 @@
       </w:pPr>
     </w:pPrDefault>
   </w:docDefaults>
-  <w:latentStyles w:defLockedState="0" w:defUIPriority="99" w:defSemiHidden="0" w:defUnhideWhenUsed="0" w:defQFormat="0" w:count="375">
+  <w:latentStyles w:defLockedState="0" w:defUIPriority="99" w:defSemiHidden="0" w:defUnhideWhenUsed="0" w:defQFormat="0" w:count="371">
     <w:lsdException w:name="Normal" w:uiPriority="0" w:qFormat="1"/>
     <w:lsdException w:name="heading 1" w:uiPriority="9" w:qFormat="1"/>
     <w:lsdException w:name="heading 2" w:semiHidden="1" w:uiPriority="9" w:unhideWhenUsed="1" w:qFormat="1"/>
@@ -10278,10 +10359,6 @@
     <w:lsdException w:name="List Table 5 Dark Accent 6" w:uiPriority="50"/>
     <w:lsdException w:name="List Table 6 Colorful Accent 6" w:uiPriority="51"/>
     <w:lsdException w:name="List Table 7 Colorful Accent 6" w:uiPriority="52"/>
-    <w:lsdException w:name="Mention" w:semiHidden="1" w:unhideWhenUsed="1"/>
-    <w:lsdException w:name="Smart Hyperlink" w:semiHidden="1" w:unhideWhenUsed="1"/>
-    <w:lsdException w:name="Hashtag" w:semiHidden="1" w:unhideWhenUsed="1"/>
-    <w:lsdException w:name="Unresolved Mention" w:semiHidden="1" w:unhideWhenUsed="1"/>
   </w:latentStyles>
   <w:style w:type="paragraph" w:default="1" w:styleId="Normal">
     <w:name w:val="Normal"/>
@@ -10323,6 +10400,7 @@
       <w:spacing w:after="0" w:line="240" w:lineRule="auto"/>
     </w:pPr>
     <w:tblPr>
+      <w:tblInd w:w="0" w:type="dxa"/>
       <w:tblBorders>
         <w:top w:val="single" w:sz="4" w:space="0" w:color="auto"/>
         <w:left w:val="single" w:sz="4" w:space="0" w:color="auto"/>
@@ -10331,6 +10409,12 @@
         <w:insideH w:val="single" w:sz="4" w:space="0" w:color="auto"/>
         <w:insideV w:val="single" w:sz="4" w:space="0" w:color="auto"/>
       </w:tblBorders>
+      <w:tblCellMar>
+        <w:top w:w="0" w:type="dxa"/>
+        <w:left w:w="108" w:type="dxa"/>
+        <w:bottom w:w="0" w:type="dxa"/>
+        <w:right w:w="108" w:type="dxa"/>
+      </w:tblCellMar>
     </w:tblPr>
   </w:style>
   <w:style w:type="paragraph" w:styleId="ListParagraph">

</xml_diff>

<commit_message>
Napravljena klasa Apartment u folderu Models na Data Layer-u. Takodje napravljen Repository za Apartments tabelu kao i potreban interfejs za injection. Izmenjena baza koja se nalazi u folderu scripts (word dokument) u kome je sa Appartements preimenovano na Apartments.
</commit_message>
<xml_diff>
--- a/WebApi/Scripts/BazaPodataka.docx
+++ b/WebApi/Scripts/BazaPodataka.docx
@@ -1,6 +1,6 @@
 
 <file path=word/document.xml><?xml version="1.0" encoding="utf-8"?>
-<w:document xmlns:wpc="http://schemas.microsoft.com/office/word/2010/wordprocessingCanvas" xmlns:mc="http://schemas.openxmlformats.org/markup-compatibility/2006" xmlns:o="urn:schemas-microsoft-com:office:office" xmlns:r="http://schemas.openxmlformats.org/officeDocument/2006/relationships" xmlns:m="http://schemas.openxmlformats.org/officeDocument/2006/math" xmlns:v="urn:schemas-microsoft-com:vml" xmlns:wp14="http://schemas.microsoft.com/office/word/2010/wordprocessingDrawing" xmlns:wp="http://schemas.openxmlformats.org/drawingml/2006/wordprocessingDrawing" xmlns:w10="urn:schemas-microsoft-com:office:word" xmlns:w="http://schemas.openxmlformats.org/wordprocessingml/2006/main" xmlns:w14="http://schemas.microsoft.com/office/word/2010/wordml" xmlns:w15="http://schemas.microsoft.com/office/word/2012/wordml" xmlns:wpg="http://schemas.microsoft.com/office/word/2010/wordprocessingGroup" xmlns:wpi="http://schemas.microsoft.com/office/word/2010/wordprocessingInk" xmlns:wne="http://schemas.microsoft.com/office/word/2006/wordml" xmlns:wps="http://schemas.microsoft.com/office/word/2010/wordprocessingShape" mc:Ignorable="w14 w15 wp14">
+<w:document xmlns:wpc="http://schemas.microsoft.com/office/word/2010/wordprocessingCanvas" xmlns:cx="http://schemas.microsoft.com/office/drawing/2014/chartex" xmlns:mc="http://schemas.openxmlformats.org/markup-compatibility/2006" xmlns:o="urn:schemas-microsoft-com:office:office" xmlns:r="http://schemas.openxmlformats.org/officeDocument/2006/relationships" xmlns:m="http://schemas.openxmlformats.org/officeDocument/2006/math" xmlns:v="urn:schemas-microsoft-com:vml" xmlns:wp14="http://schemas.microsoft.com/office/word/2010/wordprocessingDrawing" xmlns:wp="http://schemas.openxmlformats.org/drawingml/2006/wordprocessingDrawing" xmlns:w10="urn:schemas-microsoft-com:office:word" xmlns:w="http://schemas.openxmlformats.org/wordprocessingml/2006/main" xmlns:w14="http://schemas.microsoft.com/office/word/2010/wordml" xmlns:w15="http://schemas.microsoft.com/office/word/2012/wordml" xmlns:w16se="http://schemas.microsoft.com/office/word/2015/wordml/symex" xmlns:wpg="http://schemas.microsoft.com/office/word/2010/wordprocessingGroup" xmlns:wpi="http://schemas.microsoft.com/office/word/2010/wordprocessingInk" xmlns:wne="http://schemas.microsoft.com/office/word/2006/wordml" xmlns:wps="http://schemas.microsoft.com/office/word/2010/wordprocessingShape" mc:Ignorable="w14 w15 w16se wp14">
   <w:body>
     <w:p>
       <w:pPr>
@@ -11,6 +11,14 @@
           <w:szCs w:val="24"/>
         </w:rPr>
       </w:pPr>
+      <w:r>
+        <w:rPr>
+          <w:rFonts w:ascii="Times New Roman" w:hAnsi="Times New Roman" w:cs="Times New Roman"/>
+          <w:sz w:val="40"/>
+          <w:szCs w:val="24"/>
+        </w:rPr>
+        <w:t>Evo sad b</w:t>
+      </w:r>
       <w:r>
         <w:rPr>
           <w:rFonts w:ascii="Times New Roman" w:hAnsi="Times New Roman" w:cs="Times New Roman"/>
@@ -1695,7 +1703,17 @@
           <w:sz w:val="24"/>
           <w:szCs w:val="24"/>
         </w:rPr>
-        <w:t>Appartements</w:t>
+        <w:t>Apart</w:t>
+      </w:r>
+      <w:r>
+        <w:rPr>
+          <w:rFonts w:ascii="Times New Roman" w:hAnsi="Times New Roman" w:cs="Times New Roman"/>
+          <w:b/>
+          <w:i/>
+          <w:sz w:val="24"/>
+          <w:szCs w:val="24"/>
+        </w:rPr>
+        <w:t>ments</w:t>
       </w:r>
     </w:p>
     <w:tbl>
@@ -1777,7 +1795,25 @@
                 <w:sz w:val="19"/>
                 <w:szCs w:val="19"/>
               </w:rPr>
-              <w:t>[Appartements]</w:t>
+              <w:t>[Apartments]</w:t>
+            </w:r>
+            <w:r>
+              <w:rPr>
+                <w:rFonts w:ascii="Consolas" w:hAnsi="Consolas" w:cs="Consolas"/>
+                <w:color w:val="0000FF"/>
+                <w:sz w:val="19"/>
+                <w:szCs w:val="19"/>
+              </w:rPr>
+              <w:t xml:space="preserve"> </w:t>
+            </w:r>
+            <w:r>
+              <w:rPr>
+                <w:rFonts w:ascii="Consolas" w:hAnsi="Consolas" w:cs="Consolas"/>
+                <w:color w:val="808080"/>
+                <w:sz w:val="19"/>
+                <w:szCs w:val="19"/>
+              </w:rPr>
+              <w:t>(</w:t>
             </w:r>
           </w:p>
           <w:p>
@@ -1795,11 +1831,128 @@
             <w:r>
               <w:rPr>
                 <w:rFonts w:ascii="Consolas" w:hAnsi="Consolas" w:cs="Consolas"/>
+                <w:color w:val="000000"/>
+                <w:sz w:val="19"/>
+                <w:szCs w:val="19"/>
+              </w:rPr>
+              <w:t xml:space="preserve">  </w:t>
+            </w:r>
+            <w:r>
+              <w:rPr>
+                <w:rFonts w:ascii="Consolas" w:hAnsi="Consolas" w:cs="Consolas"/>
+                <w:color w:val="000000"/>
+                <w:sz w:val="19"/>
+                <w:szCs w:val="19"/>
+              </w:rPr>
+              <w:t xml:space="preserve">[Apartment_Id]     </w:t>
+            </w:r>
+            <w:r>
+              <w:rPr>
+                <w:rFonts w:ascii="Consolas" w:hAnsi="Consolas" w:cs="Consolas"/>
+                <w:color w:val="0000FF"/>
+                <w:sz w:val="19"/>
+                <w:szCs w:val="19"/>
+              </w:rPr>
+              <w:t>INT</w:t>
+            </w:r>
+            <w:r>
+              <w:rPr>
+                <w:rFonts w:ascii="Consolas" w:hAnsi="Consolas" w:cs="Consolas"/>
+                <w:color w:val="000000"/>
+                <w:sz w:val="19"/>
+                <w:szCs w:val="19"/>
+              </w:rPr>
+              <w:t xml:space="preserve">           </w:t>
+            </w:r>
+            <w:r>
+              <w:rPr>
+                <w:rFonts w:ascii="Consolas" w:hAnsi="Consolas" w:cs="Consolas"/>
+                <w:color w:val="0000FF"/>
+                <w:sz w:val="19"/>
+                <w:szCs w:val="19"/>
+              </w:rPr>
+              <w:t xml:space="preserve">IDENTITY </w:t>
+            </w:r>
+            <w:r>
+              <w:rPr>
+                <w:rFonts w:ascii="Consolas" w:hAnsi="Consolas" w:cs="Consolas"/>
                 <w:color w:val="808080"/>
                 <w:sz w:val="19"/>
                 <w:szCs w:val="19"/>
               </w:rPr>
               <w:t>(</w:t>
+            </w:r>
+            <w:r>
+              <w:rPr>
+                <w:rFonts w:ascii="Consolas" w:hAnsi="Consolas" w:cs="Consolas"/>
+                <w:color w:val="000000"/>
+                <w:sz w:val="19"/>
+                <w:szCs w:val="19"/>
+              </w:rPr>
+              <w:t>1</w:t>
+            </w:r>
+            <w:r>
+              <w:rPr>
+                <w:rFonts w:ascii="Consolas" w:hAnsi="Consolas" w:cs="Consolas"/>
+                <w:color w:val="808080"/>
+                <w:sz w:val="19"/>
+                <w:szCs w:val="19"/>
+              </w:rPr>
+              <w:t>,</w:t>
+            </w:r>
+            <w:r>
+              <w:rPr>
+                <w:rFonts w:ascii="Consolas" w:hAnsi="Consolas" w:cs="Consolas"/>
+                <w:color w:val="000000"/>
+                <w:sz w:val="19"/>
+                <w:szCs w:val="19"/>
+              </w:rPr>
+              <w:t xml:space="preserve"> 1</w:t>
+            </w:r>
+            <w:r>
+              <w:rPr>
+                <w:rFonts w:ascii="Consolas" w:hAnsi="Consolas" w:cs="Consolas"/>
+                <w:color w:val="808080"/>
+                <w:sz w:val="19"/>
+                <w:szCs w:val="19"/>
+              </w:rPr>
+              <w:t>)</w:t>
+            </w:r>
+            <w:r>
+              <w:rPr>
+                <w:rFonts w:ascii="Consolas" w:hAnsi="Consolas" w:cs="Consolas"/>
+                <w:color w:val="000000"/>
+                <w:sz w:val="19"/>
+                <w:szCs w:val="19"/>
+              </w:rPr>
+              <w:t xml:space="preserve"> </w:t>
+            </w:r>
+            <w:r>
+              <w:rPr>
+                <w:rFonts w:ascii="Consolas" w:hAnsi="Consolas" w:cs="Consolas"/>
+                <w:color w:val="808080"/>
+                <w:sz w:val="19"/>
+                <w:szCs w:val="19"/>
+              </w:rPr>
+              <w:t>NOT</w:t>
+            </w:r>
+            <w:r>
+              <w:rPr>
+                <w:rFonts w:ascii="Consolas" w:hAnsi="Consolas" w:cs="Consolas"/>
+                <w:color w:val="000000"/>
+                <w:sz w:val="19"/>
+                <w:szCs w:val="19"/>
+              </w:rPr>
+              <w:t xml:space="preserve"> </w:t>
+            </w:r>
+            <w:r>
+              <w:rPr>
+                <w:rFonts w:ascii="Consolas" w:hAnsi="Consolas" w:cs="Consolas"/>
+                <w:color w:val="808080"/>
+                <w:sz w:val="19"/>
+                <w:szCs w:val="19"/>
+              </w:rPr>
+              <w:t>NULL,</w:t>
             </w:r>
           </w:p>
           <w:p>
@@ -1821,17 +1974,52 @@
                 <w:sz w:val="19"/>
                 <w:szCs w:val="19"/>
               </w:rPr>
-              <w:tab/>
-              <w:t xml:space="preserve">[Appartement_Id] </w:t>
-            </w:r>
-            <w:r>
-              <w:rPr>
-                <w:rFonts w:ascii="Consolas" w:hAnsi="Consolas" w:cs="Consolas"/>
-                <w:color w:val="0000FF"/>
-                <w:sz w:val="19"/>
-                <w:szCs w:val="19"/>
-              </w:rPr>
-              <w:t>INT</w:t>
+              <w:t xml:space="preserve">  </w:t>
+            </w:r>
+            <w:r>
+              <w:rPr>
+                <w:rFonts w:ascii="Consolas" w:hAnsi="Consolas" w:cs="Consolas"/>
+                <w:color w:val="000000"/>
+                <w:sz w:val="19"/>
+                <w:szCs w:val="19"/>
+              </w:rPr>
+              <w:t xml:space="preserve">[Address]            </w:t>
+            </w:r>
+            <w:r>
+              <w:rPr>
+                <w:rFonts w:ascii="Consolas" w:hAnsi="Consolas" w:cs="Consolas"/>
+                <w:color w:val="0000FF"/>
+                <w:sz w:val="19"/>
+                <w:szCs w:val="19"/>
+              </w:rPr>
+              <w:t xml:space="preserve">NVARCHAR </w:t>
+            </w:r>
+            <w:r>
+              <w:rPr>
+                <w:rFonts w:ascii="Consolas" w:hAnsi="Consolas" w:cs="Consolas"/>
+                <w:color w:val="808080"/>
+                <w:sz w:val="19"/>
+                <w:szCs w:val="19"/>
+              </w:rPr>
+              <w:t>(</w:t>
+            </w:r>
+            <w:r>
+              <w:rPr>
+                <w:rFonts w:ascii="Consolas" w:hAnsi="Consolas" w:cs="Consolas"/>
+                <w:color w:val="000000"/>
+                <w:sz w:val="19"/>
+                <w:szCs w:val="19"/>
+              </w:rPr>
+              <w:t>50</w:t>
+            </w:r>
+            <w:r>
+              <w:rPr>
+                <w:rFonts w:ascii="Consolas" w:hAnsi="Consolas" w:cs="Consolas"/>
+                <w:color w:val="808080"/>
+                <w:sz w:val="19"/>
+                <w:szCs w:val="19"/>
+              </w:rPr>
+              <w:t>)</w:t>
             </w:r>
             <w:r>
               <w:rPr>
@@ -1867,79 +2055,7 @@
                 <w:sz w:val="19"/>
                 <w:szCs w:val="19"/>
               </w:rPr>
-              <w:t>NULL</w:t>
-            </w:r>
-            <w:r>
-              <w:rPr>
-                <w:rFonts w:ascii="Consolas" w:hAnsi="Consolas" w:cs="Consolas"/>
-                <w:color w:val="000000"/>
-                <w:sz w:val="19"/>
-                <w:szCs w:val="19"/>
-              </w:rPr>
-              <w:t xml:space="preserve"> </w:t>
-            </w:r>
-            <w:r>
-              <w:rPr>
-                <w:rFonts w:ascii="Consolas" w:hAnsi="Consolas" w:cs="Consolas"/>
-                <w:color w:val="0000FF"/>
-                <w:sz w:val="19"/>
-                <w:szCs w:val="19"/>
-              </w:rPr>
-              <w:t>PRIMARY</w:t>
-            </w:r>
-            <w:r>
-              <w:rPr>
-                <w:rFonts w:ascii="Consolas" w:hAnsi="Consolas" w:cs="Consolas"/>
-                <w:color w:val="000000"/>
-                <w:sz w:val="19"/>
-                <w:szCs w:val="19"/>
-              </w:rPr>
-              <w:t xml:space="preserve"> </w:t>
-            </w:r>
-            <w:r>
-              <w:rPr>
-                <w:rFonts w:ascii="Consolas" w:hAnsi="Consolas" w:cs="Consolas"/>
-                <w:color w:val="0000FF"/>
-                <w:sz w:val="19"/>
-                <w:szCs w:val="19"/>
-              </w:rPr>
-              <w:t>KEY</w:t>
-            </w:r>
-            <w:r>
-              <w:rPr>
-                <w:rFonts w:ascii="Consolas" w:hAnsi="Consolas" w:cs="Consolas"/>
-                <w:color w:val="000000"/>
-                <w:sz w:val="19"/>
-                <w:szCs w:val="19"/>
-              </w:rPr>
-              <w:t xml:space="preserve"> </w:t>
-            </w:r>
-            <w:r>
-              <w:rPr>
-                <w:rFonts w:ascii="Consolas" w:hAnsi="Consolas" w:cs="Consolas"/>
-                <w:color w:val="0000FF"/>
-                <w:sz w:val="19"/>
-                <w:szCs w:val="19"/>
-              </w:rPr>
-              <w:t>IDENTITY</w:t>
-            </w:r>
-            <w:r>
-              <w:rPr>
-                <w:rFonts w:ascii="Consolas" w:hAnsi="Consolas" w:cs="Consolas"/>
-                <w:color w:val="808080"/>
-                <w:sz w:val="19"/>
-                <w:szCs w:val="19"/>
-              </w:rPr>
-              <w:t>,</w:t>
-            </w:r>
-            <w:r>
-              <w:rPr>
-                <w:rFonts w:ascii="Consolas" w:hAnsi="Consolas" w:cs="Consolas"/>
-                <w:color w:val="000000"/>
-                <w:sz w:val="19"/>
-                <w:szCs w:val="19"/>
-              </w:rPr>
-              <w:t xml:space="preserve"> </w:t>
+              <w:t>NULL,</w:t>
             </w:r>
           </w:p>
           <w:p>
@@ -1961,70 +2077,34 @@
                 <w:sz w:val="19"/>
                 <w:szCs w:val="19"/>
               </w:rPr>
-              <w:t xml:space="preserve">    [Ad</w:t>
-            </w:r>
-            <w:r>
-              <w:rPr>
-                <w:rFonts w:ascii="Consolas" w:hAnsi="Consolas" w:cs="Consolas"/>
-                <w:color w:val="000000"/>
-                <w:sz w:val="19"/>
-                <w:szCs w:val="19"/>
-              </w:rPr>
-              <w:t>d</w:t>
-            </w:r>
-            <w:r>
-              <w:rPr>
-                <w:rFonts w:ascii="Consolas" w:hAnsi="Consolas" w:cs="Consolas"/>
-                <w:color w:val="000000"/>
-                <w:sz w:val="19"/>
-                <w:szCs w:val="19"/>
-              </w:rPr>
-              <w:t xml:space="preserve">ress] </w:t>
-            </w:r>
-            <w:r>
-              <w:rPr>
-                <w:rFonts w:ascii="Consolas" w:hAnsi="Consolas" w:cs="Consolas"/>
-                <w:color w:val="0000FF"/>
-                <w:sz w:val="19"/>
-                <w:szCs w:val="19"/>
-              </w:rPr>
-              <w:t>NVARCHAR</w:t>
-            </w:r>
-            <w:r>
-              <w:rPr>
-                <w:rFonts w:ascii="Consolas" w:hAnsi="Consolas" w:cs="Consolas"/>
-                <w:color w:val="808080"/>
-                <w:sz w:val="19"/>
-                <w:szCs w:val="19"/>
-              </w:rPr>
-              <w:t>(</w:t>
-            </w:r>
-            <w:r>
-              <w:rPr>
-                <w:rFonts w:ascii="Consolas" w:hAnsi="Consolas" w:cs="Consolas"/>
-                <w:color w:val="000000"/>
-                <w:sz w:val="19"/>
-                <w:szCs w:val="19"/>
-              </w:rPr>
-              <w:t>50</w:t>
-            </w:r>
-            <w:r>
-              <w:rPr>
-                <w:rFonts w:ascii="Consolas" w:hAnsi="Consolas" w:cs="Consolas"/>
-                <w:color w:val="808080"/>
-                <w:sz w:val="19"/>
-                <w:szCs w:val="19"/>
-              </w:rPr>
-              <w:t>)</w:t>
-            </w:r>
-            <w:r>
-              <w:rPr>
-                <w:rFonts w:ascii="Consolas" w:hAnsi="Consolas" w:cs="Consolas"/>
-                <w:color w:val="000000"/>
-                <w:sz w:val="19"/>
-                <w:szCs w:val="19"/>
-              </w:rPr>
-              <w:t xml:space="preserve"> </w:t>
+              <w:t xml:space="preserve">  </w:t>
+            </w:r>
+            <w:r>
+              <w:rPr>
+                <w:rFonts w:ascii="Consolas" w:hAnsi="Consolas" w:cs="Consolas"/>
+                <w:color w:val="000000"/>
+                <w:sz w:val="19"/>
+                <w:szCs w:val="19"/>
+              </w:rPr>
+              <w:t xml:space="preserve">[Apartment_Number] </w:t>
+            </w:r>
+            <w:r>
+              <w:rPr>
+                <w:rFonts w:ascii="Consolas" w:hAnsi="Consolas" w:cs="Consolas"/>
+                <w:color w:val="0000FF"/>
+                <w:sz w:val="19"/>
+                <w:szCs w:val="19"/>
+              </w:rPr>
+              <w:t>INT</w:t>
+            </w:r>
+            <w:r>
+              <w:rPr>
+                <w:rFonts w:ascii="Consolas" w:hAnsi="Consolas" w:cs="Consolas"/>
+                <w:color w:val="000000"/>
+                <w:sz w:val="19"/>
+                <w:szCs w:val="19"/>
+              </w:rPr>
+              <w:t xml:space="preserve">           </w:t>
             </w:r>
             <w:r>
               <w:rPr>
@@ -2052,15 +2132,6 @@
                 <w:szCs w:val="19"/>
               </w:rPr>
               <w:t>NULL,</w:t>
-            </w:r>
-            <w:r>
-              <w:rPr>
-                <w:rFonts w:ascii="Consolas" w:hAnsi="Consolas" w:cs="Consolas"/>
-                <w:color w:val="000000"/>
-                <w:sz w:val="19"/>
-                <w:szCs w:val="19"/>
-              </w:rPr>
-              <w:t xml:space="preserve"> </w:t>
             </w:r>
           </w:p>
           <w:p>
@@ -2082,16 +2153,52 @@
                 <w:sz w:val="19"/>
                 <w:szCs w:val="19"/>
               </w:rPr>
-              <w:t xml:space="preserve">    [Appartement_Number] </w:t>
-            </w:r>
-            <w:r>
-              <w:rPr>
-                <w:rFonts w:ascii="Consolas" w:hAnsi="Consolas" w:cs="Consolas"/>
-                <w:color w:val="0000FF"/>
-                <w:sz w:val="19"/>
-                <w:szCs w:val="19"/>
-              </w:rPr>
-              <w:t>INT</w:t>
+              <w:t xml:space="preserve">  </w:t>
+            </w:r>
+            <w:r>
+              <w:rPr>
+                <w:rFonts w:ascii="Consolas" w:hAnsi="Consolas" w:cs="Consolas"/>
+                <w:color w:val="000000"/>
+                <w:sz w:val="19"/>
+                <w:szCs w:val="19"/>
+              </w:rPr>
+              <w:t xml:space="preserve">[Owner_Name]         </w:t>
+            </w:r>
+            <w:r>
+              <w:rPr>
+                <w:rFonts w:ascii="Consolas" w:hAnsi="Consolas" w:cs="Consolas"/>
+                <w:color w:val="0000FF"/>
+                <w:sz w:val="19"/>
+                <w:szCs w:val="19"/>
+              </w:rPr>
+              <w:t xml:space="preserve">NVARCHAR </w:t>
+            </w:r>
+            <w:r>
+              <w:rPr>
+                <w:rFonts w:ascii="Consolas" w:hAnsi="Consolas" w:cs="Consolas"/>
+                <w:color w:val="808080"/>
+                <w:sz w:val="19"/>
+                <w:szCs w:val="19"/>
+              </w:rPr>
+              <w:t>(</w:t>
+            </w:r>
+            <w:r>
+              <w:rPr>
+                <w:rFonts w:ascii="Consolas" w:hAnsi="Consolas" w:cs="Consolas"/>
+                <w:color w:val="000000"/>
+                <w:sz w:val="19"/>
+                <w:szCs w:val="19"/>
+              </w:rPr>
+              <w:t>50</w:t>
+            </w:r>
+            <w:r>
+              <w:rPr>
+                <w:rFonts w:ascii="Consolas" w:hAnsi="Consolas" w:cs="Consolas"/>
+                <w:color w:val="808080"/>
+                <w:sz w:val="19"/>
+                <w:szCs w:val="19"/>
+              </w:rPr>
+              <w:t>)</w:t>
             </w:r>
             <w:r>
               <w:rPr>
@@ -2128,15 +2235,6 @@
                 <w:szCs w:val="19"/>
               </w:rPr>
               <w:t>NULL,</w:t>
-            </w:r>
-            <w:r>
-              <w:rPr>
-                <w:rFonts w:ascii="Consolas" w:hAnsi="Consolas" w:cs="Consolas"/>
-                <w:color w:val="000000"/>
-                <w:sz w:val="19"/>
-                <w:szCs w:val="19"/>
-              </w:rPr>
-              <w:t xml:space="preserve"> </w:t>
             </w:r>
           </w:p>
           <w:p>
@@ -2158,16 +2256,16 @@
                 <w:sz w:val="19"/>
                 <w:szCs w:val="19"/>
               </w:rPr>
-              <w:t xml:space="preserve">    [Owner_Name] </w:t>
-            </w:r>
-            <w:r>
-              <w:rPr>
-                <w:rFonts w:ascii="Consolas" w:hAnsi="Consolas" w:cs="Consolas"/>
-                <w:color w:val="0000FF"/>
-                <w:sz w:val="19"/>
-                <w:szCs w:val="19"/>
-              </w:rPr>
-              <w:t>NVARCHAR</w:t>
+              <w:t xml:space="preserve">  [Owner_Surname]      </w:t>
+            </w:r>
+            <w:r>
+              <w:rPr>
+                <w:rFonts w:ascii="Consolas" w:hAnsi="Consolas" w:cs="Consolas"/>
+                <w:color w:val="0000FF"/>
+                <w:sz w:val="19"/>
+                <w:szCs w:val="19"/>
+              </w:rPr>
+              <w:t xml:space="preserve">NVARCHAR </w:t>
             </w:r>
             <w:r>
               <w:rPr>
@@ -2231,15 +2329,6 @@
                 <w:szCs w:val="19"/>
               </w:rPr>
               <w:t>NULL,</w:t>
-            </w:r>
-            <w:r>
-              <w:rPr>
-                <w:rFonts w:ascii="Consolas" w:hAnsi="Consolas" w:cs="Consolas"/>
-                <w:color w:val="000000"/>
-                <w:sz w:val="19"/>
-                <w:szCs w:val="19"/>
-              </w:rPr>
-              <w:t xml:space="preserve"> </w:t>
             </w:r>
           </w:p>
           <w:p>
@@ -2261,16 +2350,25 @@
                 <w:sz w:val="19"/>
                 <w:szCs w:val="19"/>
               </w:rPr>
-              <w:t xml:space="preserve">    [Owner_Surname] </w:t>
-            </w:r>
-            <w:r>
-              <w:rPr>
-                <w:rFonts w:ascii="Consolas" w:hAnsi="Consolas" w:cs="Consolas"/>
-                <w:color w:val="0000FF"/>
-                <w:sz w:val="19"/>
-                <w:szCs w:val="19"/>
-              </w:rPr>
-              <w:t>NVARCHAR</w:t>
+              <w:t xml:space="preserve">  </w:t>
+            </w:r>
+            <w:r>
+              <w:rPr>
+                <w:rFonts w:ascii="Consolas" w:hAnsi="Consolas" w:cs="Consolas"/>
+                <w:color w:val="000000"/>
+                <w:sz w:val="19"/>
+                <w:szCs w:val="19"/>
+              </w:rPr>
+              <w:t xml:space="preserve">[Status]             </w:t>
+            </w:r>
+            <w:r>
+              <w:rPr>
+                <w:rFonts w:ascii="Consolas" w:hAnsi="Consolas" w:cs="Consolas"/>
+                <w:color w:val="0000FF"/>
+                <w:sz w:val="19"/>
+                <w:szCs w:val="19"/>
+              </w:rPr>
+              <w:t xml:space="preserve">NVARCHAR </w:t>
             </w:r>
             <w:r>
               <w:rPr>
@@ -2334,15 +2432,6 @@
                 <w:szCs w:val="19"/>
               </w:rPr>
               <w:t>NULL,</w:t>
-            </w:r>
-            <w:r>
-              <w:rPr>
-                <w:rFonts w:ascii="Consolas" w:hAnsi="Consolas" w:cs="Consolas"/>
-                <w:color w:val="000000"/>
-                <w:sz w:val="19"/>
-                <w:szCs w:val="19"/>
-              </w:rPr>
-              <w:t xml:space="preserve"> </w:t>
             </w:r>
           </w:p>
           <w:p>
@@ -2364,52 +2453,25 @@
                 <w:sz w:val="19"/>
                 <w:szCs w:val="19"/>
               </w:rPr>
-              <w:t xml:space="preserve">    [Status] </w:t>
-            </w:r>
-            <w:r>
-              <w:rPr>
-                <w:rFonts w:ascii="Consolas" w:hAnsi="Consolas" w:cs="Consolas"/>
-                <w:color w:val="0000FF"/>
-                <w:sz w:val="19"/>
-                <w:szCs w:val="19"/>
-              </w:rPr>
-              <w:t>NVARCHAR</w:t>
-            </w:r>
-            <w:r>
-              <w:rPr>
-                <w:rFonts w:ascii="Consolas" w:hAnsi="Consolas" w:cs="Consolas"/>
-                <w:color w:val="808080"/>
-                <w:sz w:val="19"/>
-                <w:szCs w:val="19"/>
-              </w:rPr>
-              <w:t>(</w:t>
-            </w:r>
-            <w:r>
-              <w:rPr>
-                <w:rFonts w:ascii="Consolas" w:hAnsi="Consolas" w:cs="Consolas"/>
-                <w:color w:val="000000"/>
-                <w:sz w:val="19"/>
-                <w:szCs w:val="19"/>
-              </w:rPr>
-              <w:t>50</w:t>
-            </w:r>
-            <w:r>
-              <w:rPr>
-                <w:rFonts w:ascii="Consolas" w:hAnsi="Consolas" w:cs="Consolas"/>
-                <w:color w:val="808080"/>
-                <w:sz w:val="19"/>
-                <w:szCs w:val="19"/>
-              </w:rPr>
-              <w:t>)</w:t>
-            </w:r>
-            <w:r>
-              <w:rPr>
-                <w:rFonts w:ascii="Consolas" w:hAnsi="Consolas" w:cs="Consolas"/>
-                <w:color w:val="000000"/>
-                <w:sz w:val="19"/>
-                <w:szCs w:val="19"/>
-              </w:rPr>
-              <w:t xml:space="preserve"> </w:t>
+              <w:t xml:space="preserve">  [Type_Id]            </w:t>
+            </w:r>
+            <w:r>
+              <w:rPr>
+                <w:rFonts w:ascii="Consolas" w:hAnsi="Consolas" w:cs="Consolas"/>
+                <w:color w:val="0000FF"/>
+                <w:sz w:val="19"/>
+                <w:szCs w:val="19"/>
+              </w:rPr>
+              <w:t>INT</w:t>
+            </w:r>
+            <w:r>
+              <w:rPr>
+                <w:rFonts w:ascii="Consolas" w:hAnsi="Consolas" w:cs="Consolas"/>
+                <w:color w:val="000000"/>
+                <w:sz w:val="19"/>
+                <w:szCs w:val="19"/>
+              </w:rPr>
+              <w:t xml:space="preserve">           </w:t>
             </w:r>
             <w:r>
               <w:rPr>
@@ -2437,15 +2499,6 @@
                 <w:szCs w:val="19"/>
               </w:rPr>
               <w:t>NULL,</w:t>
-            </w:r>
-            <w:r>
-              <w:rPr>
-                <w:rFonts w:ascii="Consolas" w:hAnsi="Consolas" w:cs="Consolas"/>
-                <w:color w:val="000000"/>
-                <w:sz w:val="19"/>
-                <w:szCs w:val="19"/>
-              </w:rPr>
-              <w:t xml:space="preserve"> </w:t>
             </w:r>
           </w:p>
           <w:p>
@@ -2467,7 +2520,16 @@
                 <w:sz w:val="19"/>
                 <w:szCs w:val="19"/>
               </w:rPr>
-              <w:t xml:space="preserve">    [Type_Id] </w:t>
+              <w:t xml:space="preserve">  </w:t>
+            </w:r>
+            <w:r>
+              <w:rPr>
+                <w:rFonts w:ascii="Consolas" w:hAnsi="Consolas" w:cs="Consolas"/>
+                <w:color w:val="000000"/>
+                <w:sz w:val="19"/>
+                <w:szCs w:val="19"/>
+              </w:rPr>
+              <w:t xml:space="preserve">[City_Id]            </w:t>
             </w:r>
             <w:r>
               <w:rPr>
@@ -2485,7 +2547,7 @@
                 <w:sz w:val="19"/>
                 <w:szCs w:val="19"/>
               </w:rPr>
-              <w:t xml:space="preserve"> </w:t>
+              <w:t xml:space="preserve">           </w:t>
             </w:r>
             <w:r>
               <w:rPr>
@@ -2513,15 +2575,6 @@
                 <w:szCs w:val="19"/>
               </w:rPr>
               <w:t>NULL,</w:t>
-            </w:r>
-            <w:r>
-              <w:rPr>
-                <w:rFonts w:ascii="Consolas" w:hAnsi="Consolas" w:cs="Consolas"/>
-                <w:color w:val="000000"/>
-                <w:sz w:val="19"/>
-                <w:szCs w:val="19"/>
-              </w:rPr>
-              <w:t xml:space="preserve"> </w:t>
             </w:r>
           </w:p>
           <w:p>
@@ -2539,65 +2592,92 @@
             <w:r>
               <w:rPr>
                 <w:rFonts w:ascii="Consolas" w:hAnsi="Consolas" w:cs="Consolas"/>
-                <w:color w:val="000000"/>
-                <w:sz w:val="19"/>
-                <w:szCs w:val="19"/>
-              </w:rPr>
-              <w:t xml:space="preserve">    [City_Id] </w:t>
-            </w:r>
-            <w:r>
-              <w:rPr>
-                <w:rFonts w:ascii="Consolas" w:hAnsi="Consolas" w:cs="Consolas"/>
-                <w:color w:val="0000FF"/>
-                <w:sz w:val="19"/>
-                <w:szCs w:val="19"/>
-              </w:rPr>
-              <w:t>INT</w:t>
-            </w:r>
-            <w:r>
-              <w:rPr>
-                <w:rFonts w:ascii="Consolas" w:hAnsi="Consolas" w:cs="Consolas"/>
-                <w:color w:val="000000"/>
-                <w:sz w:val="19"/>
-                <w:szCs w:val="19"/>
-              </w:rPr>
-              <w:t xml:space="preserve"> </w:t>
-            </w:r>
-            <w:r>
-              <w:rPr>
-                <w:rFonts w:ascii="Consolas" w:hAnsi="Consolas" w:cs="Consolas"/>
-                <w:color w:val="808080"/>
-                <w:sz w:val="19"/>
-                <w:szCs w:val="19"/>
-              </w:rPr>
-              <w:t>NOT</w:t>
-            </w:r>
-            <w:r>
-              <w:rPr>
-                <w:rFonts w:ascii="Consolas" w:hAnsi="Consolas" w:cs="Consolas"/>
-                <w:color w:val="000000"/>
-                <w:sz w:val="19"/>
-                <w:szCs w:val="19"/>
-              </w:rPr>
-              <w:t xml:space="preserve"> </w:t>
-            </w:r>
-            <w:r>
-              <w:rPr>
-                <w:rFonts w:ascii="Consolas" w:hAnsi="Consolas" w:cs="Consolas"/>
-                <w:color w:val="808080"/>
-                <w:sz w:val="19"/>
-                <w:szCs w:val="19"/>
-              </w:rPr>
-              <w:t>NULL,</w:t>
-            </w:r>
-            <w:r>
-              <w:rPr>
-                <w:rFonts w:ascii="Consolas" w:hAnsi="Consolas" w:cs="Consolas"/>
-                <w:color w:val="000000"/>
-                <w:sz w:val="19"/>
-                <w:szCs w:val="19"/>
-              </w:rPr>
-              <w:t xml:space="preserve"> </w:t>
+                <w:color w:val="0000FF"/>
+                <w:sz w:val="19"/>
+                <w:szCs w:val="19"/>
+              </w:rPr>
+              <w:t xml:space="preserve">  </w:t>
+            </w:r>
+            <w:r>
+              <w:rPr>
+                <w:rFonts w:ascii="Consolas" w:hAnsi="Consolas" w:cs="Consolas"/>
+                <w:color w:val="0000FF"/>
+                <w:sz w:val="19"/>
+                <w:szCs w:val="19"/>
+              </w:rPr>
+              <w:t>PRIMARY</w:t>
+            </w:r>
+            <w:r>
+              <w:rPr>
+                <w:rFonts w:ascii="Consolas" w:hAnsi="Consolas" w:cs="Consolas"/>
+                <w:color w:val="000000"/>
+                <w:sz w:val="19"/>
+                <w:szCs w:val="19"/>
+              </w:rPr>
+              <w:t xml:space="preserve"> </w:t>
+            </w:r>
+            <w:r>
+              <w:rPr>
+                <w:rFonts w:ascii="Consolas" w:hAnsi="Consolas" w:cs="Consolas"/>
+                <w:color w:val="0000FF"/>
+                <w:sz w:val="19"/>
+                <w:szCs w:val="19"/>
+              </w:rPr>
+              <w:t>KEY</w:t>
+            </w:r>
+            <w:r>
+              <w:rPr>
+                <w:rFonts w:ascii="Consolas" w:hAnsi="Consolas" w:cs="Consolas"/>
+                <w:color w:val="000000"/>
+                <w:sz w:val="19"/>
+                <w:szCs w:val="19"/>
+              </w:rPr>
+              <w:t xml:space="preserve"> </w:t>
+            </w:r>
+            <w:r>
+              <w:rPr>
+                <w:rFonts w:ascii="Consolas" w:hAnsi="Consolas" w:cs="Consolas"/>
+                <w:color w:val="0000FF"/>
+                <w:sz w:val="19"/>
+                <w:szCs w:val="19"/>
+              </w:rPr>
+              <w:t xml:space="preserve">CLUSTERED </w:t>
+            </w:r>
+            <w:r>
+              <w:rPr>
+                <w:rFonts w:ascii="Consolas" w:hAnsi="Consolas" w:cs="Consolas"/>
+                <w:color w:val="808080"/>
+                <w:sz w:val="19"/>
+                <w:szCs w:val="19"/>
+              </w:rPr>
+              <w:t>(</w:t>
+            </w:r>
+            <w:r>
+              <w:rPr>
+                <w:rFonts w:ascii="Consolas" w:hAnsi="Consolas" w:cs="Consolas"/>
+                <w:color w:val="000000"/>
+                <w:sz w:val="19"/>
+                <w:szCs w:val="19"/>
+              </w:rPr>
+              <w:t xml:space="preserve">[Apartment_Id] </w:t>
+            </w:r>
+            <w:r>
+              <w:rPr>
+                <w:rFonts w:ascii="Consolas" w:hAnsi="Consolas" w:cs="Consolas"/>
+                <w:color w:val="0000FF"/>
+                <w:sz w:val="19"/>
+                <w:szCs w:val="19"/>
+              </w:rPr>
+              <w:t>ASC</w:t>
+            </w:r>
+            <w:r>
+              <w:rPr>
+                <w:rFonts w:ascii="Consolas" w:hAnsi="Consolas" w:cs="Consolas"/>
+                <w:color w:val="808080"/>
+                <w:sz w:val="19"/>
+                <w:szCs w:val="19"/>
+              </w:rPr>
+              <w:t>),</w:t>
             </w:r>
           </w:p>
           <w:p>
@@ -2615,7 +2695,142 @@
             <w:r>
               <w:rPr>
                 <w:rFonts w:ascii="Consolas" w:hAnsi="Consolas" w:cs="Consolas"/>
-                <w:color w:val="000000"/>
+                <w:color w:val="0000FF"/>
+                <w:sz w:val="19"/>
+                <w:szCs w:val="19"/>
+              </w:rPr>
+              <w:t xml:space="preserve">  </w:t>
+            </w:r>
+            <w:r>
+              <w:rPr>
+                <w:rFonts w:ascii="Consolas" w:hAnsi="Consolas" w:cs="Consolas"/>
+                <w:color w:val="0000FF"/>
+                <w:sz w:val="19"/>
+                <w:szCs w:val="19"/>
+              </w:rPr>
+              <w:t>CONSTRAINT</w:t>
+            </w:r>
+            <w:r>
+              <w:rPr>
+                <w:rFonts w:ascii="Consolas" w:hAnsi="Consolas" w:cs="Consolas"/>
+                <w:color w:val="000000"/>
+                <w:sz w:val="19"/>
+                <w:szCs w:val="19"/>
+              </w:rPr>
+              <w:t xml:space="preserve"> [FK_Apartments_ToTypes] </w:t>
+            </w:r>
+            <w:r>
+              <w:rPr>
+                <w:rFonts w:ascii="Consolas" w:hAnsi="Consolas" w:cs="Consolas"/>
+                <w:color w:val="0000FF"/>
+                <w:sz w:val="19"/>
+                <w:szCs w:val="19"/>
+              </w:rPr>
+              <w:t>FOREIGN</w:t>
+            </w:r>
+            <w:r>
+              <w:rPr>
+                <w:rFonts w:ascii="Consolas" w:hAnsi="Consolas" w:cs="Consolas"/>
+                <w:color w:val="000000"/>
+                <w:sz w:val="19"/>
+                <w:szCs w:val="19"/>
+              </w:rPr>
+              <w:t xml:space="preserve"> </w:t>
+            </w:r>
+            <w:r>
+              <w:rPr>
+                <w:rFonts w:ascii="Consolas" w:hAnsi="Consolas" w:cs="Consolas"/>
+                <w:color w:val="0000FF"/>
+                <w:sz w:val="19"/>
+                <w:szCs w:val="19"/>
+              </w:rPr>
+              <w:t xml:space="preserve">KEY </w:t>
+            </w:r>
+            <w:r>
+              <w:rPr>
+                <w:rFonts w:ascii="Consolas" w:hAnsi="Consolas" w:cs="Consolas"/>
+                <w:color w:val="808080"/>
+                <w:sz w:val="19"/>
+                <w:szCs w:val="19"/>
+              </w:rPr>
+              <w:t>(</w:t>
+            </w:r>
+            <w:r>
+              <w:rPr>
+                <w:rFonts w:ascii="Consolas" w:hAnsi="Consolas" w:cs="Consolas"/>
+                <w:color w:val="000000"/>
+                <w:sz w:val="19"/>
+                <w:szCs w:val="19"/>
+              </w:rPr>
+              <w:t>[Type_Id]</w:t>
+            </w:r>
+            <w:r>
+              <w:rPr>
+                <w:rFonts w:ascii="Consolas" w:hAnsi="Consolas" w:cs="Consolas"/>
+                <w:color w:val="808080"/>
+                <w:sz w:val="19"/>
+                <w:szCs w:val="19"/>
+              </w:rPr>
+              <w:t>)</w:t>
+            </w:r>
+            <w:r>
+              <w:rPr>
+                <w:rFonts w:ascii="Consolas" w:hAnsi="Consolas" w:cs="Consolas"/>
+                <w:color w:val="000000"/>
+                <w:sz w:val="19"/>
+                <w:szCs w:val="19"/>
+              </w:rPr>
+              <w:t xml:space="preserve"> </w:t>
+            </w:r>
+            <w:r>
+              <w:rPr>
+                <w:rFonts w:ascii="Consolas" w:hAnsi="Consolas" w:cs="Consolas"/>
+                <w:color w:val="0000FF"/>
+                <w:sz w:val="19"/>
+                <w:szCs w:val="19"/>
+              </w:rPr>
+              <w:t>REFERENCES</w:t>
+            </w:r>
+            <w:r>
+              <w:rPr>
+                <w:rFonts w:ascii="Consolas" w:hAnsi="Consolas" w:cs="Consolas"/>
+                <w:color w:val="000000"/>
+                <w:sz w:val="19"/>
+                <w:szCs w:val="19"/>
+              </w:rPr>
+              <w:t xml:space="preserve"> [dbo]</w:t>
+            </w:r>
+            <w:r>
+              <w:rPr>
+                <w:rFonts w:ascii="Consolas" w:hAnsi="Consolas" w:cs="Consolas"/>
+                <w:color w:val="808080"/>
+                <w:sz w:val="19"/>
+                <w:szCs w:val="19"/>
+              </w:rPr>
+              <w:t>.</w:t>
+            </w:r>
+            <w:r>
+              <w:rPr>
+                <w:rFonts w:ascii="Consolas" w:hAnsi="Consolas" w:cs="Consolas"/>
+                <w:color w:val="000000"/>
+                <w:sz w:val="19"/>
+                <w:szCs w:val="19"/>
+              </w:rPr>
+              <w:t>[Types]</w:t>
+            </w:r>
+            <w:r>
+              <w:rPr>
+                <w:rFonts w:ascii="Consolas" w:hAnsi="Consolas" w:cs="Consolas"/>
+                <w:color w:val="0000FF"/>
+                <w:sz w:val="19"/>
+                <w:szCs w:val="19"/>
+              </w:rPr>
+              <w:t xml:space="preserve"> </w:t>
+            </w:r>
+            <w:r>
+              <w:rPr>
+                <w:rFonts w:ascii="Consolas" w:hAnsi="Consolas" w:cs="Consolas"/>
+                <w:color w:val="0000FF"/>
                 <w:sz w:val="19"/>
                 <w:szCs w:val="19"/>
               </w:rPr>
@@ -2624,51 +2839,6 @@
             <w:r>
               <w:rPr>
                 <w:rFonts w:ascii="Consolas" w:hAnsi="Consolas" w:cs="Consolas"/>
-                <w:color w:val="0000FF"/>
-                <w:sz w:val="19"/>
-                <w:szCs w:val="19"/>
-              </w:rPr>
-              <w:t>CONSTRAINT</w:t>
-            </w:r>
-            <w:r>
-              <w:rPr>
-                <w:rFonts w:ascii="Consolas" w:hAnsi="Consolas" w:cs="Consolas"/>
-                <w:color w:val="000000"/>
-                <w:sz w:val="19"/>
-                <w:szCs w:val="19"/>
-              </w:rPr>
-              <w:t xml:space="preserve"> [FK_Appartements_ToTypes] </w:t>
-            </w:r>
-            <w:r>
-              <w:rPr>
-                <w:rFonts w:ascii="Consolas" w:hAnsi="Consolas" w:cs="Consolas"/>
-                <w:color w:val="0000FF"/>
-                <w:sz w:val="19"/>
-                <w:szCs w:val="19"/>
-              </w:rPr>
-              <w:t>FOREIGN</w:t>
-            </w:r>
-            <w:r>
-              <w:rPr>
-                <w:rFonts w:ascii="Consolas" w:hAnsi="Consolas" w:cs="Consolas"/>
-                <w:color w:val="000000"/>
-                <w:sz w:val="19"/>
-                <w:szCs w:val="19"/>
-              </w:rPr>
-              <w:t xml:space="preserve"> </w:t>
-            </w:r>
-            <w:r>
-              <w:rPr>
-                <w:rFonts w:ascii="Consolas" w:hAnsi="Consolas" w:cs="Consolas"/>
-                <w:color w:val="0000FF"/>
-                <w:sz w:val="19"/>
-                <w:szCs w:val="19"/>
-              </w:rPr>
-              <w:t xml:space="preserve">KEY </w:t>
-            </w:r>
-            <w:r>
-              <w:rPr>
-                <w:rFonts w:ascii="Consolas" w:hAnsi="Consolas" w:cs="Consolas"/>
                 <w:color w:val="808080"/>
                 <w:sz w:val="19"/>
                 <w:szCs w:val="19"/>
@@ -2691,70 +2861,7 @@
                 <w:sz w:val="19"/>
                 <w:szCs w:val="19"/>
               </w:rPr>
-              <w:t>)</w:t>
-            </w:r>
-            <w:r>
-              <w:rPr>
-                <w:rFonts w:ascii="Consolas" w:hAnsi="Consolas" w:cs="Consolas"/>
-                <w:color w:val="000000"/>
-                <w:sz w:val="19"/>
-                <w:szCs w:val="19"/>
-              </w:rPr>
-              <w:t xml:space="preserve"> </w:t>
-            </w:r>
-            <w:r>
-              <w:rPr>
-                <w:rFonts w:ascii="Consolas" w:hAnsi="Consolas" w:cs="Consolas"/>
-                <w:color w:val="0000FF"/>
-                <w:sz w:val="19"/>
-                <w:szCs w:val="19"/>
-              </w:rPr>
-              <w:t>REFERENCES</w:t>
-            </w:r>
-            <w:r>
-              <w:rPr>
-                <w:rFonts w:ascii="Consolas" w:hAnsi="Consolas" w:cs="Consolas"/>
-                <w:color w:val="000000"/>
-                <w:sz w:val="19"/>
-                <w:szCs w:val="19"/>
-              </w:rPr>
-              <w:t xml:space="preserve"> [Types]</w:t>
-            </w:r>
-            <w:r>
-              <w:rPr>
-                <w:rFonts w:ascii="Consolas" w:hAnsi="Consolas" w:cs="Consolas"/>
-                <w:color w:val="808080"/>
-                <w:sz w:val="19"/>
-                <w:szCs w:val="19"/>
-              </w:rPr>
-              <w:t>(</w:t>
-            </w:r>
-            <w:r>
-              <w:rPr>
-                <w:rFonts w:ascii="Consolas" w:hAnsi="Consolas" w:cs="Consolas"/>
-                <w:color w:val="000000"/>
-                <w:sz w:val="19"/>
-                <w:szCs w:val="19"/>
-              </w:rPr>
-              <w:t>[Type_Id]</w:t>
-            </w:r>
-            <w:r>
-              <w:rPr>
-                <w:rFonts w:ascii="Consolas" w:hAnsi="Consolas" w:cs="Consolas"/>
-                <w:color w:val="808080"/>
-                <w:sz w:val="19"/>
-                <w:szCs w:val="19"/>
-              </w:rPr>
               <w:t>),</w:t>
-            </w:r>
-            <w:r>
-              <w:rPr>
-                <w:rFonts w:ascii="Consolas" w:hAnsi="Consolas" w:cs="Consolas"/>
-                <w:color w:val="000000"/>
-                <w:sz w:val="19"/>
-                <w:szCs w:val="19"/>
-              </w:rPr>
-              <w:t xml:space="preserve"> </w:t>
             </w:r>
           </w:p>
           <w:p>
@@ -2776,7 +2883,16 @@
                 <w:sz w:val="19"/>
                 <w:szCs w:val="19"/>
               </w:rPr>
-              <w:t xml:space="preserve">    </w:t>
+              <w:t xml:space="preserve"> </w:t>
+            </w:r>
+            <w:r>
+              <w:rPr>
+                <w:rFonts w:ascii="Consolas" w:hAnsi="Consolas" w:cs="Consolas"/>
+                <w:color w:val="000000"/>
+                <w:sz w:val="19"/>
+                <w:szCs w:val="19"/>
+              </w:rPr>
+              <w:t xml:space="preserve"> </w:t>
             </w:r>
             <w:r>
               <w:rPr>
@@ -2794,7 +2910,7 @@
                 <w:sz w:val="19"/>
                 <w:szCs w:val="19"/>
               </w:rPr>
-              <w:t xml:space="preserve"> [FK_Appartements_ToCities] </w:t>
+              <w:t xml:space="preserve"> [FK_Apartments_ToCities] </w:t>
             </w:r>
             <w:r>
               <w:rPr>
@@ -2875,7 +2991,34 @@
                 <w:sz w:val="19"/>
                 <w:szCs w:val="19"/>
               </w:rPr>
-              <w:t xml:space="preserve"> [Cities]</w:t>
+              <w:t xml:space="preserve"> [dbo]</w:t>
+            </w:r>
+            <w:r>
+              <w:rPr>
+                <w:rFonts w:ascii="Consolas" w:hAnsi="Consolas" w:cs="Consolas"/>
+                <w:color w:val="808080"/>
+                <w:sz w:val="19"/>
+                <w:szCs w:val="19"/>
+              </w:rPr>
+              <w:t>.</w:t>
+            </w:r>
+            <w:r>
+              <w:rPr>
+                <w:rFonts w:ascii="Consolas" w:hAnsi="Consolas" w:cs="Consolas"/>
+                <w:color w:val="000000"/>
+                <w:sz w:val="19"/>
+                <w:szCs w:val="19"/>
+              </w:rPr>
+              <w:t>[Cities]</w:t>
+            </w:r>
+            <w:r>
+              <w:rPr>
+                <w:rFonts w:ascii="Consolas" w:hAnsi="Consolas" w:cs="Consolas"/>
+                <w:color w:val="0000FF"/>
+                <w:sz w:val="19"/>
+                <w:szCs w:val="19"/>
+              </w:rPr>
+              <w:t xml:space="preserve"> </w:t>
             </w:r>
             <w:r>
               <w:rPr>
@@ -2902,7 +3045,7 @@
                 <w:sz w:val="19"/>
                 <w:szCs w:val="19"/>
               </w:rPr>
-              <w:t>),</w:t>
+              <w:t>)</w:t>
             </w:r>
           </w:p>
           <w:p>
@@ -3484,7 +3627,16 @@
                 <w:sz w:val="19"/>
                 <w:szCs w:val="19"/>
               </w:rPr>
-              <w:t xml:space="preserve">    [Appartement_Id] </w:t>
+              <w:t xml:space="preserve">    [Apart</w:t>
+            </w:r>
+            <w:r>
+              <w:rPr>
+                <w:rFonts w:ascii="Consolas" w:hAnsi="Consolas" w:cs="Consolas"/>
+                <w:color w:val="000000"/>
+                <w:sz w:val="19"/>
+                <w:szCs w:val="19"/>
+              </w:rPr>
+              <w:t xml:space="preserve">ment_Id] </w:t>
             </w:r>
             <w:r>
               <w:rPr>
@@ -3735,7 +3887,16 @@
                 <w:sz w:val="19"/>
                 <w:szCs w:val="19"/>
               </w:rPr>
-              <w:t xml:space="preserve"> [FK_Records_ToAppartements] </w:t>
+              <w:t xml:space="preserve"> [FK_Records_ToApart</w:t>
+            </w:r>
+            <w:r>
+              <w:rPr>
+                <w:rFonts w:ascii="Consolas" w:hAnsi="Consolas" w:cs="Consolas"/>
+                <w:color w:val="000000"/>
+                <w:sz w:val="19"/>
+                <w:szCs w:val="19"/>
+              </w:rPr>
+              <w:t xml:space="preserve">ments] </w:t>
             </w:r>
             <w:r>
               <w:rPr>
@@ -3780,7 +3941,16 @@
                 <w:sz w:val="19"/>
                 <w:szCs w:val="19"/>
               </w:rPr>
-              <w:t>[Appartement_Id]</w:t>
+              <w:t>[Apart</w:t>
+            </w:r>
+            <w:r>
+              <w:rPr>
+                <w:rFonts w:ascii="Consolas" w:hAnsi="Consolas" w:cs="Consolas"/>
+                <w:color w:val="000000"/>
+                <w:sz w:val="19"/>
+                <w:szCs w:val="19"/>
+              </w:rPr>
+              <w:t>ment_Id]</w:t>
             </w:r>
             <w:r>
               <w:rPr>
@@ -3816,7 +3986,16 @@
                 <w:sz w:val="19"/>
                 <w:szCs w:val="19"/>
               </w:rPr>
-              <w:t xml:space="preserve"> [Appartements]</w:t>
+              <w:t xml:space="preserve"> [Apart</w:t>
+            </w:r>
+            <w:r>
+              <w:rPr>
+                <w:rFonts w:ascii="Consolas" w:hAnsi="Consolas" w:cs="Consolas"/>
+                <w:color w:val="000000"/>
+                <w:sz w:val="19"/>
+                <w:szCs w:val="19"/>
+              </w:rPr>
+              <w:t>ments]</w:t>
             </w:r>
             <w:r>
               <w:rPr>
@@ -3834,7 +4013,16 @@
                 <w:sz w:val="19"/>
                 <w:szCs w:val="19"/>
               </w:rPr>
-              <w:t>[Appartement_Id]</w:t>
+              <w:t>[Apart</w:t>
+            </w:r>
+            <w:r>
+              <w:rPr>
+                <w:rFonts w:ascii="Consolas" w:hAnsi="Consolas" w:cs="Consolas"/>
+                <w:color w:val="000000"/>
+                <w:sz w:val="19"/>
+                <w:szCs w:val="19"/>
+              </w:rPr>
+              <w:t>ment_Id]</w:t>
             </w:r>
             <w:r>
               <w:rPr>
@@ -6659,7 +6847,17 @@
           <w:sz w:val="24"/>
           <w:szCs w:val="24"/>
         </w:rPr>
-        <w:t>Appartements</w:t>
+        <w:t>Apart</w:t>
+      </w:r>
+      <w:r>
+        <w:rPr>
+          <w:rFonts w:ascii="Times New Roman" w:hAnsi="Times New Roman" w:cs="Times New Roman"/>
+          <w:b/>
+          <w:i/>
+          <w:sz w:val="24"/>
+          <w:szCs w:val="24"/>
+        </w:rPr>
+        <w:t>ments</w:t>
       </w:r>
     </w:p>
     <w:tbl>
@@ -6723,7 +6921,16 @@
                 <w:sz w:val="19"/>
                 <w:szCs w:val="19"/>
               </w:rPr>
-              <w:t xml:space="preserve"> Appartements</w:t>
+              <w:t xml:space="preserve"> Apart</w:t>
+            </w:r>
+            <w:r>
+              <w:rPr>
+                <w:rFonts w:ascii="Consolas" w:hAnsi="Consolas" w:cs="Consolas"/>
+                <w:color w:val="000000"/>
+                <w:sz w:val="19"/>
+                <w:szCs w:val="19"/>
+              </w:rPr>
+              <w:t>ments</w:t>
             </w:r>
             <w:r>
               <w:rPr>
@@ -6786,7 +6993,16 @@
                 <w:sz w:val="19"/>
                 <w:szCs w:val="19"/>
               </w:rPr>
-              <w:t xml:space="preserve"> Appartement_Number</w:t>
+              <w:t xml:space="preserve"> Apart</w:t>
+            </w:r>
+            <w:r>
+              <w:rPr>
+                <w:rFonts w:ascii="Consolas" w:hAnsi="Consolas" w:cs="Consolas"/>
+                <w:color w:val="000000"/>
+                <w:sz w:val="19"/>
+                <w:szCs w:val="19"/>
+              </w:rPr>
+              <w:t>ment_Number</w:t>
             </w:r>
             <w:r>
               <w:rPr>
@@ -7132,7 +7348,16 @@
                 <w:sz w:val="19"/>
                 <w:szCs w:val="19"/>
               </w:rPr>
-              <w:t xml:space="preserve"> Appartements</w:t>
+              <w:t xml:space="preserve"> Apart</w:t>
+            </w:r>
+            <w:r>
+              <w:rPr>
+                <w:rFonts w:ascii="Consolas" w:hAnsi="Consolas" w:cs="Consolas"/>
+                <w:color w:val="000000"/>
+                <w:sz w:val="19"/>
+                <w:szCs w:val="19"/>
+              </w:rPr>
+              <w:t>ments</w:t>
             </w:r>
             <w:r>
               <w:rPr>
@@ -7195,7 +7420,16 @@
                 <w:sz w:val="19"/>
                 <w:szCs w:val="19"/>
               </w:rPr>
-              <w:t xml:space="preserve"> Appartement_Number</w:t>
+              <w:t xml:space="preserve"> Apart</w:t>
+            </w:r>
+            <w:r>
+              <w:rPr>
+                <w:rFonts w:ascii="Consolas" w:hAnsi="Consolas" w:cs="Consolas"/>
+                <w:color w:val="000000"/>
+                <w:sz w:val="19"/>
+                <w:szCs w:val="19"/>
+              </w:rPr>
+              <w:t>ment_Number</w:t>
             </w:r>
             <w:r>
               <w:rPr>
@@ -7533,7 +7767,16 @@
                 <w:sz w:val="19"/>
                 <w:szCs w:val="19"/>
               </w:rPr>
-              <w:t xml:space="preserve"> Appartements</w:t>
+              <w:t xml:space="preserve"> Apart</w:t>
+            </w:r>
+            <w:r>
+              <w:rPr>
+                <w:rFonts w:ascii="Consolas" w:hAnsi="Consolas" w:cs="Consolas"/>
+                <w:color w:val="000000"/>
+                <w:sz w:val="19"/>
+                <w:szCs w:val="19"/>
+              </w:rPr>
+              <w:t>ments</w:t>
             </w:r>
             <w:r>
               <w:rPr>
@@ -7596,7 +7839,16 @@
                 <w:sz w:val="19"/>
                 <w:szCs w:val="19"/>
               </w:rPr>
-              <w:t xml:space="preserve"> Appartement_Number</w:t>
+              <w:t xml:space="preserve"> Apart</w:t>
+            </w:r>
+            <w:r>
+              <w:rPr>
+                <w:rFonts w:ascii="Consolas" w:hAnsi="Consolas" w:cs="Consolas"/>
+                <w:color w:val="000000"/>
+                <w:sz w:val="19"/>
+                <w:szCs w:val="19"/>
+              </w:rPr>
+              <w:t>ment_Number</w:t>
             </w:r>
             <w:r>
               <w:rPr>
@@ -7942,7 +8194,16 @@
                 <w:sz w:val="19"/>
                 <w:szCs w:val="19"/>
               </w:rPr>
-              <w:t xml:space="preserve"> Appartements</w:t>
+              <w:t xml:space="preserve"> Apart</w:t>
+            </w:r>
+            <w:r>
+              <w:rPr>
+                <w:rFonts w:ascii="Consolas" w:hAnsi="Consolas" w:cs="Consolas"/>
+                <w:color w:val="000000"/>
+                <w:sz w:val="19"/>
+                <w:szCs w:val="19"/>
+              </w:rPr>
+              <w:t>ments</w:t>
             </w:r>
             <w:r>
               <w:rPr>
@@ -7980,8 +8241,6 @@
               </w:rPr>
               <w:t>d</w:t>
             </w:r>
-            <w:bookmarkStart w:id="0" w:name="_GoBack"/>
-            <w:bookmarkEnd w:id="0"/>
             <w:r>
               <w:rPr>
                 <w:rFonts w:ascii="Consolas" w:hAnsi="Consolas" w:cs="Consolas"/>
@@ -8007,7 +8266,16 @@
                 <w:sz w:val="19"/>
                 <w:szCs w:val="19"/>
               </w:rPr>
-              <w:t xml:space="preserve"> Appartement_Number</w:t>
+              <w:t xml:space="preserve"> Apart</w:t>
+            </w:r>
+            <w:r>
+              <w:rPr>
+                <w:rFonts w:ascii="Consolas" w:hAnsi="Consolas" w:cs="Consolas"/>
+                <w:color w:val="000000"/>
+                <w:sz w:val="19"/>
+                <w:szCs w:val="19"/>
+              </w:rPr>
+              <w:t>ment_Number</w:t>
             </w:r>
             <w:r>
               <w:rPr>
@@ -8498,7 +8766,16 @@
                 <w:sz w:val="19"/>
                 <w:szCs w:val="19"/>
               </w:rPr>
-              <w:t xml:space="preserve"> Appartement_Id</w:t>
+              <w:t xml:space="preserve"> Apart</w:t>
+            </w:r>
+            <w:r>
+              <w:rPr>
+                <w:rFonts w:ascii="Consolas" w:hAnsi="Consolas" w:cs="Consolas"/>
+                <w:color w:val="000000"/>
+                <w:sz w:val="19"/>
+                <w:szCs w:val="19"/>
+              </w:rPr>
+              <w:t>ment_Id</w:t>
             </w:r>
             <w:r>
               <w:rPr>
@@ -8754,7 +9031,16 @@
                 <w:sz w:val="19"/>
                 <w:szCs w:val="19"/>
               </w:rPr>
-              <w:t xml:space="preserve"> Appartement_Id</w:t>
+              <w:t xml:space="preserve"> Apart</w:t>
+            </w:r>
+            <w:r>
+              <w:rPr>
+                <w:rFonts w:ascii="Consolas" w:hAnsi="Consolas" w:cs="Consolas"/>
+                <w:color w:val="000000"/>
+                <w:sz w:val="19"/>
+                <w:szCs w:val="19"/>
+              </w:rPr>
+              <w:t>ment_Id</w:t>
             </w:r>
             <w:r>
               <w:rPr>
@@ -9001,7 +9287,16 @@
                 <w:sz w:val="19"/>
                 <w:szCs w:val="19"/>
               </w:rPr>
-              <w:t xml:space="preserve"> Appartement_Id</w:t>
+              <w:t xml:space="preserve"> Apart</w:t>
+            </w:r>
+            <w:r>
+              <w:rPr>
+                <w:rFonts w:ascii="Consolas" w:hAnsi="Consolas" w:cs="Consolas"/>
+                <w:color w:val="000000"/>
+                <w:sz w:val="19"/>
+                <w:szCs w:val="19"/>
+              </w:rPr>
+              <w:t>ment_Id</w:t>
             </w:r>
             <w:r>
               <w:rPr>
@@ -9257,7 +9552,16 @@
                 <w:sz w:val="19"/>
                 <w:szCs w:val="19"/>
               </w:rPr>
-              <w:t xml:space="preserve"> Appartement_Id</w:t>
+              <w:t xml:space="preserve"> Apart</w:t>
+            </w:r>
+            <w:r>
+              <w:rPr>
+                <w:rFonts w:ascii="Consolas" w:hAnsi="Consolas" w:cs="Consolas"/>
+                <w:color w:val="000000"/>
+                <w:sz w:val="19"/>
+                <w:szCs w:val="19"/>
+              </w:rPr>
+              <w:t>ment_Id</w:t>
             </w:r>
             <w:r>
               <w:rPr>
@@ -9510,7 +9814,18 @@
                 <w:sz w:val="19"/>
                 <w:szCs w:val="19"/>
               </w:rPr>
-              <w:t xml:space="preserve"> Appartement_Id</w:t>
+              <w:t xml:space="preserve"> Apart</w:t>
+            </w:r>
+            <w:bookmarkStart w:id="0" w:name="_GoBack"/>
+            <w:bookmarkEnd w:id="0"/>
+            <w:r>
+              <w:rPr>
+                <w:rFonts w:ascii="Consolas" w:hAnsi="Consolas" w:cs="Consolas"/>
+                <w:color w:val="000000"/>
+                <w:sz w:val="19"/>
+                <w:szCs w:val="19"/>
+              </w:rPr>
+              <w:t>ment_Id</w:t>
             </w:r>
             <w:r>
               <w:rPr>
@@ -9647,7 +9962,7 @@
 </file>
 
 <file path=word/endnotes.xml><?xml version="1.0" encoding="utf-8"?>
-<w:endnotes xmlns:wpc="http://schemas.microsoft.com/office/word/2010/wordprocessingCanvas" xmlns:mc="http://schemas.openxmlformats.org/markup-compatibility/2006" xmlns:o="urn:schemas-microsoft-com:office:office" xmlns:r="http://schemas.openxmlformats.org/officeDocument/2006/relationships" xmlns:m="http://schemas.openxmlformats.org/officeDocument/2006/math" xmlns:v="urn:schemas-microsoft-com:vml" xmlns:wp14="http://schemas.microsoft.com/office/word/2010/wordprocessingDrawing" xmlns:wp="http://schemas.openxmlformats.org/drawingml/2006/wordprocessingDrawing" xmlns:w10="urn:schemas-microsoft-com:office:word" xmlns:w="http://schemas.openxmlformats.org/wordprocessingml/2006/main" xmlns:w14="http://schemas.microsoft.com/office/word/2010/wordml" xmlns:w15="http://schemas.microsoft.com/office/word/2012/wordml" xmlns:wpg="http://schemas.microsoft.com/office/word/2010/wordprocessingGroup" xmlns:wpi="http://schemas.microsoft.com/office/word/2010/wordprocessingInk" xmlns:wne="http://schemas.microsoft.com/office/word/2006/wordml" xmlns:wps="http://schemas.microsoft.com/office/word/2010/wordprocessingShape" mc:Ignorable="w14 w15 wp14">
+<w:endnotes xmlns:wpc="http://schemas.microsoft.com/office/word/2010/wordprocessingCanvas" xmlns:cx="http://schemas.microsoft.com/office/drawing/2014/chartex" xmlns:mc="http://schemas.openxmlformats.org/markup-compatibility/2006" xmlns:o="urn:schemas-microsoft-com:office:office" xmlns:r="http://schemas.openxmlformats.org/officeDocument/2006/relationships" xmlns:m="http://schemas.openxmlformats.org/officeDocument/2006/math" xmlns:v="urn:schemas-microsoft-com:vml" xmlns:wp14="http://schemas.microsoft.com/office/word/2010/wordprocessingDrawing" xmlns:wp="http://schemas.openxmlformats.org/drawingml/2006/wordprocessingDrawing" xmlns:w10="urn:schemas-microsoft-com:office:word" xmlns:w="http://schemas.openxmlformats.org/wordprocessingml/2006/main" xmlns:w14="http://schemas.microsoft.com/office/word/2010/wordml" xmlns:w15="http://schemas.microsoft.com/office/word/2012/wordml" xmlns:w16se="http://schemas.microsoft.com/office/word/2015/wordml/symex" xmlns:wpg="http://schemas.microsoft.com/office/word/2010/wordprocessingGroup" xmlns:wpi="http://schemas.microsoft.com/office/word/2010/wordprocessingInk" xmlns:wne="http://schemas.microsoft.com/office/word/2006/wordml" xmlns:wps="http://schemas.microsoft.com/office/word/2010/wordprocessingShape" mc:Ignorable="w14 w15 w16se wp14">
   <w:endnote w:type="separator" w:id="-1">
     <w:p>
       <w:pPr>
@@ -9672,7 +9987,7 @@
 </file>
 
 <file path=word/footer1.xml><?xml version="1.0" encoding="utf-8"?>
-<w:ftr xmlns:wpc="http://schemas.microsoft.com/office/word/2010/wordprocessingCanvas" xmlns:mc="http://schemas.openxmlformats.org/markup-compatibility/2006" xmlns:o="urn:schemas-microsoft-com:office:office" xmlns:r="http://schemas.openxmlformats.org/officeDocument/2006/relationships" xmlns:m="http://schemas.openxmlformats.org/officeDocument/2006/math" xmlns:v="urn:schemas-microsoft-com:vml" xmlns:wp14="http://schemas.microsoft.com/office/word/2010/wordprocessingDrawing" xmlns:wp="http://schemas.openxmlformats.org/drawingml/2006/wordprocessingDrawing" xmlns:w10="urn:schemas-microsoft-com:office:word" xmlns:w="http://schemas.openxmlformats.org/wordprocessingml/2006/main" xmlns:w14="http://schemas.microsoft.com/office/word/2010/wordml" xmlns:w15="http://schemas.microsoft.com/office/word/2012/wordml" xmlns:wpg="http://schemas.microsoft.com/office/word/2010/wordprocessingGroup" xmlns:wpi="http://schemas.microsoft.com/office/word/2010/wordprocessingInk" xmlns:wne="http://schemas.microsoft.com/office/word/2006/wordml" xmlns:wps="http://schemas.microsoft.com/office/word/2010/wordprocessingShape" mc:Ignorable="w14 w15 wp14">
+<w:ftr xmlns:wpc="http://schemas.microsoft.com/office/word/2010/wordprocessingCanvas" xmlns:cx="http://schemas.microsoft.com/office/drawing/2014/chartex" xmlns:mc="http://schemas.openxmlformats.org/markup-compatibility/2006" xmlns:o="urn:schemas-microsoft-com:office:office" xmlns:r="http://schemas.openxmlformats.org/officeDocument/2006/relationships" xmlns:m="http://schemas.openxmlformats.org/officeDocument/2006/math" xmlns:v="urn:schemas-microsoft-com:vml" xmlns:wp14="http://schemas.microsoft.com/office/word/2010/wordprocessingDrawing" xmlns:wp="http://schemas.openxmlformats.org/drawingml/2006/wordprocessingDrawing" xmlns:w10="urn:schemas-microsoft-com:office:word" xmlns:w="http://schemas.openxmlformats.org/wordprocessingml/2006/main" xmlns:w14="http://schemas.microsoft.com/office/word/2010/wordml" xmlns:w15="http://schemas.microsoft.com/office/word/2012/wordml" xmlns:w16se="http://schemas.microsoft.com/office/word/2015/wordml/symex" xmlns:wpg="http://schemas.microsoft.com/office/word/2010/wordprocessingGroup" xmlns:wpi="http://schemas.microsoft.com/office/word/2010/wordprocessingInk" xmlns:wne="http://schemas.microsoft.com/office/word/2006/wordml" xmlns:wps="http://schemas.microsoft.com/office/word/2010/wordprocessingShape" mc:Ignorable="w14 w15 w16se wp14">
   <w:sdt>
     <w:sdtPr>
       <w:id w:val="975965348"/>
@@ -9728,7 +10043,7 @@
 </file>
 
 <file path=word/footnotes.xml><?xml version="1.0" encoding="utf-8"?>
-<w:footnotes xmlns:wpc="http://schemas.microsoft.com/office/word/2010/wordprocessingCanvas" xmlns:mc="http://schemas.openxmlformats.org/markup-compatibility/2006" xmlns:o="urn:schemas-microsoft-com:office:office" xmlns:r="http://schemas.openxmlformats.org/officeDocument/2006/relationships" xmlns:m="http://schemas.openxmlformats.org/officeDocument/2006/math" xmlns:v="urn:schemas-microsoft-com:vml" xmlns:wp14="http://schemas.microsoft.com/office/word/2010/wordprocessingDrawing" xmlns:wp="http://schemas.openxmlformats.org/drawingml/2006/wordprocessingDrawing" xmlns:w10="urn:schemas-microsoft-com:office:word" xmlns:w="http://schemas.openxmlformats.org/wordprocessingml/2006/main" xmlns:w14="http://schemas.microsoft.com/office/word/2010/wordml" xmlns:w15="http://schemas.microsoft.com/office/word/2012/wordml" xmlns:wpg="http://schemas.microsoft.com/office/word/2010/wordprocessingGroup" xmlns:wpi="http://schemas.microsoft.com/office/word/2010/wordprocessingInk" xmlns:wne="http://schemas.microsoft.com/office/word/2006/wordml" xmlns:wps="http://schemas.microsoft.com/office/word/2010/wordprocessingShape" mc:Ignorable="w14 w15 wp14">
+<w:footnotes xmlns:wpc="http://schemas.microsoft.com/office/word/2010/wordprocessingCanvas" xmlns:cx="http://schemas.microsoft.com/office/drawing/2014/chartex" xmlns:mc="http://schemas.openxmlformats.org/markup-compatibility/2006" xmlns:o="urn:schemas-microsoft-com:office:office" xmlns:r="http://schemas.openxmlformats.org/officeDocument/2006/relationships" xmlns:m="http://schemas.openxmlformats.org/officeDocument/2006/math" xmlns:v="urn:schemas-microsoft-com:vml" xmlns:wp14="http://schemas.microsoft.com/office/word/2010/wordprocessingDrawing" xmlns:wp="http://schemas.openxmlformats.org/drawingml/2006/wordprocessingDrawing" xmlns:w10="urn:schemas-microsoft-com:office:word" xmlns:w="http://schemas.openxmlformats.org/wordprocessingml/2006/main" xmlns:w14="http://schemas.microsoft.com/office/word/2010/wordml" xmlns:w15="http://schemas.microsoft.com/office/word/2012/wordml" xmlns:w16se="http://schemas.microsoft.com/office/word/2015/wordml/symex" xmlns:wpg="http://schemas.microsoft.com/office/word/2010/wordprocessingGroup" xmlns:wpi="http://schemas.microsoft.com/office/word/2010/wordprocessingInk" xmlns:wne="http://schemas.microsoft.com/office/word/2006/wordml" xmlns:wps="http://schemas.microsoft.com/office/word/2010/wordprocessingShape" mc:Ignorable="w14 w15 w16se wp14">
   <w:footnote w:type="separator" w:id="-1">
     <w:p>
       <w:pPr>
@@ -9753,7 +10068,7 @@
 </file>
 
 <file path=word/header1.xml><?xml version="1.0" encoding="utf-8"?>
-<w:hdr xmlns:wpc="http://schemas.microsoft.com/office/word/2010/wordprocessingCanvas" xmlns:mc="http://schemas.openxmlformats.org/markup-compatibility/2006" xmlns:o="urn:schemas-microsoft-com:office:office" xmlns:r="http://schemas.openxmlformats.org/officeDocument/2006/relationships" xmlns:m="http://schemas.openxmlformats.org/officeDocument/2006/math" xmlns:v="urn:schemas-microsoft-com:vml" xmlns:wp14="http://schemas.microsoft.com/office/word/2010/wordprocessingDrawing" xmlns:wp="http://schemas.openxmlformats.org/drawingml/2006/wordprocessingDrawing" xmlns:w10="urn:schemas-microsoft-com:office:word" xmlns:w="http://schemas.openxmlformats.org/wordprocessingml/2006/main" xmlns:w14="http://schemas.microsoft.com/office/word/2010/wordml" xmlns:w15="http://schemas.microsoft.com/office/word/2012/wordml" xmlns:wpg="http://schemas.microsoft.com/office/word/2010/wordprocessingGroup" xmlns:wpi="http://schemas.microsoft.com/office/word/2010/wordprocessingInk" xmlns:wne="http://schemas.microsoft.com/office/word/2006/wordml" xmlns:wps="http://schemas.microsoft.com/office/word/2010/wordprocessingShape" mc:Ignorable="w14 w15 wp14">
+<w:hdr xmlns:wpc="http://schemas.microsoft.com/office/word/2010/wordprocessingCanvas" xmlns:cx="http://schemas.microsoft.com/office/drawing/2014/chartex" xmlns:mc="http://schemas.openxmlformats.org/markup-compatibility/2006" xmlns:o="urn:schemas-microsoft-com:office:office" xmlns:r="http://schemas.openxmlformats.org/officeDocument/2006/relationships" xmlns:m="http://schemas.openxmlformats.org/officeDocument/2006/math" xmlns:v="urn:schemas-microsoft-com:vml" xmlns:wp14="http://schemas.microsoft.com/office/word/2010/wordprocessingDrawing" xmlns:wp="http://schemas.openxmlformats.org/drawingml/2006/wordprocessingDrawing" xmlns:w10="urn:schemas-microsoft-com:office:word" xmlns:w="http://schemas.openxmlformats.org/wordprocessingml/2006/main" xmlns:w14="http://schemas.microsoft.com/office/word/2010/wordml" xmlns:w15="http://schemas.microsoft.com/office/word/2012/wordml" xmlns:w16se="http://schemas.microsoft.com/office/word/2015/wordml/symex" xmlns:wpg="http://schemas.microsoft.com/office/word/2010/wordprocessingGroup" xmlns:wpi="http://schemas.microsoft.com/office/word/2010/wordprocessingInk" xmlns:wne="http://schemas.microsoft.com/office/word/2006/wordml" xmlns:wps="http://schemas.microsoft.com/office/word/2010/wordprocessingShape" mc:Ignorable="w14 w15 w16se wp14">
   <w:p>
     <w:pPr>
       <w:pStyle w:val="Header"/>
@@ -9782,8 +10097,8 @@
 </file>
 
 <file path=word/numbering.xml><?xml version="1.0" encoding="utf-8"?>
-<w:numbering xmlns:wpc="http://schemas.microsoft.com/office/word/2010/wordprocessingCanvas" xmlns:mc="http://schemas.openxmlformats.org/markup-compatibility/2006" xmlns:o="urn:schemas-microsoft-com:office:office" xmlns:r="http://schemas.openxmlformats.org/officeDocument/2006/relationships" xmlns:m="http://schemas.openxmlformats.org/officeDocument/2006/math" xmlns:v="urn:schemas-microsoft-com:vml" xmlns:wp14="http://schemas.microsoft.com/office/word/2010/wordprocessingDrawing" xmlns:wp="http://schemas.openxmlformats.org/drawingml/2006/wordprocessingDrawing" xmlns:w10="urn:schemas-microsoft-com:office:word" xmlns:w="http://schemas.openxmlformats.org/wordprocessingml/2006/main" xmlns:w14="http://schemas.microsoft.com/office/word/2010/wordml" xmlns:w15="http://schemas.microsoft.com/office/word/2012/wordml" xmlns:wpg="http://schemas.microsoft.com/office/word/2010/wordprocessingGroup" xmlns:wpi="http://schemas.microsoft.com/office/word/2010/wordprocessingInk" xmlns:wne="http://schemas.microsoft.com/office/word/2006/wordml" xmlns:wps="http://schemas.microsoft.com/office/word/2010/wordprocessingShape" mc:Ignorable="w14 w15 wp14">
-  <w:abstractNum w:abstractNumId="0">
+<w:numbering xmlns:wpc="http://schemas.microsoft.com/office/word/2010/wordprocessingCanvas" xmlns:cx="http://schemas.microsoft.com/office/drawing/2014/chartex" xmlns:mc="http://schemas.openxmlformats.org/markup-compatibility/2006" xmlns:o="urn:schemas-microsoft-com:office:office" xmlns:r="http://schemas.openxmlformats.org/officeDocument/2006/relationships" xmlns:m="http://schemas.openxmlformats.org/officeDocument/2006/math" xmlns:v="urn:schemas-microsoft-com:vml" xmlns:wp14="http://schemas.microsoft.com/office/word/2010/wordprocessingDrawing" xmlns:wp="http://schemas.openxmlformats.org/drawingml/2006/wordprocessingDrawing" xmlns:w10="urn:schemas-microsoft-com:office:word" xmlns:w="http://schemas.openxmlformats.org/wordprocessingml/2006/main" xmlns:w14="http://schemas.microsoft.com/office/word/2010/wordml" xmlns:w15="http://schemas.microsoft.com/office/word/2012/wordml" xmlns:w16se="http://schemas.microsoft.com/office/word/2015/wordml/symex" xmlns:wpg="http://schemas.microsoft.com/office/word/2010/wordprocessingGroup" xmlns:wpi="http://schemas.microsoft.com/office/word/2010/wordprocessingInk" xmlns:wne="http://schemas.microsoft.com/office/word/2006/wordml" xmlns:wps="http://schemas.microsoft.com/office/word/2010/wordprocessingShape" mc:Ignorable="w14 w15 w16se wp14">
+  <w:abstractNum w:abstractNumId="0" w15:restartNumberingAfterBreak="0">
     <w:nsid w:val="20F87B6A"/>
     <w:multiLevelType w:val="hybridMultilevel"/>
     <w:tmpl w:val="910CE4A2"/>
@@ -9872,7 +10187,7 @@
       </w:pPr>
     </w:lvl>
   </w:abstractNum>
-  <w:abstractNum w:abstractNumId="1">
+  <w:abstractNum w:abstractNumId="1" w15:restartNumberingAfterBreak="0">
     <w:nsid w:val="2AE416CE"/>
     <w:multiLevelType w:val="hybridMultilevel"/>
     <w:tmpl w:val="FF840A80"/>
@@ -9971,7 +10286,7 @@
 </file>
 
 <file path=word/styles.xml><?xml version="1.0" encoding="utf-8"?>
-<w:styles xmlns:mc="http://schemas.openxmlformats.org/markup-compatibility/2006" xmlns:r="http://schemas.openxmlformats.org/officeDocument/2006/relationships" xmlns:w="http://schemas.openxmlformats.org/wordprocessingml/2006/main" xmlns:w14="http://schemas.microsoft.com/office/word/2010/wordml" xmlns:w15="http://schemas.microsoft.com/office/word/2012/wordml" mc:Ignorable="w14 w15">
+<w:styles xmlns:mc="http://schemas.openxmlformats.org/markup-compatibility/2006" xmlns:r="http://schemas.openxmlformats.org/officeDocument/2006/relationships" xmlns:w="http://schemas.openxmlformats.org/wordprocessingml/2006/main" xmlns:w14="http://schemas.microsoft.com/office/word/2010/wordml" xmlns:w15="http://schemas.microsoft.com/office/word/2012/wordml" xmlns:w16se="http://schemas.microsoft.com/office/word/2015/wordml/symex" mc:Ignorable="w14 w15 w16se">
   <w:docDefaults>
     <w:rPrDefault>
       <w:rPr>
@@ -10400,7 +10715,6 @@
       <w:spacing w:after="0" w:line="240" w:lineRule="auto"/>
     </w:pPr>
     <w:tblPr>
-      <w:tblInd w:w="0" w:type="dxa"/>
       <w:tblBorders>
         <w:top w:val="single" w:sz="4" w:space="0" w:color="auto"/>
         <w:left w:val="single" w:sz="4" w:space="0" w:color="auto"/>
@@ -10409,12 +10723,6 @@
         <w:insideH w:val="single" w:sz="4" w:space="0" w:color="auto"/>
         <w:insideV w:val="single" w:sz="4" w:space="0" w:color="auto"/>
       </w:tblBorders>
-      <w:tblCellMar>
-        <w:top w:w="0" w:type="dxa"/>
-        <w:left w:w="108" w:type="dxa"/>
-        <w:bottom w:w="0" w:type="dxa"/>
-        <w:right w:w="108" w:type="dxa"/>
-      </w:tblCellMar>
     </w:tblPr>
   </w:style>
   <w:style w:type="paragraph" w:styleId="ListParagraph">

</xml_diff>

<commit_message>
Takodje u okviru ove grane uradjen i kompletni bekend za tabelu Owners(Repository, Business i Controller) kako bi mogli naknadno uraditi logovanje kao i napravljene dodatne izmene u prethodnim metodama u oviru polja i sqlu upita u skladu sa novom, dodatom tabelom. Unesene i rute u wordu za novu tabelu.
</commit_message>
<xml_diff>
--- a/WebApi/Scripts/BazaPodataka.docx
+++ b/WebApi/Scripts/BazaPodataka.docx
@@ -11,97 +11,14 @@
           <w:szCs w:val="24"/>
         </w:rPr>
       </w:pPr>
-      <w:proofErr w:type="spellStart"/>
       <w:r>
         <w:rPr>
           <w:rFonts w:ascii="Times New Roman" w:hAnsi="Times New Roman" w:cs="Times New Roman"/>
           <w:sz w:val="40"/>
           <w:szCs w:val="24"/>
         </w:rPr>
-        <w:t>Kodovi</w:t>
+        <w:t xml:space="preserve">Kodovi za kreiranje Baze Podataka </w:t>
       </w:r>
-      <w:proofErr w:type="spellEnd"/>
-      <w:r>
-        <w:rPr>
-          <w:rFonts w:ascii="Times New Roman" w:hAnsi="Times New Roman" w:cs="Times New Roman"/>
-          <w:sz w:val="40"/>
-          <w:szCs w:val="24"/>
-        </w:rPr>
-        <w:t xml:space="preserve"> </w:t>
-      </w:r>
-      <w:proofErr w:type="spellStart"/>
-      <w:r>
-        <w:rPr>
-          <w:rFonts w:ascii="Times New Roman" w:hAnsi="Times New Roman" w:cs="Times New Roman"/>
-          <w:sz w:val="40"/>
-          <w:szCs w:val="24"/>
-        </w:rPr>
-        <w:t>za</w:t>
-      </w:r>
-      <w:proofErr w:type="spellEnd"/>
-      <w:r>
-        <w:rPr>
-          <w:rFonts w:ascii="Times New Roman" w:hAnsi="Times New Roman" w:cs="Times New Roman"/>
-          <w:sz w:val="40"/>
-          <w:szCs w:val="24"/>
-        </w:rPr>
-        <w:t xml:space="preserve"> </w:t>
-      </w:r>
-      <w:proofErr w:type="spellStart"/>
-      <w:r>
-        <w:rPr>
-          <w:rFonts w:ascii="Times New Roman" w:hAnsi="Times New Roman" w:cs="Times New Roman"/>
-          <w:sz w:val="40"/>
-          <w:szCs w:val="24"/>
-        </w:rPr>
-        <w:t>kreiranje</w:t>
-      </w:r>
-      <w:proofErr w:type="spellEnd"/>
-      <w:r>
-        <w:rPr>
-          <w:rFonts w:ascii="Times New Roman" w:hAnsi="Times New Roman" w:cs="Times New Roman"/>
-          <w:sz w:val="40"/>
-          <w:szCs w:val="24"/>
-        </w:rPr>
-        <w:t xml:space="preserve"> </w:t>
-      </w:r>
-      <w:proofErr w:type="spellStart"/>
-      <w:r>
-        <w:rPr>
-          <w:rFonts w:ascii="Times New Roman" w:hAnsi="Times New Roman" w:cs="Times New Roman"/>
-          <w:sz w:val="40"/>
-          <w:szCs w:val="24"/>
-        </w:rPr>
-        <w:t>Baze</w:t>
-      </w:r>
-      <w:proofErr w:type="spellEnd"/>
-      <w:r>
-        <w:rPr>
-          <w:rFonts w:ascii="Times New Roman" w:hAnsi="Times New Roman" w:cs="Times New Roman"/>
-          <w:sz w:val="40"/>
-          <w:szCs w:val="24"/>
-        </w:rPr>
-        <w:t xml:space="preserve"> </w:t>
-      </w:r>
-      <w:proofErr w:type="spellStart"/>
-      <w:r>
-        <w:rPr>
-          <w:rFonts w:ascii="Times New Roman" w:hAnsi="Times New Roman" w:cs="Times New Roman"/>
-          <w:sz w:val="40"/>
-          <w:szCs w:val="24"/>
-        </w:rPr>
-        <w:t>Podataka</w:t>
-      </w:r>
-      <w:proofErr w:type="spellEnd"/>
-      <w:r>
-        <w:rPr>
-          <w:rFonts w:ascii="Times New Roman" w:hAnsi="Times New Roman" w:cs="Times New Roman"/>
-          <w:sz w:val="40"/>
-          <w:szCs w:val="24"/>
-        </w:rPr>
-        <w:t xml:space="preserve"> </w:t>
-      </w:r>
-      <w:proofErr w:type="spellStart"/>
       <w:r>
         <w:rPr>
           <w:rFonts w:ascii="Times New Roman" w:hAnsi="Times New Roman" w:cs="Times New Roman"/>
@@ -112,115 +29,14 @@
         </w:rPr>
         <w:t>PortalDB</w:t>
       </w:r>
-      <w:proofErr w:type="spellEnd"/>
       <w:r>
         <w:rPr>
           <w:rFonts w:ascii="Times New Roman" w:hAnsi="Times New Roman" w:cs="Times New Roman"/>
           <w:sz w:val="40"/>
           <w:szCs w:val="24"/>
         </w:rPr>
-        <w:t xml:space="preserve">, </w:t>
+        <w:t>, kao i za unos podataka.</w:t>
       </w:r>
-      <w:proofErr w:type="spellStart"/>
-      <w:r>
-        <w:rPr>
-          <w:rFonts w:ascii="Times New Roman" w:hAnsi="Times New Roman" w:cs="Times New Roman"/>
-          <w:sz w:val="40"/>
-          <w:szCs w:val="24"/>
-        </w:rPr>
-        <w:t>kao</w:t>
-      </w:r>
-      <w:proofErr w:type="spellEnd"/>
-      <w:r>
-        <w:rPr>
-          <w:rFonts w:ascii="Times New Roman" w:hAnsi="Times New Roman" w:cs="Times New Roman"/>
-          <w:sz w:val="40"/>
-          <w:szCs w:val="24"/>
-        </w:rPr>
-        <w:t xml:space="preserve"> </w:t>
-      </w:r>
-      <w:proofErr w:type="spellStart"/>
-      <w:r>
-        <w:rPr>
-          <w:rFonts w:ascii="Times New Roman" w:hAnsi="Times New Roman" w:cs="Times New Roman"/>
-          <w:sz w:val="40"/>
-          <w:szCs w:val="24"/>
-        </w:rPr>
-        <w:t>i</w:t>
-      </w:r>
-      <w:proofErr w:type="spellEnd"/>
-      <w:r>
-        <w:rPr>
-          <w:rFonts w:ascii="Times New Roman" w:hAnsi="Times New Roman" w:cs="Times New Roman"/>
-          <w:sz w:val="40"/>
-          <w:szCs w:val="24"/>
-        </w:rPr>
-        <w:t xml:space="preserve"> </w:t>
-      </w:r>
-      <w:proofErr w:type="spellStart"/>
-      <w:r>
-        <w:rPr>
-          <w:rFonts w:ascii="Times New Roman" w:hAnsi="Times New Roman" w:cs="Times New Roman"/>
-          <w:sz w:val="40"/>
-          <w:szCs w:val="24"/>
-        </w:rPr>
-        <w:t>za</w:t>
-      </w:r>
-      <w:proofErr w:type="spellEnd"/>
-      <w:r>
-        <w:rPr>
-          <w:rFonts w:ascii="Times New Roman" w:hAnsi="Times New Roman" w:cs="Times New Roman"/>
-          <w:sz w:val="40"/>
-          <w:szCs w:val="24"/>
-        </w:rPr>
-        <w:t xml:space="preserve"> </w:t>
-      </w:r>
-      <w:proofErr w:type="spellStart"/>
-      <w:r>
-        <w:rPr>
-          <w:rFonts w:ascii="Times New Roman" w:hAnsi="Times New Roman" w:cs="Times New Roman"/>
-          <w:sz w:val="40"/>
-          <w:szCs w:val="24"/>
-        </w:rPr>
-        <w:t>unos</w:t>
-      </w:r>
-      <w:proofErr w:type="spellEnd"/>
-      <w:r>
-        <w:rPr>
-          <w:rFonts w:ascii="Times New Roman" w:hAnsi="Times New Roman" w:cs="Times New Roman"/>
-          <w:sz w:val="40"/>
-          <w:szCs w:val="24"/>
-        </w:rPr>
-        <w:t xml:space="preserve"> </w:t>
-      </w:r>
-      <w:proofErr w:type="spellStart"/>
-      <w:r>
-        <w:rPr>
-          <w:rFonts w:ascii="Times New Roman" w:hAnsi="Times New Roman" w:cs="Times New Roman"/>
-          <w:sz w:val="40"/>
-          <w:szCs w:val="24"/>
-        </w:rPr>
-        <w:t>podataka</w:t>
-      </w:r>
-      <w:proofErr w:type="spellEnd"/>
-      <w:r>
-        <w:rPr>
-          <w:rFonts w:ascii="Times New Roman" w:hAnsi="Times New Roman" w:cs="Times New Roman"/>
-          <w:sz w:val="40"/>
-          <w:szCs w:val="24"/>
-        </w:rPr>
-        <w:t>.</w:t>
-      </w:r>
-    </w:p>
-    <w:p>
-      <w:pPr>
-        <w:jc w:val="center"/>
-        <w:rPr>
-          <w:rFonts w:ascii="Times New Roman" w:hAnsi="Times New Roman" w:cs="Times New Roman"/>
-          <w:sz w:val="40"/>
-          <w:szCs w:val="24"/>
-        </w:rPr>
-      </w:pPr>
     </w:p>
     <w:p>
       <w:pPr>
@@ -234,7 +50,6 @@
           <w:u w:val="single"/>
         </w:rPr>
       </w:pPr>
-      <w:proofErr w:type="spellStart"/>
       <w:r>
         <w:rPr>
           <w:rFonts w:ascii="Times New Roman" w:hAnsi="Times New Roman" w:cs="Times New Roman"/>
@@ -244,57 +59,8 @@
           <w:szCs w:val="24"/>
           <w:u w:val="single"/>
         </w:rPr>
-        <w:t>Nakon</w:t>
+        <w:t>Nakon Kreiranja baze</w:t>
       </w:r>
-      <w:proofErr w:type="spellEnd"/>
-      <w:r>
-        <w:rPr>
-          <w:rFonts w:ascii="Times New Roman" w:hAnsi="Times New Roman" w:cs="Times New Roman"/>
-          <w:b/>
-          <w:i/>
-          <w:sz w:val="36"/>
-          <w:szCs w:val="24"/>
-          <w:u w:val="single"/>
-        </w:rPr>
-        <w:t xml:space="preserve"> </w:t>
-      </w:r>
-      <w:proofErr w:type="spellStart"/>
-      <w:r>
-        <w:rPr>
-          <w:rFonts w:ascii="Times New Roman" w:hAnsi="Times New Roman" w:cs="Times New Roman"/>
-          <w:b/>
-          <w:i/>
-          <w:sz w:val="36"/>
-          <w:szCs w:val="24"/>
-          <w:u w:val="single"/>
-        </w:rPr>
-        <w:t>Kreiranja</w:t>
-      </w:r>
-      <w:proofErr w:type="spellEnd"/>
-      <w:r>
-        <w:rPr>
-          <w:rFonts w:ascii="Times New Roman" w:hAnsi="Times New Roman" w:cs="Times New Roman"/>
-          <w:b/>
-          <w:i/>
-          <w:sz w:val="36"/>
-          <w:szCs w:val="24"/>
-          <w:u w:val="single"/>
-        </w:rPr>
-        <w:t xml:space="preserve"> </w:t>
-      </w:r>
-      <w:proofErr w:type="spellStart"/>
-      <w:r>
-        <w:rPr>
-          <w:rFonts w:ascii="Times New Roman" w:hAnsi="Times New Roman" w:cs="Times New Roman"/>
-          <w:b/>
-          <w:i/>
-          <w:sz w:val="36"/>
-          <w:szCs w:val="24"/>
-          <w:u w:val="single"/>
-        </w:rPr>
-        <w:t>baze</w:t>
-      </w:r>
-      <w:proofErr w:type="spellEnd"/>
       <w:r>
         <w:rPr>
           <w:rFonts w:ascii="Times New Roman" w:hAnsi="Times New Roman" w:cs="Times New Roman"/>
@@ -315,103 +81,7 @@
           <w:szCs w:val="24"/>
           <w:u w:val="single"/>
         </w:rPr>
-        <w:t xml:space="preserve">, </w:t>
-      </w:r>
-      <w:proofErr w:type="spellStart"/>
-      <w:r>
-        <w:rPr>
-          <w:rFonts w:ascii="Times New Roman" w:hAnsi="Times New Roman" w:cs="Times New Roman"/>
-          <w:b/>
-          <w:i/>
-          <w:sz w:val="36"/>
-          <w:szCs w:val="24"/>
-          <w:u w:val="single"/>
-        </w:rPr>
-        <w:t>kodovi</w:t>
-      </w:r>
-      <w:proofErr w:type="spellEnd"/>
-      <w:r>
-        <w:rPr>
-          <w:rFonts w:ascii="Times New Roman" w:hAnsi="Times New Roman" w:cs="Times New Roman"/>
-          <w:b/>
-          <w:i/>
-          <w:sz w:val="36"/>
-          <w:szCs w:val="24"/>
-          <w:u w:val="single"/>
-        </w:rPr>
-        <w:t xml:space="preserve"> </w:t>
-      </w:r>
-      <w:proofErr w:type="spellStart"/>
-      <w:r>
-        <w:rPr>
-          <w:rFonts w:ascii="Times New Roman" w:hAnsi="Times New Roman" w:cs="Times New Roman"/>
-          <w:b/>
-          <w:i/>
-          <w:sz w:val="36"/>
-          <w:szCs w:val="24"/>
-          <w:u w:val="single"/>
-        </w:rPr>
-        <w:t>za</w:t>
-      </w:r>
-      <w:proofErr w:type="spellEnd"/>
-      <w:r>
-        <w:rPr>
-          <w:rFonts w:ascii="Times New Roman" w:hAnsi="Times New Roman" w:cs="Times New Roman"/>
-          <w:b/>
-          <w:i/>
-          <w:sz w:val="36"/>
-          <w:szCs w:val="24"/>
-          <w:u w:val="single"/>
-        </w:rPr>
-        <w:t xml:space="preserve"> </w:t>
-      </w:r>
-      <w:proofErr w:type="spellStart"/>
-      <w:r>
-        <w:rPr>
-          <w:rFonts w:ascii="Times New Roman" w:hAnsi="Times New Roman" w:cs="Times New Roman"/>
-          <w:b/>
-          <w:i/>
-          <w:sz w:val="36"/>
-          <w:szCs w:val="24"/>
-          <w:u w:val="single"/>
-        </w:rPr>
-        <w:t>kreiranje</w:t>
-      </w:r>
-      <w:proofErr w:type="spellEnd"/>
-      <w:r>
-        <w:rPr>
-          <w:rFonts w:ascii="Times New Roman" w:hAnsi="Times New Roman" w:cs="Times New Roman"/>
-          <w:b/>
-          <w:i/>
-          <w:sz w:val="36"/>
-          <w:szCs w:val="24"/>
-          <w:u w:val="single"/>
-        </w:rPr>
-        <w:t xml:space="preserve"> </w:t>
-      </w:r>
-      <w:proofErr w:type="spellStart"/>
-      <w:r>
-        <w:rPr>
-          <w:rFonts w:ascii="Times New Roman" w:hAnsi="Times New Roman" w:cs="Times New Roman"/>
-          <w:b/>
-          <w:i/>
-          <w:sz w:val="36"/>
-          <w:szCs w:val="24"/>
-          <w:u w:val="single"/>
-        </w:rPr>
-        <w:t>tabela</w:t>
-      </w:r>
-      <w:proofErr w:type="spellEnd"/>
-      <w:r>
-        <w:rPr>
-          <w:rFonts w:ascii="Times New Roman" w:hAnsi="Times New Roman" w:cs="Times New Roman"/>
-          <w:b/>
-          <w:i/>
-          <w:sz w:val="36"/>
-          <w:szCs w:val="24"/>
-          <w:u w:val="single"/>
-        </w:rPr>
-        <w:t>:</w:t>
+        <w:t>, kodovi za kreiranje tabela:</w:t>
       </w:r>
     </w:p>
     <w:p>
@@ -515,28 +185,7 @@
                 <w:sz w:val="19"/>
                 <w:szCs w:val="19"/>
               </w:rPr>
-              <w:t xml:space="preserve"> [</w:t>
-            </w:r>
-            <w:proofErr w:type="spellStart"/>
-            <w:r>
-              <w:rPr>
-                <w:rFonts w:ascii="Consolas" w:hAnsi="Consolas" w:cs="Consolas"/>
-                <w:color w:val="000000"/>
-                <w:sz w:val="19"/>
-                <w:szCs w:val="19"/>
-              </w:rPr>
-              <w:t>dbo</w:t>
-            </w:r>
-            <w:proofErr w:type="spellEnd"/>
-            <w:proofErr w:type="gramStart"/>
-            <w:r>
-              <w:rPr>
-                <w:rFonts w:ascii="Consolas" w:hAnsi="Consolas" w:cs="Consolas"/>
-                <w:color w:val="000000"/>
-                <w:sz w:val="19"/>
-                <w:szCs w:val="19"/>
-              </w:rPr>
-              <w:t>]</w:t>
+              <w:t xml:space="preserve"> [dbo]</w:t>
             </w:r>
             <w:r>
               <w:rPr>
@@ -554,17 +203,7 @@
                 <w:sz w:val="19"/>
                 <w:szCs w:val="19"/>
               </w:rPr>
-              <w:t>[</w:t>
-            </w:r>
-            <w:proofErr w:type="gramEnd"/>
-            <w:r>
-              <w:rPr>
-                <w:rFonts w:ascii="Consolas" w:hAnsi="Consolas" w:cs="Consolas"/>
-                <w:color w:val="000000"/>
-                <w:sz w:val="19"/>
-                <w:szCs w:val="19"/>
-              </w:rPr>
-              <w:t>Types]</w:t>
+              <w:t>[Types]</w:t>
             </w:r>
           </w:p>
           <w:p>
@@ -617,27 +256,7 @@
                 <w:sz w:val="19"/>
                 <w:szCs w:val="19"/>
               </w:rPr>
-              <w:t>[</w:t>
-            </w:r>
-            <w:proofErr w:type="spellStart"/>
-            <w:r>
-              <w:rPr>
-                <w:rFonts w:ascii="Consolas" w:hAnsi="Consolas" w:cs="Consolas"/>
-                <w:color w:val="000000"/>
-                <w:sz w:val="19"/>
-                <w:szCs w:val="19"/>
-              </w:rPr>
-              <w:t>Type_Id</w:t>
-            </w:r>
-            <w:proofErr w:type="spellEnd"/>
-            <w:r>
-              <w:rPr>
-                <w:rFonts w:ascii="Consolas" w:hAnsi="Consolas" w:cs="Consolas"/>
-                <w:color w:val="000000"/>
-                <w:sz w:val="19"/>
-                <w:szCs w:val="19"/>
-              </w:rPr>
-              <w:t xml:space="preserve">] </w:t>
+              <w:t xml:space="preserve">[Type_Id] </w:t>
             </w:r>
             <w:r>
               <w:rPr>
@@ -778,7 +397,6 @@
               </w:rPr>
               <w:t xml:space="preserve">    [Name] </w:t>
             </w:r>
-            <w:proofErr w:type="gramStart"/>
             <w:r>
               <w:rPr>
                 <w:rFonts w:ascii="Consolas" w:hAnsi="Consolas" w:cs="Consolas"/>
@@ -797,7 +415,6 @@
               </w:rPr>
               <w:t>(</w:t>
             </w:r>
-            <w:proofErr w:type="gramEnd"/>
             <w:r>
               <w:rPr>
                 <w:rFonts w:ascii="Consolas" w:hAnsi="Consolas" w:cs="Consolas"/>
@@ -985,28 +602,7 @@
                 <w:sz w:val="19"/>
                 <w:szCs w:val="19"/>
               </w:rPr>
-              <w:t xml:space="preserve"> [</w:t>
-            </w:r>
-            <w:proofErr w:type="spellStart"/>
-            <w:r>
-              <w:rPr>
-                <w:rFonts w:ascii="Consolas" w:hAnsi="Consolas" w:cs="Consolas"/>
-                <w:color w:val="000000"/>
-                <w:sz w:val="19"/>
-                <w:szCs w:val="19"/>
-              </w:rPr>
-              <w:t>dbo</w:t>
-            </w:r>
-            <w:proofErr w:type="spellEnd"/>
-            <w:proofErr w:type="gramStart"/>
-            <w:r>
-              <w:rPr>
-                <w:rFonts w:ascii="Consolas" w:hAnsi="Consolas" w:cs="Consolas"/>
-                <w:color w:val="000000"/>
-                <w:sz w:val="19"/>
-                <w:szCs w:val="19"/>
-              </w:rPr>
-              <w:t>]</w:t>
+              <w:t xml:space="preserve"> [dbo]</w:t>
             </w:r>
             <w:r>
               <w:rPr>
@@ -1024,17 +620,7 @@
                 <w:sz w:val="19"/>
                 <w:szCs w:val="19"/>
               </w:rPr>
-              <w:t>[</w:t>
-            </w:r>
-            <w:proofErr w:type="gramEnd"/>
-            <w:r>
-              <w:rPr>
-                <w:rFonts w:ascii="Consolas" w:hAnsi="Consolas" w:cs="Consolas"/>
-                <w:color w:val="000000"/>
-                <w:sz w:val="19"/>
-                <w:szCs w:val="19"/>
-              </w:rPr>
-              <w:t>Cities]</w:t>
+              <w:t>[Cities]</w:t>
             </w:r>
           </w:p>
           <w:p>
@@ -1079,27 +665,7 @@
                 <w:szCs w:val="19"/>
               </w:rPr>
               <w:tab/>
-              <w:t>[</w:t>
-            </w:r>
-            <w:proofErr w:type="spellStart"/>
-            <w:r>
-              <w:rPr>
-                <w:rFonts w:ascii="Consolas" w:hAnsi="Consolas" w:cs="Consolas"/>
-                <w:color w:val="000000"/>
-                <w:sz w:val="19"/>
-                <w:szCs w:val="19"/>
-              </w:rPr>
-              <w:t>City_Id</w:t>
-            </w:r>
-            <w:proofErr w:type="spellEnd"/>
-            <w:r>
-              <w:rPr>
-                <w:rFonts w:ascii="Consolas" w:hAnsi="Consolas" w:cs="Consolas"/>
-                <w:color w:val="000000"/>
-                <w:sz w:val="19"/>
-                <w:szCs w:val="19"/>
-              </w:rPr>
-              <w:t xml:space="preserve">] </w:t>
+              <w:t xml:space="preserve">[City_Id] </w:t>
             </w:r>
             <w:r>
               <w:rPr>
@@ -1240,7 +806,6 @@
               </w:rPr>
               <w:t xml:space="preserve">    [Name] </w:t>
             </w:r>
-            <w:proofErr w:type="gramStart"/>
             <w:r>
               <w:rPr>
                 <w:rFonts w:ascii="Consolas" w:hAnsi="Consolas" w:cs="Consolas"/>
@@ -1259,7 +824,6 @@
               </w:rPr>
               <w:t>(</w:t>
             </w:r>
-            <w:proofErr w:type="gramEnd"/>
             <w:r>
               <w:rPr>
                 <w:rFonts w:ascii="Consolas" w:hAnsi="Consolas" w:cs="Consolas"/>
@@ -1521,28 +1085,7 @@
                 <w:sz w:val="19"/>
                 <w:szCs w:val="19"/>
               </w:rPr>
-              <w:t xml:space="preserve"> [</w:t>
-            </w:r>
-            <w:proofErr w:type="spellStart"/>
-            <w:r>
-              <w:rPr>
-                <w:rFonts w:ascii="Consolas" w:hAnsi="Consolas" w:cs="Consolas"/>
-                <w:color w:val="000000"/>
-                <w:sz w:val="19"/>
-                <w:szCs w:val="19"/>
-              </w:rPr>
-              <w:t>dbo</w:t>
-            </w:r>
-            <w:proofErr w:type="spellEnd"/>
-            <w:proofErr w:type="gramStart"/>
-            <w:r>
-              <w:rPr>
-                <w:rFonts w:ascii="Consolas" w:hAnsi="Consolas" w:cs="Consolas"/>
-                <w:color w:val="000000"/>
-                <w:sz w:val="19"/>
-                <w:szCs w:val="19"/>
-              </w:rPr>
-              <w:t>]</w:t>
+              <w:t xml:space="preserve"> [dbo]</w:t>
             </w:r>
             <w:r>
               <w:rPr>
@@ -1560,17 +1103,7 @@
                 <w:sz w:val="19"/>
                 <w:szCs w:val="19"/>
               </w:rPr>
-              <w:t>[</w:t>
-            </w:r>
-            <w:proofErr w:type="gramEnd"/>
-            <w:r>
-              <w:rPr>
-                <w:rFonts w:ascii="Consolas" w:hAnsi="Consolas" w:cs="Consolas"/>
-                <w:color w:val="000000"/>
-                <w:sz w:val="19"/>
-                <w:szCs w:val="19"/>
-              </w:rPr>
-              <w:t>Persons]</w:t>
+              <w:t>[Persons]</w:t>
             </w:r>
             <w:r>
               <w:rPr>
@@ -1610,39 +1143,8 @@
                 <w:sz w:val="19"/>
                 <w:szCs w:val="19"/>
               </w:rPr>
-              <w:t xml:space="preserve">    [</w:t>
-            </w:r>
-            <w:proofErr w:type="spellStart"/>
-            <w:r>
-              <w:rPr>
-                <w:rFonts w:ascii="Consolas" w:hAnsi="Consolas" w:cs="Consolas"/>
-                <w:color w:val="000000"/>
-                <w:sz w:val="19"/>
-                <w:szCs w:val="19"/>
-              </w:rPr>
-              <w:t>Person_</w:t>
-            </w:r>
-            <w:proofErr w:type="gramStart"/>
-            <w:r>
-              <w:rPr>
-                <w:rFonts w:ascii="Consolas" w:hAnsi="Consolas" w:cs="Consolas"/>
-                <w:color w:val="000000"/>
-                <w:sz w:val="19"/>
-                <w:szCs w:val="19"/>
-              </w:rPr>
-              <w:t>Id</w:t>
-            </w:r>
-            <w:proofErr w:type="spellEnd"/>
-            <w:r>
-              <w:rPr>
-                <w:rFonts w:ascii="Consolas" w:hAnsi="Consolas" w:cs="Consolas"/>
-                <w:color w:val="000000"/>
-                <w:sz w:val="19"/>
-                <w:szCs w:val="19"/>
-              </w:rPr>
-              <w:t xml:space="preserve">]   </w:t>
-            </w:r>
-            <w:proofErr w:type="gramEnd"/>
+              <w:t xml:space="preserve">    [Person_Id]   </w:t>
+            </w:r>
             <w:r>
               <w:rPr>
                 <w:rFonts w:ascii="Consolas" w:hAnsi="Consolas" w:cs="Consolas"/>
@@ -1735,27 +1237,7 @@
                 <w:sz w:val="19"/>
                 <w:szCs w:val="19"/>
               </w:rPr>
-              <w:t xml:space="preserve">    [</w:t>
-            </w:r>
-            <w:proofErr w:type="gramStart"/>
-            <w:r>
-              <w:rPr>
-                <w:rFonts w:ascii="Consolas" w:hAnsi="Consolas" w:cs="Consolas"/>
-                <w:color w:val="000000"/>
-                <w:sz w:val="19"/>
-                <w:szCs w:val="19"/>
-              </w:rPr>
-              <w:t xml:space="preserve">Name]   </w:t>
-            </w:r>
-            <w:proofErr w:type="gramEnd"/>
-            <w:r>
-              <w:rPr>
-                <w:rFonts w:ascii="Consolas" w:hAnsi="Consolas" w:cs="Consolas"/>
-                <w:color w:val="000000"/>
-                <w:sz w:val="19"/>
-                <w:szCs w:val="19"/>
-              </w:rPr>
-              <w:t xml:space="preserve">     </w:t>
+              <w:t xml:space="preserve">    [Name]        </w:t>
             </w:r>
             <w:r>
               <w:rPr>
@@ -1849,27 +1331,7 @@
                 <w:sz w:val="19"/>
                 <w:szCs w:val="19"/>
               </w:rPr>
-              <w:t xml:space="preserve">    [</w:t>
-            </w:r>
-            <w:proofErr w:type="gramStart"/>
-            <w:r>
-              <w:rPr>
-                <w:rFonts w:ascii="Consolas" w:hAnsi="Consolas" w:cs="Consolas"/>
-                <w:color w:val="000000"/>
-                <w:sz w:val="19"/>
-                <w:szCs w:val="19"/>
-              </w:rPr>
-              <w:t xml:space="preserve">Surname]   </w:t>
-            </w:r>
-            <w:proofErr w:type="gramEnd"/>
-            <w:r>
-              <w:rPr>
-                <w:rFonts w:ascii="Consolas" w:hAnsi="Consolas" w:cs="Consolas"/>
-                <w:color w:val="000000"/>
-                <w:sz w:val="19"/>
-                <w:szCs w:val="19"/>
-              </w:rPr>
-              <w:t xml:space="preserve">  </w:t>
+              <w:t xml:space="preserve">    [Surname]     </w:t>
             </w:r>
             <w:r>
               <w:rPr>
@@ -1963,27 +1425,7 @@
                 <w:sz w:val="19"/>
                 <w:szCs w:val="19"/>
               </w:rPr>
-              <w:t xml:space="preserve">    [</w:t>
-            </w:r>
-            <w:proofErr w:type="gramStart"/>
-            <w:r>
-              <w:rPr>
-                <w:rFonts w:ascii="Consolas" w:hAnsi="Consolas" w:cs="Consolas"/>
-                <w:color w:val="000000"/>
-                <w:sz w:val="19"/>
-                <w:szCs w:val="19"/>
-              </w:rPr>
-              <w:t xml:space="preserve">JMBG]   </w:t>
-            </w:r>
-            <w:proofErr w:type="gramEnd"/>
-            <w:r>
-              <w:rPr>
-                <w:rFonts w:ascii="Consolas" w:hAnsi="Consolas" w:cs="Consolas"/>
-                <w:color w:val="000000"/>
-                <w:sz w:val="19"/>
-                <w:szCs w:val="19"/>
-              </w:rPr>
-              <w:t xml:space="preserve">     </w:t>
+              <w:t xml:space="preserve">    [JMBG]        </w:t>
             </w:r>
             <w:r>
               <w:rPr>
@@ -2077,27 +1519,7 @@
                 <w:sz w:val="19"/>
                 <w:szCs w:val="19"/>
               </w:rPr>
-              <w:t xml:space="preserve">    [</w:t>
-            </w:r>
-            <w:proofErr w:type="spellStart"/>
-            <w:r>
-              <w:rPr>
-                <w:rFonts w:ascii="Consolas" w:hAnsi="Consolas" w:cs="Consolas"/>
-                <w:color w:val="000000"/>
-                <w:sz w:val="19"/>
-                <w:szCs w:val="19"/>
-              </w:rPr>
-              <w:t>Card_Number</w:t>
-            </w:r>
-            <w:proofErr w:type="spellEnd"/>
-            <w:r>
-              <w:rPr>
-                <w:rFonts w:ascii="Consolas" w:hAnsi="Consolas" w:cs="Consolas"/>
-                <w:color w:val="000000"/>
-                <w:sz w:val="19"/>
-                <w:szCs w:val="19"/>
-              </w:rPr>
-              <w:t xml:space="preserve">] </w:t>
+              <w:t xml:space="preserve">    [Card_Number] </w:t>
             </w:r>
             <w:r>
               <w:rPr>
@@ -2227,27 +1649,7 @@
                 <w:sz w:val="19"/>
                 <w:szCs w:val="19"/>
               </w:rPr>
-              <w:t>[</w:t>
-            </w:r>
-            <w:proofErr w:type="spellStart"/>
-            <w:r>
-              <w:rPr>
-                <w:rFonts w:ascii="Consolas" w:hAnsi="Consolas" w:cs="Consolas"/>
-                <w:color w:val="000000"/>
-                <w:sz w:val="19"/>
-                <w:szCs w:val="19"/>
-              </w:rPr>
-              <w:t>Person_Id</w:t>
-            </w:r>
-            <w:proofErr w:type="spellEnd"/>
-            <w:r>
-              <w:rPr>
-                <w:rFonts w:ascii="Consolas" w:hAnsi="Consolas" w:cs="Consolas"/>
-                <w:color w:val="000000"/>
-                <w:sz w:val="19"/>
-                <w:szCs w:val="19"/>
-              </w:rPr>
-              <w:t xml:space="preserve">] </w:t>
+              <w:t xml:space="preserve">[Person_Id] </w:t>
             </w:r>
             <w:r>
               <w:rPr>
@@ -2388,28 +1790,7 @@
                 <w:sz w:val="19"/>
                 <w:szCs w:val="19"/>
               </w:rPr>
-              <w:t xml:space="preserve"> [</w:t>
-            </w:r>
-            <w:proofErr w:type="spellStart"/>
-            <w:r>
-              <w:rPr>
-                <w:rFonts w:ascii="Consolas" w:hAnsi="Consolas" w:cs="Consolas"/>
-                <w:color w:val="000000"/>
-                <w:sz w:val="19"/>
-                <w:szCs w:val="19"/>
-              </w:rPr>
-              <w:t>dbo</w:t>
-            </w:r>
-            <w:proofErr w:type="spellEnd"/>
-            <w:proofErr w:type="gramStart"/>
-            <w:r>
-              <w:rPr>
-                <w:rFonts w:ascii="Consolas" w:hAnsi="Consolas" w:cs="Consolas"/>
-                <w:color w:val="000000"/>
-                <w:sz w:val="19"/>
-                <w:szCs w:val="19"/>
-              </w:rPr>
-              <w:t>]</w:t>
+              <w:t xml:space="preserve"> [dbo]</w:t>
             </w:r>
             <w:r>
               <w:rPr>
@@ -2429,7 +1810,6 @@
               </w:rPr>
               <w:t>[</w:t>
             </w:r>
-            <w:proofErr w:type="gramEnd"/>
             <w:r>
               <w:rPr>
                 <w:rFonts w:ascii="Consolas" w:hAnsi="Consolas" w:cs="Consolas"/>
@@ -2497,7 +1877,6 @@
               </w:rPr>
               <w:t>[</w:t>
             </w:r>
-            <w:proofErr w:type="spellStart"/>
             <w:r>
               <w:rPr>
                 <w:rFonts w:ascii="Consolas" w:hAnsi="Consolas" w:cs="Consolas"/>
@@ -2514,37 +1893,7 @@
                 <w:sz w:val="19"/>
                 <w:szCs w:val="19"/>
               </w:rPr>
-              <w:t>_</w:t>
-            </w:r>
-            <w:proofErr w:type="gramStart"/>
-            <w:r>
-              <w:rPr>
-                <w:rFonts w:ascii="Consolas" w:hAnsi="Consolas" w:cs="Consolas"/>
-                <w:color w:val="000000"/>
-                <w:sz w:val="19"/>
-                <w:szCs w:val="19"/>
-              </w:rPr>
-              <w:t>Id</w:t>
-            </w:r>
-            <w:proofErr w:type="spellEnd"/>
-            <w:r>
-              <w:rPr>
-                <w:rFonts w:ascii="Consolas" w:hAnsi="Consolas" w:cs="Consolas"/>
-                <w:color w:val="000000"/>
-                <w:sz w:val="19"/>
-                <w:szCs w:val="19"/>
-              </w:rPr>
-              <w:t xml:space="preserve">]   </w:t>
-            </w:r>
-            <w:proofErr w:type="gramEnd"/>
-            <w:r>
-              <w:rPr>
-                <w:rFonts w:ascii="Consolas" w:hAnsi="Consolas" w:cs="Consolas"/>
-                <w:color w:val="000000"/>
-                <w:sz w:val="19"/>
-                <w:szCs w:val="19"/>
-              </w:rPr>
-              <w:t xml:space="preserve">  </w:t>
+              <w:t xml:space="preserve">_Id]     </w:t>
             </w:r>
             <w:r>
               <w:rPr>
@@ -2683,27 +2032,7 @@
                 <w:sz w:val="19"/>
                 <w:szCs w:val="19"/>
               </w:rPr>
-              <w:t>[</w:t>
-            </w:r>
-            <w:proofErr w:type="gramStart"/>
-            <w:r>
-              <w:rPr>
-                <w:rFonts w:ascii="Consolas" w:hAnsi="Consolas" w:cs="Consolas"/>
-                <w:color w:val="000000"/>
-                <w:sz w:val="19"/>
-                <w:szCs w:val="19"/>
-              </w:rPr>
-              <w:t xml:space="preserve">Name]   </w:t>
-            </w:r>
-            <w:proofErr w:type="gramEnd"/>
-            <w:r>
-              <w:rPr>
-                <w:rFonts w:ascii="Consolas" w:hAnsi="Consolas" w:cs="Consolas"/>
-                <w:color w:val="000000"/>
-                <w:sz w:val="19"/>
-                <w:szCs w:val="19"/>
-              </w:rPr>
-              <w:t xml:space="preserve">      </w:t>
+              <w:t xml:space="preserve">[Name]         </w:t>
             </w:r>
             <w:r>
               <w:rPr>
@@ -2797,27 +2126,7 @@
                 <w:sz w:val="19"/>
                 <w:szCs w:val="19"/>
               </w:rPr>
-              <w:t xml:space="preserve">  [</w:t>
-            </w:r>
-            <w:proofErr w:type="gramStart"/>
-            <w:r>
-              <w:rPr>
-                <w:rFonts w:ascii="Consolas" w:hAnsi="Consolas" w:cs="Consolas"/>
-                <w:color w:val="000000"/>
-                <w:sz w:val="19"/>
-                <w:szCs w:val="19"/>
-              </w:rPr>
-              <w:t xml:space="preserve">Surname]   </w:t>
-            </w:r>
-            <w:proofErr w:type="gramEnd"/>
-            <w:r>
-              <w:rPr>
-                <w:rFonts w:ascii="Consolas" w:hAnsi="Consolas" w:cs="Consolas"/>
-                <w:color w:val="000000"/>
-                <w:sz w:val="19"/>
-                <w:szCs w:val="19"/>
-              </w:rPr>
-              <w:t xml:space="preserve">   </w:t>
+              <w:t xml:space="preserve">  [Surname]      </w:t>
             </w:r>
             <w:r>
               <w:rPr>
@@ -2911,27 +2220,7 @@
                 <w:sz w:val="19"/>
                 <w:szCs w:val="19"/>
               </w:rPr>
-              <w:t xml:space="preserve">  [</w:t>
-            </w:r>
-            <w:proofErr w:type="gramStart"/>
-            <w:r>
-              <w:rPr>
-                <w:rFonts w:ascii="Consolas" w:hAnsi="Consolas" w:cs="Consolas"/>
-                <w:color w:val="000000"/>
-                <w:sz w:val="19"/>
-                <w:szCs w:val="19"/>
-              </w:rPr>
-              <w:t xml:space="preserve">JMBG]   </w:t>
-            </w:r>
-            <w:proofErr w:type="gramEnd"/>
-            <w:r>
-              <w:rPr>
-                <w:rFonts w:ascii="Consolas" w:hAnsi="Consolas" w:cs="Consolas"/>
-                <w:color w:val="000000"/>
-                <w:sz w:val="19"/>
-                <w:szCs w:val="19"/>
-              </w:rPr>
-              <w:t xml:space="preserve">     </w:t>
+              <w:t xml:space="preserve">  [JMBG]        </w:t>
             </w:r>
             <w:r>
               <w:rPr>
@@ -3025,27 +2314,7 @@
                 <w:sz w:val="19"/>
                 <w:szCs w:val="19"/>
               </w:rPr>
-              <w:t xml:space="preserve">  [</w:t>
-            </w:r>
-            <w:proofErr w:type="spellStart"/>
-            <w:r>
-              <w:rPr>
-                <w:rFonts w:ascii="Consolas" w:hAnsi="Consolas" w:cs="Consolas"/>
-                <w:color w:val="000000"/>
-                <w:sz w:val="19"/>
-                <w:szCs w:val="19"/>
-              </w:rPr>
-              <w:t>Card_Number</w:t>
-            </w:r>
-            <w:proofErr w:type="spellEnd"/>
-            <w:r>
-              <w:rPr>
-                <w:rFonts w:ascii="Consolas" w:hAnsi="Consolas" w:cs="Consolas"/>
-                <w:color w:val="000000"/>
-                <w:sz w:val="19"/>
-                <w:szCs w:val="19"/>
-              </w:rPr>
-              <w:t xml:space="preserve">] </w:t>
+              <w:t xml:space="preserve">  [Card_Number] </w:t>
             </w:r>
             <w:r>
               <w:rPr>
@@ -3123,7 +2392,6 @@
               </w:rPr>
               <w:t>[</w:t>
             </w:r>
-            <w:proofErr w:type="gramStart"/>
             <w:r>
               <w:rPr>
                 <w:rFonts w:ascii="Consolas" w:hAnsi="Consolas" w:cs="Consolas"/>
@@ -3140,17 +2408,7 @@
                 <w:sz w:val="19"/>
                 <w:szCs w:val="19"/>
               </w:rPr>
-              <w:t xml:space="preserve">]   </w:t>
-            </w:r>
-            <w:proofErr w:type="gramEnd"/>
-            <w:r>
-              <w:rPr>
-                <w:rFonts w:ascii="Consolas" w:hAnsi="Consolas" w:cs="Consolas"/>
-                <w:color w:val="000000"/>
-                <w:sz w:val="19"/>
-                <w:szCs w:val="19"/>
-              </w:rPr>
-              <w:t xml:space="preserve">      </w:t>
+              <w:t xml:space="preserve">]         </w:t>
             </w:r>
             <w:r>
               <w:rPr>
@@ -3246,7 +2504,6 @@
               </w:rPr>
               <w:t xml:space="preserve">  [</w:t>
             </w:r>
-            <w:proofErr w:type="gramStart"/>
             <w:r>
               <w:rPr>
                 <w:rFonts w:ascii="Consolas" w:hAnsi="Consolas" w:cs="Consolas"/>
@@ -3263,17 +2520,7 @@
                 <w:sz w:val="19"/>
                 <w:szCs w:val="19"/>
               </w:rPr>
-              <w:t xml:space="preserve">]   </w:t>
-            </w:r>
-            <w:proofErr w:type="gramEnd"/>
-            <w:r>
-              <w:rPr>
-                <w:rFonts w:ascii="Consolas" w:hAnsi="Consolas" w:cs="Consolas"/>
-                <w:color w:val="000000"/>
-                <w:sz w:val="19"/>
-                <w:szCs w:val="19"/>
-              </w:rPr>
-              <w:t xml:space="preserve">   </w:t>
+              <w:t xml:space="preserve">]      </w:t>
             </w:r>
             <w:r>
               <w:rPr>
@@ -3445,7 +2692,6 @@
               </w:rPr>
               <w:t>[</w:t>
             </w:r>
-            <w:proofErr w:type="spellStart"/>
             <w:r>
               <w:rPr>
                 <w:rFonts w:ascii="Consolas" w:hAnsi="Consolas" w:cs="Consolas"/>
@@ -3462,17 +2708,7 @@
                 <w:sz w:val="19"/>
                 <w:szCs w:val="19"/>
               </w:rPr>
-              <w:t>_Id</w:t>
-            </w:r>
-            <w:proofErr w:type="spellEnd"/>
-            <w:r>
-              <w:rPr>
-                <w:rFonts w:ascii="Consolas" w:hAnsi="Consolas" w:cs="Consolas"/>
-                <w:color w:val="000000"/>
-                <w:sz w:val="19"/>
-                <w:szCs w:val="19"/>
-              </w:rPr>
-              <w:t xml:space="preserve">] </w:t>
+              <w:t xml:space="preserve">_Id] </w:t>
             </w:r>
             <w:r>
               <w:rPr>
@@ -3524,6 +2760,18 @@
           <w:szCs w:val="24"/>
         </w:rPr>
       </w:pPr>
+    </w:p>
+    <w:p>
+      <w:pPr>
+        <w:jc w:val="both"/>
+        <w:rPr>
+          <w:rFonts w:ascii="Times New Roman" w:hAnsi="Times New Roman" w:cs="Times New Roman"/>
+          <w:sz w:val="24"/>
+          <w:szCs w:val="24"/>
+        </w:rPr>
+      </w:pPr>
+      <w:bookmarkStart w:id="0" w:name="_GoBack"/>
+      <w:bookmarkEnd w:id="0"/>
     </w:p>
     <w:p>
       <w:pPr>
@@ -3590,7 +2838,7 @@
                 <w:szCs w:val="19"/>
               </w:rPr>
             </w:pPr>
-            <w:bookmarkStart w:id="0" w:name="_Hlk512585539"/>
+            <w:bookmarkStart w:id="1" w:name="_Hlk512585539"/>
             <w:r>
               <w:rPr>
                 <w:rFonts w:ascii="Consolas" w:hAnsi="Consolas" w:cs="Consolas"/>
@@ -3625,28 +2873,7 @@
                 <w:sz w:val="19"/>
                 <w:szCs w:val="19"/>
               </w:rPr>
-              <w:t xml:space="preserve"> [</w:t>
-            </w:r>
-            <w:proofErr w:type="spellStart"/>
-            <w:r>
-              <w:rPr>
-                <w:rFonts w:ascii="Consolas" w:hAnsi="Consolas" w:cs="Consolas"/>
-                <w:color w:val="000000"/>
-                <w:sz w:val="19"/>
-                <w:szCs w:val="19"/>
-              </w:rPr>
-              <w:t>dbo</w:t>
-            </w:r>
-            <w:proofErr w:type="spellEnd"/>
-            <w:proofErr w:type="gramStart"/>
-            <w:r>
-              <w:rPr>
-                <w:rFonts w:ascii="Consolas" w:hAnsi="Consolas" w:cs="Consolas"/>
-                <w:color w:val="000000"/>
-                <w:sz w:val="19"/>
-                <w:szCs w:val="19"/>
-              </w:rPr>
-              <w:t>]</w:t>
+              <w:t xml:space="preserve"> [dbo]</w:t>
             </w:r>
             <w:r>
               <w:rPr>
@@ -3664,17 +2891,7 @@
                 <w:sz w:val="19"/>
                 <w:szCs w:val="19"/>
               </w:rPr>
-              <w:t>[</w:t>
-            </w:r>
-            <w:proofErr w:type="gramEnd"/>
-            <w:r>
-              <w:rPr>
-                <w:rFonts w:ascii="Consolas" w:hAnsi="Consolas" w:cs="Consolas"/>
-                <w:color w:val="000000"/>
-                <w:sz w:val="19"/>
-                <w:szCs w:val="19"/>
-              </w:rPr>
-              <w:t>Apartments]</w:t>
+              <w:t>[Apartments]</w:t>
             </w:r>
             <w:r>
               <w:rPr>
@@ -3723,47 +2940,7 @@
                 <w:sz w:val="19"/>
                 <w:szCs w:val="19"/>
               </w:rPr>
-              <w:t>[</w:t>
-            </w:r>
-            <w:proofErr w:type="spellStart"/>
-            <w:r>
-              <w:rPr>
-                <w:rFonts w:ascii="Consolas" w:hAnsi="Consolas" w:cs="Consolas"/>
-                <w:color w:val="000000"/>
-                <w:sz w:val="19"/>
-                <w:szCs w:val="19"/>
-              </w:rPr>
-              <w:t>Apartment_</w:t>
-            </w:r>
-            <w:proofErr w:type="gramStart"/>
-            <w:r>
-              <w:rPr>
-                <w:rFonts w:ascii="Consolas" w:hAnsi="Consolas" w:cs="Consolas"/>
-                <w:color w:val="000000"/>
-                <w:sz w:val="19"/>
-                <w:szCs w:val="19"/>
-              </w:rPr>
-              <w:t>Id</w:t>
-            </w:r>
-            <w:proofErr w:type="spellEnd"/>
-            <w:r>
-              <w:rPr>
-                <w:rFonts w:ascii="Consolas" w:hAnsi="Consolas" w:cs="Consolas"/>
-                <w:color w:val="000000"/>
-                <w:sz w:val="19"/>
-                <w:szCs w:val="19"/>
-              </w:rPr>
-              <w:t xml:space="preserve">]   </w:t>
-            </w:r>
-            <w:proofErr w:type="gramEnd"/>
-            <w:r>
-              <w:rPr>
-                <w:rFonts w:ascii="Consolas" w:hAnsi="Consolas" w:cs="Consolas"/>
-                <w:color w:val="000000"/>
-                <w:sz w:val="19"/>
-                <w:szCs w:val="19"/>
-              </w:rPr>
-              <w:t xml:space="preserve">  </w:t>
+              <w:t xml:space="preserve">[Apartment_Id]     </w:t>
             </w:r>
             <w:r>
               <w:rPr>
@@ -3902,27 +3079,7 @@
                 <w:sz w:val="19"/>
                 <w:szCs w:val="19"/>
               </w:rPr>
-              <w:t>[</w:t>
-            </w:r>
-            <w:proofErr w:type="gramStart"/>
-            <w:r>
-              <w:rPr>
-                <w:rFonts w:ascii="Consolas" w:hAnsi="Consolas" w:cs="Consolas"/>
-                <w:color w:val="000000"/>
-                <w:sz w:val="19"/>
-                <w:szCs w:val="19"/>
-              </w:rPr>
-              <w:t xml:space="preserve">Address]   </w:t>
-            </w:r>
-            <w:proofErr w:type="gramEnd"/>
-            <w:r>
-              <w:rPr>
-                <w:rFonts w:ascii="Consolas" w:hAnsi="Consolas" w:cs="Consolas"/>
-                <w:color w:val="000000"/>
-                <w:sz w:val="19"/>
-                <w:szCs w:val="19"/>
-              </w:rPr>
-              <w:t xml:space="preserve">         </w:t>
+              <w:t xml:space="preserve">[Address]            </w:t>
             </w:r>
             <w:r>
               <w:rPr>
@@ -4025,27 +3182,7 @@
                 <w:sz w:val="19"/>
                 <w:szCs w:val="19"/>
               </w:rPr>
-              <w:t>[</w:t>
-            </w:r>
-            <w:proofErr w:type="spellStart"/>
-            <w:r>
-              <w:rPr>
-                <w:rFonts w:ascii="Consolas" w:hAnsi="Consolas" w:cs="Consolas"/>
-                <w:color w:val="000000"/>
-                <w:sz w:val="19"/>
-                <w:szCs w:val="19"/>
-              </w:rPr>
-              <w:t>Apartment_Number</w:t>
-            </w:r>
-            <w:proofErr w:type="spellEnd"/>
-            <w:r>
-              <w:rPr>
-                <w:rFonts w:ascii="Consolas" w:hAnsi="Consolas" w:cs="Consolas"/>
-                <w:color w:val="000000"/>
-                <w:sz w:val="19"/>
-                <w:szCs w:val="19"/>
-              </w:rPr>
-              <w:t xml:space="preserve">] </w:t>
+              <w:t xml:space="preserve">[Apartment_Number] </w:t>
             </w:r>
             <w:r>
               <w:rPr>
@@ -4121,27 +3258,7 @@
                 <w:sz w:val="19"/>
                 <w:szCs w:val="19"/>
               </w:rPr>
-              <w:t>[</w:t>
-            </w:r>
-            <w:proofErr w:type="gramStart"/>
-            <w:r>
-              <w:rPr>
-                <w:rFonts w:ascii="Consolas" w:hAnsi="Consolas" w:cs="Consolas"/>
-                <w:color w:val="000000"/>
-                <w:sz w:val="19"/>
-                <w:szCs w:val="19"/>
-              </w:rPr>
-              <w:t xml:space="preserve">Status]   </w:t>
-            </w:r>
-            <w:proofErr w:type="gramEnd"/>
-            <w:r>
-              <w:rPr>
-                <w:rFonts w:ascii="Consolas" w:hAnsi="Consolas" w:cs="Consolas"/>
-                <w:color w:val="000000"/>
-                <w:sz w:val="19"/>
-                <w:szCs w:val="19"/>
-              </w:rPr>
-              <w:t xml:space="preserve">          </w:t>
+              <w:t xml:space="preserve">[Status]             </w:t>
             </w:r>
             <w:r>
               <w:rPr>
@@ -4235,47 +3352,7 @@
                 <w:sz w:val="19"/>
                 <w:szCs w:val="19"/>
               </w:rPr>
-              <w:t xml:space="preserve">  [</w:t>
-            </w:r>
-            <w:proofErr w:type="spellStart"/>
-            <w:r>
-              <w:rPr>
-                <w:rFonts w:ascii="Consolas" w:hAnsi="Consolas" w:cs="Consolas"/>
-                <w:color w:val="000000"/>
-                <w:sz w:val="19"/>
-                <w:szCs w:val="19"/>
-              </w:rPr>
-              <w:t>Type_</w:t>
-            </w:r>
-            <w:proofErr w:type="gramStart"/>
-            <w:r>
-              <w:rPr>
-                <w:rFonts w:ascii="Consolas" w:hAnsi="Consolas" w:cs="Consolas"/>
-                <w:color w:val="000000"/>
-                <w:sz w:val="19"/>
-                <w:szCs w:val="19"/>
-              </w:rPr>
-              <w:t>Id</w:t>
-            </w:r>
-            <w:proofErr w:type="spellEnd"/>
-            <w:r>
-              <w:rPr>
-                <w:rFonts w:ascii="Consolas" w:hAnsi="Consolas" w:cs="Consolas"/>
-                <w:color w:val="000000"/>
-                <w:sz w:val="19"/>
-                <w:szCs w:val="19"/>
-              </w:rPr>
-              <w:t xml:space="preserve">]   </w:t>
-            </w:r>
-            <w:proofErr w:type="gramEnd"/>
-            <w:r>
-              <w:rPr>
-                <w:rFonts w:ascii="Consolas" w:hAnsi="Consolas" w:cs="Consolas"/>
-                <w:color w:val="000000"/>
-                <w:sz w:val="19"/>
-                <w:szCs w:val="19"/>
-              </w:rPr>
-              <w:t xml:space="preserve">         </w:t>
+              <w:t xml:space="preserve">  [Type_Id]            </w:t>
             </w:r>
             <w:r>
               <w:rPr>
@@ -4351,47 +3428,7 @@
                 <w:sz w:val="19"/>
                 <w:szCs w:val="19"/>
               </w:rPr>
-              <w:t>[</w:t>
-            </w:r>
-            <w:proofErr w:type="spellStart"/>
-            <w:r>
-              <w:rPr>
-                <w:rFonts w:ascii="Consolas" w:hAnsi="Consolas" w:cs="Consolas"/>
-                <w:color w:val="000000"/>
-                <w:sz w:val="19"/>
-                <w:szCs w:val="19"/>
-              </w:rPr>
-              <w:t>City_</w:t>
-            </w:r>
-            <w:proofErr w:type="gramStart"/>
-            <w:r>
-              <w:rPr>
-                <w:rFonts w:ascii="Consolas" w:hAnsi="Consolas" w:cs="Consolas"/>
-                <w:color w:val="000000"/>
-                <w:sz w:val="19"/>
-                <w:szCs w:val="19"/>
-              </w:rPr>
-              <w:t>Id</w:t>
-            </w:r>
-            <w:proofErr w:type="spellEnd"/>
-            <w:r>
-              <w:rPr>
-                <w:rFonts w:ascii="Consolas" w:hAnsi="Consolas" w:cs="Consolas"/>
-                <w:color w:val="000000"/>
-                <w:sz w:val="19"/>
-                <w:szCs w:val="19"/>
-              </w:rPr>
-              <w:t xml:space="preserve">]   </w:t>
-            </w:r>
-            <w:proofErr w:type="gramEnd"/>
-            <w:r>
-              <w:rPr>
-                <w:rFonts w:ascii="Consolas" w:hAnsi="Consolas" w:cs="Consolas"/>
-                <w:color w:val="000000"/>
-                <w:sz w:val="19"/>
-                <w:szCs w:val="19"/>
-              </w:rPr>
-              <w:t xml:space="preserve">         </w:t>
+              <w:t xml:space="preserve">[City_Id]            </w:t>
             </w:r>
             <w:r>
               <w:rPr>
@@ -4469,7 +3506,6 @@
               </w:rPr>
               <w:t>[</w:t>
             </w:r>
-            <w:proofErr w:type="spellStart"/>
             <w:r>
               <w:rPr>
                 <w:rFonts w:ascii="Consolas" w:hAnsi="Consolas" w:cs="Consolas"/>
@@ -4486,46 +3522,16 @@
                 <w:sz w:val="19"/>
                 <w:szCs w:val="19"/>
               </w:rPr>
-              <w:t>_</w:t>
-            </w:r>
-            <w:proofErr w:type="gramStart"/>
-            <w:r>
-              <w:rPr>
-                <w:rFonts w:ascii="Consolas" w:hAnsi="Consolas" w:cs="Consolas"/>
-                <w:color w:val="000000"/>
-                <w:sz w:val="19"/>
-                <w:szCs w:val="19"/>
-              </w:rPr>
-              <w:t>Id</w:t>
-            </w:r>
-            <w:proofErr w:type="spellEnd"/>
-            <w:r>
-              <w:rPr>
-                <w:rFonts w:ascii="Consolas" w:hAnsi="Consolas" w:cs="Consolas"/>
-                <w:color w:val="000000"/>
-                <w:sz w:val="19"/>
-                <w:szCs w:val="19"/>
-              </w:rPr>
-              <w:t xml:space="preserve">]  </w:t>
-            </w:r>
-            <w:r>
-              <w:rPr>
-                <w:rFonts w:ascii="Consolas" w:hAnsi="Consolas" w:cs="Consolas"/>
-                <w:color w:val="000000"/>
-                <w:sz w:val="19"/>
-                <w:szCs w:val="19"/>
-              </w:rPr>
-              <w:t xml:space="preserve"> </w:t>
-            </w:r>
-            <w:proofErr w:type="gramEnd"/>
-            <w:r>
-              <w:rPr>
-                <w:rFonts w:ascii="Consolas" w:hAnsi="Consolas" w:cs="Consolas"/>
-                <w:color w:val="000000"/>
-                <w:sz w:val="19"/>
-                <w:szCs w:val="19"/>
-              </w:rPr>
-              <w:t xml:space="preserve">     </w:t>
+              <w:t xml:space="preserve">_Id]  </w:t>
+            </w:r>
+            <w:r>
+              <w:rPr>
+                <w:rFonts w:ascii="Consolas" w:hAnsi="Consolas" w:cs="Consolas"/>
+                <w:color w:val="000000"/>
+                <w:sz w:val="19"/>
+                <w:szCs w:val="19"/>
+              </w:rPr>
+              <w:t xml:space="preserve">      </w:t>
             </w:r>
             <w:r>
               <w:rPr>
@@ -4682,27 +3688,7 @@
                 <w:sz w:val="19"/>
                 <w:szCs w:val="19"/>
               </w:rPr>
-              <w:t>[</w:t>
-            </w:r>
-            <w:proofErr w:type="spellStart"/>
-            <w:r>
-              <w:rPr>
-                <w:rFonts w:ascii="Consolas" w:hAnsi="Consolas" w:cs="Consolas"/>
-                <w:color w:val="000000"/>
-                <w:sz w:val="19"/>
-                <w:szCs w:val="19"/>
-              </w:rPr>
-              <w:t>Apartment_Id</w:t>
-            </w:r>
-            <w:proofErr w:type="spellEnd"/>
-            <w:r>
-              <w:rPr>
-                <w:rFonts w:ascii="Consolas" w:hAnsi="Consolas" w:cs="Consolas"/>
-                <w:color w:val="000000"/>
-                <w:sz w:val="19"/>
-                <w:szCs w:val="19"/>
-              </w:rPr>
-              <w:t xml:space="preserve">] </w:t>
+              <w:t xml:space="preserve">[Apartment_Id] </w:t>
             </w:r>
             <w:r>
               <w:rPr>
@@ -4760,27 +3746,7 @@
                 <w:sz w:val="19"/>
                 <w:szCs w:val="19"/>
               </w:rPr>
-              <w:t xml:space="preserve"> [</w:t>
-            </w:r>
-            <w:proofErr w:type="spellStart"/>
-            <w:r>
-              <w:rPr>
-                <w:rFonts w:ascii="Consolas" w:hAnsi="Consolas" w:cs="Consolas"/>
-                <w:color w:val="000000"/>
-                <w:sz w:val="19"/>
-                <w:szCs w:val="19"/>
-              </w:rPr>
-              <w:t>FK_Apartments_ToTypes</w:t>
-            </w:r>
-            <w:proofErr w:type="spellEnd"/>
-            <w:r>
-              <w:rPr>
-                <w:rFonts w:ascii="Consolas" w:hAnsi="Consolas" w:cs="Consolas"/>
-                <w:color w:val="000000"/>
-                <w:sz w:val="19"/>
-                <w:szCs w:val="19"/>
-              </w:rPr>
-              <w:t xml:space="preserve">] </w:t>
+              <w:t xml:space="preserve"> [FK_Apartments_ToTypes] </w:t>
             </w:r>
             <w:r>
               <w:rPr>
@@ -4825,27 +3791,7 @@
                 <w:sz w:val="19"/>
                 <w:szCs w:val="19"/>
               </w:rPr>
-              <w:t>[</w:t>
-            </w:r>
-            <w:proofErr w:type="spellStart"/>
-            <w:r>
-              <w:rPr>
-                <w:rFonts w:ascii="Consolas" w:hAnsi="Consolas" w:cs="Consolas"/>
-                <w:color w:val="000000"/>
-                <w:sz w:val="19"/>
-                <w:szCs w:val="19"/>
-              </w:rPr>
-              <w:t>Type_Id</w:t>
-            </w:r>
-            <w:proofErr w:type="spellEnd"/>
-            <w:r>
-              <w:rPr>
-                <w:rFonts w:ascii="Consolas" w:hAnsi="Consolas" w:cs="Consolas"/>
-                <w:color w:val="000000"/>
-                <w:sz w:val="19"/>
-                <w:szCs w:val="19"/>
-              </w:rPr>
-              <w:t>]</w:t>
+              <w:t>[Type_Id]</w:t>
             </w:r>
             <w:r>
               <w:rPr>
@@ -4881,28 +3827,7 @@
                 <w:sz w:val="19"/>
                 <w:szCs w:val="19"/>
               </w:rPr>
-              <w:t xml:space="preserve"> [</w:t>
-            </w:r>
-            <w:proofErr w:type="spellStart"/>
-            <w:r>
-              <w:rPr>
-                <w:rFonts w:ascii="Consolas" w:hAnsi="Consolas" w:cs="Consolas"/>
-                <w:color w:val="000000"/>
-                <w:sz w:val="19"/>
-                <w:szCs w:val="19"/>
-              </w:rPr>
-              <w:t>dbo</w:t>
-            </w:r>
-            <w:proofErr w:type="spellEnd"/>
-            <w:proofErr w:type="gramStart"/>
-            <w:r>
-              <w:rPr>
-                <w:rFonts w:ascii="Consolas" w:hAnsi="Consolas" w:cs="Consolas"/>
-                <w:color w:val="000000"/>
-                <w:sz w:val="19"/>
-                <w:szCs w:val="19"/>
-              </w:rPr>
-              <w:t>]</w:t>
+              <w:t xml:space="preserve"> [dbo]</w:t>
             </w:r>
             <w:r>
               <w:rPr>
@@ -4920,17 +3845,7 @@
                 <w:sz w:val="19"/>
                 <w:szCs w:val="19"/>
               </w:rPr>
-              <w:t>[</w:t>
-            </w:r>
-            <w:proofErr w:type="gramEnd"/>
-            <w:r>
-              <w:rPr>
-                <w:rFonts w:ascii="Consolas" w:hAnsi="Consolas" w:cs="Consolas"/>
-                <w:color w:val="000000"/>
-                <w:sz w:val="19"/>
-                <w:szCs w:val="19"/>
-              </w:rPr>
-              <w:t>Types]</w:t>
+              <w:t>[Types]</w:t>
             </w:r>
             <w:r>
               <w:rPr>
@@ -4966,27 +3881,7 @@
                 <w:sz w:val="19"/>
                 <w:szCs w:val="19"/>
               </w:rPr>
-              <w:t>[</w:t>
-            </w:r>
-            <w:proofErr w:type="spellStart"/>
-            <w:r>
-              <w:rPr>
-                <w:rFonts w:ascii="Consolas" w:hAnsi="Consolas" w:cs="Consolas"/>
-                <w:color w:val="000000"/>
-                <w:sz w:val="19"/>
-                <w:szCs w:val="19"/>
-              </w:rPr>
-              <w:t>Type_Id</w:t>
-            </w:r>
-            <w:proofErr w:type="spellEnd"/>
-            <w:r>
-              <w:rPr>
-                <w:rFonts w:ascii="Consolas" w:hAnsi="Consolas" w:cs="Consolas"/>
-                <w:color w:val="000000"/>
-                <w:sz w:val="19"/>
-                <w:szCs w:val="19"/>
-              </w:rPr>
-              <w:t>]</w:t>
+              <w:t>[Type_Id]</w:t>
             </w:r>
             <w:r>
               <w:rPr>
@@ -5044,27 +3939,7 @@
                 <w:sz w:val="19"/>
                 <w:szCs w:val="19"/>
               </w:rPr>
-              <w:t xml:space="preserve"> [</w:t>
-            </w:r>
-            <w:proofErr w:type="spellStart"/>
-            <w:r>
-              <w:rPr>
-                <w:rFonts w:ascii="Consolas" w:hAnsi="Consolas" w:cs="Consolas"/>
-                <w:color w:val="000000"/>
-                <w:sz w:val="19"/>
-                <w:szCs w:val="19"/>
-              </w:rPr>
-              <w:t>FK_Apartments_ToCities</w:t>
-            </w:r>
-            <w:proofErr w:type="spellEnd"/>
-            <w:r>
-              <w:rPr>
-                <w:rFonts w:ascii="Consolas" w:hAnsi="Consolas" w:cs="Consolas"/>
-                <w:color w:val="000000"/>
-                <w:sz w:val="19"/>
-                <w:szCs w:val="19"/>
-              </w:rPr>
-              <w:t xml:space="preserve">] </w:t>
+              <w:t xml:space="preserve"> [FK_Apartments_ToCities] </w:t>
             </w:r>
             <w:r>
               <w:rPr>
@@ -5109,27 +3984,7 @@
                 <w:sz w:val="19"/>
                 <w:szCs w:val="19"/>
               </w:rPr>
-              <w:t>[</w:t>
-            </w:r>
-            <w:proofErr w:type="spellStart"/>
-            <w:r>
-              <w:rPr>
-                <w:rFonts w:ascii="Consolas" w:hAnsi="Consolas" w:cs="Consolas"/>
-                <w:color w:val="000000"/>
-                <w:sz w:val="19"/>
-                <w:szCs w:val="19"/>
-              </w:rPr>
-              <w:t>City_Id</w:t>
-            </w:r>
-            <w:proofErr w:type="spellEnd"/>
-            <w:r>
-              <w:rPr>
-                <w:rFonts w:ascii="Consolas" w:hAnsi="Consolas" w:cs="Consolas"/>
-                <w:color w:val="000000"/>
-                <w:sz w:val="19"/>
-                <w:szCs w:val="19"/>
-              </w:rPr>
-              <w:t>]</w:t>
+              <w:t>[City_Id]</w:t>
             </w:r>
             <w:r>
               <w:rPr>
@@ -5165,28 +4020,7 @@
                 <w:sz w:val="19"/>
                 <w:szCs w:val="19"/>
               </w:rPr>
-              <w:t xml:space="preserve"> [</w:t>
-            </w:r>
-            <w:proofErr w:type="spellStart"/>
-            <w:r>
-              <w:rPr>
-                <w:rFonts w:ascii="Consolas" w:hAnsi="Consolas" w:cs="Consolas"/>
-                <w:color w:val="000000"/>
-                <w:sz w:val="19"/>
-                <w:szCs w:val="19"/>
-              </w:rPr>
-              <w:t>dbo</w:t>
-            </w:r>
-            <w:proofErr w:type="spellEnd"/>
-            <w:proofErr w:type="gramStart"/>
-            <w:r>
-              <w:rPr>
-                <w:rFonts w:ascii="Consolas" w:hAnsi="Consolas" w:cs="Consolas"/>
-                <w:color w:val="000000"/>
-                <w:sz w:val="19"/>
-                <w:szCs w:val="19"/>
-              </w:rPr>
-              <w:t>]</w:t>
+              <w:t xml:space="preserve"> [dbo]</w:t>
             </w:r>
             <w:r>
               <w:rPr>
@@ -5204,17 +4038,7 @@
                 <w:sz w:val="19"/>
                 <w:szCs w:val="19"/>
               </w:rPr>
-              <w:t>[</w:t>
-            </w:r>
-            <w:proofErr w:type="gramEnd"/>
-            <w:r>
-              <w:rPr>
-                <w:rFonts w:ascii="Consolas" w:hAnsi="Consolas" w:cs="Consolas"/>
-                <w:color w:val="000000"/>
-                <w:sz w:val="19"/>
-                <w:szCs w:val="19"/>
-              </w:rPr>
-              <w:t>Cities]</w:t>
+              <w:t>[Cities]</w:t>
             </w:r>
             <w:r>
               <w:rPr>
@@ -5241,27 +4065,7 @@
                 <w:sz w:val="19"/>
                 <w:szCs w:val="19"/>
               </w:rPr>
-              <w:t>[</w:t>
-            </w:r>
-            <w:proofErr w:type="spellStart"/>
-            <w:r>
-              <w:rPr>
-                <w:rFonts w:ascii="Consolas" w:hAnsi="Consolas" w:cs="Consolas"/>
-                <w:color w:val="000000"/>
-                <w:sz w:val="19"/>
-                <w:szCs w:val="19"/>
-              </w:rPr>
-              <w:t>City_Id</w:t>
-            </w:r>
-            <w:proofErr w:type="spellEnd"/>
-            <w:r>
-              <w:rPr>
-                <w:rFonts w:ascii="Consolas" w:hAnsi="Consolas" w:cs="Consolas"/>
-                <w:color w:val="000000"/>
-                <w:sz w:val="19"/>
-                <w:szCs w:val="19"/>
-              </w:rPr>
-              <w:t>]</w:t>
+              <w:t>[City_Id]</w:t>
             </w:r>
             <w:r>
               <w:rPr>
@@ -5328,17 +4132,7 @@
                 <w:sz w:val="19"/>
                 <w:szCs w:val="19"/>
               </w:rPr>
-              <w:t xml:space="preserve"> [</w:t>
-            </w:r>
-            <w:proofErr w:type="spellStart"/>
-            <w:r>
-              <w:rPr>
-                <w:rFonts w:ascii="Consolas" w:hAnsi="Consolas" w:cs="Consolas"/>
-                <w:color w:val="000000"/>
-                <w:sz w:val="19"/>
-                <w:szCs w:val="19"/>
-              </w:rPr>
-              <w:t>FK_Apartments_To</w:t>
+              <w:t xml:space="preserve"> [FK_Apartments_To</w:t>
             </w:r>
             <w:r>
               <w:rPr>
@@ -5349,7 +4143,6 @@
               </w:rPr>
               <w:t>Owners</w:t>
             </w:r>
-            <w:proofErr w:type="spellEnd"/>
             <w:r>
               <w:rPr>
                 <w:rFonts w:ascii="Consolas" w:hAnsi="Consolas" w:cs="Consolas"/>
@@ -5404,7 +4197,6 @@
               </w:rPr>
               <w:t>[</w:t>
             </w:r>
-            <w:proofErr w:type="spellStart"/>
             <w:r>
               <w:rPr>
                 <w:rFonts w:ascii="Consolas" w:hAnsi="Consolas" w:cs="Consolas"/>
@@ -5421,9 +4213,71 @@
                 <w:sz w:val="19"/>
                 <w:szCs w:val="19"/>
               </w:rPr>
-              <w:t>_Id</w:t>
-            </w:r>
-            <w:proofErr w:type="spellEnd"/>
+              <w:t>_Id]</w:t>
+            </w:r>
+            <w:r>
+              <w:rPr>
+                <w:rFonts w:ascii="Consolas" w:hAnsi="Consolas" w:cs="Consolas"/>
+                <w:color w:val="808080"/>
+                <w:sz w:val="19"/>
+                <w:szCs w:val="19"/>
+              </w:rPr>
+              <w:t>)</w:t>
+            </w:r>
+            <w:r>
+              <w:rPr>
+                <w:rFonts w:ascii="Consolas" w:hAnsi="Consolas" w:cs="Consolas"/>
+                <w:color w:val="000000"/>
+                <w:sz w:val="19"/>
+                <w:szCs w:val="19"/>
+              </w:rPr>
+              <w:t xml:space="preserve"> </w:t>
+            </w:r>
+            <w:r>
+              <w:rPr>
+                <w:rFonts w:ascii="Consolas" w:hAnsi="Consolas" w:cs="Consolas"/>
+                <w:color w:val="0000FF"/>
+                <w:sz w:val="19"/>
+                <w:szCs w:val="19"/>
+              </w:rPr>
+              <w:t>REFERENCES</w:t>
+            </w:r>
+            <w:r>
+              <w:rPr>
+                <w:rFonts w:ascii="Consolas" w:hAnsi="Consolas" w:cs="Consolas"/>
+                <w:color w:val="000000"/>
+                <w:sz w:val="19"/>
+                <w:szCs w:val="19"/>
+              </w:rPr>
+              <w:t xml:space="preserve"> [dbo]</w:t>
+            </w:r>
+            <w:r>
+              <w:rPr>
+                <w:rFonts w:ascii="Consolas" w:hAnsi="Consolas" w:cs="Consolas"/>
+                <w:color w:val="808080"/>
+                <w:sz w:val="19"/>
+                <w:szCs w:val="19"/>
+              </w:rPr>
+              <w:t>.</w:t>
+            </w:r>
+            <w:r>
+              <w:rPr>
+                <w:rFonts w:ascii="Consolas" w:hAnsi="Consolas" w:cs="Consolas"/>
+                <w:color w:val="000000"/>
+                <w:sz w:val="19"/>
+                <w:szCs w:val="19"/>
+              </w:rPr>
+              <w:t>[</w:t>
+            </w:r>
+            <w:r>
+              <w:rPr>
+                <w:rFonts w:ascii="Consolas" w:hAnsi="Consolas" w:cs="Consolas"/>
+                <w:color w:val="000000"/>
+                <w:sz w:val="19"/>
+                <w:szCs w:val="19"/>
+              </w:rPr>
+              <w:t>Owners</w:t>
+            </w:r>
             <w:r>
               <w:rPr>
                 <w:rFonts w:ascii="Consolas" w:hAnsi="Consolas" w:cs="Consolas"/>
@@ -5436,68 +4290,20 @@
             <w:r>
               <w:rPr>
                 <w:rFonts w:ascii="Consolas" w:hAnsi="Consolas" w:cs="Consolas"/>
-                <w:color w:val="808080"/>
-                <w:sz w:val="19"/>
-                <w:szCs w:val="19"/>
-              </w:rPr>
-              <w:t>)</w:t>
-            </w:r>
-            <w:r>
-              <w:rPr>
-                <w:rFonts w:ascii="Consolas" w:hAnsi="Consolas" w:cs="Consolas"/>
-                <w:color w:val="000000"/>
-                <w:sz w:val="19"/>
-                <w:szCs w:val="19"/>
-              </w:rPr>
-              <w:t xml:space="preserve"> </w:t>
-            </w:r>
-            <w:r>
-              <w:rPr>
-                <w:rFonts w:ascii="Consolas" w:hAnsi="Consolas" w:cs="Consolas"/>
-                <w:color w:val="0000FF"/>
-                <w:sz w:val="19"/>
-                <w:szCs w:val="19"/>
-              </w:rPr>
-              <w:t>REFERENCES</w:t>
-            </w:r>
-            <w:r>
-              <w:rPr>
-                <w:rFonts w:ascii="Consolas" w:hAnsi="Consolas" w:cs="Consolas"/>
-                <w:color w:val="000000"/>
-                <w:sz w:val="19"/>
-                <w:szCs w:val="19"/>
-              </w:rPr>
-              <w:t xml:space="preserve"> [</w:t>
-            </w:r>
-            <w:proofErr w:type="spellStart"/>
-            <w:r>
-              <w:rPr>
-                <w:rFonts w:ascii="Consolas" w:hAnsi="Consolas" w:cs="Consolas"/>
-                <w:color w:val="000000"/>
-                <w:sz w:val="19"/>
-                <w:szCs w:val="19"/>
-              </w:rPr>
-              <w:t>dbo</w:t>
-            </w:r>
-            <w:proofErr w:type="spellEnd"/>
-            <w:proofErr w:type="gramStart"/>
-            <w:r>
-              <w:rPr>
-                <w:rFonts w:ascii="Consolas" w:hAnsi="Consolas" w:cs="Consolas"/>
-                <w:color w:val="000000"/>
-                <w:sz w:val="19"/>
-                <w:szCs w:val="19"/>
-              </w:rPr>
-              <w:t>]</w:t>
-            </w:r>
-            <w:r>
-              <w:rPr>
-                <w:rFonts w:ascii="Consolas" w:hAnsi="Consolas" w:cs="Consolas"/>
-                <w:color w:val="808080"/>
-                <w:sz w:val="19"/>
-                <w:szCs w:val="19"/>
-              </w:rPr>
-              <w:t>.</w:t>
+                <w:color w:val="0000FF"/>
+                <w:sz w:val="19"/>
+                <w:szCs w:val="19"/>
+              </w:rPr>
+              <w:t xml:space="preserve"> </w:t>
+            </w:r>
+            <w:r>
+              <w:rPr>
+                <w:rFonts w:ascii="Consolas" w:hAnsi="Consolas" w:cs="Consolas"/>
+                <w:color w:val="808080"/>
+                <w:sz w:val="19"/>
+                <w:szCs w:val="19"/>
+              </w:rPr>
+              <w:t>(</w:t>
             </w:r>
             <w:r>
               <w:rPr>
@@ -5508,53 +4314,6 @@
               </w:rPr>
               <w:t>[</w:t>
             </w:r>
-            <w:proofErr w:type="gramEnd"/>
-            <w:r>
-              <w:rPr>
-                <w:rFonts w:ascii="Consolas" w:hAnsi="Consolas" w:cs="Consolas"/>
-                <w:color w:val="000000"/>
-                <w:sz w:val="19"/>
-                <w:szCs w:val="19"/>
-              </w:rPr>
-              <w:t>Owners</w:t>
-            </w:r>
-            <w:r>
-              <w:rPr>
-                <w:rFonts w:ascii="Consolas" w:hAnsi="Consolas" w:cs="Consolas"/>
-                <w:color w:val="000000"/>
-                <w:sz w:val="19"/>
-                <w:szCs w:val="19"/>
-              </w:rPr>
-              <w:t>]</w:t>
-            </w:r>
-            <w:r>
-              <w:rPr>
-                <w:rFonts w:ascii="Consolas" w:hAnsi="Consolas" w:cs="Consolas"/>
-                <w:color w:val="0000FF"/>
-                <w:sz w:val="19"/>
-                <w:szCs w:val="19"/>
-              </w:rPr>
-              <w:t xml:space="preserve"> </w:t>
-            </w:r>
-            <w:r>
-              <w:rPr>
-                <w:rFonts w:ascii="Consolas" w:hAnsi="Consolas" w:cs="Consolas"/>
-                <w:color w:val="808080"/>
-                <w:sz w:val="19"/>
-                <w:szCs w:val="19"/>
-              </w:rPr>
-              <w:t>(</w:t>
-            </w:r>
-            <w:r>
-              <w:rPr>
-                <w:rFonts w:ascii="Consolas" w:hAnsi="Consolas" w:cs="Consolas"/>
-                <w:color w:val="000000"/>
-                <w:sz w:val="19"/>
-                <w:szCs w:val="19"/>
-              </w:rPr>
-              <w:t>[</w:t>
-            </w:r>
-            <w:proofErr w:type="spellStart"/>
             <w:r>
               <w:rPr>
                 <w:rFonts w:ascii="Consolas" w:hAnsi="Consolas" w:cs="Consolas"/>
@@ -5571,17 +4330,7 @@
                 <w:sz w:val="19"/>
                 <w:szCs w:val="19"/>
               </w:rPr>
-              <w:t>_Id</w:t>
-            </w:r>
-            <w:proofErr w:type="spellEnd"/>
-            <w:r>
-              <w:rPr>
-                <w:rFonts w:ascii="Consolas" w:hAnsi="Consolas" w:cs="Consolas"/>
-                <w:color w:val="000000"/>
-                <w:sz w:val="19"/>
-                <w:szCs w:val="19"/>
-              </w:rPr>
-              <w:t>]</w:t>
+              <w:t>_Id]</w:t>
             </w:r>
             <w:r>
               <w:rPr>
@@ -5627,7 +4376,7 @@
           </w:p>
         </w:tc>
       </w:tr>
-      <w:bookmarkEnd w:id="0"/>
+      <w:bookmarkEnd w:id="1"/>
     </w:tbl>
     <w:p>
       <w:pPr>
@@ -5737,28 +4486,7 @@
                 <w:sz w:val="19"/>
                 <w:szCs w:val="19"/>
               </w:rPr>
-              <w:t xml:space="preserve"> [</w:t>
-            </w:r>
-            <w:proofErr w:type="spellStart"/>
-            <w:r>
-              <w:rPr>
-                <w:rFonts w:ascii="Consolas" w:hAnsi="Consolas" w:cs="Consolas"/>
-                <w:color w:val="000000"/>
-                <w:sz w:val="19"/>
-                <w:szCs w:val="19"/>
-              </w:rPr>
-              <w:t>dbo</w:t>
-            </w:r>
-            <w:proofErr w:type="spellEnd"/>
-            <w:proofErr w:type="gramStart"/>
-            <w:r>
-              <w:rPr>
-                <w:rFonts w:ascii="Consolas" w:hAnsi="Consolas" w:cs="Consolas"/>
-                <w:color w:val="000000"/>
-                <w:sz w:val="19"/>
-                <w:szCs w:val="19"/>
-              </w:rPr>
-              <w:t>]</w:t>
+              <w:t xml:space="preserve"> [dbo]</w:t>
             </w:r>
             <w:r>
               <w:rPr>
@@ -5776,17 +4504,7 @@
                 <w:sz w:val="19"/>
                 <w:szCs w:val="19"/>
               </w:rPr>
-              <w:t>[</w:t>
-            </w:r>
-            <w:proofErr w:type="gramEnd"/>
-            <w:r>
-              <w:rPr>
-                <w:rFonts w:ascii="Consolas" w:hAnsi="Consolas" w:cs="Consolas"/>
-                <w:color w:val="000000"/>
-                <w:sz w:val="19"/>
-                <w:szCs w:val="19"/>
-              </w:rPr>
-              <w:t>Records]</w:t>
+              <w:t>[Records]</w:t>
             </w:r>
           </w:p>
           <w:p>
@@ -5839,27 +4557,7 @@
                 <w:sz w:val="19"/>
                 <w:szCs w:val="19"/>
               </w:rPr>
-              <w:t>[</w:t>
-            </w:r>
-            <w:proofErr w:type="spellStart"/>
-            <w:r>
-              <w:rPr>
-                <w:rFonts w:ascii="Consolas" w:hAnsi="Consolas" w:cs="Consolas"/>
-                <w:color w:val="000000"/>
-                <w:sz w:val="19"/>
-                <w:szCs w:val="19"/>
-              </w:rPr>
-              <w:t>Record_Id</w:t>
-            </w:r>
-            <w:proofErr w:type="spellEnd"/>
-            <w:r>
-              <w:rPr>
-                <w:rFonts w:ascii="Consolas" w:hAnsi="Consolas" w:cs="Consolas"/>
-                <w:color w:val="000000"/>
-                <w:sz w:val="19"/>
-                <w:szCs w:val="19"/>
-              </w:rPr>
-              <w:t xml:space="preserve">] </w:t>
+              <w:t xml:space="preserve">[Record_Id] </w:t>
             </w:r>
             <w:r>
               <w:rPr>
@@ -5998,27 +4696,7 @@
                 <w:sz w:val="19"/>
                 <w:szCs w:val="19"/>
               </w:rPr>
-              <w:t xml:space="preserve">    [</w:t>
-            </w:r>
-            <w:proofErr w:type="spellStart"/>
-            <w:r>
-              <w:rPr>
-                <w:rFonts w:ascii="Consolas" w:hAnsi="Consolas" w:cs="Consolas"/>
-                <w:color w:val="000000"/>
-                <w:sz w:val="19"/>
-                <w:szCs w:val="19"/>
-              </w:rPr>
-              <w:t>Date_Time</w:t>
-            </w:r>
-            <w:proofErr w:type="spellEnd"/>
-            <w:r>
-              <w:rPr>
-                <w:rFonts w:ascii="Consolas" w:hAnsi="Consolas" w:cs="Consolas"/>
-                <w:color w:val="000000"/>
-                <w:sz w:val="19"/>
-                <w:szCs w:val="19"/>
-              </w:rPr>
-              <w:t xml:space="preserve">] </w:t>
+              <w:t xml:space="preserve">    [Date_Time] </w:t>
             </w:r>
             <w:r>
               <w:rPr>
@@ -6096,7 +4774,6 @@
               </w:rPr>
               <w:t xml:space="preserve">    [Status] </w:t>
             </w:r>
-            <w:proofErr w:type="gramStart"/>
             <w:r>
               <w:rPr>
                 <w:rFonts w:ascii="Consolas" w:hAnsi="Consolas" w:cs="Consolas"/>
@@ -6115,7 +4792,6 @@
               </w:rPr>
               <w:t>(</w:t>
             </w:r>
-            <w:proofErr w:type="gramEnd"/>
             <w:r>
               <w:rPr>
                 <w:rFonts w:ascii="Consolas" w:hAnsi="Consolas" w:cs="Consolas"/>
@@ -6199,27 +4875,7 @@
                 <w:sz w:val="19"/>
                 <w:szCs w:val="19"/>
               </w:rPr>
-              <w:t xml:space="preserve">    [</w:t>
-            </w:r>
-            <w:proofErr w:type="spellStart"/>
-            <w:r>
-              <w:rPr>
-                <w:rFonts w:ascii="Consolas" w:hAnsi="Consolas" w:cs="Consolas"/>
-                <w:color w:val="000000"/>
-                <w:sz w:val="19"/>
-                <w:szCs w:val="19"/>
-              </w:rPr>
-              <w:t>Person_Id</w:t>
-            </w:r>
-            <w:proofErr w:type="spellEnd"/>
-            <w:r>
-              <w:rPr>
-                <w:rFonts w:ascii="Consolas" w:hAnsi="Consolas" w:cs="Consolas"/>
-                <w:color w:val="000000"/>
-                <w:sz w:val="19"/>
-                <w:szCs w:val="19"/>
-              </w:rPr>
-              <w:t xml:space="preserve">] </w:t>
+              <w:t xml:space="preserve">    [Person_Id] </w:t>
             </w:r>
             <w:r>
               <w:rPr>
@@ -6277,36 +4933,16 @@
                 <w:sz w:val="19"/>
                 <w:szCs w:val="19"/>
               </w:rPr>
-              <w:t xml:space="preserve">    [</w:t>
-            </w:r>
-            <w:proofErr w:type="spellStart"/>
-            <w:r>
-              <w:rPr>
-                <w:rFonts w:ascii="Consolas" w:hAnsi="Consolas" w:cs="Consolas"/>
-                <w:color w:val="000000"/>
-                <w:sz w:val="19"/>
-                <w:szCs w:val="19"/>
-              </w:rPr>
-              <w:t>Apart</w:t>
-            </w:r>
-            <w:r>
-              <w:rPr>
-                <w:rFonts w:ascii="Consolas" w:hAnsi="Consolas" w:cs="Consolas"/>
-                <w:color w:val="000000"/>
-                <w:sz w:val="19"/>
-                <w:szCs w:val="19"/>
-              </w:rPr>
-              <w:t>ment_Id</w:t>
-            </w:r>
-            <w:proofErr w:type="spellEnd"/>
-            <w:r>
-              <w:rPr>
-                <w:rFonts w:ascii="Consolas" w:hAnsi="Consolas" w:cs="Consolas"/>
-                <w:color w:val="000000"/>
-                <w:sz w:val="19"/>
-                <w:szCs w:val="19"/>
-              </w:rPr>
-              <w:t xml:space="preserve">] </w:t>
+              <w:t xml:space="preserve">    [Apart</w:t>
+            </w:r>
+            <w:r>
+              <w:rPr>
+                <w:rFonts w:ascii="Consolas" w:hAnsi="Consolas" w:cs="Consolas"/>
+                <w:color w:val="000000"/>
+                <w:sz w:val="19"/>
+                <w:szCs w:val="19"/>
+              </w:rPr>
+              <w:t xml:space="preserve">ment_Id] </w:t>
             </w:r>
             <w:r>
               <w:rPr>
@@ -6400,27 +5036,7 @@
                 <w:sz w:val="19"/>
                 <w:szCs w:val="19"/>
               </w:rPr>
-              <w:t xml:space="preserve"> [</w:t>
-            </w:r>
-            <w:proofErr w:type="spellStart"/>
-            <w:r>
-              <w:rPr>
-                <w:rFonts w:ascii="Consolas" w:hAnsi="Consolas" w:cs="Consolas"/>
-                <w:color w:val="000000"/>
-                <w:sz w:val="19"/>
-                <w:szCs w:val="19"/>
-              </w:rPr>
-              <w:t>FK_Records_ToPersons</w:t>
-            </w:r>
-            <w:proofErr w:type="spellEnd"/>
-            <w:r>
-              <w:rPr>
-                <w:rFonts w:ascii="Consolas" w:hAnsi="Consolas" w:cs="Consolas"/>
-                <w:color w:val="000000"/>
-                <w:sz w:val="19"/>
-                <w:szCs w:val="19"/>
-              </w:rPr>
-              <w:t xml:space="preserve">] </w:t>
+              <w:t xml:space="preserve"> [FK_Records_ToPersons] </w:t>
             </w:r>
             <w:r>
               <w:rPr>
@@ -6465,27 +5081,7 @@
                 <w:sz w:val="19"/>
                 <w:szCs w:val="19"/>
               </w:rPr>
-              <w:t>[</w:t>
-            </w:r>
-            <w:proofErr w:type="spellStart"/>
-            <w:r>
-              <w:rPr>
-                <w:rFonts w:ascii="Consolas" w:hAnsi="Consolas" w:cs="Consolas"/>
-                <w:color w:val="000000"/>
-                <w:sz w:val="19"/>
-                <w:szCs w:val="19"/>
-              </w:rPr>
-              <w:t>Person_Id</w:t>
-            </w:r>
-            <w:proofErr w:type="spellEnd"/>
-            <w:r>
-              <w:rPr>
-                <w:rFonts w:ascii="Consolas" w:hAnsi="Consolas" w:cs="Consolas"/>
-                <w:color w:val="000000"/>
-                <w:sz w:val="19"/>
-                <w:szCs w:val="19"/>
-              </w:rPr>
-              <w:t>]</w:t>
+              <w:t>[Person_Id]</w:t>
             </w:r>
             <w:r>
               <w:rPr>
@@ -6539,27 +5135,7 @@
                 <w:sz w:val="19"/>
                 <w:szCs w:val="19"/>
               </w:rPr>
-              <w:t>[</w:t>
-            </w:r>
-            <w:proofErr w:type="spellStart"/>
-            <w:r>
-              <w:rPr>
-                <w:rFonts w:ascii="Consolas" w:hAnsi="Consolas" w:cs="Consolas"/>
-                <w:color w:val="000000"/>
-                <w:sz w:val="19"/>
-                <w:szCs w:val="19"/>
-              </w:rPr>
-              <w:t>Person_Id</w:t>
-            </w:r>
-            <w:proofErr w:type="spellEnd"/>
-            <w:r>
-              <w:rPr>
-                <w:rFonts w:ascii="Consolas" w:hAnsi="Consolas" w:cs="Consolas"/>
-                <w:color w:val="000000"/>
-                <w:sz w:val="19"/>
-                <w:szCs w:val="19"/>
-              </w:rPr>
-              <w:t>]</w:t>
+              <w:t>[Person_Id]</w:t>
             </w:r>
             <w:r>
               <w:rPr>
@@ -6617,36 +5193,16 @@
                 <w:sz w:val="19"/>
                 <w:szCs w:val="19"/>
               </w:rPr>
-              <w:t xml:space="preserve"> [</w:t>
-            </w:r>
-            <w:proofErr w:type="spellStart"/>
-            <w:r>
-              <w:rPr>
-                <w:rFonts w:ascii="Consolas" w:hAnsi="Consolas" w:cs="Consolas"/>
-                <w:color w:val="000000"/>
-                <w:sz w:val="19"/>
-                <w:szCs w:val="19"/>
-              </w:rPr>
-              <w:t>FK_Records_ToApart</w:t>
-            </w:r>
-            <w:r>
-              <w:rPr>
-                <w:rFonts w:ascii="Consolas" w:hAnsi="Consolas" w:cs="Consolas"/>
-                <w:color w:val="000000"/>
-                <w:sz w:val="19"/>
-                <w:szCs w:val="19"/>
-              </w:rPr>
-              <w:t>ments</w:t>
-            </w:r>
-            <w:proofErr w:type="spellEnd"/>
-            <w:r>
-              <w:rPr>
-                <w:rFonts w:ascii="Consolas" w:hAnsi="Consolas" w:cs="Consolas"/>
-                <w:color w:val="000000"/>
-                <w:sz w:val="19"/>
-                <w:szCs w:val="19"/>
-              </w:rPr>
-              <w:t xml:space="preserve">] </w:t>
+              <w:t xml:space="preserve"> [FK_Records_ToApart</w:t>
+            </w:r>
+            <w:r>
+              <w:rPr>
+                <w:rFonts w:ascii="Consolas" w:hAnsi="Consolas" w:cs="Consolas"/>
+                <w:color w:val="000000"/>
+                <w:sz w:val="19"/>
+                <w:szCs w:val="19"/>
+              </w:rPr>
+              <w:t xml:space="preserve">ments] </w:t>
             </w:r>
             <w:r>
               <w:rPr>
@@ -6691,36 +5247,16 @@
                 <w:sz w:val="19"/>
                 <w:szCs w:val="19"/>
               </w:rPr>
-              <w:t>[</w:t>
-            </w:r>
-            <w:proofErr w:type="spellStart"/>
-            <w:r>
-              <w:rPr>
-                <w:rFonts w:ascii="Consolas" w:hAnsi="Consolas" w:cs="Consolas"/>
-                <w:color w:val="000000"/>
-                <w:sz w:val="19"/>
-                <w:szCs w:val="19"/>
-              </w:rPr>
-              <w:t>Apart</w:t>
-            </w:r>
-            <w:r>
-              <w:rPr>
-                <w:rFonts w:ascii="Consolas" w:hAnsi="Consolas" w:cs="Consolas"/>
-                <w:color w:val="000000"/>
-                <w:sz w:val="19"/>
-                <w:szCs w:val="19"/>
-              </w:rPr>
-              <w:t>ment_Id</w:t>
-            </w:r>
-            <w:proofErr w:type="spellEnd"/>
-            <w:r>
-              <w:rPr>
-                <w:rFonts w:ascii="Consolas" w:hAnsi="Consolas" w:cs="Consolas"/>
-                <w:color w:val="000000"/>
-                <w:sz w:val="19"/>
-                <w:szCs w:val="19"/>
-              </w:rPr>
-              <w:t>]</w:t>
+              <w:t>[Apart</w:t>
+            </w:r>
+            <w:r>
+              <w:rPr>
+                <w:rFonts w:ascii="Consolas" w:hAnsi="Consolas" w:cs="Consolas"/>
+                <w:color w:val="000000"/>
+                <w:sz w:val="19"/>
+                <w:szCs w:val="19"/>
+              </w:rPr>
+              <w:t>ment_Id]</w:t>
             </w:r>
             <w:r>
               <w:rPr>
@@ -6783,36 +5319,16 @@
                 <w:sz w:val="19"/>
                 <w:szCs w:val="19"/>
               </w:rPr>
-              <w:t>[</w:t>
-            </w:r>
-            <w:proofErr w:type="spellStart"/>
-            <w:r>
-              <w:rPr>
-                <w:rFonts w:ascii="Consolas" w:hAnsi="Consolas" w:cs="Consolas"/>
-                <w:color w:val="000000"/>
-                <w:sz w:val="19"/>
-                <w:szCs w:val="19"/>
-              </w:rPr>
-              <w:t>Apart</w:t>
-            </w:r>
-            <w:r>
-              <w:rPr>
-                <w:rFonts w:ascii="Consolas" w:hAnsi="Consolas" w:cs="Consolas"/>
-                <w:color w:val="000000"/>
-                <w:sz w:val="19"/>
-                <w:szCs w:val="19"/>
-              </w:rPr>
-              <w:t>ment_Id</w:t>
-            </w:r>
-            <w:proofErr w:type="spellEnd"/>
-            <w:r>
-              <w:rPr>
-                <w:rFonts w:ascii="Consolas" w:hAnsi="Consolas" w:cs="Consolas"/>
-                <w:color w:val="000000"/>
-                <w:sz w:val="19"/>
-                <w:szCs w:val="19"/>
-              </w:rPr>
-              <w:t>]</w:t>
+              <w:t>[Apart</w:t>
+            </w:r>
+            <w:r>
+              <w:rPr>
+                <w:rFonts w:ascii="Consolas" w:hAnsi="Consolas" w:cs="Consolas"/>
+                <w:color w:val="000000"/>
+                <w:sz w:val="19"/>
+                <w:szCs w:val="19"/>
+              </w:rPr>
+              <w:t>ment_Id]</w:t>
             </w:r>
             <w:r>
               <w:rPr>
@@ -6878,7 +5394,6 @@
           <w:u w:val="single"/>
         </w:rPr>
       </w:pPr>
-      <w:proofErr w:type="spellStart"/>
       <w:r>
         <w:rPr>
           <w:rFonts w:ascii="Times New Roman" w:hAnsi="Times New Roman" w:cs="Times New Roman"/>
@@ -6888,115 +5403,7 @@
           <w:szCs w:val="24"/>
           <w:u w:val="single"/>
         </w:rPr>
-        <w:t>Kod</w:t>
-      </w:r>
-      <w:proofErr w:type="spellEnd"/>
-      <w:r>
-        <w:rPr>
-          <w:rFonts w:ascii="Times New Roman" w:hAnsi="Times New Roman" w:cs="Times New Roman"/>
-          <w:b/>
-          <w:i/>
-          <w:sz w:val="40"/>
-          <w:szCs w:val="24"/>
-          <w:u w:val="single"/>
-        </w:rPr>
-        <w:t xml:space="preserve"> </w:t>
-      </w:r>
-      <w:proofErr w:type="spellStart"/>
-      <w:r>
-        <w:rPr>
-          <w:rFonts w:ascii="Times New Roman" w:hAnsi="Times New Roman" w:cs="Times New Roman"/>
-          <w:b/>
-          <w:i/>
-          <w:sz w:val="40"/>
-          <w:szCs w:val="24"/>
-          <w:u w:val="single"/>
-        </w:rPr>
-        <w:t>za</w:t>
-      </w:r>
-      <w:proofErr w:type="spellEnd"/>
-      <w:r>
-        <w:rPr>
-          <w:rFonts w:ascii="Times New Roman" w:hAnsi="Times New Roman" w:cs="Times New Roman"/>
-          <w:b/>
-          <w:i/>
-          <w:sz w:val="40"/>
-          <w:szCs w:val="24"/>
-          <w:u w:val="single"/>
-        </w:rPr>
-        <w:t xml:space="preserve"> </w:t>
-      </w:r>
-      <w:proofErr w:type="spellStart"/>
-      <w:r>
-        <w:rPr>
-          <w:rFonts w:ascii="Times New Roman" w:hAnsi="Times New Roman" w:cs="Times New Roman"/>
-          <w:b/>
-          <w:i/>
-          <w:sz w:val="40"/>
-          <w:szCs w:val="24"/>
-          <w:u w:val="single"/>
-        </w:rPr>
-        <w:t>unos</w:t>
-      </w:r>
-      <w:proofErr w:type="spellEnd"/>
-      <w:r>
-        <w:rPr>
-          <w:rFonts w:ascii="Times New Roman" w:hAnsi="Times New Roman" w:cs="Times New Roman"/>
-          <w:b/>
-          <w:i/>
-          <w:sz w:val="40"/>
-          <w:szCs w:val="24"/>
-          <w:u w:val="single"/>
-        </w:rPr>
-        <w:t xml:space="preserve"> </w:t>
-      </w:r>
-      <w:proofErr w:type="spellStart"/>
-      <w:r>
-        <w:rPr>
-          <w:rFonts w:ascii="Times New Roman" w:hAnsi="Times New Roman" w:cs="Times New Roman"/>
-          <w:b/>
-          <w:i/>
-          <w:sz w:val="40"/>
-          <w:szCs w:val="24"/>
-          <w:u w:val="single"/>
-        </w:rPr>
-        <w:t>podataka</w:t>
-      </w:r>
-      <w:proofErr w:type="spellEnd"/>
-      <w:r>
-        <w:rPr>
-          <w:rFonts w:ascii="Times New Roman" w:hAnsi="Times New Roman" w:cs="Times New Roman"/>
-          <w:b/>
-          <w:i/>
-          <w:sz w:val="40"/>
-          <w:szCs w:val="24"/>
-          <w:u w:val="single"/>
-        </w:rPr>
-        <w:t xml:space="preserve"> u </w:t>
-      </w:r>
-      <w:proofErr w:type="spellStart"/>
-      <w:r>
-        <w:rPr>
-          <w:rFonts w:ascii="Times New Roman" w:hAnsi="Times New Roman" w:cs="Times New Roman"/>
-          <w:b/>
-          <w:i/>
-          <w:sz w:val="40"/>
-          <w:szCs w:val="24"/>
-          <w:u w:val="single"/>
-        </w:rPr>
-        <w:t>bazu</w:t>
-      </w:r>
-      <w:proofErr w:type="spellEnd"/>
-      <w:r>
-        <w:rPr>
-          <w:rFonts w:ascii="Times New Roman" w:hAnsi="Times New Roman" w:cs="Times New Roman"/>
-          <w:b/>
-          <w:i/>
-          <w:sz w:val="40"/>
-          <w:szCs w:val="24"/>
-          <w:u w:val="single"/>
-        </w:rPr>
-        <w:t>:</w:t>
+        <w:t>Kod za unos podataka u bazu:</w:t>
       </w:r>
     </w:p>
     <w:p>
@@ -7181,27 +5588,7 @@
                 <w:sz w:val="19"/>
                 <w:szCs w:val="19"/>
               </w:rPr>
-              <w:t>'</w:t>
-            </w:r>
-            <w:proofErr w:type="spellStart"/>
-            <w:r>
-              <w:rPr>
-                <w:rFonts w:ascii="Consolas" w:hAnsi="Consolas" w:cs="Consolas"/>
-                <w:color w:val="FF0000"/>
-                <w:sz w:val="19"/>
-                <w:szCs w:val="19"/>
-              </w:rPr>
-              <w:t>Jednosoban</w:t>
-            </w:r>
-            <w:proofErr w:type="spellEnd"/>
-            <w:r>
-              <w:rPr>
-                <w:rFonts w:ascii="Consolas" w:hAnsi="Consolas" w:cs="Consolas"/>
-                <w:color w:val="FF0000"/>
-                <w:sz w:val="19"/>
-                <w:szCs w:val="19"/>
-              </w:rPr>
-              <w:t>'</w:t>
+              <w:t>'Jednosoban'</w:t>
             </w:r>
             <w:r>
               <w:rPr>
@@ -7331,27 +5718,7 @@
                 <w:sz w:val="19"/>
                 <w:szCs w:val="19"/>
               </w:rPr>
-              <w:t>'</w:t>
-            </w:r>
-            <w:proofErr w:type="spellStart"/>
-            <w:r>
-              <w:rPr>
-                <w:rFonts w:ascii="Consolas" w:hAnsi="Consolas" w:cs="Consolas"/>
-                <w:color w:val="FF0000"/>
-                <w:sz w:val="19"/>
-                <w:szCs w:val="19"/>
-              </w:rPr>
-              <w:t>Dvosoban</w:t>
-            </w:r>
-            <w:proofErr w:type="spellEnd"/>
-            <w:r>
-              <w:rPr>
-                <w:rFonts w:ascii="Consolas" w:hAnsi="Consolas" w:cs="Consolas"/>
-                <w:color w:val="FF0000"/>
-                <w:sz w:val="19"/>
-                <w:szCs w:val="19"/>
-              </w:rPr>
-              <w:t>'</w:t>
+              <w:t>'Dvosoban'</w:t>
             </w:r>
             <w:r>
               <w:rPr>
@@ -7490,27 +5857,7 @@
                 <w:sz w:val="19"/>
                 <w:szCs w:val="19"/>
               </w:rPr>
-              <w:t>'</w:t>
-            </w:r>
-            <w:proofErr w:type="spellStart"/>
-            <w:r>
-              <w:rPr>
-                <w:rFonts w:ascii="Consolas" w:hAnsi="Consolas" w:cs="Consolas"/>
-                <w:color w:val="FF0000"/>
-                <w:sz w:val="19"/>
-                <w:szCs w:val="19"/>
-              </w:rPr>
-              <w:t>Trosoban</w:t>
-            </w:r>
-            <w:proofErr w:type="spellEnd"/>
-            <w:r>
-              <w:rPr>
-                <w:rFonts w:ascii="Consolas" w:hAnsi="Consolas" w:cs="Consolas"/>
-                <w:color w:val="FF0000"/>
-                <w:sz w:val="19"/>
-                <w:szCs w:val="19"/>
-              </w:rPr>
-              <w:t>'</w:t>
+              <w:t>'Trosoban'</w:t>
             </w:r>
             <w:r>
               <w:rPr>
@@ -7646,27 +5993,7 @@
                 <w:sz w:val="19"/>
                 <w:szCs w:val="19"/>
               </w:rPr>
-              <w:t>'</w:t>
-            </w:r>
-            <w:proofErr w:type="spellStart"/>
-            <w:r>
-              <w:rPr>
-                <w:rFonts w:ascii="Consolas" w:hAnsi="Consolas" w:cs="Consolas"/>
-                <w:color w:val="FF0000"/>
-                <w:sz w:val="19"/>
-                <w:szCs w:val="19"/>
-              </w:rPr>
-              <w:t>Garsonjera</w:t>
-            </w:r>
-            <w:proofErr w:type="spellEnd"/>
-            <w:r>
-              <w:rPr>
-                <w:rFonts w:ascii="Consolas" w:hAnsi="Consolas" w:cs="Consolas"/>
-                <w:color w:val="FF0000"/>
-                <w:sz w:val="19"/>
-                <w:szCs w:val="19"/>
-              </w:rPr>
-              <w:t>'</w:t>
+              <w:t>'Garsonjera'</w:t>
             </w:r>
             <w:r>
               <w:rPr>
@@ -7779,17 +6106,7 @@
                 <w:sz w:val="19"/>
                 <w:szCs w:val="19"/>
               </w:rPr>
-              <w:t xml:space="preserve"> </w:t>
-            </w:r>
-            <w:proofErr w:type="gramStart"/>
-            <w:r>
-              <w:rPr>
-                <w:rFonts w:ascii="Consolas" w:hAnsi="Consolas" w:cs="Consolas"/>
-                <w:color w:val="000000"/>
-                <w:sz w:val="19"/>
-                <w:szCs w:val="19"/>
-              </w:rPr>
-              <w:t>Cities</w:t>
+              <w:t xml:space="preserve"> Cities</w:t>
             </w:r>
             <w:r>
               <w:rPr>
@@ -7800,7 +6117,6 @@
               </w:rPr>
               <w:t>(</w:t>
             </w:r>
-            <w:proofErr w:type="gramEnd"/>
             <w:r>
               <w:rPr>
                 <w:rFonts w:ascii="Consolas" w:hAnsi="Consolas" w:cs="Consolas"/>
@@ -7871,27 +6187,7 @@
                 <w:sz w:val="19"/>
                 <w:szCs w:val="19"/>
               </w:rPr>
-              <w:t>'</w:t>
-            </w:r>
-            <w:proofErr w:type="spellStart"/>
-            <w:r>
-              <w:rPr>
-                <w:rFonts w:ascii="Consolas" w:hAnsi="Consolas" w:cs="Consolas"/>
-                <w:color w:val="FF0000"/>
-                <w:sz w:val="19"/>
-                <w:szCs w:val="19"/>
-              </w:rPr>
-              <w:t>Kraljevo</w:t>
-            </w:r>
-            <w:proofErr w:type="spellEnd"/>
-            <w:r>
-              <w:rPr>
-                <w:rFonts w:ascii="Consolas" w:hAnsi="Consolas" w:cs="Consolas"/>
-                <w:color w:val="FF0000"/>
-                <w:sz w:val="19"/>
-                <w:szCs w:val="19"/>
-              </w:rPr>
-              <w:t>'</w:t>
+              <w:t>'Kraljevo'</w:t>
             </w:r>
             <w:r>
               <w:rPr>
@@ -7967,17 +6263,7 @@
                 <w:sz w:val="19"/>
                 <w:szCs w:val="19"/>
               </w:rPr>
-              <w:t xml:space="preserve"> </w:t>
-            </w:r>
-            <w:proofErr w:type="gramStart"/>
-            <w:r>
-              <w:rPr>
-                <w:rFonts w:ascii="Consolas" w:hAnsi="Consolas" w:cs="Consolas"/>
-                <w:color w:val="000000"/>
-                <w:sz w:val="19"/>
-                <w:szCs w:val="19"/>
-              </w:rPr>
-              <w:t>Cities</w:t>
+              <w:t xml:space="preserve"> Cities</w:t>
             </w:r>
             <w:r>
               <w:rPr>
@@ -7988,7 +6274,6 @@
               </w:rPr>
               <w:t>(</w:t>
             </w:r>
-            <w:proofErr w:type="gramEnd"/>
             <w:r>
               <w:rPr>
                 <w:rFonts w:ascii="Consolas" w:hAnsi="Consolas" w:cs="Consolas"/>
@@ -8059,27 +6344,7 @@
                 <w:sz w:val="19"/>
                 <w:szCs w:val="19"/>
               </w:rPr>
-              <w:t>'</w:t>
-            </w:r>
-            <w:proofErr w:type="spellStart"/>
-            <w:r>
-              <w:rPr>
-                <w:rFonts w:ascii="Consolas" w:hAnsi="Consolas" w:cs="Consolas"/>
-                <w:color w:val="FF0000"/>
-                <w:sz w:val="19"/>
-                <w:szCs w:val="19"/>
-              </w:rPr>
-              <w:t>Cacak</w:t>
-            </w:r>
-            <w:proofErr w:type="spellEnd"/>
-            <w:r>
-              <w:rPr>
-                <w:rFonts w:ascii="Consolas" w:hAnsi="Consolas" w:cs="Consolas"/>
-                <w:color w:val="FF0000"/>
-                <w:sz w:val="19"/>
-                <w:szCs w:val="19"/>
-              </w:rPr>
-              <w:t>'</w:t>
+              <w:t>'Cacak'</w:t>
             </w:r>
             <w:r>
               <w:rPr>
@@ -8155,17 +6420,7 @@
                 <w:sz w:val="19"/>
                 <w:szCs w:val="19"/>
               </w:rPr>
-              <w:t xml:space="preserve"> </w:t>
-            </w:r>
-            <w:proofErr w:type="gramStart"/>
-            <w:r>
-              <w:rPr>
-                <w:rFonts w:ascii="Consolas" w:hAnsi="Consolas" w:cs="Consolas"/>
-                <w:color w:val="000000"/>
-                <w:sz w:val="19"/>
-                <w:szCs w:val="19"/>
-              </w:rPr>
-              <w:t>Cities</w:t>
+              <w:t xml:space="preserve"> Cities</w:t>
             </w:r>
             <w:r>
               <w:rPr>
@@ -8176,7 +6431,6 @@
               </w:rPr>
               <w:t>(</w:t>
             </w:r>
-            <w:proofErr w:type="gramEnd"/>
             <w:r>
               <w:rPr>
                 <w:rFonts w:ascii="Consolas" w:hAnsi="Consolas" w:cs="Consolas"/>
@@ -8247,27 +6501,7 @@
                 <w:sz w:val="19"/>
                 <w:szCs w:val="19"/>
               </w:rPr>
-              <w:t>'</w:t>
-            </w:r>
-            <w:proofErr w:type="spellStart"/>
-            <w:r>
-              <w:rPr>
-                <w:rFonts w:ascii="Consolas" w:hAnsi="Consolas" w:cs="Consolas"/>
-                <w:color w:val="FF0000"/>
-                <w:sz w:val="19"/>
-                <w:szCs w:val="19"/>
-              </w:rPr>
-              <w:t>Kraguejvac</w:t>
-            </w:r>
-            <w:proofErr w:type="spellEnd"/>
-            <w:r>
-              <w:rPr>
-                <w:rFonts w:ascii="Consolas" w:hAnsi="Consolas" w:cs="Consolas"/>
-                <w:color w:val="FF0000"/>
-                <w:sz w:val="19"/>
-                <w:szCs w:val="19"/>
-              </w:rPr>
-              <w:t>'</w:t>
+              <w:t>'Kraguejvac'</w:t>
             </w:r>
             <w:r>
               <w:rPr>
@@ -8343,17 +6577,7 @@
                 <w:sz w:val="19"/>
                 <w:szCs w:val="19"/>
               </w:rPr>
-              <w:t xml:space="preserve"> </w:t>
-            </w:r>
-            <w:proofErr w:type="gramStart"/>
-            <w:r>
-              <w:rPr>
-                <w:rFonts w:ascii="Consolas" w:hAnsi="Consolas" w:cs="Consolas"/>
-                <w:color w:val="000000"/>
-                <w:sz w:val="19"/>
-                <w:szCs w:val="19"/>
-              </w:rPr>
-              <w:t>Cities</w:t>
+              <w:t xml:space="preserve"> Cities</w:t>
             </w:r>
             <w:r>
               <w:rPr>
@@ -8364,7 +6588,6 @@
               </w:rPr>
               <w:t>(</w:t>
             </w:r>
-            <w:proofErr w:type="gramEnd"/>
             <w:r>
               <w:rPr>
                 <w:rFonts w:ascii="Consolas" w:hAnsi="Consolas" w:cs="Consolas"/>
@@ -8435,27 +6658,7 @@
                 <w:sz w:val="19"/>
                 <w:szCs w:val="19"/>
               </w:rPr>
-              <w:t>'</w:t>
-            </w:r>
-            <w:proofErr w:type="spellStart"/>
-            <w:r>
-              <w:rPr>
-                <w:rFonts w:ascii="Consolas" w:hAnsi="Consolas" w:cs="Consolas"/>
-                <w:color w:val="FF0000"/>
-                <w:sz w:val="19"/>
-                <w:szCs w:val="19"/>
-              </w:rPr>
-              <w:t>Jagodina</w:t>
-            </w:r>
-            <w:proofErr w:type="spellEnd"/>
-            <w:r>
-              <w:rPr>
-                <w:rFonts w:ascii="Consolas" w:hAnsi="Consolas" w:cs="Consolas"/>
-                <w:color w:val="FF0000"/>
-                <w:sz w:val="19"/>
-                <w:szCs w:val="19"/>
-              </w:rPr>
-              <w:t>'</w:t>
+              <w:t>'Jagodina'</w:t>
             </w:r>
             <w:r>
               <w:rPr>
@@ -8528,17 +6731,7 @@
                 <w:sz w:val="19"/>
                 <w:szCs w:val="19"/>
               </w:rPr>
-              <w:t xml:space="preserve"> </w:t>
-            </w:r>
-            <w:proofErr w:type="gramStart"/>
-            <w:r>
-              <w:rPr>
-                <w:rFonts w:ascii="Consolas" w:hAnsi="Consolas" w:cs="Consolas"/>
-                <w:color w:val="000000"/>
-                <w:sz w:val="19"/>
-                <w:szCs w:val="19"/>
-              </w:rPr>
-              <w:t>Cities</w:t>
+              <w:t xml:space="preserve"> Cities</w:t>
             </w:r>
             <w:r>
               <w:rPr>
@@ -8549,7 +6742,6 @@
               </w:rPr>
               <w:t>(</w:t>
             </w:r>
-            <w:proofErr w:type="gramEnd"/>
             <w:r>
               <w:rPr>
                 <w:rFonts w:ascii="Consolas" w:hAnsi="Consolas" w:cs="Consolas"/>
@@ -8718,7 +6910,7 @@
                 <w:szCs w:val="19"/>
               </w:rPr>
             </w:pPr>
-            <w:bookmarkStart w:id="1" w:name="_Hlk512586983"/>
+            <w:bookmarkStart w:id="2" w:name="_Hlk512586983"/>
             <w:r>
               <w:rPr>
                 <w:rFonts w:ascii="Consolas" w:hAnsi="Consolas" w:cs="Consolas"/>
@@ -8834,19 +7026,8 @@
                 <w:sz w:val="19"/>
                 <w:szCs w:val="19"/>
               </w:rPr>
-              <w:t xml:space="preserve"> </w:t>
-            </w:r>
-            <w:proofErr w:type="spellStart"/>
-            <w:r>
-              <w:rPr>
-                <w:rFonts w:ascii="Consolas" w:hAnsi="Consolas" w:cs="Consolas"/>
-                <w:color w:val="000000"/>
-                <w:sz w:val="19"/>
-                <w:szCs w:val="19"/>
-              </w:rPr>
-              <w:t>Card_Number</w:t>
-            </w:r>
-            <w:proofErr w:type="spellEnd"/>
+              <w:t xml:space="preserve"> Card_Number</w:t>
+            </w:r>
             <w:r>
               <w:rPr>
                 <w:rFonts w:ascii="Consolas" w:hAnsi="Consolas" w:cs="Consolas"/>
@@ -8890,27 +7071,7 @@
                 <w:sz w:val="19"/>
                 <w:szCs w:val="19"/>
               </w:rPr>
-              <w:t>'</w:t>
-            </w:r>
-            <w:proofErr w:type="spellStart"/>
-            <w:r>
-              <w:rPr>
-                <w:rFonts w:ascii="Consolas" w:hAnsi="Consolas" w:cs="Consolas"/>
-                <w:color w:val="FF0000"/>
-                <w:sz w:val="19"/>
-                <w:szCs w:val="19"/>
-              </w:rPr>
-              <w:t>Andjelika</w:t>
-            </w:r>
-            <w:proofErr w:type="spellEnd"/>
-            <w:r>
-              <w:rPr>
-                <w:rFonts w:ascii="Consolas" w:hAnsi="Consolas" w:cs="Consolas"/>
-                <w:color w:val="FF0000"/>
-                <w:sz w:val="19"/>
-                <w:szCs w:val="19"/>
-              </w:rPr>
-              <w:t>'</w:t>
+              <w:t>'Andjelika'</w:t>
             </w:r>
             <w:r>
               <w:rPr>
@@ -9112,19 +7273,8 @@
                 <w:sz w:val="19"/>
                 <w:szCs w:val="19"/>
               </w:rPr>
-              <w:t xml:space="preserve"> </w:t>
-            </w:r>
-            <w:proofErr w:type="spellStart"/>
-            <w:r>
-              <w:rPr>
-                <w:rFonts w:ascii="Consolas" w:hAnsi="Consolas" w:cs="Consolas"/>
-                <w:color w:val="000000"/>
-                <w:sz w:val="19"/>
-                <w:szCs w:val="19"/>
-              </w:rPr>
-              <w:t>Card_Number</w:t>
-            </w:r>
-            <w:proofErr w:type="spellEnd"/>
+              <w:t xml:space="preserve"> Card_Number</w:t>
+            </w:r>
             <w:r>
               <w:rPr>
                 <w:rFonts w:ascii="Consolas" w:hAnsi="Consolas" w:cs="Consolas"/>
@@ -9370,19 +7520,8 @@
                 <w:sz w:val="19"/>
                 <w:szCs w:val="19"/>
               </w:rPr>
-              <w:t xml:space="preserve"> </w:t>
-            </w:r>
-            <w:proofErr w:type="spellStart"/>
-            <w:r>
-              <w:rPr>
-                <w:rFonts w:ascii="Consolas" w:hAnsi="Consolas" w:cs="Consolas"/>
-                <w:color w:val="000000"/>
-                <w:sz w:val="19"/>
-                <w:szCs w:val="19"/>
-              </w:rPr>
-              <w:t>Card_Number</w:t>
-            </w:r>
-            <w:proofErr w:type="spellEnd"/>
+              <w:t xml:space="preserve"> Card_Number</w:t>
+            </w:r>
             <w:r>
               <w:rPr>
                 <w:rFonts w:ascii="Consolas" w:hAnsi="Consolas" w:cs="Consolas"/>
@@ -9628,19 +7767,8 @@
                 <w:sz w:val="19"/>
                 <w:szCs w:val="19"/>
               </w:rPr>
-              <w:t xml:space="preserve"> </w:t>
-            </w:r>
-            <w:proofErr w:type="spellStart"/>
-            <w:r>
-              <w:rPr>
-                <w:rFonts w:ascii="Consolas" w:hAnsi="Consolas" w:cs="Consolas"/>
-                <w:color w:val="000000"/>
-                <w:sz w:val="19"/>
-                <w:szCs w:val="19"/>
-              </w:rPr>
-              <w:t>Card_Number</w:t>
-            </w:r>
-            <w:proofErr w:type="spellEnd"/>
+              <w:t xml:space="preserve"> Card_Number</w:t>
+            </w:r>
             <w:r>
               <w:rPr>
                 <w:rFonts w:ascii="Consolas" w:hAnsi="Consolas" w:cs="Consolas"/>
@@ -9684,27 +7812,7 @@
                 <w:sz w:val="19"/>
                 <w:szCs w:val="19"/>
               </w:rPr>
-              <w:t>'</w:t>
-            </w:r>
-            <w:proofErr w:type="spellStart"/>
-            <w:r>
-              <w:rPr>
-                <w:rFonts w:ascii="Consolas" w:hAnsi="Consolas" w:cs="Consolas"/>
-                <w:color w:val="FF0000"/>
-                <w:sz w:val="19"/>
-                <w:szCs w:val="19"/>
-              </w:rPr>
-              <w:t>Predrag</w:t>
-            </w:r>
-            <w:proofErr w:type="spellEnd"/>
-            <w:r>
-              <w:rPr>
-                <w:rFonts w:ascii="Consolas" w:hAnsi="Consolas" w:cs="Consolas"/>
-                <w:color w:val="FF0000"/>
-                <w:sz w:val="19"/>
-                <w:szCs w:val="19"/>
-              </w:rPr>
-              <w:t xml:space="preserve"> '</w:t>
+              <w:t>'Predrag '</w:t>
             </w:r>
             <w:r>
               <w:rPr>
@@ -9903,19 +8011,8 @@
                 <w:sz w:val="19"/>
                 <w:szCs w:val="19"/>
               </w:rPr>
-              <w:t xml:space="preserve"> </w:t>
-            </w:r>
-            <w:proofErr w:type="spellStart"/>
-            <w:r>
-              <w:rPr>
-                <w:rFonts w:ascii="Consolas" w:hAnsi="Consolas" w:cs="Consolas"/>
-                <w:color w:val="000000"/>
-                <w:sz w:val="19"/>
-                <w:szCs w:val="19"/>
-              </w:rPr>
-              <w:t>Card_Number</w:t>
-            </w:r>
-            <w:proofErr w:type="spellEnd"/>
+              <w:t xml:space="preserve"> Card_Number</w:t>
+            </w:r>
             <w:r>
               <w:rPr>
                 <w:rFonts w:ascii="Consolas" w:hAnsi="Consolas" w:cs="Consolas"/>
@@ -10036,7 +8133,7 @@
           </w:p>
         </w:tc>
       </w:tr>
-      <w:bookmarkEnd w:id="1"/>
+      <w:bookmarkEnd w:id="2"/>
     </w:tbl>
     <w:p>
       <w:pPr>
@@ -10219,19 +8316,8 @@
                 <w:sz w:val="19"/>
                 <w:szCs w:val="19"/>
               </w:rPr>
-              <w:t xml:space="preserve"> </w:t>
-            </w:r>
-            <w:proofErr w:type="spellStart"/>
-            <w:r>
-              <w:rPr>
-                <w:rFonts w:ascii="Consolas" w:hAnsi="Consolas" w:cs="Consolas"/>
-                <w:color w:val="000000"/>
-                <w:sz w:val="19"/>
-                <w:szCs w:val="19"/>
-              </w:rPr>
-              <w:t>Card_Number</w:t>
-            </w:r>
-            <w:proofErr w:type="spellEnd"/>
+              <w:t xml:space="preserve"> Card_Number</w:t>
+            </w:r>
             <w:r>
               <w:rPr>
                 <w:rFonts w:ascii="Consolas" w:hAnsi="Consolas" w:cs="Consolas"/>
@@ -10286,7 +8372,6 @@
               </w:rPr>
               <w:t>'</w:t>
             </w:r>
-            <w:proofErr w:type="spellStart"/>
             <w:r>
               <w:rPr>
                 <w:rFonts w:ascii="Consolas" w:hAnsi="Consolas" w:cs="Consolas"/>
@@ -10296,7 +8381,6 @@
               </w:rPr>
               <w:t>Marija</w:t>
             </w:r>
-            <w:proofErr w:type="spellEnd"/>
             <w:r>
               <w:rPr>
                 <w:rFonts w:ascii="Consolas" w:hAnsi="Consolas" w:cs="Consolas"/>
@@ -10466,7 +8550,25 @@
                 <w:sz w:val="19"/>
                 <w:szCs w:val="19"/>
               </w:rPr>
-              <w:t>'</w:t>
+              <w:t>'Maja'</w:t>
+            </w:r>
+            <w:r>
+              <w:rPr>
+                <w:rFonts w:ascii="Consolas" w:hAnsi="Consolas" w:cs="Consolas"/>
+                <w:color w:val="808080"/>
+                <w:sz w:val="19"/>
+                <w:szCs w:val="19"/>
+              </w:rPr>
+              <w:t>,</w:t>
+            </w:r>
+            <w:r>
+              <w:rPr>
+                <w:rFonts w:ascii="Consolas" w:hAnsi="Consolas" w:cs="Consolas"/>
+                <w:color w:val="000000"/>
+                <w:sz w:val="19"/>
+                <w:szCs w:val="19"/>
+              </w:rPr>
+              <w:t xml:space="preserve"> </w:t>
             </w:r>
             <w:r>
               <w:rPr>
@@ -10475,61 +8577,7 @@
                 <w:sz w:val="19"/>
                 <w:szCs w:val="19"/>
               </w:rPr>
-              <w:t>Maja</w:t>
-            </w:r>
-            <w:r>
-              <w:rPr>
-                <w:rFonts w:ascii="Consolas" w:hAnsi="Consolas" w:cs="Consolas"/>
-                <w:color w:val="FF0000"/>
-                <w:sz w:val="19"/>
-                <w:szCs w:val="19"/>
-              </w:rPr>
-              <w:t>'</w:t>
-            </w:r>
-            <w:r>
-              <w:rPr>
-                <w:rFonts w:ascii="Consolas" w:hAnsi="Consolas" w:cs="Consolas"/>
-                <w:color w:val="808080"/>
-                <w:sz w:val="19"/>
-                <w:szCs w:val="19"/>
-              </w:rPr>
-              <w:t>,</w:t>
-            </w:r>
-            <w:r>
-              <w:rPr>
-                <w:rFonts w:ascii="Consolas" w:hAnsi="Consolas" w:cs="Consolas"/>
-                <w:color w:val="000000"/>
-                <w:sz w:val="19"/>
-                <w:szCs w:val="19"/>
-              </w:rPr>
-              <w:t xml:space="preserve"> </w:t>
-            </w:r>
-            <w:r>
-              <w:rPr>
-                <w:rFonts w:ascii="Consolas" w:hAnsi="Consolas" w:cs="Consolas"/>
-                <w:color w:val="FF0000"/>
-                <w:sz w:val="19"/>
-                <w:szCs w:val="19"/>
-              </w:rPr>
-              <w:t>'</w:t>
-            </w:r>
-            <w:r>
-              <w:rPr>
-                <w:rFonts w:ascii="Consolas" w:hAnsi="Consolas" w:cs="Consolas"/>
-                <w:color w:val="FF0000"/>
-                <w:sz w:val="19"/>
-                <w:szCs w:val="19"/>
-              </w:rPr>
-              <w:t>Maja</w:t>
-            </w:r>
-            <w:r>
-              <w:rPr>
-                <w:rFonts w:ascii="Consolas" w:hAnsi="Consolas" w:cs="Consolas"/>
-                <w:color w:val="FF0000"/>
-                <w:sz w:val="19"/>
-                <w:szCs w:val="19"/>
-              </w:rPr>
-              <w:t>'</w:t>
+              <w:t>'Maja'</w:t>
             </w:r>
             <w:r>
               <w:rPr>
@@ -10668,19 +8716,8 @@
                 <w:sz w:val="19"/>
                 <w:szCs w:val="19"/>
               </w:rPr>
-              <w:t xml:space="preserve"> </w:t>
-            </w:r>
-            <w:proofErr w:type="spellStart"/>
-            <w:r>
-              <w:rPr>
-                <w:rFonts w:ascii="Consolas" w:hAnsi="Consolas" w:cs="Consolas"/>
-                <w:color w:val="000000"/>
-                <w:sz w:val="19"/>
-                <w:szCs w:val="19"/>
-              </w:rPr>
-              <w:t>Card_Number</w:t>
-            </w:r>
-            <w:proofErr w:type="spellEnd"/>
+              <w:t xml:space="preserve"> Card_Number</w:t>
+            </w:r>
             <w:r>
               <w:rPr>
                 <w:rFonts w:ascii="Consolas" w:hAnsi="Consolas" w:cs="Consolas"/>
@@ -10940,25 +8977,7 @@
                 <w:sz w:val="19"/>
                 <w:szCs w:val="19"/>
               </w:rPr>
-              <w:t>'</w:t>
-            </w:r>
-            <w:r>
-              <w:rPr>
-                <w:rFonts w:ascii="Consolas" w:hAnsi="Consolas" w:cs="Consolas"/>
-                <w:color w:val="FF0000"/>
-                <w:sz w:val="19"/>
-                <w:szCs w:val="19"/>
-              </w:rPr>
-              <w:t>Milos</w:t>
-            </w:r>
-            <w:r>
-              <w:rPr>
-                <w:rFonts w:ascii="Consolas" w:hAnsi="Consolas" w:cs="Consolas"/>
-                <w:color w:val="FF0000"/>
-                <w:sz w:val="19"/>
-                <w:szCs w:val="19"/>
-              </w:rPr>
-              <w:t>'</w:t>
+              <w:t>'Milos'</w:t>
             </w:r>
             <w:r>
               <w:rPr>
@@ -11124,19 +9143,8 @@
                 <w:sz w:val="19"/>
                 <w:szCs w:val="19"/>
               </w:rPr>
-              <w:t xml:space="preserve"> </w:t>
-            </w:r>
-            <w:proofErr w:type="spellStart"/>
-            <w:r>
-              <w:rPr>
-                <w:rFonts w:ascii="Consolas" w:hAnsi="Consolas" w:cs="Consolas"/>
-                <w:color w:val="000000"/>
-                <w:sz w:val="19"/>
-                <w:szCs w:val="19"/>
-              </w:rPr>
-              <w:t>Card_Number</w:t>
-            </w:r>
-            <w:proofErr w:type="spellEnd"/>
+              <w:t xml:space="preserve"> Card_Number</w:t>
+            </w:r>
             <w:r>
               <w:rPr>
                 <w:rFonts w:ascii="Consolas" w:hAnsi="Consolas" w:cs="Consolas"/>
@@ -11562,19 +9570,8 @@
                 <w:sz w:val="19"/>
                 <w:szCs w:val="19"/>
               </w:rPr>
-              <w:t xml:space="preserve"> </w:t>
-            </w:r>
-            <w:proofErr w:type="spellStart"/>
-            <w:r>
-              <w:rPr>
-                <w:rFonts w:ascii="Consolas" w:hAnsi="Consolas" w:cs="Consolas"/>
-                <w:color w:val="000000"/>
-                <w:sz w:val="19"/>
-                <w:szCs w:val="19"/>
-              </w:rPr>
-              <w:t>Card_Number</w:t>
-            </w:r>
-            <w:proofErr w:type="spellEnd"/>
+              <w:t xml:space="preserve"> Card_Number</w:t>
+            </w:r>
             <w:r>
               <w:rPr>
                 <w:rFonts w:ascii="Consolas" w:hAnsi="Consolas" w:cs="Consolas"/>
@@ -11997,19 +9994,8 @@
                 <w:sz w:val="19"/>
                 <w:szCs w:val="19"/>
               </w:rPr>
-              <w:t xml:space="preserve"> </w:t>
-            </w:r>
-            <w:proofErr w:type="spellStart"/>
-            <w:r>
-              <w:rPr>
-                <w:rFonts w:ascii="Consolas" w:hAnsi="Consolas" w:cs="Consolas"/>
-                <w:color w:val="000000"/>
-                <w:sz w:val="19"/>
-                <w:szCs w:val="19"/>
-              </w:rPr>
-              <w:t>Card_Number</w:t>
-            </w:r>
-            <w:proofErr w:type="spellEnd"/>
+              <w:t xml:space="preserve"> Card_Number</w:t>
+            </w:r>
             <w:r>
               <w:rPr>
                 <w:rFonts w:ascii="Consolas" w:hAnsi="Consolas" w:cs="Consolas"/>
@@ -12502,29 +10488,8 @@
                 <w:sz w:val="19"/>
                 <w:szCs w:val="19"/>
               </w:rPr>
-              <w:t xml:space="preserve"> </w:t>
-            </w:r>
-            <w:proofErr w:type="spellStart"/>
-            <w:r>
-              <w:rPr>
-                <w:rFonts w:ascii="Consolas" w:hAnsi="Consolas" w:cs="Consolas"/>
-                <w:color w:val="000000"/>
-                <w:sz w:val="19"/>
-                <w:szCs w:val="19"/>
-              </w:rPr>
-              <w:t>Apartment_</w:t>
-            </w:r>
-            <w:proofErr w:type="gramStart"/>
-            <w:r>
-              <w:rPr>
-                <w:rFonts w:ascii="Consolas" w:hAnsi="Consolas" w:cs="Consolas"/>
-                <w:color w:val="000000"/>
-                <w:sz w:val="19"/>
-                <w:szCs w:val="19"/>
-              </w:rPr>
-              <w:t>Number</w:t>
-            </w:r>
-            <w:proofErr w:type="spellEnd"/>
+              <w:t xml:space="preserve"> Apartment_Number</w:t>
+            </w:r>
             <w:r>
               <w:rPr>
                 <w:rFonts w:ascii="Consolas" w:hAnsi="Consolas" w:cs="Consolas"/>
@@ -12552,55 +10517,42 @@
               </w:rPr>
               <w:t>Status</w:t>
             </w:r>
-            <w:proofErr w:type="gramEnd"/>
-            <w:r>
-              <w:rPr>
-                <w:rFonts w:ascii="Consolas" w:hAnsi="Consolas" w:cs="Consolas"/>
-                <w:color w:val="808080"/>
-                <w:sz w:val="19"/>
-                <w:szCs w:val="19"/>
-              </w:rPr>
-              <w:t>,</w:t>
-            </w:r>
-            <w:r>
-              <w:rPr>
-                <w:rFonts w:ascii="Consolas" w:hAnsi="Consolas" w:cs="Consolas"/>
-                <w:color w:val="000000"/>
-                <w:sz w:val="19"/>
-                <w:szCs w:val="19"/>
-              </w:rPr>
-              <w:t xml:space="preserve"> </w:t>
-            </w:r>
-            <w:proofErr w:type="spellStart"/>
-            <w:r>
-              <w:rPr>
-                <w:rFonts w:ascii="Consolas" w:hAnsi="Consolas" w:cs="Consolas"/>
-                <w:color w:val="000000"/>
-                <w:sz w:val="19"/>
-                <w:szCs w:val="19"/>
-              </w:rPr>
-              <w:t>City_Id</w:t>
-            </w:r>
-            <w:proofErr w:type="spellEnd"/>
-            <w:r>
-              <w:rPr>
-                <w:rFonts w:ascii="Consolas" w:hAnsi="Consolas" w:cs="Consolas"/>
-                <w:color w:val="808080"/>
-                <w:sz w:val="19"/>
-                <w:szCs w:val="19"/>
-              </w:rPr>
-              <w:t>,</w:t>
-            </w:r>
-            <w:r>
-              <w:rPr>
-                <w:rFonts w:ascii="Consolas" w:hAnsi="Consolas" w:cs="Consolas"/>
-                <w:color w:val="000000"/>
-                <w:sz w:val="19"/>
-                <w:szCs w:val="19"/>
-              </w:rPr>
-              <w:t xml:space="preserve"> </w:t>
-            </w:r>
-            <w:proofErr w:type="spellStart"/>
+            <w:r>
+              <w:rPr>
+                <w:rFonts w:ascii="Consolas" w:hAnsi="Consolas" w:cs="Consolas"/>
+                <w:color w:val="808080"/>
+                <w:sz w:val="19"/>
+                <w:szCs w:val="19"/>
+              </w:rPr>
+              <w:t>,</w:t>
+            </w:r>
+            <w:r>
+              <w:rPr>
+                <w:rFonts w:ascii="Consolas" w:hAnsi="Consolas" w:cs="Consolas"/>
+                <w:color w:val="000000"/>
+                <w:sz w:val="19"/>
+                <w:szCs w:val="19"/>
+              </w:rPr>
+              <w:t xml:space="preserve"> City_Id</w:t>
+            </w:r>
+            <w:r>
+              <w:rPr>
+                <w:rFonts w:ascii="Consolas" w:hAnsi="Consolas" w:cs="Consolas"/>
+                <w:color w:val="808080"/>
+                <w:sz w:val="19"/>
+                <w:szCs w:val="19"/>
+              </w:rPr>
+              <w:t>,</w:t>
+            </w:r>
+            <w:r>
+              <w:rPr>
+                <w:rFonts w:ascii="Consolas" w:hAnsi="Consolas" w:cs="Consolas"/>
+                <w:color w:val="000000"/>
+                <w:sz w:val="19"/>
+                <w:szCs w:val="19"/>
+              </w:rPr>
+              <w:t xml:space="preserve"> </w:t>
+            </w:r>
             <w:r>
               <w:rPr>
                 <w:rFonts w:ascii="Consolas" w:hAnsi="Consolas" w:cs="Consolas"/>
@@ -12610,36 +10562,24 @@
               </w:rPr>
               <w:t>Type_Id</w:t>
             </w:r>
-            <w:proofErr w:type="spellEnd"/>
-            <w:r>
-              <w:rPr>
-                <w:rFonts w:ascii="Consolas" w:hAnsi="Consolas" w:cs="Consolas"/>
-                <w:color w:val="808080"/>
-                <w:sz w:val="19"/>
-                <w:szCs w:val="19"/>
-              </w:rPr>
-              <w:t>,</w:t>
-            </w:r>
-            <w:r>
-              <w:rPr>
-                <w:rFonts w:ascii="Consolas" w:hAnsi="Consolas" w:cs="Consolas"/>
-                <w:color w:val="000000"/>
-                <w:sz w:val="19"/>
-                <w:szCs w:val="19"/>
-              </w:rPr>
-              <w:t xml:space="preserve"> </w:t>
-            </w:r>
-            <w:proofErr w:type="spellStart"/>
-            <w:r>
-              <w:rPr>
-                <w:rFonts w:ascii="Consolas" w:hAnsi="Consolas" w:cs="Consolas"/>
-                <w:color w:val="000000"/>
-                <w:sz w:val="19"/>
-                <w:szCs w:val="19"/>
-              </w:rPr>
-              <w:t>Owner_Id</w:t>
-            </w:r>
-            <w:proofErr w:type="spellEnd"/>
+            <w:r>
+              <w:rPr>
+                <w:rFonts w:ascii="Consolas" w:hAnsi="Consolas" w:cs="Consolas"/>
+                <w:color w:val="808080"/>
+                <w:sz w:val="19"/>
+                <w:szCs w:val="19"/>
+              </w:rPr>
+              <w:t>,</w:t>
+            </w:r>
+            <w:r>
+              <w:rPr>
+                <w:rFonts w:ascii="Consolas" w:hAnsi="Consolas" w:cs="Consolas"/>
+                <w:color w:val="000000"/>
+                <w:sz w:val="19"/>
+                <w:szCs w:val="19"/>
+              </w:rPr>
+              <w:t xml:space="preserve"> Owner_Id</w:t>
+            </w:r>
             <w:r>
               <w:rPr>
                 <w:rFonts w:ascii="Consolas" w:hAnsi="Consolas" w:cs="Consolas"/>
@@ -12683,9 +10623,44 @@
                 <w:sz w:val="19"/>
                 <w:szCs w:val="19"/>
               </w:rPr>
-              <w:t>'</w:t>
-            </w:r>
-            <w:proofErr w:type="spellStart"/>
+              <w:t>'Vojvode Stepe 114'</w:t>
+            </w:r>
+            <w:r>
+              <w:rPr>
+                <w:rFonts w:ascii="Consolas" w:hAnsi="Consolas" w:cs="Consolas"/>
+                <w:color w:val="808080"/>
+                <w:sz w:val="19"/>
+                <w:szCs w:val="19"/>
+              </w:rPr>
+              <w:t>,</w:t>
+            </w:r>
+            <w:r>
+              <w:rPr>
+                <w:rFonts w:ascii="Consolas" w:hAnsi="Consolas" w:cs="Consolas"/>
+                <w:color w:val="000000"/>
+                <w:sz w:val="19"/>
+                <w:szCs w:val="19"/>
+              </w:rPr>
+              <w:t xml:space="preserve"> 31</w:t>
+            </w:r>
+            <w:r>
+              <w:rPr>
+                <w:rFonts w:ascii="Consolas" w:hAnsi="Consolas" w:cs="Consolas"/>
+                <w:color w:val="808080"/>
+                <w:sz w:val="19"/>
+                <w:szCs w:val="19"/>
+              </w:rPr>
+              <w:t>,</w:t>
+            </w:r>
+            <w:r>
+              <w:rPr>
+                <w:rFonts w:ascii="Consolas" w:hAnsi="Consolas" w:cs="Consolas"/>
+                <w:color w:val="000000"/>
+                <w:sz w:val="19"/>
+                <w:szCs w:val="19"/>
+              </w:rPr>
+              <w:t xml:space="preserve"> </w:t>
+            </w:r>
             <w:r>
               <w:rPr>
                 <w:rFonts w:ascii="Consolas" w:hAnsi="Consolas" w:cs="Consolas"/>
@@ -12693,102 +10668,7 @@
                 <w:sz w:val="19"/>
                 <w:szCs w:val="19"/>
               </w:rPr>
-              <w:t>Vojvode</w:t>
-            </w:r>
-            <w:proofErr w:type="spellEnd"/>
-            <w:r>
-              <w:rPr>
-                <w:rFonts w:ascii="Consolas" w:hAnsi="Consolas" w:cs="Consolas"/>
-                <w:color w:val="FF0000"/>
-                <w:sz w:val="19"/>
-                <w:szCs w:val="19"/>
-              </w:rPr>
-              <w:t xml:space="preserve"> </w:t>
-            </w:r>
-            <w:proofErr w:type="spellStart"/>
-            <w:r>
-              <w:rPr>
-                <w:rFonts w:ascii="Consolas" w:hAnsi="Consolas" w:cs="Consolas"/>
-                <w:color w:val="FF0000"/>
-                <w:sz w:val="19"/>
-                <w:szCs w:val="19"/>
-              </w:rPr>
-              <w:t>Stepe</w:t>
-            </w:r>
-            <w:proofErr w:type="spellEnd"/>
-            <w:r>
-              <w:rPr>
-                <w:rFonts w:ascii="Consolas" w:hAnsi="Consolas" w:cs="Consolas"/>
-                <w:color w:val="FF0000"/>
-                <w:sz w:val="19"/>
-                <w:szCs w:val="19"/>
-              </w:rPr>
-              <w:t xml:space="preserve"> 114'</w:t>
-            </w:r>
-            <w:r>
-              <w:rPr>
-                <w:rFonts w:ascii="Consolas" w:hAnsi="Consolas" w:cs="Consolas"/>
-                <w:color w:val="808080"/>
-                <w:sz w:val="19"/>
-                <w:szCs w:val="19"/>
-              </w:rPr>
-              <w:t>,</w:t>
-            </w:r>
-            <w:r>
-              <w:rPr>
-                <w:rFonts w:ascii="Consolas" w:hAnsi="Consolas" w:cs="Consolas"/>
-                <w:color w:val="000000"/>
-                <w:sz w:val="19"/>
-                <w:szCs w:val="19"/>
-              </w:rPr>
-              <w:t xml:space="preserve"> 31</w:t>
-            </w:r>
-            <w:r>
-              <w:rPr>
-                <w:rFonts w:ascii="Consolas" w:hAnsi="Consolas" w:cs="Consolas"/>
-                <w:color w:val="808080"/>
-                <w:sz w:val="19"/>
-                <w:szCs w:val="19"/>
-              </w:rPr>
-              <w:t>,</w:t>
-            </w:r>
-            <w:r>
-              <w:rPr>
-                <w:rFonts w:ascii="Consolas" w:hAnsi="Consolas" w:cs="Consolas"/>
-                <w:color w:val="000000"/>
-                <w:sz w:val="19"/>
-                <w:szCs w:val="19"/>
-              </w:rPr>
-              <w:t xml:space="preserve"> </w:t>
-            </w:r>
-            <w:r>
-              <w:rPr>
-                <w:rFonts w:ascii="Consolas" w:hAnsi="Consolas" w:cs="Consolas"/>
-                <w:color w:val="FF0000"/>
-                <w:sz w:val="19"/>
-                <w:szCs w:val="19"/>
-              </w:rPr>
-              <w:t>'</w:t>
-            </w:r>
-            <w:proofErr w:type="spellStart"/>
-            <w:r>
-              <w:rPr>
-                <w:rFonts w:ascii="Consolas" w:hAnsi="Consolas" w:cs="Consolas"/>
-                <w:color w:val="FF0000"/>
-                <w:sz w:val="19"/>
-                <w:szCs w:val="19"/>
-              </w:rPr>
-              <w:t>Zauzet</w:t>
-            </w:r>
-            <w:proofErr w:type="spellEnd"/>
-            <w:r>
-              <w:rPr>
-                <w:rFonts w:ascii="Consolas" w:hAnsi="Consolas" w:cs="Consolas"/>
-                <w:color w:val="FF0000"/>
-                <w:sz w:val="19"/>
-                <w:szCs w:val="19"/>
-              </w:rPr>
-              <w:t>'</w:t>
+              <w:t>'Zauzet'</w:t>
             </w:r>
             <w:r>
               <w:rPr>
@@ -12945,19 +10825,8 @@
                 <w:sz w:val="19"/>
                 <w:szCs w:val="19"/>
               </w:rPr>
-              <w:t xml:space="preserve"> </w:t>
-            </w:r>
-            <w:proofErr w:type="spellStart"/>
-            <w:r>
-              <w:rPr>
-                <w:rFonts w:ascii="Consolas" w:hAnsi="Consolas" w:cs="Consolas"/>
-                <w:color w:val="000000"/>
-                <w:sz w:val="19"/>
-                <w:szCs w:val="19"/>
-              </w:rPr>
-              <w:t>Apartment_Number</w:t>
-            </w:r>
-            <w:proofErr w:type="spellEnd"/>
+              <w:t xml:space="preserve"> Apartment_Number</w:t>
+            </w:r>
             <w:r>
               <w:rPr>
                 <w:rFonts w:ascii="Consolas" w:hAnsi="Consolas" w:cs="Consolas"/>
@@ -13001,38 +10870,26 @@
                 <w:sz w:val="19"/>
                 <w:szCs w:val="19"/>
               </w:rPr>
-              <w:t xml:space="preserve"> </w:t>
-            </w:r>
-            <w:proofErr w:type="spellStart"/>
-            <w:r>
-              <w:rPr>
-                <w:rFonts w:ascii="Consolas" w:hAnsi="Consolas" w:cs="Consolas"/>
-                <w:color w:val="000000"/>
-                <w:sz w:val="19"/>
-                <w:szCs w:val="19"/>
-              </w:rPr>
-              <w:t>City_Id</w:t>
-            </w:r>
-            <w:proofErr w:type="spellEnd"/>
-            <w:r>
-              <w:rPr>
-                <w:rFonts w:ascii="Consolas" w:hAnsi="Consolas" w:cs="Consolas"/>
-                <w:color w:val="808080"/>
-                <w:sz w:val="19"/>
-                <w:szCs w:val="19"/>
-              </w:rPr>
-              <w:t>,</w:t>
-            </w:r>
-            <w:r>
-              <w:rPr>
-                <w:rFonts w:ascii="Consolas" w:hAnsi="Consolas" w:cs="Consolas"/>
-                <w:color w:val="000000"/>
-                <w:sz w:val="19"/>
-                <w:szCs w:val="19"/>
-              </w:rPr>
-              <w:t xml:space="preserve"> </w:t>
-            </w:r>
-            <w:proofErr w:type="spellStart"/>
+              <w:t xml:space="preserve"> City_Id</w:t>
+            </w:r>
+            <w:r>
+              <w:rPr>
+                <w:rFonts w:ascii="Consolas" w:hAnsi="Consolas" w:cs="Consolas"/>
+                <w:color w:val="808080"/>
+                <w:sz w:val="19"/>
+                <w:szCs w:val="19"/>
+              </w:rPr>
+              <w:t>,</w:t>
+            </w:r>
+            <w:r>
+              <w:rPr>
+                <w:rFonts w:ascii="Consolas" w:hAnsi="Consolas" w:cs="Consolas"/>
+                <w:color w:val="000000"/>
+                <w:sz w:val="19"/>
+                <w:szCs w:val="19"/>
+              </w:rPr>
+              <w:t xml:space="preserve"> </w:t>
+            </w:r>
             <w:r>
               <w:rPr>
                 <w:rFonts w:ascii="Consolas" w:hAnsi="Consolas" w:cs="Consolas"/>
@@ -13042,36 +10899,24 @@
               </w:rPr>
               <w:t>Type_Id</w:t>
             </w:r>
-            <w:proofErr w:type="spellEnd"/>
-            <w:r>
-              <w:rPr>
-                <w:rFonts w:ascii="Consolas" w:hAnsi="Consolas" w:cs="Consolas"/>
-                <w:color w:val="808080"/>
-                <w:sz w:val="19"/>
-                <w:szCs w:val="19"/>
-              </w:rPr>
-              <w:t>,</w:t>
-            </w:r>
-            <w:r>
-              <w:rPr>
-                <w:rFonts w:ascii="Consolas" w:hAnsi="Consolas" w:cs="Consolas"/>
-                <w:color w:val="000000"/>
-                <w:sz w:val="19"/>
-                <w:szCs w:val="19"/>
-              </w:rPr>
-              <w:t xml:space="preserve"> </w:t>
-            </w:r>
-            <w:proofErr w:type="spellStart"/>
-            <w:r>
-              <w:rPr>
-                <w:rFonts w:ascii="Consolas" w:hAnsi="Consolas" w:cs="Consolas"/>
-                <w:color w:val="000000"/>
-                <w:sz w:val="19"/>
-                <w:szCs w:val="19"/>
-              </w:rPr>
-              <w:t>Owner_Id</w:t>
-            </w:r>
-            <w:proofErr w:type="spellEnd"/>
+            <w:r>
+              <w:rPr>
+                <w:rFonts w:ascii="Consolas" w:hAnsi="Consolas" w:cs="Consolas"/>
+                <w:color w:val="808080"/>
+                <w:sz w:val="19"/>
+                <w:szCs w:val="19"/>
+              </w:rPr>
+              <w:t>,</w:t>
+            </w:r>
+            <w:r>
+              <w:rPr>
+                <w:rFonts w:ascii="Consolas" w:hAnsi="Consolas" w:cs="Consolas"/>
+                <w:color w:val="000000"/>
+                <w:sz w:val="19"/>
+                <w:szCs w:val="19"/>
+              </w:rPr>
+              <w:t xml:space="preserve"> Owner_Id</w:t>
+            </w:r>
             <w:r>
               <w:rPr>
                 <w:rFonts w:ascii="Consolas" w:hAnsi="Consolas" w:cs="Consolas"/>
@@ -13115,27 +10960,7 @@
                 <w:sz w:val="19"/>
                 <w:szCs w:val="19"/>
               </w:rPr>
-              <w:t xml:space="preserve">'Bate </w:t>
-            </w:r>
-            <w:proofErr w:type="spellStart"/>
-            <w:r>
-              <w:rPr>
-                <w:rFonts w:ascii="Consolas" w:hAnsi="Consolas" w:cs="Consolas"/>
-                <w:color w:val="FF0000"/>
-                <w:sz w:val="19"/>
-                <w:szCs w:val="19"/>
-              </w:rPr>
-              <w:t>Jankovca</w:t>
-            </w:r>
-            <w:proofErr w:type="spellEnd"/>
-            <w:r>
-              <w:rPr>
-                <w:rFonts w:ascii="Consolas" w:hAnsi="Consolas" w:cs="Consolas"/>
-                <w:color w:val="FF0000"/>
-                <w:sz w:val="19"/>
-                <w:szCs w:val="19"/>
-              </w:rPr>
-              <w:t xml:space="preserve"> 45'</w:t>
+              <w:t>'Bate Jankovca 45'</w:t>
             </w:r>
             <w:r>
               <w:rPr>
@@ -13337,19 +11162,8 @@
                 <w:sz w:val="19"/>
                 <w:szCs w:val="19"/>
               </w:rPr>
-              <w:t xml:space="preserve"> </w:t>
-            </w:r>
-            <w:proofErr w:type="spellStart"/>
-            <w:r>
-              <w:rPr>
-                <w:rFonts w:ascii="Consolas" w:hAnsi="Consolas" w:cs="Consolas"/>
-                <w:color w:val="000000"/>
-                <w:sz w:val="19"/>
-                <w:szCs w:val="19"/>
-              </w:rPr>
-              <w:t>Apartment_Number</w:t>
-            </w:r>
-            <w:proofErr w:type="spellEnd"/>
+              <w:t xml:space="preserve"> Apartment_Number</w:t>
+            </w:r>
             <w:r>
               <w:rPr>
                 <w:rFonts w:ascii="Consolas" w:hAnsi="Consolas" w:cs="Consolas"/>
@@ -13393,38 +11207,26 @@
                 <w:sz w:val="19"/>
                 <w:szCs w:val="19"/>
               </w:rPr>
-              <w:t xml:space="preserve"> </w:t>
-            </w:r>
-            <w:proofErr w:type="spellStart"/>
-            <w:r>
-              <w:rPr>
-                <w:rFonts w:ascii="Consolas" w:hAnsi="Consolas" w:cs="Consolas"/>
-                <w:color w:val="000000"/>
-                <w:sz w:val="19"/>
-                <w:szCs w:val="19"/>
-              </w:rPr>
-              <w:t>City_Id</w:t>
-            </w:r>
-            <w:proofErr w:type="spellEnd"/>
-            <w:r>
-              <w:rPr>
-                <w:rFonts w:ascii="Consolas" w:hAnsi="Consolas" w:cs="Consolas"/>
-                <w:color w:val="808080"/>
-                <w:sz w:val="19"/>
-                <w:szCs w:val="19"/>
-              </w:rPr>
-              <w:t>,</w:t>
-            </w:r>
-            <w:r>
-              <w:rPr>
-                <w:rFonts w:ascii="Consolas" w:hAnsi="Consolas" w:cs="Consolas"/>
-                <w:color w:val="000000"/>
-                <w:sz w:val="19"/>
-                <w:szCs w:val="19"/>
-              </w:rPr>
-              <w:t xml:space="preserve"> </w:t>
-            </w:r>
-            <w:proofErr w:type="spellStart"/>
+              <w:t xml:space="preserve"> City_Id</w:t>
+            </w:r>
+            <w:r>
+              <w:rPr>
+                <w:rFonts w:ascii="Consolas" w:hAnsi="Consolas" w:cs="Consolas"/>
+                <w:color w:val="808080"/>
+                <w:sz w:val="19"/>
+                <w:szCs w:val="19"/>
+              </w:rPr>
+              <w:t>,</w:t>
+            </w:r>
+            <w:r>
+              <w:rPr>
+                <w:rFonts w:ascii="Consolas" w:hAnsi="Consolas" w:cs="Consolas"/>
+                <w:color w:val="000000"/>
+                <w:sz w:val="19"/>
+                <w:szCs w:val="19"/>
+              </w:rPr>
+              <w:t xml:space="preserve"> </w:t>
+            </w:r>
             <w:r>
               <w:rPr>
                 <w:rFonts w:ascii="Consolas" w:hAnsi="Consolas" w:cs="Consolas"/>
@@ -13434,36 +11236,24 @@
               </w:rPr>
               <w:t>Type_Id</w:t>
             </w:r>
-            <w:proofErr w:type="spellEnd"/>
-            <w:r>
-              <w:rPr>
-                <w:rFonts w:ascii="Consolas" w:hAnsi="Consolas" w:cs="Consolas"/>
-                <w:color w:val="808080"/>
-                <w:sz w:val="19"/>
-                <w:szCs w:val="19"/>
-              </w:rPr>
-              <w:t>,</w:t>
-            </w:r>
-            <w:r>
-              <w:rPr>
-                <w:rFonts w:ascii="Consolas" w:hAnsi="Consolas" w:cs="Consolas"/>
-                <w:color w:val="000000"/>
-                <w:sz w:val="19"/>
-                <w:szCs w:val="19"/>
-              </w:rPr>
-              <w:t xml:space="preserve"> </w:t>
-            </w:r>
-            <w:proofErr w:type="spellStart"/>
-            <w:r>
-              <w:rPr>
-                <w:rFonts w:ascii="Consolas" w:hAnsi="Consolas" w:cs="Consolas"/>
-                <w:color w:val="000000"/>
-                <w:sz w:val="19"/>
-                <w:szCs w:val="19"/>
-              </w:rPr>
-              <w:t>Owner_Id</w:t>
-            </w:r>
-            <w:proofErr w:type="spellEnd"/>
+            <w:r>
+              <w:rPr>
+                <w:rFonts w:ascii="Consolas" w:hAnsi="Consolas" w:cs="Consolas"/>
+                <w:color w:val="808080"/>
+                <w:sz w:val="19"/>
+                <w:szCs w:val="19"/>
+              </w:rPr>
+              <w:t>,</w:t>
+            </w:r>
+            <w:r>
+              <w:rPr>
+                <w:rFonts w:ascii="Consolas" w:hAnsi="Consolas" w:cs="Consolas"/>
+                <w:color w:val="000000"/>
+                <w:sz w:val="19"/>
+                <w:szCs w:val="19"/>
+              </w:rPr>
+              <w:t xml:space="preserve"> Owner_Id</w:t>
+            </w:r>
             <w:r>
               <w:rPr>
                 <w:rFonts w:ascii="Consolas" w:hAnsi="Consolas" w:cs="Consolas"/>
@@ -13507,9 +11297,44 @@
                 <w:sz w:val="19"/>
                 <w:szCs w:val="19"/>
               </w:rPr>
-              <w:t xml:space="preserve">'Ivo Lola </w:t>
-            </w:r>
-            <w:proofErr w:type="spellStart"/>
+              <w:t>'Ivo Lola Ribar 17'</w:t>
+            </w:r>
+            <w:r>
+              <w:rPr>
+                <w:rFonts w:ascii="Consolas" w:hAnsi="Consolas" w:cs="Consolas"/>
+                <w:color w:val="808080"/>
+                <w:sz w:val="19"/>
+                <w:szCs w:val="19"/>
+              </w:rPr>
+              <w:t>,</w:t>
+            </w:r>
+            <w:r>
+              <w:rPr>
+                <w:rFonts w:ascii="Consolas" w:hAnsi="Consolas" w:cs="Consolas"/>
+                <w:color w:val="000000"/>
+                <w:sz w:val="19"/>
+                <w:szCs w:val="19"/>
+              </w:rPr>
+              <w:t xml:space="preserve"> 5</w:t>
+            </w:r>
+            <w:r>
+              <w:rPr>
+                <w:rFonts w:ascii="Consolas" w:hAnsi="Consolas" w:cs="Consolas"/>
+                <w:color w:val="808080"/>
+                <w:sz w:val="19"/>
+                <w:szCs w:val="19"/>
+              </w:rPr>
+              <w:t>,</w:t>
+            </w:r>
+            <w:r>
+              <w:rPr>
+                <w:rFonts w:ascii="Consolas" w:hAnsi="Consolas" w:cs="Consolas"/>
+                <w:color w:val="000000"/>
+                <w:sz w:val="19"/>
+                <w:szCs w:val="19"/>
+              </w:rPr>
+              <w:t xml:space="preserve"> </w:t>
+            </w:r>
             <w:r>
               <w:rPr>
                 <w:rFonts w:ascii="Consolas" w:hAnsi="Consolas" w:cs="Consolas"/>
@@ -13517,82 +11342,7 @@
                 <w:sz w:val="19"/>
                 <w:szCs w:val="19"/>
               </w:rPr>
-              <w:t>Ribar</w:t>
-            </w:r>
-            <w:proofErr w:type="spellEnd"/>
-            <w:r>
-              <w:rPr>
-                <w:rFonts w:ascii="Consolas" w:hAnsi="Consolas" w:cs="Consolas"/>
-                <w:color w:val="FF0000"/>
-                <w:sz w:val="19"/>
-                <w:szCs w:val="19"/>
-              </w:rPr>
-              <w:t xml:space="preserve"> 17'</w:t>
-            </w:r>
-            <w:r>
-              <w:rPr>
-                <w:rFonts w:ascii="Consolas" w:hAnsi="Consolas" w:cs="Consolas"/>
-                <w:color w:val="808080"/>
-                <w:sz w:val="19"/>
-                <w:szCs w:val="19"/>
-              </w:rPr>
-              <w:t>,</w:t>
-            </w:r>
-            <w:r>
-              <w:rPr>
-                <w:rFonts w:ascii="Consolas" w:hAnsi="Consolas" w:cs="Consolas"/>
-                <w:color w:val="000000"/>
-                <w:sz w:val="19"/>
-                <w:szCs w:val="19"/>
-              </w:rPr>
-              <w:t xml:space="preserve"> 5</w:t>
-            </w:r>
-            <w:r>
-              <w:rPr>
-                <w:rFonts w:ascii="Consolas" w:hAnsi="Consolas" w:cs="Consolas"/>
-                <w:color w:val="808080"/>
-                <w:sz w:val="19"/>
-                <w:szCs w:val="19"/>
-              </w:rPr>
-              <w:t>,</w:t>
-            </w:r>
-            <w:r>
-              <w:rPr>
-                <w:rFonts w:ascii="Consolas" w:hAnsi="Consolas" w:cs="Consolas"/>
-                <w:color w:val="000000"/>
-                <w:sz w:val="19"/>
-                <w:szCs w:val="19"/>
-              </w:rPr>
-              <w:t xml:space="preserve"> </w:t>
-            </w:r>
-            <w:r>
-              <w:rPr>
-                <w:rFonts w:ascii="Consolas" w:hAnsi="Consolas" w:cs="Consolas"/>
-                <w:color w:val="FF0000"/>
-                <w:sz w:val="19"/>
-                <w:szCs w:val="19"/>
-              </w:rPr>
-              <w:t>'</w:t>
-            </w:r>
-            <w:proofErr w:type="spellStart"/>
-            <w:r>
-              <w:rPr>
-                <w:rFonts w:ascii="Consolas" w:hAnsi="Consolas" w:cs="Consolas"/>
-                <w:color w:val="FF0000"/>
-                <w:sz w:val="19"/>
-                <w:szCs w:val="19"/>
-              </w:rPr>
-              <w:t>Zauzet</w:t>
-            </w:r>
-            <w:proofErr w:type="spellEnd"/>
-            <w:r>
-              <w:rPr>
-                <w:rFonts w:ascii="Consolas" w:hAnsi="Consolas" w:cs="Consolas"/>
-                <w:color w:val="FF0000"/>
-                <w:sz w:val="19"/>
-                <w:szCs w:val="19"/>
-              </w:rPr>
-              <w:t>'</w:t>
+              <w:t>'Zauzet'</w:t>
             </w:r>
             <w:r>
               <w:rPr>
@@ -13749,19 +11499,8 @@
                 <w:sz w:val="19"/>
                 <w:szCs w:val="19"/>
               </w:rPr>
-              <w:t xml:space="preserve"> </w:t>
-            </w:r>
-            <w:proofErr w:type="spellStart"/>
-            <w:r>
-              <w:rPr>
-                <w:rFonts w:ascii="Consolas" w:hAnsi="Consolas" w:cs="Consolas"/>
-                <w:color w:val="000000"/>
-                <w:sz w:val="19"/>
-                <w:szCs w:val="19"/>
-              </w:rPr>
-              <w:t>Apartment_Number</w:t>
-            </w:r>
-            <w:proofErr w:type="spellEnd"/>
+              <w:t xml:space="preserve"> Apartment_Number</w:t>
+            </w:r>
             <w:r>
               <w:rPr>
                 <w:rFonts w:ascii="Consolas" w:hAnsi="Consolas" w:cs="Consolas"/>
@@ -13805,38 +11544,26 @@
                 <w:sz w:val="19"/>
                 <w:szCs w:val="19"/>
               </w:rPr>
-              <w:t xml:space="preserve"> </w:t>
-            </w:r>
-            <w:proofErr w:type="spellStart"/>
-            <w:r>
-              <w:rPr>
-                <w:rFonts w:ascii="Consolas" w:hAnsi="Consolas" w:cs="Consolas"/>
-                <w:color w:val="000000"/>
-                <w:sz w:val="19"/>
-                <w:szCs w:val="19"/>
-              </w:rPr>
-              <w:t>City_Id</w:t>
-            </w:r>
-            <w:proofErr w:type="spellEnd"/>
-            <w:r>
-              <w:rPr>
-                <w:rFonts w:ascii="Consolas" w:hAnsi="Consolas" w:cs="Consolas"/>
-                <w:color w:val="808080"/>
-                <w:sz w:val="19"/>
-                <w:szCs w:val="19"/>
-              </w:rPr>
-              <w:t>,</w:t>
-            </w:r>
-            <w:r>
-              <w:rPr>
-                <w:rFonts w:ascii="Consolas" w:hAnsi="Consolas" w:cs="Consolas"/>
-                <w:color w:val="000000"/>
-                <w:sz w:val="19"/>
-                <w:szCs w:val="19"/>
-              </w:rPr>
-              <w:t xml:space="preserve"> </w:t>
-            </w:r>
-            <w:proofErr w:type="spellStart"/>
+              <w:t xml:space="preserve"> City_Id</w:t>
+            </w:r>
+            <w:r>
+              <w:rPr>
+                <w:rFonts w:ascii="Consolas" w:hAnsi="Consolas" w:cs="Consolas"/>
+                <w:color w:val="808080"/>
+                <w:sz w:val="19"/>
+                <w:szCs w:val="19"/>
+              </w:rPr>
+              <w:t>,</w:t>
+            </w:r>
+            <w:r>
+              <w:rPr>
+                <w:rFonts w:ascii="Consolas" w:hAnsi="Consolas" w:cs="Consolas"/>
+                <w:color w:val="000000"/>
+                <w:sz w:val="19"/>
+                <w:szCs w:val="19"/>
+              </w:rPr>
+              <w:t xml:space="preserve"> </w:t>
+            </w:r>
             <w:r>
               <w:rPr>
                 <w:rFonts w:ascii="Consolas" w:hAnsi="Consolas" w:cs="Consolas"/>
@@ -13846,36 +11573,24 @@
               </w:rPr>
               <w:t>Type_Id</w:t>
             </w:r>
-            <w:proofErr w:type="spellEnd"/>
-            <w:r>
-              <w:rPr>
-                <w:rFonts w:ascii="Consolas" w:hAnsi="Consolas" w:cs="Consolas"/>
-                <w:color w:val="808080"/>
-                <w:sz w:val="19"/>
-                <w:szCs w:val="19"/>
-              </w:rPr>
-              <w:t>,</w:t>
-            </w:r>
-            <w:r>
-              <w:rPr>
-                <w:rFonts w:ascii="Consolas" w:hAnsi="Consolas" w:cs="Consolas"/>
-                <w:color w:val="000000"/>
-                <w:sz w:val="19"/>
-                <w:szCs w:val="19"/>
-              </w:rPr>
-              <w:t xml:space="preserve"> </w:t>
-            </w:r>
-            <w:proofErr w:type="spellStart"/>
-            <w:r>
-              <w:rPr>
-                <w:rFonts w:ascii="Consolas" w:hAnsi="Consolas" w:cs="Consolas"/>
-                <w:color w:val="000000"/>
-                <w:sz w:val="19"/>
-                <w:szCs w:val="19"/>
-              </w:rPr>
-              <w:t>Owner_Id</w:t>
-            </w:r>
-            <w:proofErr w:type="spellEnd"/>
+            <w:r>
+              <w:rPr>
+                <w:rFonts w:ascii="Consolas" w:hAnsi="Consolas" w:cs="Consolas"/>
+                <w:color w:val="808080"/>
+                <w:sz w:val="19"/>
+                <w:szCs w:val="19"/>
+              </w:rPr>
+              <w:t>,</w:t>
+            </w:r>
+            <w:r>
+              <w:rPr>
+                <w:rFonts w:ascii="Consolas" w:hAnsi="Consolas" w:cs="Consolas"/>
+                <w:color w:val="000000"/>
+                <w:sz w:val="19"/>
+                <w:szCs w:val="19"/>
+              </w:rPr>
+              <w:t xml:space="preserve"> Owner_Id</w:t>
+            </w:r>
             <w:r>
               <w:rPr>
                 <w:rFonts w:ascii="Consolas" w:hAnsi="Consolas" w:cs="Consolas"/>
@@ -13919,47 +11634,7 @@
                 <w:sz w:val="19"/>
                 <w:szCs w:val="19"/>
               </w:rPr>
-              <w:t>'</w:t>
-            </w:r>
-            <w:proofErr w:type="spellStart"/>
-            <w:r>
-              <w:rPr>
-                <w:rFonts w:ascii="Consolas" w:hAnsi="Consolas" w:cs="Consolas"/>
-                <w:color w:val="FF0000"/>
-                <w:sz w:val="19"/>
-                <w:szCs w:val="19"/>
-              </w:rPr>
-              <w:t>Kralja</w:t>
-            </w:r>
-            <w:proofErr w:type="spellEnd"/>
-            <w:r>
-              <w:rPr>
-                <w:rFonts w:ascii="Consolas" w:hAnsi="Consolas" w:cs="Consolas"/>
-                <w:color w:val="FF0000"/>
-                <w:sz w:val="19"/>
-                <w:szCs w:val="19"/>
-              </w:rPr>
-              <w:t xml:space="preserve"> </w:t>
-            </w:r>
-            <w:proofErr w:type="spellStart"/>
-            <w:r>
-              <w:rPr>
-                <w:rFonts w:ascii="Consolas" w:hAnsi="Consolas" w:cs="Consolas"/>
-                <w:color w:val="FF0000"/>
-                <w:sz w:val="19"/>
-                <w:szCs w:val="19"/>
-              </w:rPr>
-              <w:t>Milana</w:t>
-            </w:r>
-            <w:proofErr w:type="spellEnd"/>
-            <w:r>
-              <w:rPr>
-                <w:rFonts w:ascii="Consolas" w:hAnsi="Consolas" w:cs="Consolas"/>
-                <w:color w:val="FF0000"/>
-                <w:sz w:val="19"/>
-                <w:szCs w:val="19"/>
-              </w:rPr>
-              <w:t xml:space="preserve"> 35'</w:t>
+              <w:t>'Kralja Milana 35'</w:t>
             </w:r>
             <w:r>
               <w:rPr>
@@ -14205,7 +11880,6 @@
               </w:rPr>
               <w:t>(</w:t>
             </w:r>
-            <w:proofErr w:type="spellStart"/>
             <w:r>
               <w:rPr>
                 <w:rFonts w:ascii="Consolas" w:hAnsi="Consolas" w:cs="Consolas"/>
@@ -14215,7 +11889,6 @@
               </w:rPr>
               <w:t>Date_Time</w:t>
             </w:r>
-            <w:proofErr w:type="spellEnd"/>
             <w:r>
               <w:rPr>
                 <w:rFonts w:ascii="Consolas" w:hAnsi="Consolas" w:cs="Consolas"/>
@@ -14259,46 +11932,25 @@
                 <w:sz w:val="19"/>
                 <w:szCs w:val="19"/>
               </w:rPr>
-              <w:t xml:space="preserve"> </w:t>
-            </w:r>
-            <w:proofErr w:type="spellStart"/>
-            <w:r>
-              <w:rPr>
-                <w:rFonts w:ascii="Consolas" w:hAnsi="Consolas" w:cs="Consolas"/>
-                <w:color w:val="000000"/>
-                <w:sz w:val="19"/>
-                <w:szCs w:val="19"/>
-              </w:rPr>
-              <w:t>Person_Id</w:t>
-            </w:r>
-            <w:proofErr w:type="spellEnd"/>
-            <w:r>
-              <w:rPr>
-                <w:rFonts w:ascii="Consolas" w:hAnsi="Consolas" w:cs="Consolas"/>
-                <w:color w:val="808080"/>
-                <w:sz w:val="19"/>
-                <w:szCs w:val="19"/>
-              </w:rPr>
-              <w:t>,</w:t>
-            </w:r>
-            <w:r>
-              <w:rPr>
-                <w:rFonts w:ascii="Consolas" w:hAnsi="Consolas" w:cs="Consolas"/>
-                <w:color w:val="000000"/>
-                <w:sz w:val="19"/>
-                <w:szCs w:val="19"/>
-              </w:rPr>
-              <w:t xml:space="preserve"> </w:t>
-            </w:r>
-            <w:proofErr w:type="spellStart"/>
-            <w:r>
-              <w:rPr>
-                <w:rFonts w:ascii="Consolas" w:hAnsi="Consolas" w:cs="Consolas"/>
-                <w:color w:val="000000"/>
-                <w:sz w:val="19"/>
-                <w:szCs w:val="19"/>
-              </w:rPr>
-              <w:t>Apart</w:t>
+              <w:t xml:space="preserve"> Person_Id</w:t>
+            </w:r>
+            <w:r>
+              <w:rPr>
+                <w:rFonts w:ascii="Consolas" w:hAnsi="Consolas" w:cs="Consolas"/>
+                <w:color w:val="808080"/>
+                <w:sz w:val="19"/>
+                <w:szCs w:val="19"/>
+              </w:rPr>
+              <w:t>,</w:t>
+            </w:r>
+            <w:r>
+              <w:rPr>
+                <w:rFonts w:ascii="Consolas" w:hAnsi="Consolas" w:cs="Consolas"/>
+                <w:color w:val="000000"/>
+                <w:sz w:val="19"/>
+                <w:szCs w:val="19"/>
+              </w:rPr>
+              <w:t xml:space="preserve"> Apart</w:t>
             </w:r>
             <w:r>
               <w:rPr>
@@ -14309,7 +11961,6 @@
               </w:rPr>
               <w:t>ment_Id</w:t>
             </w:r>
-            <w:proofErr w:type="spellEnd"/>
             <w:r>
               <w:rPr>
                 <w:rFonts w:ascii="Consolas" w:hAnsi="Consolas" w:cs="Consolas"/>
@@ -14380,27 +12031,7 @@
                 <w:sz w:val="19"/>
                 <w:szCs w:val="19"/>
               </w:rPr>
-              <w:t>'</w:t>
-            </w:r>
-            <w:proofErr w:type="spellStart"/>
-            <w:r>
-              <w:rPr>
-                <w:rFonts w:ascii="Consolas" w:hAnsi="Consolas" w:cs="Consolas"/>
-                <w:color w:val="FF0000"/>
-                <w:sz w:val="19"/>
-                <w:szCs w:val="19"/>
-              </w:rPr>
-              <w:t>Ulaz</w:t>
-            </w:r>
-            <w:proofErr w:type="spellEnd"/>
-            <w:r>
-              <w:rPr>
-                <w:rFonts w:ascii="Consolas" w:hAnsi="Consolas" w:cs="Consolas"/>
-                <w:color w:val="FF0000"/>
-                <w:sz w:val="19"/>
-                <w:szCs w:val="19"/>
-              </w:rPr>
-              <w:t>'</w:t>
+              <w:t>'Ulaz'</w:t>
             </w:r>
             <w:r>
               <w:rPr>
@@ -14514,7 +12145,6 @@
               </w:rPr>
               <w:t>(</w:t>
             </w:r>
-            <w:proofErr w:type="spellStart"/>
             <w:r>
               <w:rPr>
                 <w:rFonts w:ascii="Consolas" w:hAnsi="Consolas" w:cs="Consolas"/>
@@ -14524,7 +12154,6 @@
               </w:rPr>
               <w:t>Date_Time</w:t>
             </w:r>
-            <w:proofErr w:type="spellEnd"/>
             <w:r>
               <w:rPr>
                 <w:rFonts w:ascii="Consolas" w:hAnsi="Consolas" w:cs="Consolas"/>
@@ -14568,46 +12197,25 @@
                 <w:sz w:val="19"/>
                 <w:szCs w:val="19"/>
               </w:rPr>
-              <w:t xml:space="preserve"> </w:t>
-            </w:r>
-            <w:proofErr w:type="spellStart"/>
-            <w:r>
-              <w:rPr>
-                <w:rFonts w:ascii="Consolas" w:hAnsi="Consolas" w:cs="Consolas"/>
-                <w:color w:val="000000"/>
-                <w:sz w:val="19"/>
-                <w:szCs w:val="19"/>
-              </w:rPr>
-              <w:t>Person_Id</w:t>
-            </w:r>
-            <w:proofErr w:type="spellEnd"/>
-            <w:r>
-              <w:rPr>
-                <w:rFonts w:ascii="Consolas" w:hAnsi="Consolas" w:cs="Consolas"/>
-                <w:color w:val="808080"/>
-                <w:sz w:val="19"/>
-                <w:szCs w:val="19"/>
-              </w:rPr>
-              <w:t>,</w:t>
-            </w:r>
-            <w:r>
-              <w:rPr>
-                <w:rFonts w:ascii="Consolas" w:hAnsi="Consolas" w:cs="Consolas"/>
-                <w:color w:val="000000"/>
-                <w:sz w:val="19"/>
-                <w:szCs w:val="19"/>
-              </w:rPr>
-              <w:t xml:space="preserve"> </w:t>
-            </w:r>
-            <w:proofErr w:type="spellStart"/>
-            <w:r>
-              <w:rPr>
-                <w:rFonts w:ascii="Consolas" w:hAnsi="Consolas" w:cs="Consolas"/>
-                <w:color w:val="000000"/>
-                <w:sz w:val="19"/>
-                <w:szCs w:val="19"/>
-              </w:rPr>
-              <w:t>Apart</w:t>
+              <w:t xml:space="preserve"> Person_Id</w:t>
+            </w:r>
+            <w:r>
+              <w:rPr>
+                <w:rFonts w:ascii="Consolas" w:hAnsi="Consolas" w:cs="Consolas"/>
+                <w:color w:val="808080"/>
+                <w:sz w:val="19"/>
+                <w:szCs w:val="19"/>
+              </w:rPr>
+              <w:t>,</w:t>
+            </w:r>
+            <w:r>
+              <w:rPr>
+                <w:rFonts w:ascii="Consolas" w:hAnsi="Consolas" w:cs="Consolas"/>
+                <w:color w:val="000000"/>
+                <w:sz w:val="19"/>
+                <w:szCs w:val="19"/>
+              </w:rPr>
+              <w:t xml:space="preserve"> Apart</w:t>
             </w:r>
             <w:r>
               <w:rPr>
@@ -14618,7 +12226,6 @@
               </w:rPr>
               <w:t>ment_Id</w:t>
             </w:r>
-            <w:proofErr w:type="spellEnd"/>
             <w:r>
               <w:rPr>
                 <w:rFonts w:ascii="Consolas" w:hAnsi="Consolas" w:cs="Consolas"/>
@@ -14794,7 +12401,6 @@
               </w:rPr>
               <w:t>(</w:t>
             </w:r>
-            <w:proofErr w:type="spellStart"/>
             <w:r>
               <w:rPr>
                 <w:rFonts w:ascii="Consolas" w:hAnsi="Consolas" w:cs="Consolas"/>
@@ -14804,7 +12410,6 @@
               </w:rPr>
               <w:t>Date_Time</w:t>
             </w:r>
-            <w:proofErr w:type="spellEnd"/>
             <w:r>
               <w:rPr>
                 <w:rFonts w:ascii="Consolas" w:hAnsi="Consolas" w:cs="Consolas"/>
@@ -14848,46 +12453,25 @@
                 <w:sz w:val="19"/>
                 <w:szCs w:val="19"/>
               </w:rPr>
-              <w:t xml:space="preserve"> </w:t>
-            </w:r>
-            <w:proofErr w:type="spellStart"/>
-            <w:r>
-              <w:rPr>
-                <w:rFonts w:ascii="Consolas" w:hAnsi="Consolas" w:cs="Consolas"/>
-                <w:color w:val="000000"/>
-                <w:sz w:val="19"/>
-                <w:szCs w:val="19"/>
-              </w:rPr>
-              <w:t>Person_Id</w:t>
-            </w:r>
-            <w:proofErr w:type="spellEnd"/>
-            <w:r>
-              <w:rPr>
-                <w:rFonts w:ascii="Consolas" w:hAnsi="Consolas" w:cs="Consolas"/>
-                <w:color w:val="808080"/>
-                <w:sz w:val="19"/>
-                <w:szCs w:val="19"/>
-              </w:rPr>
-              <w:t>,</w:t>
-            </w:r>
-            <w:r>
-              <w:rPr>
-                <w:rFonts w:ascii="Consolas" w:hAnsi="Consolas" w:cs="Consolas"/>
-                <w:color w:val="000000"/>
-                <w:sz w:val="19"/>
-                <w:szCs w:val="19"/>
-              </w:rPr>
-              <w:t xml:space="preserve"> </w:t>
-            </w:r>
-            <w:proofErr w:type="spellStart"/>
-            <w:r>
-              <w:rPr>
-                <w:rFonts w:ascii="Consolas" w:hAnsi="Consolas" w:cs="Consolas"/>
-                <w:color w:val="000000"/>
-                <w:sz w:val="19"/>
-                <w:szCs w:val="19"/>
-              </w:rPr>
-              <w:t>Apart</w:t>
+              <w:t xml:space="preserve"> Person_Id</w:t>
+            </w:r>
+            <w:r>
+              <w:rPr>
+                <w:rFonts w:ascii="Consolas" w:hAnsi="Consolas" w:cs="Consolas"/>
+                <w:color w:val="808080"/>
+                <w:sz w:val="19"/>
+                <w:szCs w:val="19"/>
+              </w:rPr>
+              <w:t>,</w:t>
+            </w:r>
+            <w:r>
+              <w:rPr>
+                <w:rFonts w:ascii="Consolas" w:hAnsi="Consolas" w:cs="Consolas"/>
+                <w:color w:val="000000"/>
+                <w:sz w:val="19"/>
+                <w:szCs w:val="19"/>
+              </w:rPr>
+              <w:t xml:space="preserve"> Apart</w:t>
             </w:r>
             <w:r>
               <w:rPr>
@@ -14898,7 +12482,6 @@
               </w:rPr>
               <w:t>ment_Id</w:t>
             </w:r>
-            <w:proofErr w:type="spellEnd"/>
             <w:r>
               <w:rPr>
                 <w:rFonts w:ascii="Consolas" w:hAnsi="Consolas" w:cs="Consolas"/>
@@ -14969,27 +12552,7 @@
                 <w:sz w:val="19"/>
                 <w:szCs w:val="19"/>
               </w:rPr>
-              <w:t>'</w:t>
-            </w:r>
-            <w:proofErr w:type="spellStart"/>
-            <w:r>
-              <w:rPr>
-                <w:rFonts w:ascii="Consolas" w:hAnsi="Consolas" w:cs="Consolas"/>
-                <w:color w:val="FF0000"/>
-                <w:sz w:val="19"/>
-                <w:szCs w:val="19"/>
-              </w:rPr>
-              <w:t>Izlaz</w:t>
-            </w:r>
-            <w:proofErr w:type="spellEnd"/>
-            <w:r>
-              <w:rPr>
-                <w:rFonts w:ascii="Consolas" w:hAnsi="Consolas" w:cs="Consolas"/>
-                <w:color w:val="FF0000"/>
-                <w:sz w:val="19"/>
-                <w:szCs w:val="19"/>
-              </w:rPr>
-              <w:t>'</w:t>
+              <w:t>'Izlaz'</w:t>
             </w:r>
             <w:r>
               <w:rPr>
@@ -15045,8 +12608,6 @@
               </w:rPr>
               <w:t>2</w:t>
             </w:r>
-            <w:bookmarkStart w:id="2" w:name="_GoBack"/>
-            <w:bookmarkEnd w:id="2"/>
             <w:r>
               <w:rPr>
                 <w:rFonts w:ascii="Consolas" w:hAnsi="Consolas" w:cs="Consolas"/>
@@ -15123,7 +12684,6 @@
               </w:rPr>
               <w:t>(</w:t>
             </w:r>
-            <w:proofErr w:type="spellStart"/>
             <w:r>
               <w:rPr>
                 <w:rFonts w:ascii="Consolas" w:hAnsi="Consolas" w:cs="Consolas"/>
@@ -15133,7 +12693,6 @@
               </w:rPr>
               <w:t>Date_Time</w:t>
             </w:r>
-            <w:proofErr w:type="spellEnd"/>
             <w:r>
               <w:rPr>
                 <w:rFonts w:ascii="Consolas" w:hAnsi="Consolas" w:cs="Consolas"/>
@@ -15177,46 +12736,25 @@
                 <w:sz w:val="19"/>
                 <w:szCs w:val="19"/>
               </w:rPr>
-              <w:t xml:space="preserve"> </w:t>
-            </w:r>
-            <w:proofErr w:type="spellStart"/>
-            <w:r>
-              <w:rPr>
-                <w:rFonts w:ascii="Consolas" w:hAnsi="Consolas" w:cs="Consolas"/>
-                <w:color w:val="000000"/>
-                <w:sz w:val="19"/>
-                <w:szCs w:val="19"/>
-              </w:rPr>
-              <w:t>Person_Id</w:t>
-            </w:r>
-            <w:proofErr w:type="spellEnd"/>
-            <w:r>
-              <w:rPr>
-                <w:rFonts w:ascii="Consolas" w:hAnsi="Consolas" w:cs="Consolas"/>
-                <w:color w:val="808080"/>
-                <w:sz w:val="19"/>
-                <w:szCs w:val="19"/>
-              </w:rPr>
-              <w:t>,</w:t>
-            </w:r>
-            <w:r>
-              <w:rPr>
-                <w:rFonts w:ascii="Consolas" w:hAnsi="Consolas" w:cs="Consolas"/>
-                <w:color w:val="000000"/>
-                <w:sz w:val="19"/>
-                <w:szCs w:val="19"/>
-              </w:rPr>
-              <w:t xml:space="preserve"> </w:t>
-            </w:r>
-            <w:proofErr w:type="spellStart"/>
-            <w:r>
-              <w:rPr>
-                <w:rFonts w:ascii="Consolas" w:hAnsi="Consolas" w:cs="Consolas"/>
-                <w:color w:val="000000"/>
-                <w:sz w:val="19"/>
-                <w:szCs w:val="19"/>
-              </w:rPr>
-              <w:t>Apart</w:t>
+              <w:t xml:space="preserve"> Person_Id</w:t>
+            </w:r>
+            <w:r>
+              <w:rPr>
+                <w:rFonts w:ascii="Consolas" w:hAnsi="Consolas" w:cs="Consolas"/>
+                <w:color w:val="808080"/>
+                <w:sz w:val="19"/>
+                <w:szCs w:val="19"/>
+              </w:rPr>
+              <w:t>,</w:t>
+            </w:r>
+            <w:r>
+              <w:rPr>
+                <w:rFonts w:ascii="Consolas" w:hAnsi="Consolas" w:cs="Consolas"/>
+                <w:color w:val="000000"/>
+                <w:sz w:val="19"/>
+                <w:szCs w:val="19"/>
+              </w:rPr>
+              <w:t xml:space="preserve"> Apart</w:t>
             </w:r>
             <w:r>
               <w:rPr>
@@ -15227,7 +12765,6 @@
               </w:rPr>
               <w:t>ment_Id</w:t>
             </w:r>
-            <w:proofErr w:type="spellEnd"/>
             <w:r>
               <w:rPr>
                 <w:rFonts w:ascii="Consolas" w:hAnsi="Consolas" w:cs="Consolas"/>
@@ -15298,27 +12835,7 @@
                 <w:sz w:val="19"/>
                 <w:szCs w:val="19"/>
               </w:rPr>
-              <w:t>'</w:t>
-            </w:r>
-            <w:proofErr w:type="spellStart"/>
-            <w:r>
-              <w:rPr>
-                <w:rFonts w:ascii="Consolas" w:hAnsi="Consolas" w:cs="Consolas"/>
-                <w:color w:val="FF0000"/>
-                <w:sz w:val="19"/>
-                <w:szCs w:val="19"/>
-              </w:rPr>
-              <w:t>Izlaz</w:t>
-            </w:r>
-            <w:proofErr w:type="spellEnd"/>
-            <w:r>
-              <w:rPr>
-                <w:rFonts w:ascii="Consolas" w:hAnsi="Consolas" w:cs="Consolas"/>
-                <w:color w:val="FF0000"/>
-                <w:sz w:val="19"/>
-                <w:szCs w:val="19"/>
-              </w:rPr>
-              <w:t>'</w:t>
+              <w:t>'Izlaz'</w:t>
             </w:r>
             <w:r>
               <w:rPr>
@@ -15429,7 +12946,6 @@
               </w:rPr>
               <w:t>(</w:t>
             </w:r>
-            <w:proofErr w:type="spellStart"/>
             <w:r>
               <w:rPr>
                 <w:rFonts w:ascii="Consolas" w:hAnsi="Consolas" w:cs="Consolas"/>
@@ -15439,7 +12955,6 @@
               </w:rPr>
               <w:t>Date_Time</w:t>
             </w:r>
-            <w:proofErr w:type="spellEnd"/>
             <w:r>
               <w:rPr>
                 <w:rFonts w:ascii="Consolas" w:hAnsi="Consolas" w:cs="Consolas"/>
@@ -15483,46 +12998,25 @@
                 <w:sz w:val="19"/>
                 <w:szCs w:val="19"/>
               </w:rPr>
-              <w:t xml:space="preserve"> </w:t>
-            </w:r>
-            <w:proofErr w:type="spellStart"/>
-            <w:r>
-              <w:rPr>
-                <w:rFonts w:ascii="Consolas" w:hAnsi="Consolas" w:cs="Consolas"/>
-                <w:color w:val="000000"/>
-                <w:sz w:val="19"/>
-                <w:szCs w:val="19"/>
-              </w:rPr>
-              <w:t>Person_Id</w:t>
-            </w:r>
-            <w:proofErr w:type="spellEnd"/>
-            <w:r>
-              <w:rPr>
-                <w:rFonts w:ascii="Consolas" w:hAnsi="Consolas" w:cs="Consolas"/>
-                <w:color w:val="808080"/>
-                <w:sz w:val="19"/>
-                <w:szCs w:val="19"/>
-              </w:rPr>
-              <w:t>,</w:t>
-            </w:r>
-            <w:r>
-              <w:rPr>
-                <w:rFonts w:ascii="Consolas" w:hAnsi="Consolas" w:cs="Consolas"/>
-                <w:color w:val="000000"/>
-                <w:sz w:val="19"/>
-                <w:szCs w:val="19"/>
-              </w:rPr>
-              <w:t xml:space="preserve"> </w:t>
-            </w:r>
-            <w:proofErr w:type="spellStart"/>
-            <w:r>
-              <w:rPr>
-                <w:rFonts w:ascii="Consolas" w:hAnsi="Consolas" w:cs="Consolas"/>
-                <w:color w:val="000000"/>
-                <w:sz w:val="19"/>
-                <w:szCs w:val="19"/>
-              </w:rPr>
-              <w:t>Apart</w:t>
+              <w:t xml:space="preserve"> Person_Id</w:t>
+            </w:r>
+            <w:r>
+              <w:rPr>
+                <w:rFonts w:ascii="Consolas" w:hAnsi="Consolas" w:cs="Consolas"/>
+                <w:color w:val="808080"/>
+                <w:sz w:val="19"/>
+                <w:szCs w:val="19"/>
+              </w:rPr>
+              <w:t>,</w:t>
+            </w:r>
+            <w:r>
+              <w:rPr>
+                <w:rFonts w:ascii="Consolas" w:hAnsi="Consolas" w:cs="Consolas"/>
+                <w:color w:val="000000"/>
+                <w:sz w:val="19"/>
+                <w:szCs w:val="19"/>
+              </w:rPr>
+              <w:t xml:space="preserve"> Apart</w:t>
             </w:r>
             <w:r>
               <w:rPr>
@@ -15533,7 +13027,6 @@
               </w:rPr>
               <w:t>ment_Id</w:t>
             </w:r>
-            <w:proofErr w:type="spellEnd"/>
             <w:r>
               <w:rPr>
                 <w:rFonts w:ascii="Consolas" w:hAnsi="Consolas" w:cs="Consolas"/>

</xml_diff>

<commit_message>
Uradjen DELETE za Owner i Type tabele, ubaceni kodovi za constraint u okviru baze, kako bi DELETE funkcionisao na vise tabela.
</commit_message>
<xml_diff>
--- a/WebApi/Scripts/BazaPodataka.docx
+++ b/WebApi/Scripts/BazaPodataka.docx
@@ -1,6 +1,6 @@
 
 <file path=word/document.xml><?xml version="1.0" encoding="utf-8"?>
-<w:document xmlns:wpc="http://schemas.microsoft.com/office/word/2010/wordprocessingCanvas" xmlns:mc="http://schemas.openxmlformats.org/markup-compatibility/2006" xmlns:o="urn:schemas-microsoft-com:office:office" xmlns:r="http://schemas.openxmlformats.org/officeDocument/2006/relationships" xmlns:m="http://schemas.openxmlformats.org/officeDocument/2006/math" xmlns:v="urn:schemas-microsoft-com:vml" xmlns:wp14="http://schemas.microsoft.com/office/word/2010/wordprocessingDrawing" xmlns:wp="http://schemas.openxmlformats.org/drawingml/2006/wordprocessingDrawing" xmlns:w10="urn:schemas-microsoft-com:office:word" xmlns:w="http://schemas.openxmlformats.org/wordprocessingml/2006/main" xmlns:w14="http://schemas.microsoft.com/office/word/2010/wordml" xmlns:wpg="http://schemas.microsoft.com/office/word/2010/wordprocessingGroup" xmlns:wpi="http://schemas.microsoft.com/office/word/2010/wordprocessingInk" xmlns:wne="http://schemas.microsoft.com/office/word/2006/wordml" xmlns:wps="http://schemas.microsoft.com/office/word/2010/wordprocessingShape" mc:Ignorable="w14 wp14">
+<w:document xmlns:wpc="http://schemas.microsoft.com/office/word/2010/wordprocessingCanvas" xmlns:cx="http://schemas.microsoft.com/office/drawing/2014/chartex" xmlns:cx1="http://schemas.microsoft.com/office/drawing/2015/9/8/chartex" xmlns:cx2="http://schemas.microsoft.com/office/drawing/2015/10/21/chartex" xmlns:cx3="http://schemas.microsoft.com/office/drawing/2016/5/9/chartex" xmlns:cx4="http://schemas.microsoft.com/office/drawing/2016/5/10/chartex" xmlns:cx5="http://schemas.microsoft.com/office/drawing/2016/5/11/chartex" xmlns:cx6="http://schemas.microsoft.com/office/drawing/2016/5/12/chartex" xmlns:cx7="http://schemas.microsoft.com/office/drawing/2016/5/13/chartex" xmlns:cx8="http://schemas.microsoft.com/office/drawing/2016/5/14/chartex" xmlns:mc="http://schemas.openxmlformats.org/markup-compatibility/2006" xmlns:aink="http://schemas.microsoft.com/office/drawing/2016/ink" xmlns:am3d="http://schemas.microsoft.com/office/drawing/2017/model3d" xmlns:o="urn:schemas-microsoft-com:office:office" xmlns:r="http://schemas.openxmlformats.org/officeDocument/2006/relationships" xmlns:m="http://schemas.openxmlformats.org/officeDocument/2006/math" xmlns:v="urn:schemas-microsoft-com:vml" xmlns:wp14="http://schemas.microsoft.com/office/word/2010/wordprocessingDrawing" xmlns:wp="http://schemas.openxmlformats.org/drawingml/2006/wordprocessingDrawing" xmlns:w10="urn:schemas-microsoft-com:office:word" xmlns:w="http://schemas.openxmlformats.org/wordprocessingml/2006/main" xmlns:w14="http://schemas.microsoft.com/office/word/2010/wordml" xmlns:w15="http://schemas.microsoft.com/office/word/2012/wordml" xmlns:w16cid="http://schemas.microsoft.com/office/word/2016/wordml/cid" xmlns:w16se="http://schemas.microsoft.com/office/word/2015/wordml/symex" xmlns:wpg="http://schemas.microsoft.com/office/word/2010/wordprocessingGroup" xmlns:wpi="http://schemas.microsoft.com/office/word/2010/wordprocessingInk" xmlns:wne="http://schemas.microsoft.com/office/word/2006/wordml" xmlns:wps="http://schemas.microsoft.com/office/word/2010/wordprocessingShape" mc:Ignorable="w14 w15 w16se w16cid wp14">
   <w:body>
     <w:p>
       <w:pPr>
@@ -996,27 +996,7 @@
                 <w:sz w:val="19"/>
                 <w:szCs w:val="19"/>
               </w:rPr>
-              <w:t xml:space="preserve">    [</w:t>
-            </w:r>
-            <w:proofErr w:type="spellStart"/>
-            <w:r>
-              <w:rPr>
-                <w:rFonts w:ascii="Consolas" w:hAnsi="Consolas" w:cs="Consolas"/>
-                <w:color w:val="000000"/>
-                <w:sz w:val="19"/>
-                <w:szCs w:val="19"/>
-              </w:rPr>
-              <w:t>Ppt</w:t>
-            </w:r>
-            <w:proofErr w:type="spellEnd"/>
-            <w:r>
-              <w:rPr>
-                <w:rFonts w:ascii="Consolas" w:hAnsi="Consolas" w:cs="Consolas"/>
-                <w:color w:val="000000"/>
-                <w:sz w:val="19"/>
-                <w:szCs w:val="19"/>
-              </w:rPr>
-              <w:t xml:space="preserve">] </w:t>
+              <w:t xml:space="preserve">    [Ppt] </w:t>
             </w:r>
             <w:r>
               <w:rPr>
@@ -3701,24 +3681,8 @@
               </w:rPr>
               <w:t xml:space="preserve">           </w:t>
             </w:r>
-            <w:r>
-              <w:rPr>
-                <w:rFonts w:ascii="Consolas" w:hAnsi="Consolas" w:cs="Consolas"/>
-                <w:color w:val="808080"/>
-                <w:sz w:val="19"/>
-                <w:szCs w:val="19"/>
-              </w:rPr>
-              <w:t>NOT</w:t>
-            </w:r>
-            <w:r>
-              <w:rPr>
-                <w:rFonts w:ascii="Consolas" w:hAnsi="Consolas" w:cs="Consolas"/>
-                <w:color w:val="000000"/>
-                <w:sz w:val="19"/>
-                <w:szCs w:val="19"/>
-              </w:rPr>
-              <w:t xml:space="preserve"> </w:t>
-            </w:r>
+            <w:bookmarkStart w:id="1" w:name="_GoBack"/>
+            <w:bookmarkEnd w:id="1"/>
             <w:r>
               <w:rPr>
                 <w:rFonts w:ascii="Consolas" w:hAnsi="Consolas" w:cs="Consolas"/>
@@ -3767,7 +3731,17 @@
                 <w:sz w:val="19"/>
                 <w:szCs w:val="19"/>
               </w:rPr>
-              <w:t>City_Id</w:t>
+              <w:t>City_</w:t>
+            </w:r>
+            <w:proofErr w:type="gramStart"/>
+            <w:r>
+              <w:rPr>
+                <w:rFonts w:ascii="Consolas" w:hAnsi="Consolas" w:cs="Consolas"/>
+                <w:color w:val="000000"/>
+                <w:sz w:val="19"/>
+                <w:szCs w:val="19"/>
+              </w:rPr>
+              <w:t>Id</w:t>
             </w:r>
             <w:proofErr w:type="spellEnd"/>
             <w:r>
@@ -3777,7 +3751,17 @@
                 <w:sz w:val="19"/>
                 <w:szCs w:val="19"/>
               </w:rPr>
-              <w:t xml:space="preserve">]            </w:t>
+              <w:t xml:space="preserve">]   </w:t>
+            </w:r>
+            <w:proofErr w:type="gramEnd"/>
+            <w:r>
+              <w:rPr>
+                <w:rFonts w:ascii="Consolas" w:hAnsi="Consolas" w:cs="Consolas"/>
+                <w:color w:val="000000"/>
+                <w:sz w:val="19"/>
+                <w:szCs w:val="19"/>
+              </w:rPr>
+              <w:t xml:space="preserve">         </w:t>
             </w:r>
             <w:r>
               <w:rPr>
@@ -3796,24 +3780,6 @@
                 <w:szCs w:val="19"/>
               </w:rPr>
               <w:t xml:space="preserve">           </w:t>
-            </w:r>
-            <w:r>
-              <w:rPr>
-                <w:rFonts w:ascii="Consolas" w:hAnsi="Consolas" w:cs="Consolas"/>
-                <w:color w:val="808080"/>
-                <w:sz w:val="19"/>
-                <w:szCs w:val="19"/>
-              </w:rPr>
-              <w:t>NOT</w:t>
-            </w:r>
-            <w:r>
-              <w:rPr>
-                <w:rFonts w:ascii="Consolas" w:hAnsi="Consolas" w:cs="Consolas"/>
-                <w:color w:val="000000"/>
-                <w:sz w:val="19"/>
-                <w:szCs w:val="19"/>
-              </w:rPr>
-              <w:t xml:space="preserve"> </w:t>
             </w:r>
             <w:r>
               <w:rPr>
@@ -3872,7 +3838,17 @@
                 <w:sz w:val="19"/>
                 <w:szCs w:val="19"/>
               </w:rPr>
-              <w:t>_Id</w:t>
+              <w:t>_</w:t>
+            </w:r>
+            <w:proofErr w:type="gramStart"/>
+            <w:r>
+              <w:rPr>
+                <w:rFonts w:ascii="Consolas" w:hAnsi="Consolas" w:cs="Consolas"/>
+                <w:color w:val="000000"/>
+                <w:sz w:val="19"/>
+                <w:szCs w:val="19"/>
+              </w:rPr>
+              <w:t>Id</w:t>
             </w:r>
             <w:proofErr w:type="spellEnd"/>
             <w:r>
@@ -3891,7 +3867,17 @@
                 <w:sz w:val="19"/>
                 <w:szCs w:val="19"/>
               </w:rPr>
-              <w:t xml:space="preserve">      </w:t>
+              <w:t xml:space="preserve"> </w:t>
+            </w:r>
+            <w:proofErr w:type="gramEnd"/>
+            <w:r>
+              <w:rPr>
+                <w:rFonts w:ascii="Consolas" w:hAnsi="Consolas" w:cs="Consolas"/>
+                <w:color w:val="000000"/>
+                <w:sz w:val="19"/>
+                <w:szCs w:val="19"/>
+              </w:rPr>
+              <w:t xml:space="preserve">     </w:t>
             </w:r>
             <w:r>
               <w:rPr>
@@ -3928,24 +3914,6 @@
                 <w:szCs w:val="19"/>
               </w:rPr>
               <w:t xml:space="preserve">        </w:t>
-            </w:r>
-            <w:r>
-              <w:rPr>
-                <w:rFonts w:ascii="Consolas" w:hAnsi="Consolas" w:cs="Consolas"/>
-                <w:color w:val="000000"/>
-                <w:sz w:val="19"/>
-                <w:szCs w:val="19"/>
-              </w:rPr>
-              <w:t xml:space="preserve"> </w:t>
-            </w:r>
-            <w:r>
-              <w:rPr>
-                <w:rFonts w:ascii="Consolas" w:hAnsi="Consolas" w:cs="Consolas"/>
-                <w:color w:val="808080"/>
-                <w:sz w:val="19"/>
-                <w:szCs w:val="19"/>
-              </w:rPr>
-              <w:t>NOT</w:t>
             </w:r>
             <w:r>
               <w:rPr>
@@ -4260,6 +4228,7 @@
               <w:t>dbo</w:t>
             </w:r>
             <w:proofErr w:type="spellEnd"/>
+            <w:proofErr w:type="gramStart"/>
             <w:r>
               <w:rPr>
                 <w:rFonts w:ascii="Consolas" w:hAnsi="Consolas" w:cs="Consolas"/>
@@ -4285,7 +4254,17 @@
                 <w:sz w:val="19"/>
                 <w:szCs w:val="19"/>
               </w:rPr>
-              <w:t>[Types]</w:t>
+              <w:t>[</w:t>
+            </w:r>
+            <w:proofErr w:type="gramEnd"/>
+            <w:r>
+              <w:rPr>
+                <w:rFonts w:ascii="Consolas" w:hAnsi="Consolas" w:cs="Consolas"/>
+                <w:color w:val="000000"/>
+                <w:sz w:val="19"/>
+                <w:szCs w:val="19"/>
+              </w:rPr>
+              <w:t>Types]</w:t>
             </w:r>
             <w:r>
               <w:rPr>
@@ -4350,7 +4329,34 @@
                 <w:sz w:val="19"/>
                 <w:szCs w:val="19"/>
               </w:rPr>
-              <w:t>),</w:t>
+              <w:t>)</w:t>
+            </w:r>
+            <w:r>
+              <w:rPr>
+                <w:rFonts w:ascii="Consolas" w:hAnsi="Consolas" w:cs="Consolas"/>
+                <w:color w:val="808080"/>
+                <w:sz w:val="19"/>
+                <w:szCs w:val="19"/>
+              </w:rPr>
+              <w:t xml:space="preserve"> </w:t>
+            </w:r>
+            <w:r>
+              <w:rPr>
+                <w:rFonts w:ascii="Consolas" w:hAnsi="Consolas" w:cs="Consolas"/>
+                <w:color w:val="808080"/>
+                <w:sz w:val="19"/>
+                <w:szCs w:val="19"/>
+              </w:rPr>
+              <w:t>ON DELETE SET null</w:t>
+            </w:r>
+            <w:r>
+              <w:rPr>
+                <w:rFonts w:ascii="Consolas" w:hAnsi="Consolas" w:cs="Consolas"/>
+                <w:color w:val="808080"/>
+                <w:sz w:val="19"/>
+                <w:szCs w:val="19"/>
+              </w:rPr>
+              <w:t>,</w:t>
             </w:r>
           </w:p>
           <w:p>
@@ -4533,6 +4539,7 @@
               <w:t>dbo</w:t>
             </w:r>
             <w:proofErr w:type="spellEnd"/>
+            <w:proofErr w:type="gramStart"/>
             <w:r>
               <w:rPr>
                 <w:rFonts w:ascii="Consolas" w:hAnsi="Consolas" w:cs="Consolas"/>
@@ -4558,7 +4565,17 @@
                 <w:sz w:val="19"/>
                 <w:szCs w:val="19"/>
               </w:rPr>
-              <w:t>[Cities]</w:t>
+              <w:t>[</w:t>
+            </w:r>
+            <w:proofErr w:type="gramEnd"/>
+            <w:r>
+              <w:rPr>
+                <w:rFonts w:ascii="Consolas" w:hAnsi="Consolas" w:cs="Consolas"/>
+                <w:color w:val="000000"/>
+                <w:sz w:val="19"/>
+                <w:szCs w:val="19"/>
+              </w:rPr>
+              <w:t>Cities]</w:t>
             </w:r>
             <w:r>
               <w:rPr>
@@ -4615,6 +4632,18 @@
                 <w:szCs w:val="19"/>
               </w:rPr>
               <w:t>)</w:t>
+            </w:r>
+            <w:r>
+              <w:t xml:space="preserve"> </w:t>
+            </w:r>
+            <w:r>
+              <w:rPr>
+                <w:rFonts w:ascii="Consolas" w:hAnsi="Consolas" w:cs="Consolas"/>
+                <w:color w:val="808080"/>
+                <w:sz w:val="19"/>
+                <w:szCs w:val="19"/>
+              </w:rPr>
+              <w:t>ON DELETE SET null</w:t>
             </w:r>
             <w:r>
               <w:rPr>
@@ -4824,6 +4853,7 @@
               <w:t>dbo</w:t>
             </w:r>
             <w:proofErr w:type="spellEnd"/>
+            <w:proofErr w:type="gramStart"/>
             <w:r>
               <w:rPr>
                 <w:rFonts w:ascii="Consolas" w:hAnsi="Consolas" w:cs="Consolas"/>
@@ -4851,6 +4881,7 @@
               </w:rPr>
               <w:t>[</w:t>
             </w:r>
+            <w:proofErr w:type="gramEnd"/>
             <w:r>
               <w:rPr>
                 <w:rFonts w:ascii="Consolas" w:hAnsi="Consolas" w:cs="Consolas"/>
@@ -4933,6 +4964,24 @@
                 <w:szCs w:val="19"/>
               </w:rPr>
               <w:t>)</w:t>
+            </w:r>
+            <w:r>
+              <w:rPr>
+                <w:rFonts w:ascii="Consolas" w:hAnsi="Consolas" w:cs="Consolas"/>
+                <w:color w:val="808080"/>
+                <w:sz w:val="19"/>
+                <w:szCs w:val="19"/>
+              </w:rPr>
+              <w:t xml:space="preserve"> </w:t>
+            </w:r>
+            <w:r>
+              <w:rPr>
+                <w:rFonts w:ascii="Consolas" w:hAnsi="Consolas" w:cs="Consolas"/>
+                <w:color w:val="808080"/>
+                <w:sz w:val="19"/>
+                <w:szCs w:val="19"/>
+              </w:rPr>
+              <w:t>ON DELETE SET null</w:t>
             </w:r>
           </w:p>
           <w:p>
@@ -6288,6 +6337,7 @@
         <w:t>dbo</w:t>
       </w:r>
       <w:proofErr w:type="spellEnd"/>
+      <w:proofErr w:type="gramStart"/>
       <w:r>
         <w:rPr>
           <w:rFonts w:ascii="Consolas" w:hAnsi="Consolas" w:cs="Consolas"/>
@@ -6297,7 +6347,6 @@
         </w:rPr>
         <w:t>]</w:t>
       </w:r>
-      <w:proofErr w:type="gramStart"/>
       <w:r>
         <w:rPr>
           <w:rFonts w:ascii="Consolas" w:hAnsi="Consolas" w:cs="Consolas"/>
@@ -7249,8 +7298,6 @@
           <w:lang w:val="pt-PT"/>
         </w:rPr>
       </w:pPr>
-      <w:bookmarkStart w:id="1" w:name="_GoBack"/>
-      <w:bookmarkEnd w:id="1"/>
       <w:r>
         <w:rPr>
           <w:rFonts w:ascii="Times New Roman" w:hAnsi="Times New Roman" w:cs="Times New Roman"/>
@@ -8082,19 +8129,8 @@
                 <w:sz w:val="19"/>
                 <w:szCs w:val="19"/>
               </w:rPr>
-              <w:t xml:space="preserve"> </w:t>
-            </w:r>
-            <w:proofErr w:type="spellStart"/>
-            <w:r>
-              <w:rPr>
-                <w:rFonts w:ascii="Consolas" w:hAnsi="Consolas" w:cs="Consolas"/>
-                <w:color w:val="000000"/>
-                <w:sz w:val="19"/>
-                <w:szCs w:val="19"/>
-              </w:rPr>
-              <w:t>Ppt</w:t>
-            </w:r>
-            <w:proofErr w:type="spellEnd"/>
+              <w:t xml:space="preserve"> Ppt</w:t>
+            </w:r>
             <w:r>
               <w:rPr>
                 <w:rFonts w:ascii="Consolas" w:hAnsi="Consolas" w:cs="Consolas"/>
@@ -8270,19 +8306,8 @@
                 <w:sz w:val="19"/>
                 <w:szCs w:val="19"/>
               </w:rPr>
-              <w:t xml:space="preserve"> </w:t>
-            </w:r>
-            <w:proofErr w:type="spellStart"/>
-            <w:r>
-              <w:rPr>
-                <w:rFonts w:ascii="Consolas" w:hAnsi="Consolas" w:cs="Consolas"/>
-                <w:color w:val="000000"/>
-                <w:sz w:val="19"/>
-                <w:szCs w:val="19"/>
-              </w:rPr>
-              <w:t>Ppt</w:t>
-            </w:r>
-            <w:proofErr w:type="spellEnd"/>
+              <w:t xml:space="preserve"> Ppt</w:t>
+            </w:r>
             <w:r>
               <w:rPr>
                 <w:rFonts w:ascii="Consolas" w:hAnsi="Consolas" w:cs="Consolas"/>
@@ -8458,19 +8483,8 @@
                 <w:sz w:val="19"/>
                 <w:szCs w:val="19"/>
               </w:rPr>
-              <w:t xml:space="preserve"> </w:t>
-            </w:r>
-            <w:proofErr w:type="spellStart"/>
-            <w:r>
-              <w:rPr>
-                <w:rFonts w:ascii="Consolas" w:hAnsi="Consolas" w:cs="Consolas"/>
-                <w:color w:val="000000"/>
-                <w:sz w:val="19"/>
-                <w:szCs w:val="19"/>
-              </w:rPr>
-              <w:t>Ppt</w:t>
-            </w:r>
-            <w:proofErr w:type="spellEnd"/>
+              <w:t xml:space="preserve"> Ppt</w:t>
+            </w:r>
             <w:r>
               <w:rPr>
                 <w:rFonts w:ascii="Consolas" w:hAnsi="Consolas" w:cs="Consolas"/>
@@ -8646,19 +8660,8 @@
                 <w:sz w:val="19"/>
                 <w:szCs w:val="19"/>
               </w:rPr>
-              <w:t xml:space="preserve"> </w:t>
-            </w:r>
-            <w:proofErr w:type="spellStart"/>
-            <w:r>
-              <w:rPr>
-                <w:rFonts w:ascii="Consolas" w:hAnsi="Consolas" w:cs="Consolas"/>
-                <w:color w:val="000000"/>
-                <w:sz w:val="19"/>
-                <w:szCs w:val="19"/>
-              </w:rPr>
-              <w:t>Ppt</w:t>
-            </w:r>
-            <w:proofErr w:type="spellEnd"/>
+              <w:t xml:space="preserve"> Ppt</w:t>
+            </w:r>
             <w:r>
               <w:rPr>
                 <w:rFonts w:ascii="Consolas" w:hAnsi="Consolas" w:cs="Consolas"/>
@@ -8831,19 +8834,8 @@
                 <w:sz w:val="19"/>
                 <w:szCs w:val="19"/>
               </w:rPr>
-              <w:t xml:space="preserve"> </w:t>
-            </w:r>
-            <w:proofErr w:type="spellStart"/>
-            <w:r>
-              <w:rPr>
-                <w:rFonts w:ascii="Consolas" w:hAnsi="Consolas" w:cs="Consolas"/>
-                <w:color w:val="000000"/>
-                <w:sz w:val="19"/>
-                <w:szCs w:val="19"/>
-              </w:rPr>
-              <w:t>Ppt</w:t>
-            </w:r>
-            <w:proofErr w:type="spellEnd"/>
+              <w:t xml:space="preserve"> Ppt</w:t>
+            </w:r>
             <w:r>
               <w:rPr>
                 <w:rFonts w:ascii="Consolas" w:hAnsi="Consolas" w:cs="Consolas"/>
@@ -10225,27 +10217,7 @@
                 <w:sz w:val="19"/>
                 <w:szCs w:val="19"/>
               </w:rPr>
-              <w:t>'</w:t>
-            </w:r>
-            <w:proofErr w:type="spellStart"/>
-            <w:r>
-              <w:rPr>
-                <w:rFonts w:ascii="Consolas" w:hAnsi="Consolas" w:cs="Consolas"/>
-                <w:color w:val="FF0000"/>
-                <w:sz w:val="19"/>
-                <w:szCs w:val="19"/>
-              </w:rPr>
-              <w:t>Nemanja</w:t>
-            </w:r>
-            <w:proofErr w:type="spellEnd"/>
-            <w:r>
-              <w:rPr>
-                <w:rFonts w:ascii="Consolas" w:hAnsi="Consolas" w:cs="Consolas"/>
-                <w:color w:val="FF0000"/>
-                <w:sz w:val="19"/>
-                <w:szCs w:val="19"/>
-              </w:rPr>
-              <w:t>'</w:t>
+              <w:t>'Nemanja'</w:t>
             </w:r>
             <w:r>
               <w:rPr>
@@ -15904,8 +15876,8 @@
       </w:pPr>
     </w:p>
     <w:sectPr>
-      <w:headerReference w:type="default" r:id="rId8"/>
-      <w:footerReference w:type="default" r:id="rId9"/>
+      <w:headerReference w:type="default" r:id="rId7"/>
+      <w:footerReference w:type="default" r:id="rId8"/>
       <w:pgSz w:w="11906" w:h="16838" w:code="9"/>
       <w:pgMar w:top="1134" w:right="1134" w:bottom="1134" w:left="1418" w:header="720" w:footer="720" w:gutter="0"/>
       <w:cols w:space="720"/>
@@ -15916,7 +15888,7 @@
 </file>
 
 <file path=word/endnotes.xml><?xml version="1.0" encoding="utf-8"?>
-<w:endnotes xmlns:wpc="http://schemas.microsoft.com/office/word/2010/wordprocessingCanvas" xmlns:mc="http://schemas.openxmlformats.org/markup-compatibility/2006" xmlns:o="urn:schemas-microsoft-com:office:office" xmlns:r="http://schemas.openxmlformats.org/officeDocument/2006/relationships" xmlns:m="http://schemas.openxmlformats.org/officeDocument/2006/math" xmlns:v="urn:schemas-microsoft-com:vml" xmlns:wp14="http://schemas.microsoft.com/office/word/2010/wordprocessingDrawing" xmlns:wp="http://schemas.openxmlformats.org/drawingml/2006/wordprocessingDrawing" xmlns:w10="urn:schemas-microsoft-com:office:word" xmlns:w="http://schemas.openxmlformats.org/wordprocessingml/2006/main" xmlns:w14="http://schemas.microsoft.com/office/word/2010/wordml" xmlns:wpg="http://schemas.microsoft.com/office/word/2010/wordprocessingGroup" xmlns:wpi="http://schemas.microsoft.com/office/word/2010/wordprocessingInk" xmlns:wne="http://schemas.microsoft.com/office/word/2006/wordml" xmlns:wps="http://schemas.microsoft.com/office/word/2010/wordprocessingShape" mc:Ignorable="w14 wp14">
+<w:endnotes xmlns:wpc="http://schemas.microsoft.com/office/word/2010/wordprocessingCanvas" xmlns:cx="http://schemas.microsoft.com/office/drawing/2014/chartex" xmlns:cx1="http://schemas.microsoft.com/office/drawing/2015/9/8/chartex" xmlns:cx2="http://schemas.microsoft.com/office/drawing/2015/10/21/chartex" xmlns:cx3="http://schemas.microsoft.com/office/drawing/2016/5/9/chartex" xmlns:cx4="http://schemas.microsoft.com/office/drawing/2016/5/10/chartex" xmlns:cx5="http://schemas.microsoft.com/office/drawing/2016/5/11/chartex" xmlns:cx6="http://schemas.microsoft.com/office/drawing/2016/5/12/chartex" xmlns:cx7="http://schemas.microsoft.com/office/drawing/2016/5/13/chartex" xmlns:cx8="http://schemas.microsoft.com/office/drawing/2016/5/14/chartex" xmlns:mc="http://schemas.openxmlformats.org/markup-compatibility/2006" xmlns:aink="http://schemas.microsoft.com/office/drawing/2016/ink" xmlns:am3d="http://schemas.microsoft.com/office/drawing/2017/model3d" xmlns:o="urn:schemas-microsoft-com:office:office" xmlns:r="http://schemas.openxmlformats.org/officeDocument/2006/relationships" xmlns:m="http://schemas.openxmlformats.org/officeDocument/2006/math" xmlns:v="urn:schemas-microsoft-com:vml" xmlns:wp14="http://schemas.microsoft.com/office/word/2010/wordprocessingDrawing" xmlns:wp="http://schemas.openxmlformats.org/drawingml/2006/wordprocessingDrawing" xmlns:w10="urn:schemas-microsoft-com:office:word" xmlns:w="http://schemas.openxmlformats.org/wordprocessingml/2006/main" xmlns:w14="http://schemas.microsoft.com/office/word/2010/wordml" xmlns:w15="http://schemas.microsoft.com/office/word/2012/wordml" xmlns:w16cid="http://schemas.microsoft.com/office/word/2016/wordml/cid" xmlns:w16se="http://schemas.microsoft.com/office/word/2015/wordml/symex" xmlns:wpg="http://schemas.microsoft.com/office/word/2010/wordprocessingGroup" xmlns:wpi="http://schemas.microsoft.com/office/word/2010/wordprocessingInk" xmlns:wne="http://schemas.microsoft.com/office/word/2006/wordml" xmlns:wps="http://schemas.microsoft.com/office/word/2010/wordprocessingShape" mc:Ignorable="w14 w15 w16se w16cid wp14">
   <w:endnote w:type="separator" w:id="-1">
     <w:p>
       <w:pPr>
@@ -15941,7 +15913,7 @@
 </file>
 
 <file path=word/footer1.xml><?xml version="1.0" encoding="utf-8"?>
-<w:ftr xmlns:wpc="http://schemas.microsoft.com/office/word/2010/wordprocessingCanvas" xmlns:mc="http://schemas.openxmlformats.org/markup-compatibility/2006" xmlns:o="urn:schemas-microsoft-com:office:office" xmlns:r="http://schemas.openxmlformats.org/officeDocument/2006/relationships" xmlns:m="http://schemas.openxmlformats.org/officeDocument/2006/math" xmlns:v="urn:schemas-microsoft-com:vml" xmlns:wp14="http://schemas.microsoft.com/office/word/2010/wordprocessingDrawing" xmlns:wp="http://schemas.openxmlformats.org/drawingml/2006/wordprocessingDrawing" xmlns:w10="urn:schemas-microsoft-com:office:word" xmlns:w="http://schemas.openxmlformats.org/wordprocessingml/2006/main" xmlns:w14="http://schemas.microsoft.com/office/word/2010/wordml" xmlns:wpg="http://schemas.microsoft.com/office/word/2010/wordprocessingGroup" xmlns:wpi="http://schemas.microsoft.com/office/word/2010/wordprocessingInk" xmlns:wne="http://schemas.microsoft.com/office/word/2006/wordml" xmlns:wps="http://schemas.microsoft.com/office/word/2010/wordprocessingShape" mc:Ignorable="w14 wp14">
+<w:ftr xmlns:wpc="http://schemas.microsoft.com/office/word/2010/wordprocessingCanvas" xmlns:cx="http://schemas.microsoft.com/office/drawing/2014/chartex" xmlns:cx1="http://schemas.microsoft.com/office/drawing/2015/9/8/chartex" xmlns:cx2="http://schemas.microsoft.com/office/drawing/2015/10/21/chartex" xmlns:cx3="http://schemas.microsoft.com/office/drawing/2016/5/9/chartex" xmlns:cx4="http://schemas.microsoft.com/office/drawing/2016/5/10/chartex" xmlns:cx5="http://schemas.microsoft.com/office/drawing/2016/5/11/chartex" xmlns:cx6="http://schemas.microsoft.com/office/drawing/2016/5/12/chartex" xmlns:cx7="http://schemas.microsoft.com/office/drawing/2016/5/13/chartex" xmlns:cx8="http://schemas.microsoft.com/office/drawing/2016/5/14/chartex" xmlns:mc="http://schemas.openxmlformats.org/markup-compatibility/2006" xmlns:aink="http://schemas.microsoft.com/office/drawing/2016/ink" xmlns:am3d="http://schemas.microsoft.com/office/drawing/2017/model3d" xmlns:o="urn:schemas-microsoft-com:office:office" xmlns:r="http://schemas.openxmlformats.org/officeDocument/2006/relationships" xmlns:m="http://schemas.openxmlformats.org/officeDocument/2006/math" xmlns:v="urn:schemas-microsoft-com:vml" xmlns:wp14="http://schemas.microsoft.com/office/word/2010/wordprocessingDrawing" xmlns:wp="http://schemas.openxmlformats.org/drawingml/2006/wordprocessingDrawing" xmlns:w10="urn:schemas-microsoft-com:office:word" xmlns:w="http://schemas.openxmlformats.org/wordprocessingml/2006/main" xmlns:w14="http://schemas.microsoft.com/office/word/2010/wordml" xmlns:w15="http://schemas.microsoft.com/office/word/2012/wordml" xmlns:w16cid="http://schemas.microsoft.com/office/word/2016/wordml/cid" xmlns:w16se="http://schemas.microsoft.com/office/word/2015/wordml/symex" xmlns:wpg="http://schemas.microsoft.com/office/word/2010/wordprocessingGroup" xmlns:wpi="http://schemas.microsoft.com/office/word/2010/wordprocessingInk" xmlns:wne="http://schemas.microsoft.com/office/word/2006/wordml" xmlns:wps="http://schemas.microsoft.com/office/word/2010/wordprocessingShape" mc:Ignorable="w14 w15 w16se w16cid wp14">
   <w:sdt>
     <w:sdtPr>
       <w:id w:val="975965348"/>
@@ -15997,7 +15969,7 @@
 </file>
 
 <file path=word/footnotes.xml><?xml version="1.0" encoding="utf-8"?>
-<w:footnotes xmlns:wpc="http://schemas.microsoft.com/office/word/2010/wordprocessingCanvas" xmlns:mc="http://schemas.openxmlformats.org/markup-compatibility/2006" xmlns:o="urn:schemas-microsoft-com:office:office" xmlns:r="http://schemas.openxmlformats.org/officeDocument/2006/relationships" xmlns:m="http://schemas.openxmlformats.org/officeDocument/2006/math" xmlns:v="urn:schemas-microsoft-com:vml" xmlns:wp14="http://schemas.microsoft.com/office/word/2010/wordprocessingDrawing" xmlns:wp="http://schemas.openxmlformats.org/drawingml/2006/wordprocessingDrawing" xmlns:w10="urn:schemas-microsoft-com:office:word" xmlns:w="http://schemas.openxmlformats.org/wordprocessingml/2006/main" xmlns:w14="http://schemas.microsoft.com/office/word/2010/wordml" xmlns:wpg="http://schemas.microsoft.com/office/word/2010/wordprocessingGroup" xmlns:wpi="http://schemas.microsoft.com/office/word/2010/wordprocessingInk" xmlns:wne="http://schemas.microsoft.com/office/word/2006/wordml" xmlns:wps="http://schemas.microsoft.com/office/word/2010/wordprocessingShape" mc:Ignorable="w14 wp14">
+<w:footnotes xmlns:wpc="http://schemas.microsoft.com/office/word/2010/wordprocessingCanvas" xmlns:cx="http://schemas.microsoft.com/office/drawing/2014/chartex" xmlns:cx1="http://schemas.microsoft.com/office/drawing/2015/9/8/chartex" xmlns:cx2="http://schemas.microsoft.com/office/drawing/2015/10/21/chartex" xmlns:cx3="http://schemas.microsoft.com/office/drawing/2016/5/9/chartex" xmlns:cx4="http://schemas.microsoft.com/office/drawing/2016/5/10/chartex" xmlns:cx5="http://schemas.microsoft.com/office/drawing/2016/5/11/chartex" xmlns:cx6="http://schemas.microsoft.com/office/drawing/2016/5/12/chartex" xmlns:cx7="http://schemas.microsoft.com/office/drawing/2016/5/13/chartex" xmlns:cx8="http://schemas.microsoft.com/office/drawing/2016/5/14/chartex" xmlns:mc="http://schemas.openxmlformats.org/markup-compatibility/2006" xmlns:aink="http://schemas.microsoft.com/office/drawing/2016/ink" xmlns:am3d="http://schemas.microsoft.com/office/drawing/2017/model3d" xmlns:o="urn:schemas-microsoft-com:office:office" xmlns:r="http://schemas.openxmlformats.org/officeDocument/2006/relationships" xmlns:m="http://schemas.openxmlformats.org/officeDocument/2006/math" xmlns:v="urn:schemas-microsoft-com:vml" xmlns:wp14="http://schemas.microsoft.com/office/word/2010/wordprocessingDrawing" xmlns:wp="http://schemas.openxmlformats.org/drawingml/2006/wordprocessingDrawing" xmlns:w10="urn:schemas-microsoft-com:office:word" xmlns:w="http://schemas.openxmlformats.org/wordprocessingml/2006/main" xmlns:w14="http://schemas.microsoft.com/office/word/2010/wordml" xmlns:w15="http://schemas.microsoft.com/office/word/2012/wordml" xmlns:w16cid="http://schemas.microsoft.com/office/word/2016/wordml/cid" xmlns:w16se="http://schemas.microsoft.com/office/word/2015/wordml/symex" xmlns:wpg="http://schemas.microsoft.com/office/word/2010/wordprocessingGroup" xmlns:wpi="http://schemas.microsoft.com/office/word/2010/wordprocessingInk" xmlns:wne="http://schemas.microsoft.com/office/word/2006/wordml" xmlns:wps="http://schemas.microsoft.com/office/word/2010/wordprocessingShape" mc:Ignorable="w14 w15 w16se w16cid wp14">
   <w:footnote w:type="separator" w:id="-1">
     <w:p>
       <w:pPr>
@@ -16022,7 +15994,7 @@
 </file>
 
 <file path=word/header1.xml><?xml version="1.0" encoding="utf-8"?>
-<w:hdr xmlns:wpc="http://schemas.microsoft.com/office/word/2010/wordprocessingCanvas" xmlns:mc="http://schemas.openxmlformats.org/markup-compatibility/2006" xmlns:o="urn:schemas-microsoft-com:office:office" xmlns:r="http://schemas.openxmlformats.org/officeDocument/2006/relationships" xmlns:m="http://schemas.openxmlformats.org/officeDocument/2006/math" xmlns:v="urn:schemas-microsoft-com:vml" xmlns:wp14="http://schemas.microsoft.com/office/word/2010/wordprocessingDrawing" xmlns:wp="http://schemas.openxmlformats.org/drawingml/2006/wordprocessingDrawing" xmlns:w10="urn:schemas-microsoft-com:office:word" xmlns:w="http://schemas.openxmlformats.org/wordprocessingml/2006/main" xmlns:w14="http://schemas.microsoft.com/office/word/2010/wordml" xmlns:wpg="http://schemas.microsoft.com/office/word/2010/wordprocessingGroup" xmlns:wpi="http://schemas.microsoft.com/office/word/2010/wordprocessingInk" xmlns:wne="http://schemas.microsoft.com/office/word/2006/wordml" xmlns:wps="http://schemas.microsoft.com/office/word/2010/wordprocessingShape" mc:Ignorable="w14 wp14">
+<w:hdr xmlns:wpc="http://schemas.microsoft.com/office/word/2010/wordprocessingCanvas" xmlns:cx="http://schemas.microsoft.com/office/drawing/2014/chartex" xmlns:cx1="http://schemas.microsoft.com/office/drawing/2015/9/8/chartex" xmlns:cx2="http://schemas.microsoft.com/office/drawing/2015/10/21/chartex" xmlns:cx3="http://schemas.microsoft.com/office/drawing/2016/5/9/chartex" xmlns:cx4="http://schemas.microsoft.com/office/drawing/2016/5/10/chartex" xmlns:cx5="http://schemas.microsoft.com/office/drawing/2016/5/11/chartex" xmlns:cx6="http://schemas.microsoft.com/office/drawing/2016/5/12/chartex" xmlns:cx7="http://schemas.microsoft.com/office/drawing/2016/5/13/chartex" xmlns:cx8="http://schemas.microsoft.com/office/drawing/2016/5/14/chartex" xmlns:mc="http://schemas.openxmlformats.org/markup-compatibility/2006" xmlns:aink="http://schemas.microsoft.com/office/drawing/2016/ink" xmlns:am3d="http://schemas.microsoft.com/office/drawing/2017/model3d" xmlns:o="urn:schemas-microsoft-com:office:office" xmlns:r="http://schemas.openxmlformats.org/officeDocument/2006/relationships" xmlns:m="http://schemas.openxmlformats.org/officeDocument/2006/math" xmlns:v="urn:schemas-microsoft-com:vml" xmlns:wp14="http://schemas.microsoft.com/office/word/2010/wordprocessingDrawing" xmlns:wp="http://schemas.openxmlformats.org/drawingml/2006/wordprocessingDrawing" xmlns:w10="urn:schemas-microsoft-com:office:word" xmlns:w="http://schemas.openxmlformats.org/wordprocessingml/2006/main" xmlns:w14="http://schemas.microsoft.com/office/word/2010/wordml" xmlns:w15="http://schemas.microsoft.com/office/word/2012/wordml" xmlns:w16cid="http://schemas.microsoft.com/office/word/2016/wordml/cid" xmlns:w16se="http://schemas.microsoft.com/office/word/2015/wordml/symex" xmlns:wpg="http://schemas.microsoft.com/office/word/2010/wordprocessingGroup" xmlns:wpi="http://schemas.microsoft.com/office/word/2010/wordprocessingInk" xmlns:wne="http://schemas.microsoft.com/office/word/2006/wordml" xmlns:wps="http://schemas.microsoft.com/office/word/2010/wordprocessingShape" mc:Ignorable="w14 w15 w16se w16cid wp14">
   <w:p>
     <w:pPr>
       <w:pStyle w:val="Header"/>
@@ -16051,8 +16023,8 @@
 </file>
 
 <file path=word/numbering.xml><?xml version="1.0" encoding="utf-8"?>
-<w:numbering xmlns:wpc="http://schemas.microsoft.com/office/word/2010/wordprocessingCanvas" xmlns:mc="http://schemas.openxmlformats.org/markup-compatibility/2006" xmlns:o="urn:schemas-microsoft-com:office:office" xmlns:r="http://schemas.openxmlformats.org/officeDocument/2006/relationships" xmlns:m="http://schemas.openxmlformats.org/officeDocument/2006/math" xmlns:v="urn:schemas-microsoft-com:vml" xmlns:wp14="http://schemas.microsoft.com/office/word/2010/wordprocessingDrawing" xmlns:wp="http://schemas.openxmlformats.org/drawingml/2006/wordprocessingDrawing" xmlns:w10="urn:schemas-microsoft-com:office:word" xmlns:w="http://schemas.openxmlformats.org/wordprocessingml/2006/main" xmlns:w14="http://schemas.microsoft.com/office/word/2010/wordml" xmlns:wpg="http://schemas.microsoft.com/office/word/2010/wordprocessingGroup" xmlns:wpi="http://schemas.microsoft.com/office/word/2010/wordprocessingInk" xmlns:wne="http://schemas.microsoft.com/office/word/2006/wordml" xmlns:wps="http://schemas.microsoft.com/office/word/2010/wordprocessingShape" mc:Ignorable="w14 wp14">
-  <w:abstractNum w:abstractNumId="0">
+<w:numbering xmlns:wpc="http://schemas.microsoft.com/office/word/2010/wordprocessingCanvas" xmlns:cx="http://schemas.microsoft.com/office/drawing/2014/chartex" xmlns:cx1="http://schemas.microsoft.com/office/drawing/2015/9/8/chartex" xmlns:cx2="http://schemas.microsoft.com/office/drawing/2015/10/21/chartex" xmlns:cx3="http://schemas.microsoft.com/office/drawing/2016/5/9/chartex" xmlns:cx4="http://schemas.microsoft.com/office/drawing/2016/5/10/chartex" xmlns:cx5="http://schemas.microsoft.com/office/drawing/2016/5/11/chartex" xmlns:cx6="http://schemas.microsoft.com/office/drawing/2016/5/12/chartex" xmlns:cx7="http://schemas.microsoft.com/office/drawing/2016/5/13/chartex" xmlns:cx8="http://schemas.microsoft.com/office/drawing/2016/5/14/chartex" xmlns:mc="http://schemas.openxmlformats.org/markup-compatibility/2006" xmlns:aink="http://schemas.microsoft.com/office/drawing/2016/ink" xmlns:am3d="http://schemas.microsoft.com/office/drawing/2017/model3d" xmlns:o="urn:schemas-microsoft-com:office:office" xmlns:r="http://schemas.openxmlformats.org/officeDocument/2006/relationships" xmlns:m="http://schemas.openxmlformats.org/officeDocument/2006/math" xmlns:v="urn:schemas-microsoft-com:vml" xmlns:wp14="http://schemas.microsoft.com/office/word/2010/wordprocessingDrawing" xmlns:wp="http://schemas.openxmlformats.org/drawingml/2006/wordprocessingDrawing" xmlns:w10="urn:schemas-microsoft-com:office:word" xmlns:w="http://schemas.openxmlformats.org/wordprocessingml/2006/main" xmlns:w14="http://schemas.microsoft.com/office/word/2010/wordml" xmlns:w15="http://schemas.microsoft.com/office/word/2012/wordml" xmlns:w16cid="http://schemas.microsoft.com/office/word/2016/wordml/cid" xmlns:w16se="http://schemas.microsoft.com/office/word/2015/wordml/symex" xmlns:wpg="http://schemas.microsoft.com/office/word/2010/wordprocessingGroup" xmlns:wpi="http://schemas.microsoft.com/office/word/2010/wordprocessingInk" xmlns:wne="http://schemas.microsoft.com/office/word/2006/wordml" xmlns:wps="http://schemas.microsoft.com/office/word/2010/wordprocessingShape" mc:Ignorable="w14 w15 w16se w16cid wp14">
+  <w:abstractNum w:abstractNumId="0" w15:restartNumberingAfterBreak="0">
     <w:nsid w:val="149E2A32"/>
     <w:multiLevelType w:val="hybridMultilevel"/>
     <w:tmpl w:val="910CE4A2"/>
@@ -16141,7 +16113,7 @@
       </w:pPr>
     </w:lvl>
   </w:abstractNum>
-  <w:abstractNum w:abstractNumId="1">
+  <w:abstractNum w:abstractNumId="1" w15:restartNumberingAfterBreak="0">
     <w:nsid w:val="20F87B6A"/>
     <w:multiLevelType w:val="hybridMultilevel"/>
     <w:tmpl w:val="910CE4A2"/>
@@ -16230,7 +16202,7 @@
       </w:pPr>
     </w:lvl>
   </w:abstractNum>
-  <w:abstractNum w:abstractNumId="2">
+  <w:abstractNum w:abstractNumId="2" w15:restartNumberingAfterBreak="0">
     <w:nsid w:val="2AE416CE"/>
     <w:multiLevelType w:val="hybridMultilevel"/>
     <w:tmpl w:val="FF840A80"/>
@@ -16332,7 +16304,7 @@
 </file>
 
 <file path=word/styles.xml><?xml version="1.0" encoding="utf-8"?>
-<w:styles xmlns:mc="http://schemas.openxmlformats.org/markup-compatibility/2006" xmlns:r="http://schemas.openxmlformats.org/officeDocument/2006/relationships" xmlns:w="http://schemas.openxmlformats.org/wordprocessingml/2006/main" xmlns:w14="http://schemas.microsoft.com/office/word/2010/wordml" mc:Ignorable="w14">
+<w:styles xmlns:mc="http://schemas.openxmlformats.org/markup-compatibility/2006" xmlns:r="http://schemas.openxmlformats.org/officeDocument/2006/relationships" xmlns:w="http://schemas.openxmlformats.org/wordprocessingml/2006/main" xmlns:w14="http://schemas.microsoft.com/office/word/2010/wordml" xmlns:w15="http://schemas.microsoft.com/office/word/2012/wordml" xmlns:w16cid="http://schemas.microsoft.com/office/word/2016/wordml/cid" xmlns:w16se="http://schemas.microsoft.com/office/word/2015/wordml/symex" mc:Ignorable="w14 w15 w16se w16cid">
   <w:docDefaults>
     <w:rPrDefault>
       <w:rPr>
@@ -16348,408 +16320,382 @@
       </w:pPr>
     </w:pPrDefault>
   </w:docDefaults>
-  <w:latentStyles w:defLockedState="0" w:defUIPriority="99" w:defSemiHidden="1" w:defUnhideWhenUsed="1" w:defQFormat="0" w:count="267">
-    <w:lsdException w:name="Normal" w:semiHidden="0" w:uiPriority="0" w:unhideWhenUsed="0" w:qFormat="1"/>
-    <w:lsdException w:name="heading 1" w:semiHidden="0" w:uiPriority="9" w:unhideWhenUsed="0" w:qFormat="1"/>
-    <w:lsdException w:name="heading 2" w:uiPriority="9" w:qFormat="1"/>
-    <w:lsdException w:name="heading 3" w:uiPriority="9" w:qFormat="1"/>
-    <w:lsdException w:name="heading 4" w:uiPriority="9" w:qFormat="1"/>
-    <w:lsdException w:name="heading 5" w:uiPriority="9" w:qFormat="1"/>
-    <w:lsdException w:name="heading 6" w:uiPriority="9" w:qFormat="1"/>
-    <w:lsdException w:name="heading 7" w:uiPriority="9" w:qFormat="1"/>
-    <w:lsdException w:name="heading 8" w:uiPriority="9" w:qFormat="1"/>
-    <w:lsdException w:name="heading 9" w:uiPriority="9" w:qFormat="1"/>
-    <w:lsdException w:name="toc 1" w:uiPriority="39"/>
-    <w:lsdException w:name="toc 2" w:uiPriority="39"/>
-    <w:lsdException w:name="toc 3" w:uiPriority="39"/>
-    <w:lsdException w:name="toc 4" w:uiPriority="39"/>
-    <w:lsdException w:name="toc 5" w:uiPriority="39"/>
-    <w:lsdException w:name="toc 6" w:uiPriority="39"/>
-    <w:lsdException w:name="toc 7" w:uiPriority="39"/>
-    <w:lsdException w:name="toc 8" w:uiPriority="39"/>
-    <w:lsdException w:name="toc 9" w:uiPriority="39"/>
-    <w:lsdException w:name="caption" w:uiPriority="35" w:qFormat="1"/>
-    <w:lsdException w:name="Title" w:semiHidden="0" w:uiPriority="10" w:unhideWhenUsed="0" w:qFormat="1"/>
-    <w:lsdException w:name="Default Paragraph Font" w:uiPriority="1"/>
-    <w:lsdException w:name="Subtitle" w:semiHidden="0" w:uiPriority="11" w:unhideWhenUsed="0" w:qFormat="1"/>
-    <w:lsdException w:name="Strong" w:semiHidden="0" w:uiPriority="22" w:unhideWhenUsed="0" w:qFormat="1"/>
-    <w:lsdException w:name="Emphasis" w:semiHidden="0" w:uiPriority="20" w:unhideWhenUsed="0" w:qFormat="1"/>
-    <w:lsdException w:name="Table Grid" w:semiHidden="0" w:uiPriority="39" w:unhideWhenUsed="0"/>
-    <w:lsdException w:name="Placeholder Text" w:unhideWhenUsed="0"/>
-    <w:lsdException w:name="No Spacing" w:semiHidden="0" w:uiPriority="1" w:unhideWhenUsed="0" w:qFormat="1"/>
-    <w:lsdException w:name="Light Shading" w:semiHidden="0" w:uiPriority="60" w:unhideWhenUsed="0"/>
-    <w:lsdException w:name="Light List" w:semiHidden="0" w:uiPriority="61" w:unhideWhenUsed="0"/>
-    <w:lsdException w:name="Light Grid" w:semiHidden="0" w:uiPriority="62" w:unhideWhenUsed="0"/>
-    <w:lsdException w:name="Medium Shading 1" w:semiHidden="0" w:uiPriority="63" w:unhideWhenUsed="0"/>
-    <w:lsdException w:name="Medium Shading 2" w:semiHidden="0" w:uiPriority="64" w:unhideWhenUsed="0"/>
-    <w:lsdException w:name="Medium List 1" w:semiHidden="0" w:uiPriority="65" w:unhideWhenUsed="0"/>
-    <w:lsdException w:name="Medium List 2" w:semiHidden="0" w:uiPriority="66" w:unhideWhenUsed="0"/>
-    <w:lsdException w:name="Medium Grid 1" w:semiHidden="0" w:uiPriority="67" w:unhideWhenUsed="0"/>
-    <w:lsdException w:name="Medium Grid 2" w:semiHidden="0" w:uiPriority="68" w:unhideWhenUsed="0"/>
-    <w:lsdException w:name="Medium Grid 3" w:semiHidden="0" w:uiPriority="69" w:unhideWhenUsed="0"/>
-    <w:lsdException w:name="Dark List" w:semiHidden="0" w:uiPriority="70" w:unhideWhenUsed="0"/>
-    <w:lsdException w:name="Colorful Shading" w:semiHidden="0" w:uiPriority="71" w:unhideWhenUsed="0"/>
-    <w:lsdException w:name="Colorful List" w:semiHidden="0" w:uiPriority="72" w:unhideWhenUsed="0"/>
-    <w:lsdException w:name="Colorful Grid" w:semiHidden="0" w:uiPriority="73" w:unhideWhenUsed="0"/>
-    <w:lsdException w:name="Light Shading Accent 1" w:semiHidden="0" w:uiPriority="60" w:unhideWhenUsed="0"/>
-    <w:lsdException w:name="Light List Accent 1" w:semiHidden="0" w:uiPriority="61" w:unhideWhenUsed="0"/>
-    <w:lsdException w:name="Light Grid Accent 1" w:semiHidden="0" w:uiPriority="62" w:unhideWhenUsed="0"/>
-    <w:lsdException w:name="Medium Shading 1 Accent 1" w:semiHidden="0" w:uiPriority="63" w:unhideWhenUsed="0"/>
-    <w:lsdException w:name="Medium Shading 2 Accent 1" w:semiHidden="0" w:uiPriority="64" w:unhideWhenUsed="0"/>
-    <w:lsdException w:name="Medium List 1 Accent 1" w:semiHidden="0" w:uiPriority="65" w:unhideWhenUsed="0"/>
-    <w:lsdException w:name="Revision" w:unhideWhenUsed="0"/>
-    <w:lsdException w:name="List Paragraph" w:semiHidden="0" w:uiPriority="34" w:unhideWhenUsed="0" w:qFormat="1"/>
-    <w:lsdException w:name="Quote" w:semiHidden="0" w:uiPriority="29" w:unhideWhenUsed="0" w:qFormat="1"/>
-    <w:lsdException w:name="Intense Quote" w:semiHidden="0" w:uiPriority="30" w:unhideWhenUsed="0" w:qFormat="1"/>
-    <w:lsdException w:name="Medium List 2 Accent 1" w:semiHidden="0" w:uiPriority="66" w:unhideWhenUsed="0"/>
-    <w:lsdException w:name="Medium Grid 1 Accent 1" w:semiHidden="0" w:uiPriority="67" w:unhideWhenUsed="0"/>
-    <w:lsdException w:name="Medium Grid 2 Accent 1" w:semiHidden="0" w:uiPriority="68" w:unhideWhenUsed="0"/>
-    <w:lsdException w:name="Medium Grid 3 Accent 1" w:semiHidden="0" w:uiPriority="69" w:unhideWhenUsed="0"/>
-    <w:lsdException w:name="Dark List Accent 1" w:semiHidden="0" w:uiPriority="70" w:unhideWhenUsed="0"/>
-    <w:lsdException w:name="Colorful Shading Accent 1" w:semiHidden="0" w:uiPriority="71" w:unhideWhenUsed="0"/>
-    <w:lsdException w:name="Colorful List Accent 1" w:semiHidden="0" w:uiPriority="72" w:unhideWhenUsed="0"/>
-    <w:lsdException w:name="Colorful Grid Accent 1" w:semiHidden="0" w:uiPriority="73" w:unhideWhenUsed="0"/>
-    <w:lsdException w:name="Light Shading Accent 2" w:semiHidden="0" w:uiPriority="60" w:unhideWhenUsed="0"/>
-    <w:lsdException w:name="Light List Accent 2" w:semiHidden="0" w:uiPriority="61" w:unhideWhenUsed="0"/>
-    <w:lsdException w:name="Light Grid Accent 2" w:semiHidden="0" w:uiPriority="62" w:unhideWhenUsed="0"/>
-    <w:lsdException w:name="Medium Shading 1 Accent 2" w:semiHidden="0" w:uiPriority="63" w:unhideWhenUsed="0"/>
-    <w:lsdException w:name="Medium Shading 2 Accent 2" w:semiHidden="0" w:uiPriority="64" w:unhideWhenUsed="0"/>
-    <w:lsdException w:name="Medium List 1 Accent 2" w:semiHidden="0" w:uiPriority="65" w:unhideWhenUsed="0"/>
-    <w:lsdException w:name="Medium List 2 Accent 2" w:semiHidden="0" w:uiPriority="66" w:unhideWhenUsed="0"/>
-    <w:lsdException w:name="Medium Grid 1 Accent 2" w:semiHidden="0" w:uiPriority="67" w:unhideWhenUsed="0"/>
-    <w:lsdException w:name="Medium Grid 2 Accent 2" w:semiHidden="0" w:uiPriority="68" w:unhideWhenUsed="0"/>
-    <w:lsdException w:name="Medium Grid 3 Accent 2" w:semiHidden="0" w:uiPriority="69" w:unhideWhenUsed="0"/>
-    <w:lsdException w:name="Dark List Accent 2" w:semiHidden="0" w:uiPriority="70" w:unhideWhenUsed="0"/>
-    <w:lsdException w:name="Colorful Shading Accent 2" w:semiHidden="0" w:uiPriority="71" w:unhideWhenUsed="0"/>
-    <w:lsdException w:name="Colorful List Accent 2" w:semiHidden="0" w:uiPriority="72" w:unhideWhenUsed="0"/>
-    <w:lsdException w:name="Colorful Grid Accent 2" w:semiHidden="0" w:uiPriority="73" w:unhideWhenUsed="0"/>
-    <w:lsdException w:name="Light Shading Accent 3" w:semiHidden="0" w:uiPriority="60" w:unhideWhenUsed="0"/>
-    <w:lsdException w:name="Light List Accent 3" w:semiHidden="0" w:uiPriority="61" w:unhideWhenUsed="0"/>
-    <w:lsdException w:name="Light Grid Accent 3" w:semiHidden="0" w:uiPriority="62" w:unhideWhenUsed="0"/>
-    <w:lsdException w:name="Medium Shading 1 Accent 3" w:semiHidden="0" w:uiPriority="63" w:unhideWhenUsed="0"/>
-    <w:lsdException w:name="Medium Shading 2 Accent 3" w:semiHidden="0" w:uiPriority="64" w:unhideWhenUsed="0"/>
-    <w:lsdException w:name="Medium List 1 Accent 3" w:semiHidden="0" w:uiPriority="65" w:unhideWhenUsed="0"/>
-    <w:lsdException w:name="Medium List 2 Accent 3" w:semiHidden="0" w:uiPriority="66" w:unhideWhenUsed="0"/>
-    <w:lsdException w:name="Medium Grid 1 Accent 3" w:semiHidden="0" w:uiPriority="67" w:unhideWhenUsed="0"/>
-    <w:lsdException w:name="Medium Grid 2 Accent 3" w:semiHidden="0" w:uiPriority="68" w:unhideWhenUsed="0"/>
-    <w:lsdException w:name="Medium Grid 3 Accent 3" w:semiHidden="0" w:uiPriority="69" w:unhideWhenUsed="0"/>
-    <w:lsdException w:name="Dark List Accent 3" w:semiHidden="0" w:uiPriority="70" w:unhideWhenUsed="0"/>
-    <w:lsdException w:name="Colorful Shading Accent 3" w:semiHidden="0" w:uiPriority="71" w:unhideWhenUsed="0"/>
-    <w:lsdException w:name="Colorful List Accent 3" w:semiHidden="0" w:uiPriority="72" w:unhideWhenUsed="0"/>
-    <w:lsdException w:name="Colorful Grid Accent 3" w:semiHidden="0" w:uiPriority="73" w:unhideWhenUsed="0"/>
-    <w:lsdException w:name="Light Shading Accent 4" w:semiHidden="0" w:uiPriority="60" w:unhideWhenUsed="0"/>
-    <w:lsdException w:name="Light List Accent 4" w:semiHidden="0" w:uiPriority="61" w:unhideWhenUsed="0"/>
-    <w:lsdException w:name="Light Grid Accent 4" w:semiHidden="0" w:uiPriority="62" w:unhideWhenUsed="0"/>
-    <w:lsdException w:name="Medium Shading 1 Accent 4" w:semiHidden="0" w:uiPriority="63" w:unhideWhenUsed="0"/>
-    <w:lsdException w:name="Medium Shading 2 Accent 4" w:semiHidden="0" w:uiPriority="64" w:unhideWhenUsed="0"/>
-    <w:lsdException w:name="Medium List 1 Accent 4" w:semiHidden="0" w:uiPriority="65" w:unhideWhenUsed="0"/>
-    <w:lsdException w:name="Medium List 2 Accent 4" w:semiHidden="0" w:uiPriority="66" w:unhideWhenUsed="0"/>
-    <w:lsdException w:name="Medium Grid 1 Accent 4" w:semiHidden="0" w:uiPriority="67" w:unhideWhenUsed="0"/>
-    <w:lsdException w:name="Medium Grid 2 Accent 4" w:semiHidden="0" w:uiPriority="68" w:unhideWhenUsed="0"/>
-    <w:lsdException w:name="Medium Grid 3 Accent 4" w:semiHidden="0" w:uiPriority="69" w:unhideWhenUsed="0"/>
-    <w:lsdException w:name="Dark List Accent 4" w:semiHidden="0" w:uiPriority="70" w:unhideWhenUsed="0"/>
-    <w:lsdException w:name="Colorful Shading Accent 4" w:semiHidden="0" w:uiPriority="71" w:unhideWhenUsed="0"/>
-    <w:lsdException w:name="Colorful List Accent 4" w:semiHidden="0" w:uiPriority="72" w:unhideWhenUsed="0"/>
-    <w:lsdException w:name="Colorful Grid Accent 4" w:semiHidden="0" w:uiPriority="73" w:unhideWhenUsed="0"/>
-    <w:lsdException w:name="Light Shading Accent 5" w:semiHidden="0" w:uiPriority="60" w:unhideWhenUsed="0"/>
-    <w:lsdException w:name="Light List Accent 5" w:semiHidden="0" w:uiPriority="61" w:unhideWhenUsed="0"/>
-    <w:lsdException w:name="Light Grid Accent 5" w:semiHidden="0" w:uiPriority="62" w:unhideWhenUsed="0"/>
-    <w:lsdException w:name="Medium Shading 1 Accent 5" w:semiHidden="0" w:uiPriority="63" w:unhideWhenUsed="0"/>
-    <w:lsdException w:name="Medium Shading 2 Accent 5" w:semiHidden="0" w:uiPriority="64" w:unhideWhenUsed="0"/>
-    <w:lsdException w:name="Medium List 1 Accent 5" w:semiHidden="0" w:uiPriority="65" w:unhideWhenUsed="0"/>
-    <w:lsdException w:name="Medium List 2 Accent 5" w:semiHidden="0" w:uiPriority="66" w:unhideWhenUsed="0"/>
-    <w:lsdException w:name="Medium Grid 1 Accent 5" w:semiHidden="0" w:uiPriority="67" w:unhideWhenUsed="0"/>
-    <w:lsdException w:name="Medium Grid 2 Accent 5" w:semiHidden="0" w:uiPriority="68" w:unhideWhenUsed="0"/>
-    <w:lsdException w:name="Medium Grid 3 Accent 5" w:semiHidden="0" w:uiPriority="69" w:unhideWhenUsed="0"/>
-    <w:lsdException w:name="Dark List Accent 5" w:semiHidden="0" w:uiPriority="70" w:unhideWhenUsed="0"/>
-    <w:lsdException w:name="Colorful Shading Accent 5" w:semiHidden="0" w:uiPriority="71" w:unhideWhenUsed="0"/>
-    <w:lsdException w:name="Colorful List Accent 5" w:semiHidden="0" w:uiPriority="72" w:unhideWhenUsed="0"/>
-    <w:lsdException w:name="Colorful Grid Accent 5" w:semiHidden="0" w:uiPriority="73" w:unhideWhenUsed="0"/>
-    <w:lsdException w:name="Light Shading Accent 6" w:semiHidden="0" w:uiPriority="60" w:unhideWhenUsed="0"/>
-    <w:lsdException w:name="Light List Accent 6" w:semiHidden="0" w:uiPriority="61" w:unhideWhenUsed="0"/>
-    <w:lsdException w:name="Light Grid Accent 6" w:semiHidden="0" w:uiPriority="62" w:unhideWhenUsed="0"/>
-    <w:lsdException w:name="Medium Shading 1 Accent 6" w:semiHidden="0" w:uiPriority="63" w:unhideWhenUsed="0"/>
-    <w:lsdException w:name="Medium Shading 2 Accent 6" w:semiHidden="0" w:uiPriority="64" w:unhideWhenUsed="0"/>
-    <w:lsdException w:name="Medium List 1 Accent 6" w:semiHidden="0" w:uiPriority="65" w:unhideWhenUsed="0"/>
-    <w:lsdException w:name="Medium List 2 Accent 6" w:semiHidden="0" w:uiPriority="66" w:unhideWhenUsed="0"/>
-    <w:lsdException w:name="Medium Grid 1 Accent 6" w:semiHidden="0" w:uiPriority="67" w:unhideWhenUsed="0"/>
-    <w:lsdException w:name="Medium Grid 2 Accent 6" w:semiHidden="0" w:uiPriority="68" w:unhideWhenUsed="0"/>
-    <w:lsdException w:name="Medium Grid 3 Accent 6" w:semiHidden="0" w:uiPriority="69" w:unhideWhenUsed="0"/>
-    <w:lsdException w:name="Dark List Accent 6" w:semiHidden="0" w:uiPriority="70" w:unhideWhenUsed="0"/>
-    <w:lsdException w:name="Colorful Shading Accent 6" w:semiHidden="0" w:uiPriority="71" w:unhideWhenUsed="0"/>
-    <w:lsdException w:name="Colorful List Accent 6" w:semiHidden="0" w:uiPriority="72" w:unhideWhenUsed="0"/>
-    <w:lsdException w:name="Colorful Grid Accent 6" w:semiHidden="0" w:uiPriority="73" w:unhideWhenUsed="0"/>
-    <w:lsdException w:name="Subtle Emphasis" w:semiHidden="0" w:uiPriority="19" w:unhideWhenUsed="0" w:qFormat="1"/>
-    <w:lsdException w:name="Intense Emphasis" w:semiHidden="0" w:uiPriority="21" w:unhideWhenUsed="0" w:qFormat="1"/>
-    <w:lsdException w:name="Subtle Reference" w:semiHidden="0" w:uiPriority="31" w:unhideWhenUsed="0" w:qFormat="1"/>
-    <w:lsdException w:name="Intense Reference" w:semiHidden="0" w:uiPriority="32" w:unhideWhenUsed="0" w:qFormat="1"/>
-    <w:lsdException w:name="Book Title" w:semiHidden="0" w:uiPriority="33" w:unhideWhenUsed="0" w:qFormat="1"/>
-    <w:lsdException w:name="Bibliography" w:uiPriority="37"/>
-    <w:lsdException w:name="TOC Heading" w:uiPriority="39" w:qFormat="1"/>
-  </w:latentStyles>
-  <w:style w:type="paragraph" w:default="1" w:styleId="Normal">
-    <w:name w:val="Normal"/>
-    <w:qFormat/>
-  </w:style>
-  <w:style w:type="character" w:default="1" w:styleId="DefaultParagraphFont">
-    <w:name w:val="Default Paragraph Font"/>
-    <w:uiPriority w:val="1"/>
-    <w:semiHidden/>
-    <w:unhideWhenUsed/>
-  </w:style>
-  <w:style w:type="table" w:default="1" w:styleId="TableNormal">
-    <w:name w:val="Normal Table"/>
-    <w:uiPriority w:val="99"/>
-    <w:semiHidden/>
-    <w:unhideWhenUsed/>
-    <w:tblPr>
-      <w:tblInd w:w="0" w:type="dxa"/>
-      <w:tblCellMar>
-        <w:top w:w="0" w:type="dxa"/>
-        <w:left w:w="108" w:type="dxa"/>
-        <w:bottom w:w="0" w:type="dxa"/>
-        <w:right w:w="108" w:type="dxa"/>
-      </w:tblCellMar>
-    </w:tblPr>
-  </w:style>
-  <w:style w:type="numbering" w:default="1" w:styleId="NoList">
-    <w:name w:val="No List"/>
-    <w:uiPriority w:val="99"/>
-    <w:semiHidden/>
-    <w:unhideWhenUsed/>
-  </w:style>
-  <w:style w:type="table" w:styleId="TableGrid">
-    <w:name w:val="Table Grid"/>
-    <w:basedOn w:val="TableNormal"/>
-    <w:uiPriority w:val="39"/>
-    <w:rsid w:val="00810B4F"/>
-    <w:pPr>
-      <w:spacing w:after="0" w:line="240" w:lineRule="auto"/>
-    </w:pPr>
-    <w:tblPr>
-      <w:tblBorders>
-        <w:top w:val="single" w:sz="4" w:space="0" w:color="auto"/>
-        <w:left w:val="single" w:sz="4" w:space="0" w:color="auto"/>
-        <w:bottom w:val="single" w:sz="4" w:space="0" w:color="auto"/>
-        <w:right w:val="single" w:sz="4" w:space="0" w:color="auto"/>
-        <w:insideH w:val="single" w:sz="4" w:space="0" w:color="auto"/>
-        <w:insideV w:val="single" w:sz="4" w:space="0" w:color="auto"/>
-      </w:tblBorders>
-    </w:tblPr>
-  </w:style>
-  <w:style w:type="paragraph" w:styleId="ListParagraph">
-    <w:name w:val="List Paragraph"/>
-    <w:basedOn w:val="Normal"/>
-    <w:uiPriority w:val="34"/>
-    <w:qFormat/>
-    <w:rsid w:val="00506BD4"/>
-    <w:pPr>
-      <w:ind w:left="720"/>
-      <w:contextualSpacing/>
-    </w:pPr>
-  </w:style>
-  <w:style w:type="paragraph" w:styleId="Header">
-    <w:name w:val="header"/>
-    <w:basedOn w:val="Normal"/>
-    <w:link w:val="HeaderChar"/>
-    <w:uiPriority w:val="99"/>
-    <w:unhideWhenUsed/>
-    <w:rsid w:val="001A0DC4"/>
-    <w:pPr>
-      <w:tabs>
-        <w:tab w:val="center" w:pos="4680"/>
-        <w:tab w:val="right" w:pos="9360"/>
-      </w:tabs>
-      <w:spacing w:after="0" w:line="240" w:lineRule="auto"/>
-    </w:pPr>
-  </w:style>
-  <w:style w:type="character" w:customStyle="1" w:styleId="HeaderChar">
-    <w:name w:val="Header Char"/>
-    <w:basedOn w:val="DefaultParagraphFont"/>
-    <w:link w:val="Header"/>
-    <w:uiPriority w:val="99"/>
-    <w:rsid w:val="001A0DC4"/>
-  </w:style>
-  <w:style w:type="paragraph" w:styleId="Footer">
-    <w:name w:val="footer"/>
-    <w:basedOn w:val="Normal"/>
-    <w:link w:val="FooterChar"/>
-    <w:uiPriority w:val="99"/>
-    <w:unhideWhenUsed/>
-    <w:rsid w:val="001A0DC4"/>
-    <w:pPr>
-      <w:tabs>
-        <w:tab w:val="center" w:pos="4680"/>
-        <w:tab w:val="right" w:pos="9360"/>
-      </w:tabs>
-      <w:spacing w:after="0" w:line="240" w:lineRule="auto"/>
-    </w:pPr>
-  </w:style>
-  <w:style w:type="character" w:customStyle="1" w:styleId="FooterChar">
-    <w:name w:val="Footer Char"/>
-    <w:basedOn w:val="DefaultParagraphFont"/>
-    <w:link w:val="Footer"/>
-    <w:uiPriority w:val="99"/>
-    <w:rsid w:val="001A0DC4"/>
-  </w:style>
-</w:styles>
-</file>
-
-<file path=word/stylesWithEffects.xml><?xml version="1.0" encoding="utf-8"?>
-<w:styles xmlns:wpc="http://schemas.microsoft.com/office/word/2010/wordprocessingCanvas" xmlns:mc="http://schemas.openxmlformats.org/markup-compatibility/2006" xmlns:o="urn:schemas-microsoft-com:office:office" xmlns:r="http://schemas.openxmlformats.org/officeDocument/2006/relationships" xmlns:m="http://schemas.openxmlformats.org/officeDocument/2006/math" xmlns:v="urn:schemas-microsoft-com:vml" xmlns:wp14="http://schemas.microsoft.com/office/word/2010/wordprocessingDrawing" xmlns:wp="http://schemas.openxmlformats.org/drawingml/2006/wordprocessingDrawing" xmlns:w10="urn:schemas-microsoft-com:office:word" xmlns:w="http://schemas.openxmlformats.org/wordprocessingml/2006/main" xmlns:w14="http://schemas.microsoft.com/office/word/2010/wordml" xmlns:wpg="http://schemas.microsoft.com/office/word/2010/wordprocessingGroup" xmlns:wpi="http://schemas.microsoft.com/office/word/2010/wordprocessingInk" xmlns:wne="http://schemas.microsoft.com/office/word/2006/wordml" xmlns:wps="http://schemas.microsoft.com/office/word/2010/wordprocessingShape" mc:Ignorable="w14 wp14">
-  <w:docDefaults>
-    <w:rPrDefault>
-      <w:rPr>
-        <w:rFonts w:asciiTheme="minorHAnsi" w:eastAsiaTheme="minorHAnsi" w:hAnsiTheme="minorHAnsi" w:cstheme="minorBidi"/>
-        <w:sz w:val="22"/>
-        <w:szCs w:val="22"/>
-        <w:lang w:val="en-US" w:eastAsia="en-US" w:bidi="ar-SA"/>
-      </w:rPr>
-    </w:rPrDefault>
-    <w:pPrDefault>
-      <w:pPr>
-        <w:spacing w:after="160" w:line="259" w:lineRule="auto"/>
-      </w:pPr>
-    </w:pPrDefault>
-  </w:docDefaults>
-  <w:latentStyles w:defLockedState="0" w:defUIPriority="99" w:defSemiHidden="1" w:defUnhideWhenUsed="1" w:defQFormat="0" w:count="267">
-    <w:lsdException w:name="Normal" w:semiHidden="0" w:uiPriority="0" w:unhideWhenUsed="0" w:qFormat="1"/>
-    <w:lsdException w:name="heading 1" w:semiHidden="0" w:uiPriority="9" w:unhideWhenUsed="0" w:qFormat="1"/>
-    <w:lsdException w:name="heading 2" w:uiPriority="9" w:qFormat="1"/>
-    <w:lsdException w:name="heading 3" w:uiPriority="9" w:qFormat="1"/>
-    <w:lsdException w:name="heading 4" w:uiPriority="9" w:qFormat="1"/>
-    <w:lsdException w:name="heading 5" w:uiPriority="9" w:qFormat="1"/>
-    <w:lsdException w:name="heading 6" w:uiPriority="9" w:qFormat="1"/>
-    <w:lsdException w:name="heading 7" w:uiPriority="9" w:qFormat="1"/>
-    <w:lsdException w:name="heading 8" w:uiPriority="9" w:qFormat="1"/>
-    <w:lsdException w:name="heading 9" w:uiPriority="9" w:qFormat="1"/>
-    <w:lsdException w:name="toc 1" w:uiPriority="39"/>
-    <w:lsdException w:name="toc 2" w:uiPriority="39"/>
-    <w:lsdException w:name="toc 3" w:uiPriority="39"/>
-    <w:lsdException w:name="toc 4" w:uiPriority="39"/>
-    <w:lsdException w:name="toc 5" w:uiPriority="39"/>
-    <w:lsdException w:name="toc 6" w:uiPriority="39"/>
-    <w:lsdException w:name="toc 7" w:uiPriority="39"/>
-    <w:lsdException w:name="toc 8" w:uiPriority="39"/>
-    <w:lsdException w:name="toc 9" w:uiPriority="39"/>
-    <w:lsdException w:name="caption" w:uiPriority="35" w:qFormat="1"/>
-    <w:lsdException w:name="Title" w:semiHidden="0" w:uiPriority="10" w:unhideWhenUsed="0" w:qFormat="1"/>
-    <w:lsdException w:name="Default Paragraph Font" w:uiPriority="1"/>
-    <w:lsdException w:name="Subtitle" w:semiHidden="0" w:uiPriority="11" w:unhideWhenUsed="0" w:qFormat="1"/>
-    <w:lsdException w:name="Strong" w:semiHidden="0" w:uiPriority="22" w:unhideWhenUsed="0" w:qFormat="1"/>
-    <w:lsdException w:name="Emphasis" w:semiHidden="0" w:uiPriority="20" w:unhideWhenUsed="0" w:qFormat="1"/>
-    <w:lsdException w:name="Table Grid" w:semiHidden="0" w:uiPriority="39" w:unhideWhenUsed="0"/>
-    <w:lsdException w:name="Placeholder Text" w:unhideWhenUsed="0"/>
-    <w:lsdException w:name="No Spacing" w:semiHidden="0" w:uiPriority="1" w:unhideWhenUsed="0" w:qFormat="1"/>
-    <w:lsdException w:name="Light Shading" w:semiHidden="0" w:uiPriority="60" w:unhideWhenUsed="0"/>
-    <w:lsdException w:name="Light List" w:semiHidden="0" w:uiPriority="61" w:unhideWhenUsed="0"/>
-    <w:lsdException w:name="Light Grid" w:semiHidden="0" w:uiPriority="62" w:unhideWhenUsed="0"/>
-    <w:lsdException w:name="Medium Shading 1" w:semiHidden="0" w:uiPriority="63" w:unhideWhenUsed="0"/>
-    <w:lsdException w:name="Medium Shading 2" w:semiHidden="0" w:uiPriority="64" w:unhideWhenUsed="0"/>
-    <w:lsdException w:name="Medium List 1" w:semiHidden="0" w:uiPriority="65" w:unhideWhenUsed="0"/>
-    <w:lsdException w:name="Medium List 2" w:semiHidden="0" w:uiPriority="66" w:unhideWhenUsed="0"/>
-    <w:lsdException w:name="Medium Grid 1" w:semiHidden="0" w:uiPriority="67" w:unhideWhenUsed="0"/>
-    <w:lsdException w:name="Medium Grid 2" w:semiHidden="0" w:uiPriority="68" w:unhideWhenUsed="0"/>
-    <w:lsdException w:name="Medium Grid 3" w:semiHidden="0" w:uiPriority="69" w:unhideWhenUsed="0"/>
-    <w:lsdException w:name="Dark List" w:semiHidden="0" w:uiPriority="70" w:unhideWhenUsed="0"/>
-    <w:lsdException w:name="Colorful Shading" w:semiHidden="0" w:uiPriority="71" w:unhideWhenUsed="0"/>
-    <w:lsdException w:name="Colorful List" w:semiHidden="0" w:uiPriority="72" w:unhideWhenUsed="0"/>
-    <w:lsdException w:name="Colorful Grid" w:semiHidden="0" w:uiPriority="73" w:unhideWhenUsed="0"/>
-    <w:lsdException w:name="Light Shading Accent 1" w:semiHidden="0" w:uiPriority="60" w:unhideWhenUsed="0"/>
-    <w:lsdException w:name="Light List Accent 1" w:semiHidden="0" w:uiPriority="61" w:unhideWhenUsed="0"/>
-    <w:lsdException w:name="Light Grid Accent 1" w:semiHidden="0" w:uiPriority="62" w:unhideWhenUsed="0"/>
-    <w:lsdException w:name="Medium Shading 1 Accent 1" w:semiHidden="0" w:uiPriority="63" w:unhideWhenUsed="0"/>
-    <w:lsdException w:name="Medium Shading 2 Accent 1" w:semiHidden="0" w:uiPriority="64" w:unhideWhenUsed="0"/>
-    <w:lsdException w:name="Medium List 1 Accent 1" w:semiHidden="0" w:uiPriority="65" w:unhideWhenUsed="0"/>
-    <w:lsdException w:name="Revision" w:unhideWhenUsed="0"/>
-    <w:lsdException w:name="List Paragraph" w:semiHidden="0" w:uiPriority="34" w:unhideWhenUsed="0" w:qFormat="1"/>
-    <w:lsdException w:name="Quote" w:semiHidden="0" w:uiPriority="29" w:unhideWhenUsed="0" w:qFormat="1"/>
-    <w:lsdException w:name="Intense Quote" w:semiHidden="0" w:uiPriority="30" w:unhideWhenUsed="0" w:qFormat="1"/>
-    <w:lsdException w:name="Medium List 2 Accent 1" w:semiHidden="0" w:uiPriority="66" w:unhideWhenUsed="0"/>
-    <w:lsdException w:name="Medium Grid 1 Accent 1" w:semiHidden="0" w:uiPriority="67" w:unhideWhenUsed="0"/>
-    <w:lsdException w:name="Medium Grid 2 Accent 1" w:semiHidden="0" w:uiPriority="68" w:unhideWhenUsed="0"/>
-    <w:lsdException w:name="Medium Grid 3 Accent 1" w:semiHidden="0" w:uiPriority="69" w:unhideWhenUsed="0"/>
-    <w:lsdException w:name="Dark List Accent 1" w:semiHidden="0" w:uiPriority="70" w:unhideWhenUsed="0"/>
-    <w:lsdException w:name="Colorful Shading Accent 1" w:semiHidden="0" w:uiPriority="71" w:unhideWhenUsed="0"/>
-    <w:lsdException w:name="Colorful List Accent 1" w:semiHidden="0" w:uiPriority="72" w:unhideWhenUsed="0"/>
-    <w:lsdException w:name="Colorful Grid Accent 1" w:semiHidden="0" w:uiPriority="73" w:unhideWhenUsed="0"/>
-    <w:lsdException w:name="Light Shading Accent 2" w:semiHidden="0" w:uiPriority="60" w:unhideWhenUsed="0"/>
-    <w:lsdException w:name="Light List Accent 2" w:semiHidden="0" w:uiPriority="61" w:unhideWhenUsed="0"/>
-    <w:lsdException w:name="Light Grid Accent 2" w:semiHidden="0" w:uiPriority="62" w:unhideWhenUsed="0"/>
-    <w:lsdException w:name="Medium Shading 1 Accent 2" w:semiHidden="0" w:uiPriority="63" w:unhideWhenUsed="0"/>
-    <w:lsdException w:name="Medium Shading 2 Accent 2" w:semiHidden="0" w:uiPriority="64" w:unhideWhenUsed="0"/>
-    <w:lsdException w:name="Medium List 1 Accent 2" w:semiHidden="0" w:uiPriority="65" w:unhideWhenUsed="0"/>
-    <w:lsdException w:name="Medium List 2 Accent 2" w:semiHidden="0" w:uiPriority="66" w:unhideWhenUsed="0"/>
-    <w:lsdException w:name="Medium Grid 1 Accent 2" w:semiHidden="0" w:uiPriority="67" w:unhideWhenUsed="0"/>
-    <w:lsdException w:name="Medium Grid 2 Accent 2" w:semiHidden="0" w:uiPriority="68" w:unhideWhenUsed="0"/>
-    <w:lsdException w:name="Medium Grid 3 Accent 2" w:semiHidden="0" w:uiPriority="69" w:unhideWhenUsed="0"/>
-    <w:lsdException w:name="Dark List Accent 2" w:semiHidden="0" w:uiPriority="70" w:unhideWhenUsed="0"/>
-    <w:lsdException w:name="Colorful Shading Accent 2" w:semiHidden="0" w:uiPriority="71" w:unhideWhenUsed="0"/>
-    <w:lsdException w:name="Colorful List Accent 2" w:semiHidden="0" w:uiPriority="72" w:unhideWhenUsed="0"/>
-    <w:lsdException w:name="Colorful Grid Accent 2" w:semiHidden="0" w:uiPriority="73" w:unhideWhenUsed="0"/>
-    <w:lsdException w:name="Light Shading Accent 3" w:semiHidden="0" w:uiPriority="60" w:unhideWhenUsed="0"/>
-    <w:lsdException w:name="Light List Accent 3" w:semiHidden="0" w:uiPriority="61" w:unhideWhenUsed="0"/>
-    <w:lsdException w:name="Light Grid Accent 3" w:semiHidden="0" w:uiPriority="62" w:unhideWhenUsed="0"/>
-    <w:lsdException w:name="Medium Shading 1 Accent 3" w:semiHidden="0" w:uiPriority="63" w:unhideWhenUsed="0"/>
-    <w:lsdException w:name="Medium Shading 2 Accent 3" w:semiHidden="0" w:uiPriority="64" w:unhideWhenUsed="0"/>
-    <w:lsdException w:name="Medium List 1 Accent 3" w:semiHidden="0" w:uiPriority="65" w:unhideWhenUsed="0"/>
-    <w:lsdException w:name="Medium List 2 Accent 3" w:semiHidden="0" w:uiPriority="66" w:unhideWhenUsed="0"/>
-    <w:lsdException w:name="Medium Grid 1 Accent 3" w:semiHidden="0" w:uiPriority="67" w:unhideWhenUsed="0"/>
-    <w:lsdException w:name="Medium Grid 2 Accent 3" w:semiHidden="0" w:uiPriority="68" w:unhideWhenUsed="0"/>
-    <w:lsdException w:name="Medium Grid 3 Accent 3" w:semiHidden="0" w:uiPriority="69" w:unhideWhenUsed="0"/>
-    <w:lsdException w:name="Dark List Accent 3" w:semiHidden="0" w:uiPriority="70" w:unhideWhenUsed="0"/>
-    <w:lsdException w:name="Colorful Shading Accent 3" w:semiHidden="0" w:uiPriority="71" w:unhideWhenUsed="0"/>
-    <w:lsdException w:name="Colorful List Accent 3" w:semiHidden="0" w:uiPriority="72" w:unhideWhenUsed="0"/>
-    <w:lsdException w:name="Colorful Grid Accent 3" w:semiHidden="0" w:uiPriority="73" w:unhideWhenUsed="0"/>
-    <w:lsdException w:name="Light Shading Accent 4" w:semiHidden="0" w:uiPriority="60" w:unhideWhenUsed="0"/>
-    <w:lsdException w:name="Light List Accent 4" w:semiHidden="0" w:uiPriority="61" w:unhideWhenUsed="0"/>
-    <w:lsdException w:name="Light Grid Accent 4" w:semiHidden="0" w:uiPriority="62" w:unhideWhenUsed="0"/>
-    <w:lsdException w:name="Medium Shading 1 Accent 4" w:semiHidden="0" w:uiPriority="63" w:unhideWhenUsed="0"/>
-    <w:lsdException w:name="Medium Shading 2 Accent 4" w:semiHidden="0" w:uiPriority="64" w:unhideWhenUsed="0"/>
-    <w:lsdException w:name="Medium List 1 Accent 4" w:semiHidden="0" w:uiPriority="65" w:unhideWhenUsed="0"/>
-    <w:lsdException w:name="Medium List 2 Accent 4" w:semiHidden="0" w:uiPriority="66" w:unhideWhenUsed="0"/>
-    <w:lsdException w:name="Medium Grid 1 Accent 4" w:semiHidden="0" w:uiPriority="67" w:unhideWhenUsed="0"/>
-    <w:lsdException w:name="Medium Grid 2 Accent 4" w:semiHidden="0" w:uiPriority="68" w:unhideWhenUsed="0"/>
-    <w:lsdException w:name="Medium Grid 3 Accent 4" w:semiHidden="0" w:uiPriority="69" w:unhideWhenUsed="0"/>
-    <w:lsdException w:name="Dark List Accent 4" w:semiHidden="0" w:uiPriority="70" w:unhideWhenUsed="0"/>
-    <w:lsdException w:name="Colorful Shading Accent 4" w:semiHidden="0" w:uiPriority="71" w:unhideWhenUsed="0"/>
-    <w:lsdException w:name="Colorful List Accent 4" w:semiHidden="0" w:uiPriority="72" w:unhideWhenUsed="0"/>
-    <w:lsdException w:name="Colorful Grid Accent 4" w:semiHidden="0" w:uiPriority="73" w:unhideWhenUsed="0"/>
-    <w:lsdException w:name="Light Shading Accent 5" w:semiHidden="0" w:uiPriority="60" w:unhideWhenUsed="0"/>
-    <w:lsdException w:name="Light List Accent 5" w:semiHidden="0" w:uiPriority="61" w:unhideWhenUsed="0"/>
-    <w:lsdException w:name="Light Grid Accent 5" w:semiHidden="0" w:uiPriority="62" w:unhideWhenUsed="0"/>
-    <w:lsdException w:name="Medium Shading 1 Accent 5" w:semiHidden="0" w:uiPriority="63" w:unhideWhenUsed="0"/>
-    <w:lsdException w:name="Medium Shading 2 Accent 5" w:semiHidden="0" w:uiPriority="64" w:unhideWhenUsed="0"/>
-    <w:lsdException w:name="Medium List 1 Accent 5" w:semiHidden="0" w:uiPriority="65" w:unhideWhenUsed="0"/>
-    <w:lsdException w:name="Medium List 2 Accent 5" w:semiHidden="0" w:uiPriority="66" w:unhideWhenUsed="0"/>
-    <w:lsdException w:name="Medium Grid 1 Accent 5" w:semiHidden="0" w:uiPriority="67" w:unhideWhenUsed="0"/>
-    <w:lsdException w:name="Medium Grid 2 Accent 5" w:semiHidden="0" w:uiPriority="68" w:unhideWhenUsed="0"/>
-    <w:lsdException w:name="Medium Grid 3 Accent 5" w:semiHidden="0" w:uiPriority="69" w:unhideWhenUsed="0"/>
-    <w:lsdException w:name="Dark List Accent 5" w:semiHidden="0" w:uiPriority="70" w:unhideWhenUsed="0"/>
-    <w:lsdException w:name="Colorful Shading Accent 5" w:semiHidden="0" w:uiPriority="71" w:unhideWhenUsed="0"/>
-    <w:lsdException w:name="Colorful List Accent 5" w:semiHidden="0" w:uiPriority="72" w:unhideWhenUsed="0"/>
-    <w:lsdException w:name="Colorful Grid Accent 5" w:semiHidden="0" w:uiPriority="73" w:unhideWhenUsed="0"/>
-    <w:lsdException w:name="Light Shading Accent 6" w:semiHidden="0" w:uiPriority="60" w:unhideWhenUsed="0"/>
-    <w:lsdException w:name="Light List Accent 6" w:semiHidden="0" w:uiPriority="61" w:unhideWhenUsed="0"/>
-    <w:lsdException w:name="Light Grid Accent 6" w:semiHidden="0" w:uiPriority="62" w:unhideWhenUsed="0"/>
-    <w:lsdException w:name="Medium Shading 1 Accent 6" w:semiHidden="0" w:uiPriority="63" w:unhideWhenUsed="0"/>
-    <w:lsdException w:name="Medium Shading 2 Accent 6" w:semiHidden="0" w:uiPriority="64" w:unhideWhenUsed="0"/>
-    <w:lsdException w:name="Medium List 1 Accent 6" w:semiHidden="0" w:uiPriority="65" w:unhideWhenUsed="0"/>
-    <w:lsdException w:name="Medium List 2 Accent 6" w:semiHidden="0" w:uiPriority="66" w:unhideWhenUsed="0"/>
-    <w:lsdException w:name="Medium Grid 1 Accent 6" w:semiHidden="0" w:uiPriority="67" w:unhideWhenUsed="0"/>
-    <w:lsdException w:name="Medium Grid 2 Accent 6" w:semiHidden="0" w:uiPriority="68" w:unhideWhenUsed="0"/>
-    <w:lsdException w:name="Medium Grid 3 Accent 6" w:semiHidden="0" w:uiPriority="69" w:unhideWhenUsed="0"/>
-    <w:lsdException w:name="Dark List Accent 6" w:semiHidden="0" w:uiPriority="70" w:unhideWhenUsed="0"/>
-    <w:lsdException w:name="Colorful Shading Accent 6" w:semiHidden="0" w:uiPriority="71" w:unhideWhenUsed="0"/>
-    <w:lsdException w:name="Colorful List Accent 6" w:semiHidden="0" w:uiPriority="72" w:unhideWhenUsed="0"/>
-    <w:lsdException w:name="Colorful Grid Accent 6" w:semiHidden="0" w:uiPriority="73" w:unhideWhenUsed="0"/>
-    <w:lsdException w:name="Subtle Emphasis" w:semiHidden="0" w:uiPriority="19" w:unhideWhenUsed="0" w:qFormat="1"/>
-    <w:lsdException w:name="Intense Emphasis" w:semiHidden="0" w:uiPriority="21" w:unhideWhenUsed="0" w:qFormat="1"/>
-    <w:lsdException w:name="Subtle Reference" w:semiHidden="0" w:uiPriority="31" w:unhideWhenUsed="0" w:qFormat="1"/>
-    <w:lsdException w:name="Intense Reference" w:semiHidden="0" w:uiPriority="32" w:unhideWhenUsed="0" w:qFormat="1"/>
-    <w:lsdException w:name="Book Title" w:semiHidden="0" w:uiPriority="33" w:unhideWhenUsed="0" w:qFormat="1"/>
-    <w:lsdException w:name="Bibliography" w:uiPriority="37"/>
-    <w:lsdException w:name="TOC Heading" w:uiPriority="39" w:qFormat="1"/>
+  <w:latentStyles w:defLockedState="0" w:defUIPriority="99" w:defSemiHidden="0" w:defUnhideWhenUsed="0" w:defQFormat="0" w:count="375">
+    <w:lsdException w:name="Normal" w:uiPriority="0" w:qFormat="1"/>
+    <w:lsdException w:name="heading 1" w:uiPriority="9" w:qFormat="1"/>
+    <w:lsdException w:name="heading 2" w:semiHidden="1" w:uiPriority="9" w:unhideWhenUsed="1" w:qFormat="1"/>
+    <w:lsdException w:name="heading 3" w:semiHidden="1" w:uiPriority="9" w:unhideWhenUsed="1" w:qFormat="1"/>
+    <w:lsdException w:name="heading 4" w:semiHidden="1" w:uiPriority="9" w:unhideWhenUsed="1" w:qFormat="1"/>
+    <w:lsdException w:name="heading 5" w:semiHidden="1" w:uiPriority="9" w:unhideWhenUsed="1" w:qFormat="1"/>
+    <w:lsdException w:name="heading 6" w:semiHidden="1" w:uiPriority="9" w:unhideWhenUsed="1" w:qFormat="1"/>
+    <w:lsdException w:name="heading 7" w:semiHidden="1" w:uiPriority="9" w:unhideWhenUsed="1" w:qFormat="1"/>
+    <w:lsdException w:name="heading 8" w:semiHidden="1" w:uiPriority="9" w:unhideWhenUsed="1" w:qFormat="1"/>
+    <w:lsdException w:name="heading 9" w:semiHidden="1" w:uiPriority="9" w:unhideWhenUsed="1" w:qFormat="1"/>
+    <w:lsdException w:name="index 1" w:semiHidden="1" w:unhideWhenUsed="1"/>
+    <w:lsdException w:name="index 2" w:semiHidden="1" w:unhideWhenUsed="1"/>
+    <w:lsdException w:name="index 3" w:semiHidden="1" w:unhideWhenUsed="1"/>
+    <w:lsdException w:name="index 4" w:semiHidden="1" w:unhideWhenUsed="1"/>
+    <w:lsdException w:name="index 5" w:semiHidden="1" w:unhideWhenUsed="1"/>
+    <w:lsdException w:name="index 6" w:semiHidden="1" w:unhideWhenUsed="1"/>
+    <w:lsdException w:name="index 7" w:semiHidden="1" w:unhideWhenUsed="1"/>
+    <w:lsdException w:name="index 8" w:semiHidden="1" w:unhideWhenUsed="1"/>
+    <w:lsdException w:name="index 9" w:semiHidden="1" w:unhideWhenUsed="1"/>
+    <w:lsdException w:name="toc 1" w:semiHidden="1" w:uiPriority="39" w:unhideWhenUsed="1"/>
+    <w:lsdException w:name="toc 2" w:semiHidden="1" w:uiPriority="39" w:unhideWhenUsed="1"/>
+    <w:lsdException w:name="toc 3" w:semiHidden="1" w:uiPriority="39" w:unhideWhenUsed="1"/>
+    <w:lsdException w:name="toc 4" w:semiHidden="1" w:uiPriority="39" w:unhideWhenUsed="1"/>
+    <w:lsdException w:name="toc 5" w:semiHidden="1" w:uiPriority="39" w:unhideWhenUsed="1"/>
+    <w:lsdException w:name="toc 6" w:semiHidden="1" w:uiPriority="39" w:unhideWhenUsed="1"/>
+    <w:lsdException w:name="toc 7" w:semiHidden="1" w:uiPriority="39" w:unhideWhenUsed="1"/>
+    <w:lsdException w:name="toc 8" w:semiHidden="1" w:uiPriority="39" w:unhideWhenUsed="1"/>
+    <w:lsdException w:name="toc 9" w:semiHidden="1" w:uiPriority="39" w:unhideWhenUsed="1"/>
+    <w:lsdException w:name="Normal Indent" w:semiHidden="1" w:unhideWhenUsed="1"/>
+    <w:lsdException w:name="footnote text" w:semiHidden="1" w:unhideWhenUsed="1"/>
+    <w:lsdException w:name="annotation text" w:semiHidden="1" w:unhideWhenUsed="1"/>
+    <w:lsdException w:name="header" w:semiHidden="1" w:unhideWhenUsed="1"/>
+    <w:lsdException w:name="footer" w:semiHidden="1" w:unhideWhenUsed="1"/>
+    <w:lsdException w:name="index heading" w:semiHidden="1" w:unhideWhenUsed="1"/>
+    <w:lsdException w:name="caption" w:semiHidden="1" w:uiPriority="35" w:unhideWhenUsed="1" w:qFormat="1"/>
+    <w:lsdException w:name="table of figures" w:semiHidden="1" w:unhideWhenUsed="1"/>
+    <w:lsdException w:name="envelope address" w:semiHidden="1" w:unhideWhenUsed="1"/>
+    <w:lsdException w:name="envelope return" w:semiHidden="1" w:unhideWhenUsed="1"/>
+    <w:lsdException w:name="footnote reference" w:semiHidden="1" w:unhideWhenUsed="1"/>
+    <w:lsdException w:name="annotation reference" w:semiHidden="1" w:unhideWhenUsed="1"/>
+    <w:lsdException w:name="line number" w:semiHidden="1" w:unhideWhenUsed="1"/>
+    <w:lsdException w:name="page number" w:semiHidden="1" w:unhideWhenUsed="1"/>
+    <w:lsdException w:name="endnote reference" w:semiHidden="1" w:unhideWhenUsed="1"/>
+    <w:lsdException w:name="endnote text" w:semiHidden="1" w:unhideWhenUsed="1"/>
+    <w:lsdException w:name="table of authorities" w:semiHidden="1" w:unhideWhenUsed="1"/>
+    <w:lsdException w:name="macro" w:semiHidden="1" w:unhideWhenUsed="1"/>
+    <w:lsdException w:name="toa heading" w:semiHidden="1" w:unhideWhenUsed="1"/>
+    <w:lsdException w:name="List" w:semiHidden="1" w:unhideWhenUsed="1"/>
+    <w:lsdException w:name="List Bullet" w:semiHidden="1" w:unhideWhenUsed="1"/>
+    <w:lsdException w:name="List Number" w:semiHidden="1" w:unhideWhenUsed="1"/>
+    <w:lsdException w:name="List 2" w:semiHidden="1" w:unhideWhenUsed="1"/>
+    <w:lsdException w:name="List 3" w:semiHidden="1" w:unhideWhenUsed="1"/>
+    <w:lsdException w:name="List 4" w:semiHidden="1" w:unhideWhenUsed="1"/>
+    <w:lsdException w:name="List 5" w:semiHidden="1" w:unhideWhenUsed="1"/>
+    <w:lsdException w:name="List Bullet 2" w:semiHidden="1" w:unhideWhenUsed="1"/>
+    <w:lsdException w:name="List Bullet 3" w:semiHidden="1" w:unhideWhenUsed="1"/>
+    <w:lsdException w:name="List Bullet 4" w:semiHidden="1" w:unhideWhenUsed="1"/>
+    <w:lsdException w:name="List Bullet 5" w:semiHidden="1" w:unhideWhenUsed="1"/>
+    <w:lsdException w:name="List Number 2" w:semiHidden="1" w:unhideWhenUsed="1"/>
+    <w:lsdException w:name="List Number 3" w:semiHidden="1" w:unhideWhenUsed="1"/>
+    <w:lsdException w:name="List Number 4" w:semiHidden="1" w:unhideWhenUsed="1"/>
+    <w:lsdException w:name="List Number 5" w:semiHidden="1" w:unhideWhenUsed="1"/>
+    <w:lsdException w:name="Title" w:uiPriority="10" w:qFormat="1"/>
+    <w:lsdException w:name="Closing" w:semiHidden="1" w:unhideWhenUsed="1"/>
+    <w:lsdException w:name="Signature" w:semiHidden="1" w:unhideWhenUsed="1"/>
+    <w:lsdException w:name="Default Paragraph Font" w:semiHidden="1" w:uiPriority="1" w:unhideWhenUsed="1"/>
+    <w:lsdException w:name="Body Text" w:semiHidden="1" w:unhideWhenUsed="1"/>
+    <w:lsdException w:name="Body Text Indent" w:semiHidden="1" w:unhideWhenUsed="1"/>
+    <w:lsdException w:name="List Continue" w:semiHidden="1" w:unhideWhenUsed="1"/>
+    <w:lsdException w:name="List Continue 2" w:semiHidden="1" w:unhideWhenUsed="1"/>
+    <w:lsdException w:name="List Continue 3" w:semiHidden="1" w:unhideWhenUsed="1"/>
+    <w:lsdException w:name="List Continue 4" w:semiHidden="1" w:unhideWhenUsed="1"/>
+    <w:lsdException w:name="List Continue 5" w:semiHidden="1" w:unhideWhenUsed="1"/>
+    <w:lsdException w:name="Message Header" w:semiHidden="1" w:unhideWhenUsed="1"/>
+    <w:lsdException w:name="Subtitle" w:uiPriority="11" w:qFormat="1"/>
+    <w:lsdException w:name="Salutation" w:semiHidden="1" w:unhideWhenUsed="1"/>
+    <w:lsdException w:name="Date" w:semiHidden="1" w:unhideWhenUsed="1"/>
+    <w:lsdException w:name="Body Text First Indent" w:semiHidden="1" w:unhideWhenUsed="1"/>
+    <w:lsdException w:name="Body Text First Indent 2" w:semiHidden="1" w:unhideWhenUsed="1"/>
+    <w:lsdException w:name="Note Heading" w:semiHidden="1" w:unhideWhenUsed="1"/>
+    <w:lsdException w:name="Body Text 2" w:semiHidden="1" w:unhideWhenUsed="1"/>
+    <w:lsdException w:name="Body Text 3" w:semiHidden="1" w:unhideWhenUsed="1"/>
+    <w:lsdException w:name="Body Text Indent 2" w:semiHidden="1" w:unhideWhenUsed="1"/>
+    <w:lsdException w:name="Body Text Indent 3" w:semiHidden="1" w:unhideWhenUsed="1"/>
+    <w:lsdException w:name="Block Text" w:semiHidden="1" w:unhideWhenUsed="1"/>
+    <w:lsdException w:name="Hyperlink" w:semiHidden="1" w:unhideWhenUsed="1"/>
+    <w:lsdException w:name="FollowedHyperlink" w:semiHidden="1" w:unhideWhenUsed="1"/>
+    <w:lsdException w:name="Strong" w:uiPriority="22" w:qFormat="1"/>
+    <w:lsdException w:name="Emphasis" w:uiPriority="20" w:qFormat="1"/>
+    <w:lsdException w:name="Document Map" w:semiHidden="1" w:unhideWhenUsed="1"/>
+    <w:lsdException w:name="Plain Text" w:semiHidden="1" w:unhideWhenUsed="1"/>
+    <w:lsdException w:name="E-mail Signature" w:semiHidden="1" w:unhideWhenUsed="1"/>
+    <w:lsdException w:name="HTML Top of Form" w:semiHidden="1" w:unhideWhenUsed="1"/>
+    <w:lsdException w:name="HTML Bottom of Form" w:semiHidden="1" w:unhideWhenUsed="1"/>
+    <w:lsdException w:name="Normal (Web)" w:semiHidden="1" w:unhideWhenUsed="1"/>
+    <w:lsdException w:name="HTML Acronym" w:semiHidden="1" w:unhideWhenUsed="1"/>
+    <w:lsdException w:name="HTML Address" w:semiHidden="1" w:unhideWhenUsed="1"/>
+    <w:lsdException w:name="HTML Cite" w:semiHidden="1" w:unhideWhenUsed="1"/>
+    <w:lsdException w:name="HTML Code" w:semiHidden="1" w:unhideWhenUsed="1"/>
+    <w:lsdException w:name="HTML Definition" w:semiHidden="1" w:unhideWhenUsed="1"/>
+    <w:lsdException w:name="HTML Keyboard" w:semiHidden="1" w:unhideWhenUsed="1"/>
+    <w:lsdException w:name="HTML Preformatted" w:semiHidden="1" w:unhideWhenUsed="1"/>
+    <w:lsdException w:name="HTML Sample" w:semiHidden="1" w:unhideWhenUsed="1"/>
+    <w:lsdException w:name="HTML Typewriter" w:semiHidden="1" w:unhideWhenUsed="1"/>
+    <w:lsdException w:name="HTML Variable" w:semiHidden="1" w:unhideWhenUsed="1"/>
+    <w:lsdException w:name="Normal Table" w:semiHidden="1" w:unhideWhenUsed="1"/>
+    <w:lsdException w:name="annotation subject" w:semiHidden="1" w:unhideWhenUsed="1"/>
+    <w:lsdException w:name="No List" w:semiHidden="1" w:unhideWhenUsed="1"/>
+    <w:lsdException w:name="Outline List 1" w:semiHidden="1" w:unhideWhenUsed="1"/>
+    <w:lsdException w:name="Outline List 2" w:semiHidden="1" w:unhideWhenUsed="1"/>
+    <w:lsdException w:name="Outline List 3" w:semiHidden="1" w:unhideWhenUsed="1"/>
+    <w:lsdException w:name="Table Simple 1" w:semiHidden="1" w:unhideWhenUsed="1"/>
+    <w:lsdException w:name="Table Simple 2" w:semiHidden="1" w:unhideWhenUsed="1"/>
+    <w:lsdException w:name="Table Simple 3" w:semiHidden="1" w:unhideWhenUsed="1"/>
+    <w:lsdException w:name="Table Classic 1" w:semiHidden="1" w:unhideWhenUsed="1"/>
+    <w:lsdException w:name="Table Classic 2" w:semiHidden="1" w:unhideWhenUsed="1"/>
+    <w:lsdException w:name="Table Classic 3" w:semiHidden="1" w:unhideWhenUsed="1"/>
+    <w:lsdException w:name="Table Classic 4" w:semiHidden="1" w:unhideWhenUsed="1"/>
+    <w:lsdException w:name="Table Colorful 1" w:semiHidden="1" w:unhideWhenUsed="1"/>
+    <w:lsdException w:name="Table Colorful 2" w:semiHidden="1" w:unhideWhenUsed="1"/>
+    <w:lsdException w:name="Table Colorful 3" w:semiHidden="1" w:unhideWhenUsed="1"/>
+    <w:lsdException w:name="Table Columns 1" w:semiHidden="1" w:unhideWhenUsed="1"/>
+    <w:lsdException w:name="Table Columns 2" w:semiHidden="1" w:unhideWhenUsed="1"/>
+    <w:lsdException w:name="Table Columns 3" w:semiHidden="1" w:unhideWhenUsed="1"/>
+    <w:lsdException w:name="Table Columns 4" w:semiHidden="1" w:unhideWhenUsed="1"/>
+    <w:lsdException w:name="Table Columns 5" w:semiHidden="1" w:unhideWhenUsed="1"/>
+    <w:lsdException w:name="Table Grid 1" w:semiHidden="1" w:unhideWhenUsed="1"/>
+    <w:lsdException w:name="Table Grid 2" w:semiHidden="1" w:unhideWhenUsed="1"/>
+    <w:lsdException w:name="Table Grid 3" w:semiHidden="1" w:unhideWhenUsed="1"/>
+    <w:lsdException w:name="Table Grid 4" w:semiHidden="1" w:unhideWhenUsed="1"/>
+    <w:lsdException w:name="Table Grid 5" w:semiHidden="1" w:unhideWhenUsed="1"/>
+    <w:lsdException w:name="Table Grid 6" w:semiHidden="1" w:unhideWhenUsed="1"/>
+    <w:lsdException w:name="Table Grid 7" w:semiHidden="1" w:unhideWhenUsed="1"/>
+    <w:lsdException w:name="Table Grid 8" w:semiHidden="1" w:unhideWhenUsed="1"/>
+    <w:lsdException w:name="Table List 1" w:semiHidden="1" w:unhideWhenUsed="1"/>
+    <w:lsdException w:name="Table List 2" w:semiHidden="1" w:unhideWhenUsed="1"/>
+    <w:lsdException w:name="Table List 3" w:semiHidden="1" w:unhideWhenUsed="1"/>
+    <w:lsdException w:name="Table List 4" w:semiHidden="1" w:unhideWhenUsed="1"/>
+    <w:lsdException w:name="Table List 5" w:semiHidden="1" w:unhideWhenUsed="1"/>
+    <w:lsdException w:name="Table List 6" w:semiHidden="1" w:unhideWhenUsed="1"/>
+    <w:lsdException w:name="Table List 7" w:semiHidden="1" w:unhideWhenUsed="1"/>
+    <w:lsdException w:name="Table List 8" w:semiHidden="1" w:unhideWhenUsed="1"/>
+    <w:lsdException w:name="Table 3D effects 1" w:semiHidden="1" w:unhideWhenUsed="1"/>
+    <w:lsdException w:name="Table 3D effects 2" w:semiHidden="1" w:unhideWhenUsed="1"/>
+    <w:lsdException w:name="Table 3D effects 3" w:semiHidden="1" w:unhideWhenUsed="1"/>
+    <w:lsdException w:name="Table Contemporary" w:semiHidden="1" w:unhideWhenUsed="1"/>
+    <w:lsdException w:name="Table Elegant" w:semiHidden="1" w:unhideWhenUsed="1"/>
+    <w:lsdException w:name="Table Professional" w:semiHidden="1" w:unhideWhenUsed="1"/>
+    <w:lsdException w:name="Table Subtle 1" w:semiHidden="1" w:unhideWhenUsed="1"/>
+    <w:lsdException w:name="Table Subtle 2" w:semiHidden="1" w:unhideWhenUsed="1"/>
+    <w:lsdException w:name="Table Web 1" w:semiHidden="1" w:unhideWhenUsed="1"/>
+    <w:lsdException w:name="Table Web 2" w:semiHidden="1" w:unhideWhenUsed="1"/>
+    <w:lsdException w:name="Table Web 3" w:semiHidden="1" w:unhideWhenUsed="1"/>
+    <w:lsdException w:name="Balloon Text" w:semiHidden="1" w:unhideWhenUsed="1"/>
+    <w:lsdException w:name="Table Grid" w:semiHidden="1" w:uiPriority="39" w:unhideWhenUsed="1"/>
+    <w:lsdException w:name="Table Theme" w:semiHidden="1" w:unhideWhenUsed="1"/>
+    <w:lsdException w:name="Placeholder Text" w:semiHidden="1"/>
+    <w:lsdException w:name="No Spacing" w:uiPriority="1" w:qFormat="1"/>
+    <w:lsdException w:name="Light Shading" w:uiPriority="60"/>
+    <w:lsdException w:name="Light List" w:uiPriority="61"/>
+    <w:lsdException w:name="Light Grid" w:uiPriority="62"/>
+    <w:lsdException w:name="Medium Shading 1" w:uiPriority="63"/>
+    <w:lsdException w:name="Medium Shading 2" w:uiPriority="64"/>
+    <w:lsdException w:name="Medium List 1" w:uiPriority="65"/>
+    <w:lsdException w:name="Medium List 2" w:uiPriority="66"/>
+    <w:lsdException w:name="Medium Grid 1" w:uiPriority="67"/>
+    <w:lsdException w:name="Medium Grid 2" w:uiPriority="68"/>
+    <w:lsdException w:name="Medium Grid 3" w:uiPriority="69"/>
+    <w:lsdException w:name="Dark List" w:uiPriority="70"/>
+    <w:lsdException w:name="Colorful Shading" w:uiPriority="71"/>
+    <w:lsdException w:name="Colorful List" w:uiPriority="72"/>
+    <w:lsdException w:name="Colorful Grid" w:uiPriority="73"/>
+    <w:lsdException w:name="Light Shading Accent 1" w:uiPriority="60"/>
+    <w:lsdException w:name="Light List Accent 1" w:uiPriority="61"/>
+    <w:lsdException w:name="Light Grid Accent 1" w:uiPriority="62"/>
+    <w:lsdException w:name="Medium Shading 1 Accent 1" w:uiPriority="63"/>
+    <w:lsdException w:name="Medium Shading 2 Accent 1" w:uiPriority="64"/>
+    <w:lsdException w:name="Medium List 1 Accent 1" w:uiPriority="65"/>
+    <w:lsdException w:name="Revision" w:semiHidden="1"/>
+    <w:lsdException w:name="List Paragraph" w:uiPriority="34" w:qFormat="1"/>
+    <w:lsdException w:name="Quote" w:uiPriority="29" w:qFormat="1"/>
+    <w:lsdException w:name="Intense Quote" w:uiPriority="30" w:qFormat="1"/>
+    <w:lsdException w:name="Medium List 2 Accent 1" w:uiPriority="66"/>
+    <w:lsdException w:name="Medium Grid 1 Accent 1" w:uiPriority="67"/>
+    <w:lsdException w:name="Medium Grid 2 Accent 1" w:uiPriority="68"/>
+    <w:lsdException w:name="Medium Grid 3 Accent 1" w:uiPriority="69"/>
+    <w:lsdException w:name="Dark List Accent 1" w:uiPriority="70"/>
+    <w:lsdException w:name="Colorful Shading Accent 1" w:uiPriority="71"/>
+    <w:lsdException w:name="Colorful List Accent 1" w:uiPriority="72"/>
+    <w:lsdException w:name="Colorful Grid Accent 1" w:uiPriority="73"/>
+    <w:lsdException w:name="Light Shading Accent 2" w:uiPriority="60"/>
+    <w:lsdException w:name="Light List Accent 2" w:uiPriority="61"/>
+    <w:lsdException w:name="Light Grid Accent 2" w:uiPriority="62"/>
+    <w:lsdException w:name="Medium Shading 1 Accent 2" w:uiPriority="63"/>
+    <w:lsdException w:name="Medium Shading 2 Accent 2" w:uiPriority="64"/>
+    <w:lsdException w:name="Medium List 1 Accent 2" w:uiPriority="65"/>
+    <w:lsdException w:name="Medium List 2 Accent 2" w:uiPriority="66"/>
+    <w:lsdException w:name="Medium Grid 1 Accent 2" w:uiPriority="67"/>
+    <w:lsdException w:name="Medium Grid 2 Accent 2" w:uiPriority="68"/>
+    <w:lsdException w:name="Medium Grid 3 Accent 2" w:uiPriority="69"/>
+    <w:lsdException w:name="Dark List Accent 2" w:uiPriority="70"/>
+    <w:lsdException w:name="Colorful Shading Accent 2" w:uiPriority="71"/>
+    <w:lsdException w:name="Colorful List Accent 2" w:uiPriority="72"/>
+    <w:lsdException w:name="Colorful Grid Accent 2" w:uiPriority="73"/>
+    <w:lsdException w:name="Light Shading Accent 3" w:uiPriority="60"/>
+    <w:lsdException w:name="Light List Accent 3" w:uiPriority="61"/>
+    <w:lsdException w:name="Light Grid Accent 3" w:uiPriority="62"/>
+    <w:lsdException w:name="Medium Shading 1 Accent 3" w:uiPriority="63"/>
+    <w:lsdException w:name="Medium Shading 2 Accent 3" w:uiPriority="64"/>
+    <w:lsdException w:name="Medium List 1 Accent 3" w:uiPriority="65"/>
+    <w:lsdException w:name="Medium List 2 Accent 3" w:uiPriority="66"/>
+    <w:lsdException w:name="Medium Grid 1 Accent 3" w:uiPriority="67"/>
+    <w:lsdException w:name="Medium Grid 2 Accent 3" w:uiPriority="68"/>
+    <w:lsdException w:name="Medium Grid 3 Accent 3" w:uiPriority="69"/>
+    <w:lsdException w:name="Dark List Accent 3" w:uiPriority="70"/>
+    <w:lsdException w:name="Colorful Shading Accent 3" w:uiPriority="71"/>
+    <w:lsdException w:name="Colorful List Accent 3" w:uiPriority="72"/>
+    <w:lsdException w:name="Colorful Grid Accent 3" w:uiPriority="73"/>
+    <w:lsdException w:name="Light Shading Accent 4" w:uiPriority="60"/>
+    <w:lsdException w:name="Light List Accent 4" w:uiPriority="61"/>
+    <w:lsdException w:name="Light Grid Accent 4" w:uiPriority="62"/>
+    <w:lsdException w:name="Medium Shading 1 Accent 4" w:uiPriority="63"/>
+    <w:lsdException w:name="Medium Shading 2 Accent 4" w:uiPriority="64"/>
+    <w:lsdException w:name="Medium List 1 Accent 4" w:uiPriority="65"/>
+    <w:lsdException w:name="Medium List 2 Accent 4" w:uiPriority="66"/>
+    <w:lsdException w:name="Medium Grid 1 Accent 4" w:uiPriority="67"/>
+    <w:lsdException w:name="Medium Grid 2 Accent 4" w:uiPriority="68"/>
+    <w:lsdException w:name="Medium Grid 3 Accent 4" w:uiPriority="69"/>
+    <w:lsdException w:name="Dark List Accent 4" w:uiPriority="70"/>
+    <w:lsdException w:name="Colorful Shading Accent 4" w:uiPriority="71"/>
+    <w:lsdException w:name="Colorful List Accent 4" w:uiPriority="72"/>
+    <w:lsdException w:name="Colorful Grid Accent 4" w:uiPriority="73"/>
+    <w:lsdException w:name="Light Shading Accent 5" w:uiPriority="60"/>
+    <w:lsdException w:name="Light List Accent 5" w:uiPriority="61"/>
+    <w:lsdException w:name="Light Grid Accent 5" w:uiPriority="62"/>
+    <w:lsdException w:name="Medium Shading 1 Accent 5" w:uiPriority="63"/>
+    <w:lsdException w:name="Medium Shading 2 Accent 5" w:uiPriority="64"/>
+    <w:lsdException w:name="Medium List 1 Accent 5" w:uiPriority="65"/>
+    <w:lsdException w:name="Medium List 2 Accent 5" w:uiPriority="66"/>
+    <w:lsdException w:name="Medium Grid 1 Accent 5" w:uiPriority="67"/>
+    <w:lsdException w:name="Medium Grid 2 Accent 5" w:uiPriority="68"/>
+    <w:lsdException w:name="Medium Grid 3 Accent 5" w:uiPriority="69"/>
+    <w:lsdException w:name="Dark List Accent 5" w:uiPriority="70"/>
+    <w:lsdException w:name="Colorful Shading Accent 5" w:uiPriority="71"/>
+    <w:lsdException w:name="Colorful List Accent 5" w:uiPriority="72"/>
+    <w:lsdException w:name="Colorful Grid Accent 5" w:uiPriority="73"/>
+    <w:lsdException w:name="Light Shading Accent 6" w:uiPriority="60"/>
+    <w:lsdException w:name="Light List Accent 6" w:uiPriority="61"/>
+    <w:lsdException w:name="Light Grid Accent 6" w:uiPriority="62"/>
+    <w:lsdException w:name="Medium Shading 1 Accent 6" w:uiPriority="63"/>
+    <w:lsdException w:name="Medium Shading 2 Accent 6" w:uiPriority="64"/>
+    <w:lsdException w:name="Medium List 1 Accent 6" w:uiPriority="65"/>
+    <w:lsdException w:name="Medium List 2 Accent 6" w:uiPriority="66"/>
+    <w:lsdException w:name="Medium Grid 1 Accent 6" w:uiPriority="67"/>
+    <w:lsdException w:name="Medium Grid 2 Accent 6" w:uiPriority="68"/>
+    <w:lsdException w:name="Medium Grid 3 Accent 6" w:uiPriority="69"/>
+    <w:lsdException w:name="Dark List Accent 6" w:uiPriority="70"/>
+    <w:lsdException w:name="Colorful Shading Accent 6" w:uiPriority="71"/>
+    <w:lsdException w:name="Colorful List Accent 6" w:uiPriority="72"/>
+    <w:lsdException w:name="Colorful Grid Accent 6" w:uiPriority="73"/>
+    <w:lsdException w:name="Subtle Emphasis" w:uiPriority="19" w:qFormat="1"/>
+    <w:lsdException w:name="Intense Emphasis" w:uiPriority="21" w:qFormat="1"/>
+    <w:lsdException w:name="Subtle Reference" w:uiPriority="31" w:qFormat="1"/>
+    <w:lsdException w:name="Intense Reference" w:uiPriority="32" w:qFormat="1"/>
+    <w:lsdException w:name="Book Title" w:uiPriority="33" w:qFormat="1"/>
+    <w:lsdException w:name="Bibliography" w:semiHidden="1" w:uiPriority="37" w:unhideWhenUsed="1"/>
+    <w:lsdException w:name="TOC Heading" w:semiHidden="1" w:uiPriority="39" w:unhideWhenUsed="1" w:qFormat="1"/>
+    <w:lsdException w:name="Plain Table 1" w:uiPriority="41"/>
+    <w:lsdException w:name="Plain Table 2" w:uiPriority="42"/>
+    <w:lsdException w:name="Plain Table 3" w:uiPriority="43"/>
+    <w:lsdException w:name="Plain Table 4" w:uiPriority="44"/>
+    <w:lsdException w:name="Plain Table 5" w:uiPriority="45"/>
+    <w:lsdException w:name="Grid Table Light" w:uiPriority="40"/>
+    <w:lsdException w:name="Grid Table 1 Light" w:uiPriority="46"/>
+    <w:lsdException w:name="Grid Table 2" w:uiPriority="47"/>
+    <w:lsdException w:name="Grid Table 3" w:uiPriority="48"/>
+    <w:lsdException w:name="Grid Table 4" w:uiPriority="49"/>
+    <w:lsdException w:name="Grid Table 5 Dark" w:uiPriority="50"/>
+    <w:lsdException w:name="Grid Table 6 Colorful" w:uiPriority="51"/>
+    <w:lsdException w:name="Grid Table 7 Colorful" w:uiPriority="52"/>
+    <w:lsdException w:name="Grid Table 1 Light Accent 1" w:uiPriority="46"/>
+    <w:lsdException w:name="Grid Table 2 Accent 1" w:uiPriority="47"/>
+    <w:lsdException w:name="Grid Table 3 Accent 1" w:uiPriority="48"/>
+    <w:lsdException w:name="Grid Table 4 Accent 1" w:uiPriority="49"/>
+    <w:lsdException w:name="Grid Table 5 Dark Accent 1" w:uiPriority="50"/>
+    <w:lsdException w:name="Grid Table 6 Colorful Accent 1" w:uiPriority="51"/>
+    <w:lsdException w:name="Grid Table 7 Colorful Accent 1" w:uiPriority="52"/>
+    <w:lsdException w:name="Grid Table 1 Light Accent 2" w:uiPriority="46"/>
+    <w:lsdException w:name="Grid Table 2 Accent 2" w:uiPriority="47"/>
+    <w:lsdException w:name="Grid Table 3 Accent 2" w:uiPriority="48"/>
+    <w:lsdException w:name="Grid Table 4 Accent 2" w:uiPriority="49"/>
+    <w:lsdException w:name="Grid Table 5 Dark Accent 2" w:uiPriority="50"/>
+    <w:lsdException w:name="Grid Table 6 Colorful Accent 2" w:uiPriority="51"/>
+    <w:lsdException w:name="Grid Table 7 Colorful Accent 2" w:uiPriority="52"/>
+    <w:lsdException w:name="Grid Table 1 Light Accent 3" w:uiPriority="46"/>
+    <w:lsdException w:name="Grid Table 2 Accent 3" w:uiPriority="47"/>
+    <w:lsdException w:name="Grid Table 3 Accent 3" w:uiPriority="48"/>
+    <w:lsdException w:name="Grid Table 4 Accent 3" w:uiPriority="49"/>
+    <w:lsdException w:name="Grid Table 5 Dark Accent 3" w:uiPriority="50"/>
+    <w:lsdException w:name="Grid Table 6 Colorful Accent 3" w:uiPriority="51"/>
+    <w:lsdException w:name="Grid Table 7 Colorful Accent 3" w:uiPriority="52"/>
+    <w:lsdException w:name="Grid Table 1 Light Accent 4" w:uiPriority="46"/>
+    <w:lsdException w:name="Grid Table 2 Accent 4" w:uiPriority="47"/>
+    <w:lsdException w:name="Grid Table 3 Accent 4" w:uiPriority="48"/>
+    <w:lsdException w:name="Grid Table 4 Accent 4" w:uiPriority="49"/>
+    <w:lsdException w:name="Grid Table 5 Dark Accent 4" w:uiPriority="50"/>
+    <w:lsdException w:name="Grid Table 6 Colorful Accent 4" w:uiPriority="51"/>
+    <w:lsdException w:name="Grid Table 7 Colorful Accent 4" w:uiPriority="52"/>
+    <w:lsdException w:name="Grid Table 1 Light Accent 5" w:uiPriority="46"/>
+    <w:lsdException w:name="Grid Table 2 Accent 5" w:uiPriority="47"/>
+    <w:lsdException w:name="Grid Table 3 Accent 5" w:uiPriority="48"/>
+    <w:lsdException w:name="Grid Table 4 Accent 5" w:uiPriority="49"/>
+    <w:lsdException w:name="Grid Table 5 Dark Accent 5" w:uiPriority="50"/>
+    <w:lsdException w:name="Grid Table 6 Colorful Accent 5" w:uiPriority="51"/>
+    <w:lsdException w:name="Grid Table 7 Colorful Accent 5" w:uiPriority="52"/>
+    <w:lsdException w:name="Grid Table 1 Light Accent 6" w:uiPriority="46"/>
+    <w:lsdException w:name="Grid Table 2 Accent 6" w:uiPriority="47"/>
+    <w:lsdException w:name="Grid Table 3 Accent 6" w:uiPriority="48"/>
+    <w:lsdException w:name="Grid Table 4 Accent 6" w:uiPriority="49"/>
+    <w:lsdException w:name="Grid Table 5 Dark Accent 6" w:uiPriority="50"/>
+    <w:lsdException w:name="Grid Table 6 Colorful Accent 6" w:uiPriority="51"/>
+    <w:lsdException w:name="Grid Table 7 Colorful Accent 6" w:uiPriority="52"/>
+    <w:lsdException w:name="List Table 1 Light" w:uiPriority="46"/>
+    <w:lsdException w:name="List Table 2" w:uiPriority="47"/>
+    <w:lsdException w:name="List Table 3" w:uiPriority="48"/>
+    <w:lsdException w:name="List Table 4" w:uiPriority="49"/>
+    <w:lsdException w:name="List Table 5 Dark" w:uiPriority="50"/>
+    <w:lsdException w:name="List Table 6 Colorful" w:uiPriority="51"/>
+    <w:lsdException w:name="List Table 7 Colorful" w:uiPriority="52"/>
+    <w:lsdException w:name="List Table 1 Light Accent 1" w:uiPriority="46"/>
+    <w:lsdException w:name="List Table 2 Accent 1" w:uiPriority="47"/>
+    <w:lsdException w:name="List Table 3 Accent 1" w:uiPriority="48"/>
+    <w:lsdException w:name="List Table 4 Accent 1" w:uiPriority="49"/>
+    <w:lsdException w:name="List Table 5 Dark Accent 1" w:uiPriority="50"/>
+    <w:lsdException w:name="List Table 6 Colorful Accent 1" w:uiPriority="51"/>
+    <w:lsdException w:name="List Table 7 Colorful Accent 1" w:uiPriority="52"/>
+    <w:lsdException w:name="List Table 1 Light Accent 2" w:uiPriority="46"/>
+    <w:lsdException w:name="List Table 2 Accent 2" w:uiPriority="47"/>
+    <w:lsdException w:name="List Table 3 Accent 2" w:uiPriority="48"/>
+    <w:lsdException w:name="List Table 4 Accent 2" w:uiPriority="49"/>
+    <w:lsdException w:name="List Table 5 Dark Accent 2" w:uiPriority="50"/>
+    <w:lsdException w:name="List Table 6 Colorful Accent 2" w:uiPriority="51"/>
+    <w:lsdException w:name="List Table 7 Colorful Accent 2" w:uiPriority="52"/>
+    <w:lsdException w:name="List Table 1 Light Accent 3" w:uiPriority="46"/>
+    <w:lsdException w:name="List Table 2 Accent 3" w:uiPriority="47"/>
+    <w:lsdException w:name="List Table 3 Accent 3" w:uiPriority="48"/>
+    <w:lsdException w:name="List Table 4 Accent 3" w:uiPriority="49"/>
+    <w:lsdException w:name="List Table 5 Dark Accent 3" w:uiPriority="50"/>
+    <w:lsdException w:name="List Table 6 Colorful Accent 3" w:uiPriority="51"/>
+    <w:lsdException w:name="List Table 7 Colorful Accent 3" w:uiPriority="52"/>
+    <w:lsdException w:name="List Table 1 Light Accent 4" w:uiPriority="46"/>
+    <w:lsdException w:name="List Table 2 Accent 4" w:uiPriority="47"/>
+    <w:lsdException w:name="List Table 3 Accent 4" w:uiPriority="48"/>
+    <w:lsdException w:name="List Table 4 Accent 4" w:uiPriority="49"/>
+    <w:lsdException w:name="List Table 5 Dark Accent 4" w:uiPriority="50"/>
+    <w:lsdException w:name="List Table 6 Colorful Accent 4" w:uiPriority="51"/>
+    <w:lsdException w:name="List Table 7 Colorful Accent 4" w:uiPriority="52"/>
+    <w:lsdException w:name="List Table 1 Light Accent 5" w:uiPriority="46"/>
+    <w:lsdException w:name="List Table 2 Accent 5" w:uiPriority="47"/>
+    <w:lsdException w:name="List Table 3 Accent 5" w:uiPriority="48"/>
+    <w:lsdException w:name="List Table 4 Accent 5" w:uiPriority="49"/>
+    <w:lsdException w:name="List Table 5 Dark Accent 5" w:uiPriority="50"/>
+    <w:lsdException w:name="List Table 6 Colorful Accent 5" w:uiPriority="51"/>
+    <w:lsdException w:name="List Table 7 Colorful Accent 5" w:uiPriority="52"/>
+    <w:lsdException w:name="List Table 1 Light Accent 6" w:uiPriority="46"/>
+    <w:lsdException w:name="List Table 2 Accent 6" w:uiPriority="47"/>
+    <w:lsdException w:name="List Table 3 Accent 6" w:uiPriority="48"/>
+    <w:lsdException w:name="List Table 4 Accent 6" w:uiPriority="49"/>
+    <w:lsdException w:name="List Table 5 Dark Accent 6" w:uiPriority="50"/>
+    <w:lsdException w:name="List Table 6 Colorful Accent 6" w:uiPriority="51"/>
+    <w:lsdException w:name="List Table 7 Colorful Accent 6" w:uiPriority="52"/>
+    <w:lsdException w:name="Mention" w:semiHidden="1" w:unhideWhenUsed="1"/>
+    <w:lsdException w:name="Smart Hyperlink" w:semiHidden="1" w:unhideWhenUsed="1"/>
+    <w:lsdException w:name="Hashtag" w:semiHidden="1" w:unhideWhenUsed="1"/>
+    <w:lsdException w:name="Unresolved Mention" w:semiHidden="1" w:unhideWhenUsed="1"/>
   </w:latentStyles>
   <w:style w:type="paragraph" w:default="1" w:styleId="Normal">
     <w:name w:val="Normal"/>
@@ -17114,7 +17060,7 @@
   <a:extraClrSchemeLst/>
   <a:extLst>
     <a:ext uri="{05A4C25C-085E-4340-85A3-A5531E510DB2}">
-      <thm15:themeFamily xmlns:thm15="http://schemas.microsoft.com/office/thememl/2012/main" xmlns="" name="Office Theme" id="{62F939B6-93AF-4DB8-9C6B-D6C7DFDC589F}" vid="{4A3C46E8-61CC-4603-A589-7422A47A8E4A}"/>
+      <thm15:themeFamily xmlns:thm15="http://schemas.microsoft.com/office/thememl/2012/main" name="Office Theme" id="{62F939B6-93AF-4DB8-9C6B-D6C7DFDC589F}" vid="{4A3C46E8-61CC-4603-A589-7422A47A8E4A}"/>
     </a:ext>
   </a:extLst>
 </a:theme>

</xml_diff>

<commit_message>
Prepravka za skriptu baze i izbacen nepotreban kod iz web.config-a.
</commit_message>
<xml_diff>
--- a/WebApi/Scripts/BazaPodataka.docx
+++ b/WebApi/Scripts/BazaPodataka.docx
@@ -3681,8 +3681,6 @@
               </w:rPr>
               <w:t xml:space="preserve">           </w:t>
             </w:r>
-            <w:bookmarkStart w:id="1" w:name="_GoBack"/>
-            <w:bookmarkEnd w:id="1"/>
             <w:r>
               <w:rPr>
                 <w:rFonts w:ascii="Consolas" w:hAnsi="Consolas" w:cs="Consolas"/>
@@ -5704,24 +5702,8 @@
               </w:rPr>
               <w:t xml:space="preserve"> </w:t>
             </w:r>
-            <w:r>
-              <w:rPr>
-                <w:rFonts w:ascii="Consolas" w:hAnsi="Consolas" w:cs="Consolas"/>
-                <w:color w:val="808080"/>
-                <w:sz w:val="19"/>
-                <w:szCs w:val="19"/>
-              </w:rPr>
-              <w:t>NOT</w:t>
-            </w:r>
-            <w:r>
-              <w:rPr>
-                <w:rFonts w:ascii="Consolas" w:hAnsi="Consolas" w:cs="Consolas"/>
-                <w:color w:val="000000"/>
-                <w:sz w:val="19"/>
-                <w:szCs w:val="19"/>
-              </w:rPr>
-              <w:t xml:space="preserve"> </w:t>
-            </w:r>
+            <w:bookmarkStart w:id="1" w:name="_GoBack"/>
+            <w:bookmarkEnd w:id="1"/>
             <w:r>
               <w:rPr>
                 <w:rFonts w:ascii="Consolas" w:hAnsi="Consolas" w:cs="Consolas"/>
@@ -6199,7 +6181,34 @@
                 <w:sz w:val="19"/>
                 <w:szCs w:val="19"/>
               </w:rPr>
-              <w:t>),</w:t>
+              <w:t>)</w:t>
+            </w:r>
+            <w:r>
+              <w:rPr>
+                <w:rFonts w:ascii="Consolas" w:hAnsi="Consolas" w:cs="Consolas"/>
+                <w:color w:val="808080"/>
+                <w:sz w:val="19"/>
+                <w:szCs w:val="19"/>
+              </w:rPr>
+              <w:t xml:space="preserve"> </w:t>
+            </w:r>
+            <w:r>
+              <w:rPr>
+                <w:rFonts w:ascii="Consolas" w:hAnsi="Consolas" w:cs="Consolas"/>
+                <w:color w:val="808080"/>
+                <w:sz w:val="19"/>
+                <w:szCs w:val="19"/>
+              </w:rPr>
+              <w:t>ON DELETE SET null</w:t>
+            </w:r>
+            <w:r>
+              <w:rPr>
+                <w:rFonts w:ascii="Consolas" w:hAnsi="Consolas" w:cs="Consolas"/>
+                <w:color w:val="808080"/>
+                <w:sz w:val="19"/>
+                <w:szCs w:val="19"/>
+              </w:rPr>
+              <w:t>,</w:t>
             </w:r>
           </w:p>
           <w:p>
@@ -6254,6 +6263,8 @@
         <w:jc w:val="both"/>
         <w:rPr>
           <w:rFonts w:ascii="Times New Roman" w:hAnsi="Times New Roman" w:cs="Times New Roman"/>
+          <w:b/>
+          <w:i/>
           <w:sz w:val="24"/>
           <w:szCs w:val="24"/>
         </w:rPr>
@@ -6262,6 +6273,8 @@
       <w:r>
         <w:rPr>
           <w:rFonts w:ascii="Times New Roman" w:hAnsi="Times New Roman" w:cs="Times New Roman"/>
+          <w:b/>
+          <w:i/>
           <w:sz w:val="24"/>
           <w:szCs w:val="24"/>
         </w:rPr>
@@ -16475,7 +16488,7 @@
     <w:lsdException w:name="Table Web 2" w:semiHidden="1" w:unhideWhenUsed="1"/>
     <w:lsdException w:name="Table Web 3" w:semiHidden="1" w:unhideWhenUsed="1"/>
     <w:lsdException w:name="Balloon Text" w:semiHidden="1" w:unhideWhenUsed="1"/>
-    <w:lsdException w:name="Table Grid" w:semiHidden="1" w:uiPriority="39" w:unhideWhenUsed="1"/>
+    <w:lsdException w:name="Table Grid" w:uiPriority="39"/>
     <w:lsdException w:name="Table Theme" w:semiHidden="1" w:unhideWhenUsed="1"/>
     <w:lsdException w:name="Placeholder Text" w:semiHidden="1"/>
     <w:lsdException w:name="No Spacing" w:uiPriority="1" w:qFormat="1"/>

</xml_diff>